<commit_message>
Set up the titles for the design document. Added the abstract to the requirements doc. Modified use cases to agree with scenarios
</commit_message>
<xml_diff>
--- a/Documents/Design Document.docx
+++ b/Documents/Design Document.docx
@@ -1,6 +1,6 @@
 
 <file path=word/document.xml><?xml version="1.0" encoding="utf-8"?>
-<w:document xmlns:wpc="http://schemas.microsoft.com/office/word/2010/wordprocessingCanvas" xmlns:mc="http://schemas.openxmlformats.org/markup-compatibility/2006" xmlns:o="urn:schemas-microsoft-com:office:office" xmlns:r="http://schemas.openxmlformats.org/officeDocument/2006/relationships" xmlns:m="http://schemas.openxmlformats.org/officeDocument/2006/math" xmlns:v="urn:schemas-microsoft-com:vml" xmlns:wp14="http://schemas.microsoft.com/office/word/2010/wordprocessingDrawing" xmlns:wp="http://schemas.openxmlformats.org/drawingml/2006/wordprocessingDrawing" xmlns:w10="urn:schemas-microsoft-com:office:word" xmlns:w="http://schemas.openxmlformats.org/wordprocessingml/2006/main" xmlns:w14="http://schemas.microsoft.com/office/word/2010/wordml" xmlns:w15="http://schemas.microsoft.com/office/word/2012/wordml" xmlns:wpg="http://schemas.microsoft.com/office/word/2010/wordprocessingGroup" xmlns:wpi="http://schemas.microsoft.com/office/word/2010/wordprocessingInk" xmlns:wne="http://schemas.microsoft.com/office/word/2006/wordml" xmlns:wps="http://schemas.microsoft.com/office/word/2010/wordprocessingShape" mc:Ignorable="w14 w15 wp14">
+<w:document xmlns:wpc="http://schemas.microsoft.com/office/word/2010/wordprocessingCanvas" xmlns:mo="http://schemas.microsoft.com/office/mac/office/2008/main" xmlns:mc="http://schemas.openxmlformats.org/markup-compatibility/2006" xmlns:mv="urn:schemas-microsoft-com:mac:vml" xmlns:o="urn:schemas-microsoft-com:office:office" xmlns:r="http://schemas.openxmlformats.org/officeDocument/2006/relationships" xmlns:m="http://schemas.openxmlformats.org/officeDocument/2006/math" xmlns:v="urn:schemas-microsoft-com:vml" xmlns:wp14="http://schemas.microsoft.com/office/word/2010/wordprocessingDrawing" xmlns:wp="http://schemas.openxmlformats.org/drawingml/2006/wordprocessingDrawing" xmlns:w10="urn:schemas-microsoft-com:office:word" xmlns:w="http://schemas.openxmlformats.org/wordprocessingml/2006/main" xmlns:w14="http://schemas.microsoft.com/office/word/2010/wordml" xmlns:wpg="http://schemas.microsoft.com/office/word/2010/wordprocessingGroup" xmlns:wpi="http://schemas.microsoft.com/office/word/2010/wordprocessingInk" xmlns:wne="http://schemas.microsoft.com/office/word/2006/wordml" xmlns:wps="http://schemas.microsoft.com/office/word/2010/wordprocessingShape" mc:Ignorable="w14 wp14">
   <w:body>
     <w:sdt>
       <w:sdtPr>
@@ -42,7 +42,7 @@
                     <wp:positionV relativeFrom="margin">
                       <wp:posOffset>0</wp:posOffset>
                     </wp:positionV>
-                    <wp:extent cx="6567055" cy="914400"/>
+                    <wp:extent cx="6566535" cy="4392295"/>
                     <wp:effectExtent l="0" t="0" r="0" b="3175"/>
                     <wp:wrapNone/>
                     <wp:docPr id="62" name="Text Box 62"/>
@@ -54,7 +54,7 @@
                           <wps:spPr>
                             <a:xfrm>
                               <a:off x="0" y="0"/>
-                              <a:ext cx="6567055" cy="914400"/>
+                              <a:ext cx="6566535" cy="4392295"/>
                             </a:xfrm>
                             <a:prstGeom prst="rect">
                               <a:avLst/>
@@ -96,6 +96,7 @@
                                   <w:dataBinding w:prefixMappings="xmlns:ns0='http://purl.org/dc/elements/1.1/' xmlns:ns1='http://schemas.openxmlformats.org/package/2006/metadata/core-properties' " w:xpath="/ns1:coreProperties[1]/ns0:title[1]" w:storeItemID="{6C3C8BC8-F283-45AE-878A-BAB7291924A1}"/>
                                   <w:text/>
                                 </w:sdtPr>
+                                <w:sdtEndPr/>
                                 <w:sdtContent>
                                   <w:p>
                                     <w:pPr>
@@ -142,6 +143,7 @@
                                     <w:dataBinding w:prefixMappings="xmlns:ns0='http://purl.org/dc/elements/1.1/' xmlns:ns1='http://schemas.openxmlformats.org/package/2006/metadata/core-properties' " w:xpath="/ns1:coreProperties[1]/ns0:subject[1]" w:storeItemID="{6C3C8BC8-F283-45AE-878A-BAB7291924A1}"/>
                                     <w:text/>
                                   </w:sdtPr>
+                                  <w:sdtEndPr/>
                                   <w:sdtContent>
                                     <w:r>
                                       <w:rPr>
@@ -412,11 +414,11 @@
               </mc:Choice>
               <mc:Fallback>
                 <w:pict>
-                  <v:shapetype w14:anchorId="4F07ABF3" id="_x0000_t202" coordsize="21600,21600" o:spt="202" path="m,l,21600r21600,l21600,xe">
+                  <v:shapetype id="_x0000_t202" coordsize="21600,21600" o:spt="202" path="m0,0l0,21600,21600,21600,21600,0xe">
                     <v:stroke joinstyle="miter"/>
                     <v:path gradientshapeok="t" o:connecttype="rect"/>
                   </v:shapetype>
-                  <v:shape id="Text Box 62" o:spid="_x0000_s1026" type="#_x0000_t202" style="position:absolute;margin-left:44.15pt;margin-top:0;width:517.1pt;height:1in;z-index:251667456;visibility:visible;mso-wrap-style:square;mso-width-percent:0;mso-wrap-distance-left:9pt;mso-wrap-distance-top:0;mso-wrap-distance-right:9pt;mso-wrap-distance-bottom:0;mso-position-horizontal:absolute;mso-position-horizontal-relative:page;mso-position-vertical:absolute;mso-position-vertical-relative:margin;mso-width-percent:0;mso-width-relative:page;v-text-anchor:top" o:gfxdata="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" filled="f" stroked="f" strokeweight=".5pt">
+                  <v:shape id="Text Box 62" o:spid="_x0000_s1026" type="#_x0000_t202" style="position:absolute;margin-left:44.15pt;margin-top:0;width:517.05pt;height:345.85pt;z-index:251667456;visibility:visible;mso-wrap-style:square;mso-width-percent:0;mso-wrap-distance-left:9pt;mso-wrap-distance-top:0;mso-wrap-distance-right:9pt;mso-wrap-distance-bottom:0;mso-position-horizontal:absolute;mso-position-horizontal-relative:page;mso-position-vertical:absolute;mso-position-vertical-relative:margin;mso-width-percent:0;mso-width-relative:page;v-text-anchor:top" o:gfxdata="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" filled="f" stroked="f" strokeweight=".5pt">
                     <v:textbox style="mso-fit-shape-to-text:t">
                       <w:txbxContent>
                         <w:sdt>
@@ -434,6 +436,7 @@
                             <w:dataBinding w:prefixMappings="xmlns:ns0='http://purl.org/dc/elements/1.1/' xmlns:ns1='http://schemas.openxmlformats.org/package/2006/metadata/core-properties' " w:xpath="/ns1:coreProperties[1]/ns0:title[1]" w:storeItemID="{6C3C8BC8-F283-45AE-878A-BAB7291924A1}"/>
                             <w:text/>
                           </w:sdtPr>
+                          <w:sdtEndPr/>
                           <w:sdtContent>
                             <w:p>
                               <w:pPr>
@@ -480,14 +483,25 @@
                               <w:dataBinding w:prefixMappings="xmlns:ns0='http://purl.org/dc/elements/1.1/' xmlns:ns1='http://schemas.openxmlformats.org/package/2006/metadata/core-properties' " w:xpath="/ns1:coreProperties[1]/ns0:subject[1]" w:storeItemID="{6C3C8BC8-F283-45AE-878A-BAB7291924A1}"/>
                               <w:text/>
                             </w:sdtPr>
+                            <w:sdtEndPr/>
                             <w:sdtContent>
+                              <w:proofErr w:type="spellStart"/>
                               <w:r>
                                 <w:rPr>
                                   <w:color w:val="549E39" w:themeColor="accent1"/>
                                   <w:sz w:val="36"/>
                                   <w:szCs w:val="36"/>
                                 </w:rPr>
-                                <w:t>Pinecrest People Mover</w:t>
+                                <w:t>Pinecrest</w:t>
+                              </w:r>
+                              <w:proofErr w:type="spellEnd"/>
+                              <w:r>
+                                <w:rPr>
+                                  <w:color w:val="549E39" w:themeColor="accent1"/>
+                                  <w:sz w:val="36"/>
+                                  <w:szCs w:val="36"/>
+                                </w:rPr>
+                                <w:t xml:space="preserve"> People Mover</w:t>
                               </w:r>
                             </w:sdtContent>
                           </w:sdt>
@@ -558,8 +572,18 @@
                               <w:sz w:val="28"/>
                               <w:szCs w:val="28"/>
                             </w:rPr>
-                            <w:t>Maurice Pruna</w:t>
+                            <w:t xml:space="preserve">Maurice </w:t>
                           </w:r>
+                          <w:proofErr w:type="spellStart"/>
+                          <w:r>
+                            <w:rPr>
+                              <w:color w:val="549E39" w:themeColor="accent1"/>
+                              <w:sz w:val="28"/>
+                              <w:szCs w:val="28"/>
+                            </w:rPr>
+                            <w:t>Pruna</w:t>
+                          </w:r>
+                          <w:proofErr w:type="spellEnd"/>
                         </w:p>
                         <w:p>
                           <w:pPr>
@@ -644,14 +668,34 @@
                               <w:szCs w:val="28"/>
                             </w:rPr>
                           </w:pPr>
+                          <w:proofErr w:type="spellStart"/>
                           <w:r>
                             <w:rPr>
                               <w:color w:val="549E39" w:themeColor="accent1"/>
                               <w:sz w:val="28"/>
                               <w:szCs w:val="28"/>
                             </w:rPr>
-                            <w:t>Masoud Sadjadi</w:t>
+                            <w:t>Masoud</w:t>
                           </w:r>
+                          <w:proofErr w:type="spellEnd"/>
+                          <w:r>
+                            <w:rPr>
+                              <w:color w:val="549E39" w:themeColor="accent1"/>
+                              <w:sz w:val="28"/>
+                              <w:szCs w:val="28"/>
+                            </w:rPr>
+                            <w:t xml:space="preserve"> </w:t>
+                          </w:r>
+                          <w:proofErr w:type="spellStart"/>
+                          <w:r>
+                            <w:rPr>
+                              <w:color w:val="549E39" w:themeColor="accent1"/>
+                              <w:sz w:val="28"/>
+                              <w:szCs w:val="28"/>
+                            </w:rPr>
+                            <w:t>Sadjadi</w:t>
+                          </w:r>
+                          <w:proofErr w:type="spellEnd"/>
                         </w:p>
                         <w:p>
                           <w:pPr>
@@ -1251,7 +1295,7 @@
                   </wp:anchor>
                 </w:drawing>
               </mc:Choice>
-              <mc:Fallback>
+              <mc:Fallback xmlns:w15="http://schemas.microsoft.com/office/word/2012/wordml">
                 <w:pict>
                   <v:group w14:anchorId="78BB5992" id="Group 2" o:spid="_x0000_s1026" style="position:absolute;margin-left:0;margin-top:0;width:432.65pt;height:448.55pt;z-index:-251651072;mso-width-percent:706;mso-height-percent:566;mso-left-percent:220;mso-top-percent:300;mso-position-horizontal-relative:page;mso-position-vertical-relative:page;mso-width-percent:706;mso-height-percent:566;mso-left-percent:220;mso-top-percent:300" coordsize="43291,44910" o:gfxdata="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">
                     <o:lock v:ext="edit" aspectratio="t"/>
@@ -1361,6 +1405,7 @@
                                     <w:dataBinding w:prefixMappings="xmlns:ns0='http://schemas.openxmlformats.org/officeDocument/2006/extended-properties' " w:xpath="/ns0:Properties[1]/ns0:Company[1]" w:storeItemID="{6668398D-A668-4E3E-A5EB-62B293D839F1}"/>
                                     <w:text/>
                                   </w:sdtPr>
+                                  <w:sdtEndPr/>
                                   <w:sdtContent>
                                     <w:r>
                                       <w:rPr>
@@ -1405,6 +1450,7 @@
                                   <w:dataBinding w:prefixMappings="xmlns:ns0='http://purl.org/dc/elements/1.1/' xmlns:ns1='http://schemas.openxmlformats.org/package/2006/metadata/core-properties' " w:xpath="/ns1:coreProperties[1]/ns1:category[1]" w:storeItemID="{6C3C8BC8-F283-45AE-878A-BAB7291924A1}"/>
                                   <w:text/>
                                 </w:sdtPr>
+                                <w:sdtEndPr/>
                                 <w:sdtContent>
                                   <w:p>
                                     <w:pPr>
@@ -1449,7 +1495,7 @@
               </mc:Choice>
               <mc:Fallback>
                 <w:pict>
-                  <v:shape w14:anchorId="545C793B" id="Text Box 69" o:spid="_x0000_s1027" type="#_x0000_t202" style="position:absolute;margin-left:1in;margin-top:637.5pt;width:468.2pt;height:103.9pt;z-index:251663360;visibility:visible;mso-wrap-style:square;mso-width-percent:765;mso-height-percent:0;mso-wrap-distance-left:9pt;mso-wrap-distance-top:0;mso-wrap-distance-right:9pt;mso-wrap-distance-bottom:0;mso-position-horizontal:absolute;mso-position-horizontal-relative:page;mso-position-vertical:absolute;mso-position-vertical-relative:page;mso-width-percent:765;mso-height-percent:0;mso-width-relative:page;mso-height-relative:margin;v-text-anchor:bottom" o:gfxdata="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" filled="f" stroked="f" strokeweight=".5pt">
+                  <v:shape id="Text Box 69" o:spid="_x0000_s1027" type="#_x0000_t202" style="position:absolute;margin-left:1in;margin-top:637.5pt;width:468.2pt;height:103.9pt;z-index:251663360;visibility:visible;mso-wrap-style:square;mso-width-percent:765;mso-height-percent:0;mso-wrap-distance-left:9pt;mso-wrap-distance-top:0;mso-wrap-distance-right:9pt;mso-wrap-distance-bottom:0;mso-position-horizontal:absolute;mso-position-horizontal-relative:page;mso-position-vertical:absolute;mso-position-vertical-relative:page;mso-width-percent:765;mso-height-percent:0;mso-width-relative:page;mso-height-relative:margin;v-text-anchor:bottom" o:gfxdata="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" filled="f" stroked="f" strokeweight=".5pt">
                     <v:textbox inset="0,0,0,0">
                       <w:txbxContent>
                         <w:p>
@@ -1476,6 +1522,7 @@
                               <w:dataBinding w:prefixMappings="xmlns:ns0='http://schemas.openxmlformats.org/officeDocument/2006/extended-properties' " w:xpath="/ns0:Properties[1]/ns0:Company[1]" w:storeItemID="{6668398D-A668-4E3E-A5EB-62B293D839F1}"/>
                               <w:text/>
                             </w:sdtPr>
+                            <w:sdtEndPr/>
                             <w:sdtContent>
                               <w:r>
                                 <w:rPr>
@@ -1520,6 +1567,7 @@
                             <w:dataBinding w:prefixMappings="xmlns:ns0='http://purl.org/dc/elements/1.1/' xmlns:ns1='http://schemas.openxmlformats.org/package/2006/metadata/core-properties' " w:xpath="/ns1:coreProperties[1]/ns1:category[1]" w:storeItemID="{6C3C8BC8-F283-45AE-878A-BAB7291924A1}"/>
                             <w:text/>
                           </w:sdtPr>
+                          <w:sdtEndPr/>
                           <w:sdtContent>
                             <w:p>
                               <w:pPr>
@@ -2498,7 +2546,21 @@
           <w:rStyle w:val="Heading1Char"/>
         </w:rPr>
         <w:lastRenderedPageBreak/>
-        <w:t xml:space="preserve">1 </w:t>
+        <w:t>1</w:t>
+      </w:r>
+      <w:r>
+        <w:rPr>
+          <w:rStyle w:val="Heading1Char"/>
+        </w:rPr>
+        <w:t>.</w:t>
+      </w:r>
+      <w:bookmarkStart w:id="1" w:name="_GoBack"/>
+      <w:bookmarkEnd w:id="1"/>
+      <w:r>
+        <w:rPr>
+          <w:rStyle w:val="Heading1Char"/>
+        </w:rPr>
+        <w:t xml:space="preserve"> </w:t>
       </w:r>
       <w:r>
         <w:rPr>
@@ -2522,15 +2584,16 @@
     <w:p>
       <w:pPr>
         <w:pStyle w:val="Heading2"/>
-      </w:pPr>
-      <w:bookmarkStart w:id="1" w:name="_Toc400897867"/>
+        <w:ind w:firstLine="720"/>
+      </w:pPr>
+      <w:bookmarkStart w:id="2" w:name="_Toc400897867"/>
       <w:r>
         <w:t xml:space="preserve">1.1 </w:t>
       </w:r>
       <w:r>
         <w:t>Problem definition.</w:t>
       </w:r>
-      <w:bookmarkEnd w:id="1"/>
+      <w:bookmarkEnd w:id="2"/>
     </w:p>
     <w:p>
       <w:pPr>
@@ -2544,15 +2607,16 @@
     <w:p>
       <w:pPr>
         <w:pStyle w:val="Heading2"/>
-      </w:pPr>
-      <w:bookmarkStart w:id="2" w:name="_Toc400897868"/>
+        <w:ind w:firstLine="720"/>
+      </w:pPr>
+      <w:bookmarkStart w:id="3" w:name="_Toc400897868"/>
       <w:r>
         <w:t xml:space="preserve">1.2 </w:t>
       </w:r>
       <w:r>
         <w:t>Design methodology used</w:t>
       </w:r>
-      <w:bookmarkEnd w:id="2"/>
+      <w:bookmarkEnd w:id="3"/>
     </w:p>
     <w:p>
       <w:pPr>
@@ -2572,15 +2636,16 @@
     <w:p>
       <w:pPr>
         <w:pStyle w:val="Heading2"/>
-      </w:pPr>
-      <w:bookmarkStart w:id="3" w:name="_Toc400897869"/>
+        <w:ind w:firstLine="720"/>
+      </w:pPr>
+      <w:bookmarkStart w:id="4" w:name="_Toc400897869"/>
       <w:r>
         <w:t xml:space="preserve">1.3 </w:t>
       </w:r>
       <w:r>
         <w:t>Definitions, acronyms, and abbreviations.</w:t>
       </w:r>
-      <w:bookmarkEnd w:id="3"/>
+      <w:bookmarkEnd w:id="4"/>
     </w:p>
     <w:p>
       <w:pPr>
@@ -2612,15 +2677,16 @@
     <w:p>
       <w:pPr>
         <w:pStyle w:val="Heading2"/>
-      </w:pPr>
-      <w:bookmarkStart w:id="4" w:name="_Toc400897870"/>
+        <w:ind w:firstLine="720"/>
+      </w:pPr>
+      <w:bookmarkStart w:id="5" w:name="_Toc400897870"/>
       <w:r>
         <w:t xml:space="preserve">1.4 </w:t>
       </w:r>
       <w:r>
         <w:t>Overview of document</w:t>
       </w:r>
-      <w:bookmarkEnd w:id="4"/>
+      <w:bookmarkEnd w:id="5"/>
       <w:r>
         <w:t xml:space="preserve"> </w:t>
       </w:r>
@@ -2943,7 +3009,7 @@
       <w:pPr>
         <w:pStyle w:val="Heading1"/>
       </w:pPr>
-      <w:bookmarkStart w:id="5" w:name="_Toc400897871"/>
+      <w:bookmarkStart w:id="6" w:name="_Toc400897871"/>
       <w:r>
         <w:lastRenderedPageBreak/>
         <w:t xml:space="preserve">2. </w:t>
@@ -2954,7 +3020,7 @@
       <w:r>
         <w:t>n</w:t>
       </w:r>
-      <w:bookmarkEnd w:id="5"/>
+      <w:bookmarkEnd w:id="6"/>
     </w:p>
     <w:p>
       <w:pPr>
@@ -2975,7 +3041,10 @@
         <w:spacing w:before="120" w:after="120"/>
       </w:pPr>
       <w:r>
-        <w:t>High level description of the system design.</w:t>
+        <w:t>High-level</w:t>
+      </w:r>
+      <w:r>
+        <w:t xml:space="preserve"> description of the system design.</w:t>
       </w:r>
     </w:p>
     <w:p>
@@ -3036,15 +3105,16 @@
     <w:p>
       <w:pPr>
         <w:pStyle w:val="Heading2"/>
-      </w:pPr>
-      <w:bookmarkStart w:id="6" w:name="_Toc400897872"/>
+        <w:ind w:firstLine="720"/>
+      </w:pPr>
+      <w:bookmarkStart w:id="7" w:name="_Toc400897872"/>
       <w:r>
         <w:t xml:space="preserve">2.1 </w:t>
       </w:r>
       <w:r>
         <w:t>Overview</w:t>
       </w:r>
-      <w:bookmarkEnd w:id="6"/>
+      <w:bookmarkEnd w:id="7"/>
       <w:r>
         <w:t xml:space="preserve"> </w:t>
       </w:r>
@@ -3123,7 +3193,7 @@
                     </pic:cNvPicPr>
                   </pic:nvPicPr>
                   <pic:blipFill>
-                    <a:blip r:embed="rId8">
+                    <a:blip r:embed="rId9">
                       <a:extLst>
                         <a:ext uri="{28A0092B-C50C-407E-A947-70E740481C1C}">
                           <a14:useLocalDpi xmlns:a14="http://schemas.microsoft.com/office/drawing/2010/main" val="0"/>
@@ -3158,15 +3228,16 @@
     <w:p>
       <w:pPr>
         <w:pStyle w:val="Heading2"/>
-      </w:pPr>
-      <w:bookmarkStart w:id="7" w:name="_Toc400897873"/>
+        <w:ind w:firstLine="720"/>
+      </w:pPr>
+      <w:bookmarkStart w:id="8" w:name="_Toc400897873"/>
       <w:r>
         <w:t xml:space="preserve">2.2 </w:t>
       </w:r>
       <w:r>
         <w:t>Subsystem Decomposition</w:t>
       </w:r>
-      <w:bookmarkEnd w:id="7"/>
+      <w:bookmarkEnd w:id="8"/>
       <w:r>
         <w:t xml:space="preserve"> </w:t>
       </w:r>
@@ -3238,12 +3309,12 @@
           <w:numId w:val="2"/>
         </w:numPr>
       </w:pPr>
-      <w:bookmarkStart w:id="8" w:name="_Toc400897874"/>
+      <w:bookmarkStart w:id="9" w:name="_Toc400897874"/>
       <w:r>
         <w:lastRenderedPageBreak/>
         <w:t>Hardware and Software Mapping</w:t>
       </w:r>
-      <w:bookmarkEnd w:id="8"/>
+      <w:bookmarkEnd w:id="9"/>
       <w:r>
         <w:t xml:space="preserve"> </w:t>
       </w:r>
@@ -3282,7 +3353,7 @@
                     </pic:cNvPicPr>
                   </pic:nvPicPr>
                   <pic:blipFill>
-                    <a:blip r:embed="rId9">
+                    <a:blip r:embed="rId10">
                       <a:extLst>
                         <a:ext uri="{28A0092B-C50C-407E-A947-70E740481C1C}">
                           <a14:useLocalDpi xmlns:a14="http://schemas.microsoft.com/office/drawing/2010/main" val="0"/>
@@ -3318,14 +3389,14 @@
       <w:pPr>
         <w:pStyle w:val="Heading2"/>
       </w:pPr>
-      <w:bookmarkStart w:id="9" w:name="_Toc400897875"/>
+      <w:bookmarkStart w:id="10" w:name="_Toc400897875"/>
       <w:r>
         <w:t xml:space="preserve">2.4 </w:t>
       </w:r>
       <w:r>
         <w:t>Persistent Data Management</w:t>
       </w:r>
-      <w:bookmarkEnd w:id="9"/>
+      <w:bookmarkEnd w:id="10"/>
       <w:r>
         <w:t xml:space="preserve"> </w:t>
       </w:r>
@@ -3337,6 +3408,9 @@
         <w:jc w:val="both"/>
       </w:pPr>
       <w:r>
+        <w:rPr>
+          <w:noProof/>
+        </w:rPr>
         <w:drawing>
           <wp:inline distT="0" distB="0" distL="0" distR="0" wp14:anchorId="42E6FC9C" wp14:editId="5B506B12">
             <wp:extent cx="3737986" cy="4285696"/>
@@ -3355,7 +3429,7 @@
                     </pic:cNvPicPr>
                   </pic:nvPicPr>
                   <pic:blipFill>
-                    <a:blip r:embed="rId10">
+                    <a:blip r:embed="rId11">
                       <a:extLst>
                         <a:ext uri="{28A0092B-C50C-407E-A947-70E740481C1C}">
                           <a14:useLocalDpi xmlns:a14="http://schemas.microsoft.com/office/drawing/2010/main" val="0"/>
@@ -3391,7 +3465,7 @@
       <w:pPr>
         <w:pStyle w:val="Heading2"/>
       </w:pPr>
-      <w:bookmarkStart w:id="10" w:name="_Toc400897876"/>
+      <w:bookmarkStart w:id="11" w:name="_Toc400897876"/>
       <w:r>
         <w:lastRenderedPageBreak/>
         <w:t xml:space="preserve">2.5 </w:t>
@@ -3399,12 +3473,10 @@
       <w:r>
         <w:t>Security/Privacy</w:t>
       </w:r>
-      <w:bookmarkEnd w:id="10"/>
+      <w:bookmarkEnd w:id="11"/>
       <w:r>
         <w:t xml:space="preserve"> </w:t>
       </w:r>
-      <w:bookmarkStart w:id="11" w:name="_GoBack"/>
-      <w:bookmarkEnd w:id="11"/>
     </w:p>
     <w:p>
       <w:pPr>
@@ -3413,7 +3485,13 @@
         <w:jc w:val="both"/>
       </w:pPr>
       <w:r>
-        <w:t>– describe user authentication processes, encryption of data, and use of firewalls or security servers.</w:t>
+        <w:t xml:space="preserve">– </w:t>
+      </w:r>
+      <w:r>
+        <w:t>Describe</w:t>
+      </w:r>
+      <w:r>
+        <w:t xml:space="preserve"> user authentication processes, encryption of data, and use of firewalls or security servers.</w:t>
       </w:r>
     </w:p>
     <w:p>
@@ -3495,6 +3573,182 @@
       </w:r>
     </w:p>
     <w:p>
+      <w:r>
+        <w:br w:type="page"/>
+      </w:r>
+    </w:p>
+    <w:p>
+      <w:pPr>
+        <w:pStyle w:val="TOC1"/>
+        <w:numPr>
+          <w:ilvl w:val="0"/>
+          <w:numId w:val="0"/>
+        </w:numPr>
+      </w:pPr>
+      <w:r>
+        <w:rPr>
+          <w:rFonts w:asciiTheme="majorHAnsi" w:eastAsiaTheme="majorEastAsia" w:hAnsiTheme="majorHAnsi" w:cstheme="majorBidi"/>
+          <w:color w:val="3E762A" w:themeColor="accent1" w:themeShade="BF"/>
+          <w:sz w:val="32"/>
+          <w:szCs w:val="32"/>
+        </w:rPr>
+        <w:lastRenderedPageBreak/>
+        <w:t>4.</w:t>
+      </w:r>
+      <w:r>
+        <w:rPr>
+          <w:rStyle w:val="Heading1Char"/>
+        </w:rPr>
+        <w:t xml:space="preserve"> Glossary</w:t>
+      </w:r>
+      <w:r>
+        <w:t xml:space="preserve"> </w:t>
+      </w:r>
+    </w:p>
+    <w:p/>
+    <w:p>
+      <w:r>
+        <w:br w:type="page"/>
+      </w:r>
+    </w:p>
+    <w:p>
+      <w:pPr>
+        <w:pStyle w:val="Heading1"/>
+      </w:pPr>
+      <w:r>
+        <w:lastRenderedPageBreak/>
+        <w:t>5. Appendix</w:t>
+      </w:r>
+    </w:p>
+    <w:p>
+      <w:pPr>
+        <w:pStyle w:val="Heading2"/>
+        <w:ind w:firstLine="720"/>
+      </w:pPr>
+      <w:r>
+        <w:t>5.1 Appendix A</w:t>
+      </w:r>
+    </w:p>
+    <w:p/>
+    <w:p/>
+    <w:p>
+      <w:pPr>
+        <w:pStyle w:val="Heading2"/>
+      </w:pPr>
+      <w:r>
+        <w:tab/>
+      </w:r>
+    </w:p>
+    <w:p>
+      <w:pPr>
+        <w:rPr>
+          <w:rFonts w:asciiTheme="majorHAnsi" w:eastAsiaTheme="majorEastAsia" w:hAnsiTheme="majorHAnsi" w:cstheme="majorBidi"/>
+          <w:color w:val="3E762A" w:themeColor="accent1" w:themeShade="BF"/>
+          <w:sz w:val="26"/>
+          <w:szCs w:val="26"/>
+        </w:rPr>
+      </w:pPr>
+      <w:r>
+        <w:br w:type="page"/>
+      </w:r>
+    </w:p>
+    <w:p>
+      <w:pPr>
+        <w:pStyle w:val="Heading2"/>
+        <w:ind w:firstLine="720"/>
+      </w:pPr>
+      <w:r>
+        <w:lastRenderedPageBreak/>
+        <w:t>5.2 Appendix B</w:t>
+      </w:r>
+    </w:p>
+    <w:p>
+      <w:pPr>
+        <w:pStyle w:val="Heading2"/>
+      </w:pPr>
+      <w:r>
+        <w:tab/>
+      </w:r>
+    </w:p>
+    <w:p>
+      <w:pPr>
+        <w:rPr>
+          <w:rFonts w:asciiTheme="majorHAnsi" w:eastAsiaTheme="majorEastAsia" w:hAnsiTheme="majorHAnsi" w:cstheme="majorBidi"/>
+          <w:color w:val="3E762A" w:themeColor="accent1" w:themeShade="BF"/>
+          <w:sz w:val="26"/>
+          <w:szCs w:val="26"/>
+        </w:rPr>
+      </w:pPr>
+      <w:r>
+        <w:br w:type="page"/>
+      </w:r>
+    </w:p>
+    <w:p>
+      <w:pPr>
+        <w:pStyle w:val="Heading2"/>
+        <w:ind w:firstLine="720"/>
+      </w:pPr>
+      <w:r>
+        <w:lastRenderedPageBreak/>
+        <w:t>5.3 Appendix C</w:t>
+      </w:r>
+    </w:p>
+    <w:p>
+      <w:pPr>
+        <w:pStyle w:val="Heading2"/>
+      </w:pPr>
+      <w:r>
+        <w:tab/>
+      </w:r>
+    </w:p>
+    <w:p>
+      <w:pPr>
+        <w:rPr>
+          <w:rFonts w:asciiTheme="majorHAnsi" w:eastAsiaTheme="majorEastAsia" w:hAnsiTheme="majorHAnsi" w:cstheme="majorBidi"/>
+          <w:color w:val="3E762A" w:themeColor="accent1" w:themeShade="BF"/>
+          <w:sz w:val="26"/>
+          <w:szCs w:val="26"/>
+        </w:rPr>
+      </w:pPr>
+      <w:r>
+        <w:br w:type="page"/>
+      </w:r>
+    </w:p>
+    <w:p>
+      <w:pPr>
+        <w:pStyle w:val="Heading2"/>
+        <w:ind w:firstLine="720"/>
+      </w:pPr>
+      <w:r>
+        <w:lastRenderedPageBreak/>
+        <w:t>5.4 Appendix D</w:t>
+      </w:r>
+    </w:p>
+    <w:p/>
+    <w:p/>
+    <w:p>
+      <w:pPr>
+        <w:rPr>
+          <w:rFonts w:asciiTheme="majorHAnsi" w:eastAsiaTheme="majorEastAsia" w:hAnsiTheme="majorHAnsi" w:cstheme="majorBidi"/>
+          <w:color w:val="3E762A" w:themeColor="accent1" w:themeShade="BF"/>
+          <w:sz w:val="32"/>
+          <w:szCs w:val="32"/>
+        </w:rPr>
+      </w:pPr>
+      <w:r>
+        <w:br w:type="page"/>
+      </w:r>
+    </w:p>
+    <w:p>
+      <w:pPr>
+        <w:pStyle w:val="Heading1"/>
+      </w:pPr>
+      <w:r>
+        <w:lastRenderedPageBreak/>
+        <w:t>6. References</w:t>
+      </w:r>
+    </w:p>
+    <w:p>
       <w:pPr>
         <w:numPr>
           <w:ilvl w:val="0"/>
@@ -3565,27 +3819,6 @@
       <w:r>
         <w:t>Appendix D - Diary of meeting and tasks.</w:t>
       </w:r>
-    </w:p>
-    <w:p>
-      <w:pPr>
-        <w:numPr>
-          <w:ilvl w:val="0"/>
-          <w:numId w:val="3"/>
-        </w:numPr>
-        <w:spacing w:before="120" w:after="120" w:line="240" w:lineRule="auto"/>
-      </w:pPr>
-      <w:r>
-        <w:t>References</w:t>
-      </w:r>
-    </w:p>
-    <w:p>
-      <w:pPr>
-        <w:pStyle w:val="Heading1"/>
-        <w:numPr>
-          <w:ilvl w:val="0"/>
-          <w:numId w:val="1"/>
-        </w:numPr>
-      </w:pPr>
     </w:p>
     <w:sectPr>
       <w:pgSz w:w="12240" w:h="15840"/>
@@ -3600,7 +3833,7 @@
 </file>
 
 <file path=word/endnotes.xml><?xml version="1.0" encoding="utf-8"?>
-<w:endnotes xmlns:wpc="http://schemas.microsoft.com/office/word/2010/wordprocessingCanvas" xmlns:mc="http://schemas.openxmlformats.org/markup-compatibility/2006" xmlns:o="urn:schemas-microsoft-com:office:office" xmlns:r="http://schemas.openxmlformats.org/officeDocument/2006/relationships" xmlns:m="http://schemas.openxmlformats.org/officeDocument/2006/math" xmlns:v="urn:schemas-microsoft-com:vml" xmlns:wp14="http://schemas.microsoft.com/office/word/2010/wordprocessingDrawing" xmlns:wp="http://schemas.openxmlformats.org/drawingml/2006/wordprocessingDrawing" xmlns:w10="urn:schemas-microsoft-com:office:word" xmlns:w="http://schemas.openxmlformats.org/wordprocessingml/2006/main" xmlns:w14="http://schemas.microsoft.com/office/word/2010/wordml" xmlns:w15="http://schemas.microsoft.com/office/word/2012/wordml" xmlns:wpg="http://schemas.microsoft.com/office/word/2010/wordprocessingGroup" xmlns:wpi="http://schemas.microsoft.com/office/word/2010/wordprocessingInk" xmlns:wne="http://schemas.microsoft.com/office/word/2006/wordml" xmlns:wps="http://schemas.microsoft.com/office/word/2010/wordprocessingShape" mc:Ignorable="w14 w15 wp14">
+<w:endnotes xmlns:wpc="http://schemas.microsoft.com/office/word/2010/wordprocessingCanvas" xmlns:mo="http://schemas.microsoft.com/office/mac/office/2008/main" xmlns:mc="http://schemas.openxmlformats.org/markup-compatibility/2006" xmlns:mv="urn:schemas-microsoft-com:mac:vml" xmlns:o="urn:schemas-microsoft-com:office:office" xmlns:r="http://schemas.openxmlformats.org/officeDocument/2006/relationships" xmlns:m="http://schemas.openxmlformats.org/officeDocument/2006/math" xmlns:v="urn:schemas-microsoft-com:vml" xmlns:wp14="http://schemas.microsoft.com/office/word/2010/wordprocessingDrawing" xmlns:wp="http://schemas.openxmlformats.org/drawingml/2006/wordprocessingDrawing" xmlns:w10="urn:schemas-microsoft-com:office:word" xmlns:w="http://schemas.openxmlformats.org/wordprocessingml/2006/main" xmlns:w14="http://schemas.microsoft.com/office/word/2010/wordml" xmlns:wpg="http://schemas.microsoft.com/office/word/2010/wordprocessingGroup" xmlns:wpi="http://schemas.microsoft.com/office/word/2010/wordprocessingInk" xmlns:wne="http://schemas.microsoft.com/office/word/2006/wordml" xmlns:wps="http://schemas.microsoft.com/office/word/2010/wordprocessingShape" mc:Ignorable="w14 wp14">
   <w:endnote w:type="separator" w:id="-1">
     <w:p>
       <w:pPr>
@@ -3625,7 +3858,7 @@
 </file>
 
 <file path=word/footnotes.xml><?xml version="1.0" encoding="utf-8"?>
-<w:footnotes xmlns:wpc="http://schemas.microsoft.com/office/word/2010/wordprocessingCanvas" xmlns:mc="http://schemas.openxmlformats.org/markup-compatibility/2006" xmlns:o="urn:schemas-microsoft-com:office:office" xmlns:r="http://schemas.openxmlformats.org/officeDocument/2006/relationships" xmlns:m="http://schemas.openxmlformats.org/officeDocument/2006/math" xmlns:v="urn:schemas-microsoft-com:vml" xmlns:wp14="http://schemas.microsoft.com/office/word/2010/wordprocessingDrawing" xmlns:wp="http://schemas.openxmlformats.org/drawingml/2006/wordprocessingDrawing" xmlns:w10="urn:schemas-microsoft-com:office:word" xmlns:w="http://schemas.openxmlformats.org/wordprocessingml/2006/main" xmlns:w14="http://schemas.microsoft.com/office/word/2010/wordml" xmlns:w15="http://schemas.microsoft.com/office/word/2012/wordml" xmlns:wpg="http://schemas.microsoft.com/office/word/2010/wordprocessingGroup" xmlns:wpi="http://schemas.microsoft.com/office/word/2010/wordprocessingInk" xmlns:wne="http://schemas.microsoft.com/office/word/2006/wordml" xmlns:wps="http://schemas.microsoft.com/office/word/2010/wordprocessingShape" mc:Ignorable="w14 w15 wp14">
+<w:footnotes xmlns:wpc="http://schemas.microsoft.com/office/word/2010/wordprocessingCanvas" xmlns:mo="http://schemas.microsoft.com/office/mac/office/2008/main" xmlns:mc="http://schemas.openxmlformats.org/markup-compatibility/2006" xmlns:mv="urn:schemas-microsoft-com:mac:vml" xmlns:o="urn:schemas-microsoft-com:office:office" xmlns:r="http://schemas.openxmlformats.org/officeDocument/2006/relationships" xmlns:m="http://schemas.openxmlformats.org/officeDocument/2006/math" xmlns:v="urn:schemas-microsoft-com:vml" xmlns:wp14="http://schemas.microsoft.com/office/word/2010/wordprocessingDrawing" xmlns:wp="http://schemas.openxmlformats.org/drawingml/2006/wordprocessingDrawing" xmlns:w10="urn:schemas-microsoft-com:office:word" xmlns:w="http://schemas.openxmlformats.org/wordprocessingml/2006/main" xmlns:w14="http://schemas.microsoft.com/office/word/2010/wordml" xmlns:wpg="http://schemas.microsoft.com/office/word/2010/wordprocessingGroup" xmlns:wpi="http://schemas.microsoft.com/office/word/2010/wordprocessingInk" xmlns:wne="http://schemas.microsoft.com/office/word/2006/wordml" xmlns:wps="http://schemas.microsoft.com/office/word/2010/wordprocessingShape" mc:Ignorable="w14 wp14">
   <w:footnote w:type="separator" w:id="-1">
     <w:p>
       <w:pPr>
@@ -3650,7 +3883,7 @@
 </file>
 
 <file path=word/numbering.xml><?xml version="1.0" encoding="utf-8"?>
-<w:numbering xmlns:wpc="http://schemas.microsoft.com/office/word/2010/wordprocessingCanvas" xmlns:mc="http://schemas.openxmlformats.org/markup-compatibility/2006" xmlns:o="urn:schemas-microsoft-com:office:office" xmlns:r="http://schemas.openxmlformats.org/officeDocument/2006/relationships" xmlns:m="http://schemas.openxmlformats.org/officeDocument/2006/math" xmlns:v="urn:schemas-microsoft-com:vml" xmlns:wp14="http://schemas.microsoft.com/office/word/2010/wordprocessingDrawing" xmlns:wp="http://schemas.openxmlformats.org/drawingml/2006/wordprocessingDrawing" xmlns:w10="urn:schemas-microsoft-com:office:word" xmlns:w="http://schemas.openxmlformats.org/wordprocessingml/2006/main" xmlns:w14="http://schemas.microsoft.com/office/word/2010/wordml" xmlns:w15="http://schemas.microsoft.com/office/word/2012/wordml" xmlns:wpg="http://schemas.microsoft.com/office/word/2010/wordprocessingGroup" xmlns:wpi="http://schemas.microsoft.com/office/word/2010/wordprocessingInk" xmlns:wne="http://schemas.microsoft.com/office/word/2006/wordml" xmlns:wps="http://schemas.microsoft.com/office/word/2010/wordprocessingShape" mc:Ignorable="w14 w15 wp14">
+<w:numbering xmlns:wpc="http://schemas.microsoft.com/office/word/2010/wordprocessingCanvas" xmlns:mo="http://schemas.microsoft.com/office/mac/office/2008/main" xmlns:mc="http://schemas.openxmlformats.org/markup-compatibility/2006" xmlns:mv="urn:schemas-microsoft-com:mac:vml" xmlns:o="urn:schemas-microsoft-com:office:office" xmlns:r="http://schemas.openxmlformats.org/officeDocument/2006/relationships" xmlns:m="http://schemas.openxmlformats.org/officeDocument/2006/math" xmlns:v="urn:schemas-microsoft-com:vml" xmlns:wp14="http://schemas.microsoft.com/office/word/2010/wordprocessingDrawing" xmlns:wp="http://schemas.openxmlformats.org/drawingml/2006/wordprocessingDrawing" xmlns:w10="urn:schemas-microsoft-com:office:word" xmlns:w="http://schemas.openxmlformats.org/wordprocessingml/2006/main" xmlns:w14="http://schemas.microsoft.com/office/word/2010/wordml" xmlns:wpg="http://schemas.microsoft.com/office/word/2010/wordprocessingGroup" xmlns:wpi="http://schemas.microsoft.com/office/word/2010/wordprocessingInk" xmlns:wne="http://schemas.microsoft.com/office/word/2006/wordml" xmlns:wps="http://schemas.microsoft.com/office/word/2010/wordprocessingShape" mc:Ignorable="w14 wp14">
   <w:abstractNum w:abstractNumId="0">
     <w:nsid w:val="09AD5FEF"/>
     <w:multiLevelType w:val="multilevel"/>
@@ -4494,7 +4727,7 @@
 </file>
 
 <file path=word/styles.xml><?xml version="1.0" encoding="utf-8"?>
-<w:styles xmlns:mc="http://schemas.openxmlformats.org/markup-compatibility/2006" xmlns:r="http://schemas.openxmlformats.org/officeDocument/2006/relationships" xmlns:w="http://schemas.openxmlformats.org/wordprocessingml/2006/main" xmlns:w14="http://schemas.microsoft.com/office/word/2010/wordml" xmlns:w15="http://schemas.microsoft.com/office/word/2012/wordml" mc:Ignorable="w14 w15">
+<w:styles xmlns:mc="http://schemas.openxmlformats.org/markup-compatibility/2006" xmlns:r="http://schemas.openxmlformats.org/officeDocument/2006/relationships" xmlns:w="http://schemas.openxmlformats.org/wordprocessingml/2006/main" xmlns:w14="http://schemas.microsoft.com/office/word/2010/wordml" mc:Ignorable="w14">
   <w:docDefaults>
     <w:rPrDefault>
       <w:rPr>
@@ -4510,369 +4743,154 @@
       </w:pPr>
     </w:pPrDefault>
   </w:docDefaults>
-  <w:latentStyles w:defLockedState="0" w:defUIPriority="99" w:defSemiHidden="0" w:defUnhideWhenUsed="0" w:defQFormat="0" w:count="371">
-    <w:lsdException w:name="Normal" w:uiPriority="0" w:qFormat="1"/>
-    <w:lsdException w:name="heading 1" w:uiPriority="9" w:qFormat="1"/>
-    <w:lsdException w:name="heading 2" w:semiHidden="1" w:uiPriority="9" w:unhideWhenUsed="1" w:qFormat="1"/>
-    <w:lsdException w:name="heading 3" w:semiHidden="1" w:uiPriority="9" w:unhideWhenUsed="1" w:qFormat="1"/>
-    <w:lsdException w:name="heading 4" w:semiHidden="1" w:uiPriority="9" w:unhideWhenUsed="1" w:qFormat="1"/>
-    <w:lsdException w:name="heading 5" w:semiHidden="1" w:uiPriority="9" w:unhideWhenUsed="1" w:qFormat="1"/>
-    <w:lsdException w:name="heading 6" w:semiHidden="1" w:uiPriority="9" w:unhideWhenUsed="1" w:qFormat="1"/>
-    <w:lsdException w:name="heading 7" w:semiHidden="1" w:uiPriority="9" w:unhideWhenUsed="1" w:qFormat="1"/>
-    <w:lsdException w:name="heading 8" w:semiHidden="1" w:uiPriority="9" w:unhideWhenUsed="1" w:qFormat="1"/>
-    <w:lsdException w:name="heading 9" w:semiHidden="1" w:uiPriority="9" w:unhideWhenUsed="1" w:qFormat="1"/>
-    <w:lsdException w:name="index 1" w:semiHidden="1" w:unhideWhenUsed="1"/>
-    <w:lsdException w:name="index 2" w:semiHidden="1" w:unhideWhenUsed="1"/>
-    <w:lsdException w:name="index 3" w:semiHidden="1" w:unhideWhenUsed="1"/>
-    <w:lsdException w:name="index 4" w:semiHidden="1" w:unhideWhenUsed="1"/>
-    <w:lsdException w:name="index 5" w:semiHidden="1" w:unhideWhenUsed="1"/>
-    <w:lsdException w:name="index 6" w:semiHidden="1" w:unhideWhenUsed="1"/>
-    <w:lsdException w:name="index 7" w:semiHidden="1" w:unhideWhenUsed="1"/>
-    <w:lsdException w:name="index 8" w:semiHidden="1" w:unhideWhenUsed="1"/>
-    <w:lsdException w:name="index 9" w:semiHidden="1" w:unhideWhenUsed="1"/>
-    <w:lsdException w:name="toc 1" w:semiHidden="1" w:uiPriority="39" w:unhideWhenUsed="1"/>
-    <w:lsdException w:name="toc 2" w:semiHidden="1" w:uiPriority="39" w:unhideWhenUsed="1"/>
-    <w:lsdException w:name="toc 3" w:semiHidden="1" w:uiPriority="39" w:unhideWhenUsed="1"/>
-    <w:lsdException w:name="toc 4" w:semiHidden="1" w:uiPriority="39" w:unhideWhenUsed="1"/>
-    <w:lsdException w:name="toc 5" w:semiHidden="1" w:uiPriority="39" w:unhideWhenUsed="1"/>
-    <w:lsdException w:name="toc 6" w:semiHidden="1" w:uiPriority="39" w:unhideWhenUsed="1"/>
-    <w:lsdException w:name="toc 7" w:semiHidden="1" w:uiPriority="39" w:unhideWhenUsed="1"/>
-    <w:lsdException w:name="toc 8" w:semiHidden="1" w:uiPriority="39" w:unhideWhenUsed="1"/>
-    <w:lsdException w:name="toc 9" w:semiHidden="1" w:uiPriority="39" w:unhideWhenUsed="1"/>
-    <w:lsdException w:name="Normal Indent" w:semiHidden="1" w:unhideWhenUsed="1"/>
-    <w:lsdException w:name="footnote text" w:semiHidden="1" w:unhideWhenUsed="1"/>
-    <w:lsdException w:name="annotation text" w:semiHidden="1" w:unhideWhenUsed="1"/>
-    <w:lsdException w:name="header" w:semiHidden="1" w:unhideWhenUsed="1"/>
-    <w:lsdException w:name="footer" w:semiHidden="1" w:unhideWhenUsed="1"/>
-    <w:lsdException w:name="index heading" w:semiHidden="1" w:unhideWhenUsed="1"/>
-    <w:lsdException w:name="caption" w:semiHidden="1" w:uiPriority="35" w:unhideWhenUsed="1" w:qFormat="1"/>
-    <w:lsdException w:name="table of figures" w:semiHidden="1" w:unhideWhenUsed="1"/>
-    <w:lsdException w:name="envelope address" w:semiHidden="1" w:unhideWhenUsed="1"/>
-    <w:lsdException w:name="envelope return" w:semiHidden="1" w:unhideWhenUsed="1"/>
-    <w:lsdException w:name="footnote reference" w:semiHidden="1" w:unhideWhenUsed="1"/>
-    <w:lsdException w:name="annotation reference" w:semiHidden="1" w:unhideWhenUsed="1"/>
-    <w:lsdException w:name="line number" w:semiHidden="1" w:unhideWhenUsed="1"/>
-    <w:lsdException w:name="page number" w:semiHidden="1" w:unhideWhenUsed="1"/>
-    <w:lsdException w:name="endnote reference" w:semiHidden="1" w:unhideWhenUsed="1"/>
-    <w:lsdException w:name="endnote text" w:semiHidden="1" w:unhideWhenUsed="1"/>
-    <w:lsdException w:name="table of authorities" w:semiHidden="1" w:unhideWhenUsed="1"/>
-    <w:lsdException w:name="macro" w:semiHidden="1" w:unhideWhenUsed="1"/>
-    <w:lsdException w:name="toa heading" w:semiHidden="1" w:unhideWhenUsed="1"/>
-    <w:lsdException w:name="List" w:semiHidden="1" w:unhideWhenUsed="1"/>
-    <w:lsdException w:name="List Bullet" w:semiHidden="1" w:unhideWhenUsed="1"/>
-    <w:lsdException w:name="List Number" w:semiHidden="1" w:unhideWhenUsed="1"/>
-    <w:lsdException w:name="List 2" w:semiHidden="1" w:unhideWhenUsed="1"/>
-    <w:lsdException w:name="List 3" w:semiHidden="1" w:unhideWhenUsed="1"/>
-    <w:lsdException w:name="List 4" w:semiHidden="1" w:unhideWhenUsed="1"/>
-    <w:lsdException w:name="List 5" w:semiHidden="1" w:unhideWhenUsed="1"/>
-    <w:lsdException w:name="List Bullet 2" w:semiHidden="1" w:unhideWhenUsed="1"/>
-    <w:lsdException w:name="List Bullet 3" w:semiHidden="1" w:unhideWhenUsed="1"/>
-    <w:lsdException w:name="List Bullet 4" w:semiHidden="1" w:unhideWhenUsed="1"/>
-    <w:lsdException w:name="List Bullet 5" w:semiHidden="1" w:unhideWhenUsed="1"/>
-    <w:lsdException w:name="List Number 2" w:semiHidden="1" w:unhideWhenUsed="1"/>
-    <w:lsdException w:name="List Number 3" w:semiHidden="1" w:unhideWhenUsed="1"/>
-    <w:lsdException w:name="List Number 4" w:semiHidden="1" w:unhideWhenUsed="1"/>
-    <w:lsdException w:name="List Number 5" w:semiHidden="1" w:unhideWhenUsed="1"/>
-    <w:lsdException w:name="Title" w:uiPriority="10" w:qFormat="1"/>
-    <w:lsdException w:name="Closing" w:semiHidden="1" w:unhideWhenUsed="1"/>
-    <w:lsdException w:name="Signature" w:semiHidden="1" w:unhideWhenUsed="1"/>
-    <w:lsdException w:name="Default Paragraph Font" w:semiHidden="1" w:uiPriority="1" w:unhideWhenUsed="1"/>
-    <w:lsdException w:name="Body Text" w:semiHidden="1" w:unhideWhenUsed="1"/>
-    <w:lsdException w:name="Body Text Indent" w:semiHidden="1" w:unhideWhenUsed="1"/>
-    <w:lsdException w:name="List Continue" w:semiHidden="1" w:unhideWhenUsed="1"/>
-    <w:lsdException w:name="List Continue 2" w:semiHidden="1" w:unhideWhenUsed="1"/>
-    <w:lsdException w:name="List Continue 3" w:semiHidden="1" w:unhideWhenUsed="1"/>
-    <w:lsdException w:name="List Continue 4" w:semiHidden="1" w:unhideWhenUsed="1"/>
-    <w:lsdException w:name="List Continue 5" w:semiHidden="1" w:unhideWhenUsed="1"/>
-    <w:lsdException w:name="Message Header" w:semiHidden="1" w:unhideWhenUsed="1"/>
-    <w:lsdException w:name="Subtitle" w:uiPriority="11" w:qFormat="1"/>
-    <w:lsdException w:name="Salutation" w:semiHidden="1" w:unhideWhenUsed="1"/>
-    <w:lsdException w:name="Date" w:semiHidden="1" w:unhideWhenUsed="1"/>
-    <w:lsdException w:name="Body Text First Indent" w:semiHidden="1" w:unhideWhenUsed="1"/>
-    <w:lsdException w:name="Body Text First Indent 2" w:semiHidden="1" w:unhideWhenUsed="1"/>
-    <w:lsdException w:name="Note Heading" w:semiHidden="1" w:unhideWhenUsed="1"/>
-    <w:lsdException w:name="Body Text 2" w:semiHidden="1" w:unhideWhenUsed="1"/>
-    <w:lsdException w:name="Body Text 3" w:semiHidden="1" w:unhideWhenUsed="1"/>
-    <w:lsdException w:name="Body Text Indent 2" w:semiHidden="1" w:unhideWhenUsed="1"/>
-    <w:lsdException w:name="Body Text Indent 3" w:semiHidden="1" w:unhideWhenUsed="1"/>
-    <w:lsdException w:name="Block Text" w:semiHidden="1" w:unhideWhenUsed="1"/>
-    <w:lsdException w:name="Hyperlink" w:semiHidden="1" w:unhideWhenUsed="1"/>
-    <w:lsdException w:name="FollowedHyperlink" w:semiHidden="1" w:unhideWhenUsed="1"/>
-    <w:lsdException w:name="Strong" w:uiPriority="22" w:qFormat="1"/>
-    <w:lsdException w:name="Emphasis" w:uiPriority="20" w:qFormat="1"/>
-    <w:lsdException w:name="Document Map" w:semiHidden="1" w:unhideWhenUsed="1"/>
-    <w:lsdException w:name="Plain Text" w:semiHidden="1" w:unhideWhenUsed="1"/>
-    <w:lsdException w:name="E-mail Signature" w:semiHidden="1" w:unhideWhenUsed="1"/>
-    <w:lsdException w:name="HTML Top of Form" w:semiHidden="1" w:unhideWhenUsed="1"/>
-    <w:lsdException w:name="HTML Bottom of Form" w:semiHidden="1" w:unhideWhenUsed="1"/>
-    <w:lsdException w:name="Normal (Web)" w:semiHidden="1" w:unhideWhenUsed="1"/>
-    <w:lsdException w:name="HTML Acronym" w:semiHidden="1" w:unhideWhenUsed="1"/>
-    <w:lsdException w:name="HTML Address" w:semiHidden="1" w:unhideWhenUsed="1"/>
-    <w:lsdException w:name="HTML Cite" w:semiHidden="1" w:unhideWhenUsed="1"/>
-    <w:lsdException w:name="HTML Code" w:semiHidden="1" w:unhideWhenUsed="1"/>
-    <w:lsdException w:name="HTML Definition" w:semiHidden="1" w:unhideWhenUsed="1"/>
-    <w:lsdException w:name="HTML Keyboard" w:semiHidden="1" w:unhideWhenUsed="1"/>
-    <w:lsdException w:name="HTML Preformatted" w:semiHidden="1" w:unhideWhenUsed="1"/>
-    <w:lsdException w:name="HTML Sample" w:semiHidden="1" w:unhideWhenUsed="1"/>
-    <w:lsdException w:name="HTML Typewriter" w:semiHidden="1" w:unhideWhenUsed="1"/>
-    <w:lsdException w:name="HTML Variable" w:semiHidden="1" w:unhideWhenUsed="1"/>
-    <w:lsdException w:name="Normal Table" w:semiHidden="1" w:unhideWhenUsed="1"/>
-    <w:lsdException w:name="annotation subject" w:semiHidden="1" w:unhideWhenUsed="1"/>
-    <w:lsdException w:name="No List" w:semiHidden="1" w:unhideWhenUsed="1"/>
-    <w:lsdException w:name="Outline List 1" w:semiHidden="1" w:unhideWhenUsed="1"/>
-    <w:lsdException w:name="Outline List 2" w:semiHidden="1" w:uiPriority="0" w:unhideWhenUsed="1"/>
-    <w:lsdException w:name="Outline List 3" w:semiHidden="1" w:unhideWhenUsed="1"/>
-    <w:lsdException w:name="Table Simple 1" w:semiHidden="1" w:unhideWhenUsed="1"/>
-    <w:lsdException w:name="Table Simple 2" w:semiHidden="1" w:unhideWhenUsed="1"/>
-    <w:lsdException w:name="Table Simple 3" w:semiHidden="1" w:unhideWhenUsed="1"/>
-    <w:lsdException w:name="Table Classic 1" w:semiHidden="1" w:unhideWhenUsed="1"/>
-    <w:lsdException w:name="Table Classic 2" w:semiHidden="1" w:unhideWhenUsed="1"/>
-    <w:lsdException w:name="Table Classic 3" w:semiHidden="1" w:unhideWhenUsed="1"/>
-    <w:lsdException w:name="Table Classic 4" w:semiHidden="1" w:unhideWhenUsed="1"/>
-    <w:lsdException w:name="Table Colorful 1" w:semiHidden="1" w:unhideWhenUsed="1"/>
-    <w:lsdException w:name="Table Colorful 2" w:semiHidden="1" w:unhideWhenUsed="1"/>
-    <w:lsdException w:name="Table Colorful 3" w:semiHidden="1" w:unhideWhenUsed="1"/>
-    <w:lsdException w:name="Table Columns 1" w:semiHidden="1" w:unhideWhenUsed="1"/>
-    <w:lsdException w:name="Table Columns 2" w:semiHidden="1" w:unhideWhenUsed="1"/>
-    <w:lsdException w:name="Table Columns 3" w:semiHidden="1" w:unhideWhenUsed="1"/>
-    <w:lsdException w:name="Table Columns 4" w:semiHidden="1" w:unhideWhenUsed="1"/>
-    <w:lsdException w:name="Table Columns 5" w:semiHidden="1" w:unhideWhenUsed="1"/>
-    <w:lsdException w:name="Table Grid 1" w:semiHidden="1" w:unhideWhenUsed="1"/>
-    <w:lsdException w:name="Table Grid 2" w:semiHidden="1" w:unhideWhenUsed="1"/>
-    <w:lsdException w:name="Table Grid 3" w:semiHidden="1" w:unhideWhenUsed="1"/>
-    <w:lsdException w:name="Table Grid 4" w:semiHidden="1" w:unhideWhenUsed="1"/>
-    <w:lsdException w:name="Table Grid 5" w:semiHidden="1" w:unhideWhenUsed="1"/>
-    <w:lsdException w:name="Table Grid 6" w:semiHidden="1" w:unhideWhenUsed="1"/>
-    <w:lsdException w:name="Table Grid 7" w:semiHidden="1" w:unhideWhenUsed="1"/>
-    <w:lsdException w:name="Table Grid 8" w:semiHidden="1" w:unhideWhenUsed="1"/>
-    <w:lsdException w:name="Table List 1" w:semiHidden="1" w:unhideWhenUsed="1"/>
-    <w:lsdException w:name="Table List 2" w:semiHidden="1" w:unhideWhenUsed="1"/>
-    <w:lsdException w:name="Table List 3" w:semiHidden="1" w:unhideWhenUsed="1"/>
-    <w:lsdException w:name="Table List 4" w:semiHidden="1" w:unhideWhenUsed="1"/>
-    <w:lsdException w:name="Table List 5" w:semiHidden="1" w:unhideWhenUsed="1"/>
-    <w:lsdException w:name="Table List 6" w:semiHidden="1" w:unhideWhenUsed="1"/>
-    <w:lsdException w:name="Table List 7" w:semiHidden="1" w:unhideWhenUsed="1"/>
-    <w:lsdException w:name="Table List 8" w:semiHidden="1" w:unhideWhenUsed="1"/>
-    <w:lsdException w:name="Table 3D effects 1" w:semiHidden="1" w:unhideWhenUsed="1"/>
-    <w:lsdException w:name="Table 3D effects 2" w:semiHidden="1" w:unhideWhenUsed="1"/>
-    <w:lsdException w:name="Table 3D effects 3" w:semiHidden="1" w:unhideWhenUsed="1"/>
-    <w:lsdException w:name="Table Contemporary" w:semiHidden="1" w:unhideWhenUsed="1"/>
-    <w:lsdException w:name="Table Elegant" w:semiHidden="1" w:unhideWhenUsed="1"/>
-    <w:lsdException w:name="Table Professional" w:semiHidden="1" w:unhideWhenUsed="1"/>
-    <w:lsdException w:name="Table Subtle 1" w:semiHidden="1" w:unhideWhenUsed="1"/>
-    <w:lsdException w:name="Table Subtle 2" w:semiHidden="1" w:unhideWhenUsed="1"/>
-    <w:lsdException w:name="Table Web 1" w:semiHidden="1" w:unhideWhenUsed="1"/>
-    <w:lsdException w:name="Table Web 2" w:semiHidden="1" w:unhideWhenUsed="1"/>
-    <w:lsdException w:name="Table Web 3" w:semiHidden="1" w:unhideWhenUsed="1"/>
-    <w:lsdException w:name="Balloon Text" w:semiHidden="1" w:unhideWhenUsed="1"/>
-    <w:lsdException w:name="Table Grid" w:uiPriority="39"/>
-    <w:lsdException w:name="Table Theme" w:semiHidden="1" w:unhideWhenUsed="1"/>
-    <w:lsdException w:name="Placeholder Text" w:semiHidden="1"/>
-    <w:lsdException w:name="No Spacing" w:uiPriority="1" w:qFormat="1"/>
-    <w:lsdException w:name="Light Shading" w:uiPriority="60"/>
-    <w:lsdException w:name="Light List" w:uiPriority="61"/>
-    <w:lsdException w:name="Light Grid" w:uiPriority="62"/>
-    <w:lsdException w:name="Medium Shading 1" w:uiPriority="63"/>
-    <w:lsdException w:name="Medium Shading 2" w:uiPriority="64"/>
-    <w:lsdException w:name="Medium List 1" w:uiPriority="65"/>
-    <w:lsdException w:name="Medium List 2" w:uiPriority="66"/>
-    <w:lsdException w:name="Medium Grid 1" w:uiPriority="67"/>
-    <w:lsdException w:name="Medium Grid 2" w:uiPriority="68"/>
-    <w:lsdException w:name="Medium Grid 3" w:uiPriority="69"/>
-    <w:lsdException w:name="Dark List" w:uiPriority="70"/>
-    <w:lsdException w:name="Colorful Shading" w:uiPriority="71"/>
-    <w:lsdException w:name="Colorful List" w:uiPriority="72"/>
-    <w:lsdException w:name="Colorful Grid" w:uiPriority="73"/>
-    <w:lsdException w:name="Light Shading Accent 1" w:uiPriority="60"/>
-    <w:lsdException w:name="Light List Accent 1" w:uiPriority="61"/>
-    <w:lsdException w:name="Light Grid Accent 1" w:uiPriority="62"/>
-    <w:lsdException w:name="Medium Shading 1 Accent 1" w:uiPriority="63"/>
-    <w:lsdException w:name="Medium Shading 2 Accent 1" w:uiPriority="64"/>
-    <w:lsdException w:name="Medium List 1 Accent 1" w:uiPriority="65"/>
-    <w:lsdException w:name="Revision" w:semiHidden="1"/>
-    <w:lsdException w:name="List Paragraph" w:uiPriority="34" w:qFormat="1"/>
-    <w:lsdException w:name="Quote" w:uiPriority="29" w:qFormat="1"/>
-    <w:lsdException w:name="Intense Quote" w:uiPriority="30" w:qFormat="1"/>
-    <w:lsdException w:name="Medium List 2 Accent 1" w:uiPriority="66"/>
-    <w:lsdException w:name="Medium Grid 1 Accent 1" w:uiPriority="67"/>
-    <w:lsdException w:name="Medium Grid 2 Accent 1" w:uiPriority="68"/>
-    <w:lsdException w:name="Medium Grid 3 Accent 1" w:uiPriority="69"/>
-    <w:lsdException w:name="Dark List Accent 1" w:uiPriority="70"/>
-    <w:lsdException w:name="Colorful Shading Accent 1" w:uiPriority="71"/>
-    <w:lsdException w:name="Colorful List Accent 1" w:uiPriority="72"/>
-    <w:lsdException w:name="Colorful Grid Accent 1" w:uiPriority="73"/>
-    <w:lsdException w:name="Light Shading Accent 2" w:uiPriority="60"/>
-    <w:lsdException w:name="Light List Accent 2" w:uiPriority="61"/>
-    <w:lsdException w:name="Light Grid Accent 2" w:uiPriority="62"/>
-    <w:lsdException w:name="Medium Shading 1 Accent 2" w:uiPriority="63"/>
-    <w:lsdException w:name="Medium Shading 2 Accent 2" w:uiPriority="64"/>
-    <w:lsdException w:name="Medium List 1 Accent 2" w:uiPriority="65"/>
-    <w:lsdException w:name="Medium List 2 Accent 2" w:uiPriority="66"/>
-    <w:lsdException w:name="Medium Grid 1 Accent 2" w:uiPriority="67"/>
-    <w:lsdException w:name="Medium Grid 2 Accent 2" w:uiPriority="68"/>
-    <w:lsdException w:name="Medium Grid 3 Accent 2" w:uiPriority="69"/>
-    <w:lsdException w:name="Dark List Accent 2" w:uiPriority="70"/>
-    <w:lsdException w:name="Colorful Shading Accent 2" w:uiPriority="71"/>
-    <w:lsdException w:name="Colorful List Accent 2" w:uiPriority="72"/>
-    <w:lsdException w:name="Colorful Grid Accent 2" w:uiPriority="73"/>
-    <w:lsdException w:name="Light Shading Accent 3" w:uiPriority="60"/>
-    <w:lsdException w:name="Light List Accent 3" w:uiPriority="61"/>
-    <w:lsdException w:name="Light Grid Accent 3" w:uiPriority="62"/>
-    <w:lsdException w:name="Medium Shading 1 Accent 3" w:uiPriority="63"/>
-    <w:lsdException w:name="Medium Shading 2 Accent 3" w:uiPriority="64"/>
-    <w:lsdException w:name="Medium List 1 Accent 3" w:uiPriority="65"/>
-    <w:lsdException w:name="Medium List 2 Accent 3" w:uiPriority="66"/>
-    <w:lsdException w:name="Medium Grid 1 Accent 3" w:uiPriority="67"/>
-    <w:lsdException w:name="Medium Grid 2 Accent 3" w:uiPriority="68"/>
-    <w:lsdException w:name="Medium Grid 3 Accent 3" w:uiPriority="69"/>
-    <w:lsdException w:name="Dark List Accent 3" w:uiPriority="70"/>
-    <w:lsdException w:name="Colorful Shading Accent 3" w:uiPriority="71"/>
-    <w:lsdException w:name="Colorful List Accent 3" w:uiPriority="72"/>
-    <w:lsdException w:name="Colorful Grid Accent 3" w:uiPriority="73"/>
-    <w:lsdException w:name="Light Shading Accent 4" w:uiPriority="60"/>
-    <w:lsdException w:name="Light List Accent 4" w:uiPriority="61"/>
-    <w:lsdException w:name="Light Grid Accent 4" w:uiPriority="62"/>
-    <w:lsdException w:name="Medium Shading 1 Accent 4" w:uiPriority="63"/>
-    <w:lsdException w:name="Medium Shading 2 Accent 4" w:uiPriority="64"/>
-    <w:lsdException w:name="Medium List 1 Accent 4" w:uiPriority="65"/>
-    <w:lsdException w:name="Medium List 2 Accent 4" w:uiPriority="66"/>
-    <w:lsdException w:name="Medium Grid 1 Accent 4" w:uiPriority="67"/>
-    <w:lsdException w:name="Medium Grid 2 Accent 4" w:uiPriority="68"/>
-    <w:lsdException w:name="Medium Grid 3 Accent 4" w:uiPriority="69"/>
-    <w:lsdException w:name="Dark List Accent 4" w:uiPriority="70"/>
-    <w:lsdException w:name="Colorful Shading Accent 4" w:uiPriority="71"/>
-    <w:lsdException w:name="Colorful List Accent 4" w:uiPriority="72"/>
-    <w:lsdException w:name="Colorful Grid Accent 4" w:uiPriority="73"/>
-    <w:lsdException w:name="Light Shading Accent 5" w:uiPriority="60"/>
-    <w:lsdException w:name="Light List Accent 5" w:uiPriority="61"/>
-    <w:lsdException w:name="Light Grid Accent 5" w:uiPriority="62"/>
-    <w:lsdException w:name="Medium Shading 1 Accent 5" w:uiPriority="63"/>
-    <w:lsdException w:name="Medium Shading 2 Accent 5" w:uiPriority="64"/>
-    <w:lsdException w:name="Medium List 1 Accent 5" w:uiPriority="65"/>
-    <w:lsdException w:name="Medium List 2 Accent 5" w:uiPriority="66"/>
-    <w:lsdException w:name="Medium Grid 1 Accent 5" w:uiPriority="67"/>
-    <w:lsdException w:name="Medium Grid 2 Accent 5" w:uiPriority="68"/>
-    <w:lsdException w:name="Medium Grid 3 Accent 5" w:uiPriority="69"/>
-    <w:lsdException w:name="Dark List Accent 5" w:uiPriority="70"/>
-    <w:lsdException w:name="Colorful Shading Accent 5" w:uiPriority="71"/>
-    <w:lsdException w:name="Colorful List Accent 5" w:uiPriority="72"/>
-    <w:lsdException w:name="Colorful Grid Accent 5" w:uiPriority="73"/>
-    <w:lsdException w:name="Light Shading Accent 6" w:uiPriority="60"/>
-    <w:lsdException w:name="Light List Accent 6" w:uiPriority="61"/>
-    <w:lsdException w:name="Light Grid Accent 6" w:uiPriority="62"/>
-    <w:lsdException w:name="Medium Shading 1 Accent 6" w:uiPriority="63"/>
-    <w:lsdException w:name="Medium Shading 2 Accent 6" w:uiPriority="64"/>
-    <w:lsdException w:name="Medium List 1 Accent 6" w:uiPriority="65"/>
-    <w:lsdException w:name="Medium List 2 Accent 6" w:uiPriority="66"/>
-    <w:lsdException w:name="Medium Grid 1 Accent 6" w:uiPriority="67"/>
-    <w:lsdException w:name="Medium Grid 2 Accent 6" w:uiPriority="68"/>
-    <w:lsdException w:name="Medium Grid 3 Accent 6" w:uiPriority="69"/>
-    <w:lsdException w:name="Dark List Accent 6" w:uiPriority="70"/>
-    <w:lsdException w:name="Colorful Shading Accent 6" w:uiPriority="71"/>
-    <w:lsdException w:name="Colorful List Accent 6" w:uiPriority="72"/>
-    <w:lsdException w:name="Colorful Grid Accent 6" w:uiPriority="73"/>
-    <w:lsdException w:name="Subtle Emphasis" w:uiPriority="19" w:qFormat="1"/>
-    <w:lsdException w:name="Intense Emphasis" w:uiPriority="21" w:qFormat="1"/>
-    <w:lsdException w:name="Subtle Reference" w:uiPriority="31" w:qFormat="1"/>
-    <w:lsdException w:name="Intense Reference" w:uiPriority="32" w:qFormat="1"/>
-    <w:lsdException w:name="Book Title" w:uiPriority="33" w:qFormat="1"/>
-    <w:lsdException w:name="Bibliography" w:semiHidden="1" w:uiPriority="37" w:unhideWhenUsed="1"/>
-    <w:lsdException w:name="TOC Heading" w:semiHidden="1" w:uiPriority="39" w:unhideWhenUsed="1" w:qFormat="1"/>
-    <w:lsdException w:name="Grid Table 4" w:uiPriority="49"/>
-    <w:lsdException w:name="Grid Table 5 Dark" w:uiPriority="50"/>
-    <w:lsdException w:name="Grid Table 6 Colorful" w:uiPriority="51"/>
-    <w:lsdException w:name="Grid Table 7 Colorful" w:uiPriority="52"/>
-    <w:lsdException w:name="Grid Table 1 Light Accent 1" w:uiPriority="46"/>
-    <w:lsdException w:name="Grid Table 2 Accent 1" w:uiPriority="47"/>
-    <w:lsdException w:name="Grid Table 3 Accent 1" w:uiPriority="48"/>
-    <w:lsdException w:name="Grid Table 4 Accent 1" w:uiPriority="49"/>
-    <w:lsdException w:name="Grid Table 5 Dark Accent 1" w:uiPriority="50"/>
-    <w:lsdException w:name="Grid Table 6 Colorful Accent 1" w:uiPriority="51"/>
-    <w:lsdException w:name="Grid Table 7 Colorful Accent 1" w:uiPriority="52"/>
-    <w:lsdException w:name="Grid Table 1 Light Accent 2" w:uiPriority="46"/>
-    <w:lsdException w:name="Grid Table 2 Accent 2" w:uiPriority="47"/>
-    <w:lsdException w:name="Grid Table 3 Accent 2" w:uiPriority="48"/>
-    <w:lsdException w:name="Grid Table 4 Accent 2" w:uiPriority="49"/>
-    <w:lsdException w:name="Grid Table 5 Dark Accent 2" w:uiPriority="50"/>
-    <w:lsdException w:name="Grid Table 6 Colorful Accent 2" w:uiPriority="51"/>
-    <w:lsdException w:name="Grid Table 7 Colorful Accent 2" w:uiPriority="52"/>
-    <w:lsdException w:name="Grid Table 1 Light Accent 3" w:uiPriority="46"/>
-    <w:lsdException w:name="Grid Table 2 Accent 3" w:uiPriority="47"/>
-    <w:lsdException w:name="Grid Table 3 Accent 3" w:uiPriority="48"/>
-    <w:lsdException w:name="Grid Table 4 Accent 3" w:uiPriority="49"/>
-    <w:lsdException w:name="Grid Table 5 Dark Accent 3" w:uiPriority="50"/>
-    <w:lsdException w:name="Grid Table 6 Colorful Accent 3" w:uiPriority="51"/>
-    <w:lsdException w:name="Grid Table 7 Colorful Accent 3" w:uiPriority="52"/>
-    <w:lsdException w:name="Grid Table 1 Light Accent 4" w:uiPriority="46"/>
-    <w:lsdException w:name="Grid Table 2 Accent 4" w:uiPriority="47"/>
-    <w:lsdException w:name="Grid Table 3 Accent 4" w:uiPriority="48"/>
-    <w:lsdException w:name="Grid Table 4 Accent 4" w:uiPriority="49"/>
-    <w:lsdException w:name="Grid Table 5 Dark Accent 4" w:uiPriority="50"/>
-    <w:lsdException w:name="Grid Table 6 Colorful Accent 4" w:uiPriority="51"/>
-    <w:lsdException w:name="Grid Table 7 Colorful Accent 4" w:uiPriority="52"/>
-    <w:lsdException w:name="Grid Table 1 Light Accent 5" w:uiPriority="46"/>
-    <w:lsdException w:name="Grid Table 2 Accent 5" w:uiPriority="47"/>
-    <w:lsdException w:name="Grid Table 3 Accent 5" w:uiPriority="48"/>
-    <w:lsdException w:name="Grid Table 4 Accent 5" w:uiPriority="49"/>
-    <w:lsdException w:name="Grid Table 5 Dark Accent 5" w:uiPriority="50"/>
-    <w:lsdException w:name="Grid Table 6 Colorful Accent 5" w:uiPriority="51"/>
-    <w:lsdException w:name="Grid Table 7 Colorful Accent 5" w:uiPriority="52"/>
-    <w:lsdException w:name="Grid Table 1 Light Accent 6" w:uiPriority="46"/>
-    <w:lsdException w:name="Grid Table 2 Accent 6" w:uiPriority="47"/>
-    <w:lsdException w:name="Grid Table 3 Accent 6" w:uiPriority="48"/>
-    <w:lsdException w:name="Grid Table 4 Accent 6" w:uiPriority="49"/>
-    <w:lsdException w:name="Grid Table 5 Dark Accent 6" w:uiPriority="50"/>
-    <w:lsdException w:name="Grid Table 6 Colorful Accent 6" w:uiPriority="51"/>
-    <w:lsdException w:name="Grid Table 7 Colorful Accent 6" w:uiPriority="52"/>
-    <w:lsdException w:name="List Table 1 Light" w:uiPriority="46"/>
-    <w:lsdException w:name="List Table 2" w:uiPriority="47"/>
-    <w:lsdException w:name="List Table 3" w:uiPriority="48"/>
-    <w:lsdException w:name="List Table 4" w:uiPriority="49"/>
-    <w:lsdException w:name="List Table 5 Dark" w:uiPriority="50"/>
-    <w:lsdException w:name="List Table 6 Colorful" w:uiPriority="51"/>
-    <w:lsdException w:name="List Table 7 Colorful" w:uiPriority="52"/>
-    <w:lsdException w:name="List Table 1 Light Accent 1" w:uiPriority="46"/>
-    <w:lsdException w:name="List Table 2 Accent 1" w:uiPriority="47"/>
-    <w:lsdException w:name="List Table 3 Accent 1" w:uiPriority="48"/>
-    <w:lsdException w:name="List Table 4 Accent 1" w:uiPriority="49"/>
-    <w:lsdException w:name="List Table 5 Dark Accent 1" w:uiPriority="50"/>
-    <w:lsdException w:name="List Table 6 Colorful Accent 1" w:uiPriority="51"/>
-    <w:lsdException w:name="List Table 7 Colorful Accent 1" w:uiPriority="52"/>
-    <w:lsdException w:name="List Table 1 Light Accent 2" w:uiPriority="46"/>
-    <w:lsdException w:name="List Table 2 Accent 2" w:uiPriority="47"/>
-    <w:lsdException w:name="List Table 3 Accent 2" w:uiPriority="48"/>
-    <w:lsdException w:name="List Table 4 Accent 2" w:uiPriority="49"/>
-    <w:lsdException w:name="List Table 5 Dark Accent 2" w:uiPriority="50"/>
-    <w:lsdException w:name="List Table 6 Colorful Accent 2" w:uiPriority="51"/>
-    <w:lsdException w:name="List Table 7 Colorful Accent 2" w:uiPriority="52"/>
-    <w:lsdException w:name="List Table 1 Light Accent 3" w:uiPriority="46"/>
-    <w:lsdException w:name="List Table 2 Accent 3" w:uiPriority="47"/>
-    <w:lsdException w:name="List Table 3 Accent 3" w:uiPriority="48"/>
-    <w:lsdException w:name="List Table 4 Accent 3" w:uiPriority="49"/>
-    <w:lsdException w:name="List Table 5 Dark Accent 3" w:uiPriority="50"/>
-    <w:lsdException w:name="List Table 6 Colorful Accent 3" w:uiPriority="51"/>
-    <w:lsdException w:name="List Table 7 Colorful Accent 3" w:uiPriority="52"/>
-    <w:lsdException w:name="List Table 1 Light Accent 4" w:uiPriority="46"/>
-    <w:lsdException w:name="List Table 2 Accent 4" w:uiPriority="47"/>
-    <w:lsdException w:name="List Table 3 Accent 4" w:uiPriority="48"/>
-    <w:lsdException w:name="List Table 4 Accent 4" w:uiPriority="49"/>
-    <w:lsdException w:name="List Table 5 Dark Accent 4" w:uiPriority="50"/>
-    <w:lsdException w:name="List Table 6 Colorful Accent 4" w:uiPriority="51"/>
-    <w:lsdException w:name="List Table 7 Colorful Accent 4" w:uiPriority="52"/>
-    <w:lsdException w:name="List Table 1 Light Accent 5" w:uiPriority="46"/>
-    <w:lsdException w:name="List Table 2 Accent 5" w:uiPriority="47"/>
-    <w:lsdException w:name="List Table 3 Accent 5" w:uiPriority="48"/>
-    <w:lsdException w:name="List Table 4 Accent 5" w:uiPriority="49"/>
-    <w:lsdException w:name="List Table 5 Dark Accent 5" w:uiPriority="50"/>
-    <w:lsdException w:name="List Table 6 Colorful Accent 5" w:uiPriority="51"/>
-    <w:lsdException w:name="List Table 7 Colorful Accent 5" w:uiPriority="52"/>
-    <w:lsdException w:name="List Table 1 Light Accent 6" w:uiPriority="46"/>
-    <w:lsdException w:name="List Table 2 Accent 6" w:uiPriority="47"/>
-    <w:lsdException w:name="List Table 3 Accent 6" w:uiPriority="48"/>
-    <w:lsdException w:name="List Table 4 Accent 6" w:uiPriority="49"/>
-    <w:lsdException w:name="List Table 5 Dark Accent 6" w:uiPriority="50"/>
-    <w:lsdException w:name="List Table 6 Colorful Accent 6" w:uiPriority="51"/>
-    <w:lsdException w:name="List Table 7 Colorful Accent 6" w:uiPriority="52"/>
+  <w:latentStyles w:defLockedState="0" w:defUIPriority="99" w:defSemiHidden="1" w:defUnhideWhenUsed="1" w:defQFormat="0" w:count="276">
+    <w:lsdException w:name="Normal" w:semiHidden="0" w:uiPriority="0" w:unhideWhenUsed="0" w:qFormat="1"/>
+    <w:lsdException w:name="heading 1" w:semiHidden="0" w:uiPriority="9" w:unhideWhenUsed="0" w:qFormat="1"/>
+    <w:lsdException w:name="heading 2" w:uiPriority="9" w:qFormat="1"/>
+    <w:lsdException w:name="heading 3" w:uiPriority="9" w:qFormat="1"/>
+    <w:lsdException w:name="heading 4" w:uiPriority="9" w:qFormat="1"/>
+    <w:lsdException w:name="heading 5" w:uiPriority="9" w:qFormat="1"/>
+    <w:lsdException w:name="heading 6" w:uiPriority="9" w:qFormat="1"/>
+    <w:lsdException w:name="heading 7" w:uiPriority="9" w:qFormat="1"/>
+    <w:lsdException w:name="heading 8" w:uiPriority="9" w:qFormat="1"/>
+    <w:lsdException w:name="heading 9" w:uiPriority="9" w:qFormat="1"/>
+    <w:lsdException w:name="toc 1" w:uiPriority="39"/>
+    <w:lsdException w:name="toc 2" w:uiPriority="39"/>
+    <w:lsdException w:name="toc 3" w:uiPriority="39"/>
+    <w:lsdException w:name="toc 4" w:uiPriority="39"/>
+    <w:lsdException w:name="toc 5" w:uiPriority="39"/>
+    <w:lsdException w:name="toc 6" w:uiPriority="39"/>
+    <w:lsdException w:name="toc 7" w:uiPriority="39"/>
+    <w:lsdException w:name="toc 8" w:uiPriority="39"/>
+    <w:lsdException w:name="toc 9" w:uiPriority="39"/>
+    <w:lsdException w:name="caption" w:uiPriority="35" w:qFormat="1"/>
+    <w:lsdException w:name="Title" w:semiHidden="0" w:uiPriority="10" w:unhideWhenUsed="0" w:qFormat="1"/>
+    <w:lsdException w:name="Default Paragraph Font" w:uiPriority="1"/>
+    <w:lsdException w:name="Subtitle" w:semiHidden="0" w:uiPriority="11" w:unhideWhenUsed="0" w:qFormat="1"/>
+    <w:lsdException w:name="Strong" w:semiHidden="0" w:uiPriority="22" w:unhideWhenUsed="0" w:qFormat="1"/>
+    <w:lsdException w:name="Emphasis" w:semiHidden="0" w:uiPriority="20" w:unhideWhenUsed="0" w:qFormat="1"/>
+    <w:lsdException w:name="Outline List 2" w:uiPriority="0"/>
+    <w:lsdException w:name="Table Grid" w:semiHidden="0" w:uiPriority="39" w:unhideWhenUsed="0"/>
+    <w:lsdException w:name="Note Level 1" w:semiHidden="0" w:unhideWhenUsed="0"/>
+    <w:lsdException w:name="Note Level 2" w:semiHidden="0" w:unhideWhenUsed="0"/>
+    <w:lsdException w:name="Note Level 3" w:semiHidden="0" w:unhideWhenUsed="0"/>
+    <w:lsdException w:name="Note Level 4" w:semiHidden="0" w:unhideWhenUsed="0"/>
+    <w:lsdException w:name="Note Level 5" w:semiHidden="0" w:unhideWhenUsed="0"/>
+    <w:lsdException w:name="Note Level 6" w:semiHidden="0" w:unhideWhenUsed="0"/>
+    <w:lsdException w:name="Note Level 7" w:semiHidden="0" w:unhideWhenUsed="0"/>
+    <w:lsdException w:name="Note Level 8" w:semiHidden="0" w:unhideWhenUsed="0"/>
+    <w:lsdException w:name="Note Level 9" w:semiHidden="0" w:unhideWhenUsed="0"/>
+    <w:lsdException w:name="Placeholder Text" w:unhideWhenUsed="0"/>
+    <w:lsdException w:name="No Spacing" w:semiHidden="0" w:uiPriority="1" w:unhideWhenUsed="0" w:qFormat="1"/>
+    <w:lsdException w:name="Light Shading" w:semiHidden="0" w:uiPriority="60" w:unhideWhenUsed="0"/>
+    <w:lsdException w:name="Light List" w:semiHidden="0" w:uiPriority="61" w:unhideWhenUsed="0"/>
+    <w:lsdException w:name="Light Grid" w:semiHidden="0" w:uiPriority="62" w:unhideWhenUsed="0"/>
+    <w:lsdException w:name="Medium Shading 1" w:semiHidden="0" w:uiPriority="63" w:unhideWhenUsed="0"/>
+    <w:lsdException w:name="Medium Shading 2" w:semiHidden="0" w:uiPriority="64" w:unhideWhenUsed="0"/>
+    <w:lsdException w:name="Medium List 1" w:semiHidden="0" w:uiPriority="65" w:unhideWhenUsed="0"/>
+    <w:lsdException w:name="Medium List 2" w:semiHidden="0" w:uiPriority="66" w:unhideWhenUsed="0"/>
+    <w:lsdException w:name="Medium Grid 1" w:semiHidden="0" w:uiPriority="67" w:unhideWhenUsed="0"/>
+    <w:lsdException w:name="Medium Grid 2" w:semiHidden="0" w:uiPriority="68" w:unhideWhenUsed="0"/>
+    <w:lsdException w:name="Medium Grid 3" w:semiHidden="0" w:uiPriority="69" w:unhideWhenUsed="0"/>
+    <w:lsdException w:name="Dark List" w:semiHidden="0" w:uiPriority="70" w:unhideWhenUsed="0"/>
+    <w:lsdException w:name="Colorful Shading" w:semiHidden="0" w:uiPriority="71" w:unhideWhenUsed="0"/>
+    <w:lsdException w:name="Colorful List" w:semiHidden="0" w:uiPriority="72" w:unhideWhenUsed="0"/>
+    <w:lsdException w:name="Colorful Grid" w:semiHidden="0" w:uiPriority="73" w:unhideWhenUsed="0"/>
+    <w:lsdException w:name="Light Shading Accent 1" w:semiHidden="0" w:uiPriority="60" w:unhideWhenUsed="0"/>
+    <w:lsdException w:name="Light List Accent 1" w:semiHidden="0" w:uiPriority="61" w:unhideWhenUsed="0"/>
+    <w:lsdException w:name="Light Grid Accent 1" w:semiHidden="0" w:uiPriority="62" w:unhideWhenUsed="0"/>
+    <w:lsdException w:name="Medium Shading 1 Accent 1" w:semiHidden="0" w:uiPriority="63" w:unhideWhenUsed="0"/>
+    <w:lsdException w:name="Medium Shading 2 Accent 1" w:semiHidden="0" w:uiPriority="64" w:unhideWhenUsed="0"/>
+    <w:lsdException w:name="Medium List 1 Accent 1" w:semiHidden="0" w:uiPriority="65" w:unhideWhenUsed="0"/>
+    <w:lsdException w:name="Revision" w:unhideWhenUsed="0"/>
+    <w:lsdException w:name="List Paragraph" w:semiHidden="0" w:uiPriority="34" w:unhideWhenUsed="0" w:qFormat="1"/>
+    <w:lsdException w:name="Quote" w:semiHidden="0" w:uiPriority="29" w:unhideWhenUsed="0" w:qFormat="1"/>
+    <w:lsdException w:name="Intense Quote" w:semiHidden="0" w:uiPriority="30" w:unhideWhenUsed="0" w:qFormat="1"/>
+    <w:lsdException w:name="Medium List 2 Accent 1" w:semiHidden="0" w:uiPriority="66" w:unhideWhenUsed="0"/>
+    <w:lsdException w:name="Medium Grid 1 Accent 1" w:semiHidden="0" w:uiPriority="67" w:unhideWhenUsed="0"/>
+    <w:lsdException w:name="Medium Grid 2 Accent 1" w:semiHidden="0" w:uiPriority="68" w:unhideWhenUsed="0"/>
+    <w:lsdException w:name="Medium Grid 3 Accent 1" w:semiHidden="0" w:uiPriority="69" w:unhideWhenUsed="0"/>
+    <w:lsdException w:name="Dark List Accent 1" w:semiHidden="0" w:uiPriority="70" w:unhideWhenUsed="0"/>
+    <w:lsdException w:name="Colorful Shading Accent 1" w:semiHidden="0" w:uiPriority="71" w:unhideWhenUsed="0"/>
+    <w:lsdException w:name="Colorful List Accent 1" w:semiHidden="0" w:uiPriority="72" w:unhideWhenUsed="0"/>
+    <w:lsdException w:name="Colorful Grid Accent 1" w:semiHidden="0" w:uiPriority="73" w:unhideWhenUsed="0"/>
+    <w:lsdException w:name="Light Shading Accent 2" w:semiHidden="0" w:uiPriority="60" w:unhideWhenUsed="0"/>
+    <w:lsdException w:name="Light List Accent 2" w:semiHidden="0" w:uiPriority="61" w:unhideWhenUsed="0"/>
+    <w:lsdException w:name="Light Grid Accent 2" w:semiHidden="0" w:uiPriority="62" w:unhideWhenUsed="0"/>
+    <w:lsdException w:name="Medium Shading 1 Accent 2" w:semiHidden="0" w:uiPriority="63" w:unhideWhenUsed="0"/>
+    <w:lsdException w:name="Medium Shading 2 Accent 2" w:semiHidden="0" w:uiPriority="64" w:unhideWhenUsed="0"/>
+    <w:lsdException w:name="Medium List 1 Accent 2" w:semiHidden="0" w:uiPriority="65" w:unhideWhenUsed="0"/>
+    <w:lsdException w:name="Medium List 2 Accent 2" w:semiHidden="0" w:uiPriority="66" w:unhideWhenUsed="0"/>
+    <w:lsdException w:name="Medium Grid 1 Accent 2" w:semiHidden="0" w:uiPriority="67" w:unhideWhenUsed="0"/>
+    <w:lsdException w:name="Medium Grid 2 Accent 2" w:semiHidden="0" w:uiPriority="68" w:unhideWhenUsed="0"/>
+    <w:lsdException w:name="Medium Grid 3 Accent 2" w:semiHidden="0" w:uiPriority="69" w:unhideWhenUsed="0"/>
+    <w:lsdException w:name="Dark List Accent 2" w:semiHidden="0" w:uiPriority="70" w:unhideWhenUsed="0"/>
+    <w:lsdException w:name="Colorful Shading Accent 2" w:semiHidden="0" w:uiPriority="71" w:unhideWhenUsed="0"/>
+    <w:lsdException w:name="Colorful List Accent 2" w:semiHidden="0" w:uiPriority="72" w:unhideWhenUsed="0"/>
+    <w:lsdException w:name="Colorful Grid Accent 2" w:semiHidden="0" w:uiPriority="73" w:unhideWhenUsed="0"/>
+    <w:lsdException w:name="Light Shading Accent 3" w:semiHidden="0" w:uiPriority="60" w:unhideWhenUsed="0"/>
+    <w:lsdException w:name="Light List Accent 3" w:semiHidden="0" w:uiPriority="61" w:unhideWhenUsed="0"/>
+    <w:lsdException w:name="Light Grid Accent 3" w:semiHidden="0" w:uiPriority="62" w:unhideWhenUsed="0"/>
+    <w:lsdException w:name="Medium Shading 1 Accent 3" w:semiHidden="0" w:uiPriority="63" w:unhideWhenUsed="0"/>
+    <w:lsdException w:name="Medium Shading 2 Accent 3" w:semiHidden="0" w:uiPriority="64" w:unhideWhenUsed="0"/>
+    <w:lsdException w:name="Medium List 1 Accent 3" w:semiHidden="0" w:uiPriority="65" w:unhideWhenUsed="0"/>
+    <w:lsdException w:name="Medium List 2 Accent 3" w:semiHidden="0" w:uiPriority="66" w:unhideWhenUsed="0"/>
+    <w:lsdException w:name="Medium Grid 1 Accent 3" w:semiHidden="0" w:uiPriority="67" w:unhideWhenUsed="0"/>
+    <w:lsdException w:name="Medium Grid 2 Accent 3" w:semiHidden="0" w:uiPriority="68" w:unhideWhenUsed="0"/>
+    <w:lsdException w:name="Medium Grid 3 Accent 3" w:semiHidden="0" w:uiPriority="69" w:unhideWhenUsed="0"/>
+    <w:lsdException w:name="Dark List Accent 3" w:semiHidden="0" w:uiPriority="70" w:unhideWhenUsed="0"/>
+    <w:lsdException w:name="Colorful Shading Accent 3" w:semiHidden="0" w:uiPriority="71" w:unhideWhenUsed="0"/>
+    <w:lsdException w:name="Colorful List Accent 3" w:semiHidden="0" w:uiPriority="72" w:unhideWhenUsed="0"/>
+    <w:lsdException w:name="Colorful Grid Accent 3" w:semiHidden="0" w:uiPriority="73" w:unhideWhenUsed="0"/>
+    <w:lsdException w:name="Light Shading Accent 4" w:semiHidden="0" w:uiPriority="60" w:unhideWhenUsed="0"/>
+    <w:lsdException w:name="Light List Accent 4" w:semiHidden="0" w:uiPriority="61" w:unhideWhenUsed="0"/>
+    <w:lsdException w:name="Light Grid Accent 4" w:semiHidden="0" w:uiPriority="62" w:unhideWhenUsed="0"/>
+    <w:lsdException w:name="Medium Shading 1 Accent 4" w:semiHidden="0" w:uiPriority="63" w:unhideWhenUsed="0"/>
+    <w:lsdException w:name="Medium Shading 2 Accent 4" w:semiHidden="0" w:uiPriority="64" w:unhideWhenUsed="0"/>
+    <w:lsdException w:name="Medium List 1 Accent 4" w:semiHidden="0" w:uiPriority="65" w:unhideWhenUsed="0"/>
+    <w:lsdException w:name="Medium List 2 Accent 4" w:semiHidden="0" w:uiPriority="66" w:unhideWhenUsed="0"/>
+    <w:lsdException w:name="Medium Grid 1 Accent 4" w:semiHidden="0" w:uiPriority="67" w:unhideWhenUsed="0"/>
+    <w:lsdException w:name="Medium Grid 2 Accent 4" w:semiHidden="0" w:uiPriority="68" w:unhideWhenUsed="0"/>
+    <w:lsdException w:name="Medium Grid 3 Accent 4" w:semiHidden="0" w:uiPriority="69" w:unhideWhenUsed="0"/>
+    <w:lsdException w:name="Dark List Accent 4" w:semiHidden="0" w:uiPriority="70" w:unhideWhenUsed="0"/>
+    <w:lsdException w:name="Colorful Shading Accent 4" w:semiHidden="0" w:uiPriority="71" w:unhideWhenUsed="0"/>
+    <w:lsdException w:name="Colorful List Accent 4" w:semiHidden="0" w:uiPriority="72" w:unhideWhenUsed="0"/>
+    <w:lsdException w:name="Colorful Grid Accent 4" w:semiHidden="0" w:uiPriority="73" w:unhideWhenUsed="0"/>
+    <w:lsdException w:name="Light Shading Accent 5" w:semiHidden="0" w:uiPriority="60" w:unhideWhenUsed="0"/>
+    <w:lsdException w:name="Light List Accent 5" w:semiHidden="0" w:uiPriority="61" w:unhideWhenUsed="0"/>
+    <w:lsdException w:name="Light Grid Accent 5" w:semiHidden="0" w:uiPriority="62" w:unhideWhenUsed="0"/>
+    <w:lsdException w:name="Medium Shading 1 Accent 5" w:semiHidden="0" w:uiPriority="63" w:unhideWhenUsed="0"/>
+    <w:lsdException w:name="Medium Shading 2 Accent 5" w:semiHidden="0" w:uiPriority="64" w:unhideWhenUsed="0"/>
+    <w:lsdException w:name="Medium List 1 Accent 5" w:semiHidden="0" w:uiPriority="65" w:unhideWhenUsed="0"/>
+    <w:lsdException w:name="Medium List 2 Accent 5" w:semiHidden="0" w:uiPriority="66" w:unhideWhenUsed="0"/>
+    <w:lsdException w:name="Medium Grid 1 Accent 5" w:semiHidden="0" w:uiPriority="67" w:unhideWhenUsed="0"/>
+    <w:lsdException w:name="Medium Grid 2 Accent 5" w:semiHidden="0" w:uiPriority="68" w:unhideWhenUsed="0"/>
+    <w:lsdException w:name="Medium Grid 3 Accent 5" w:semiHidden="0" w:uiPriority="69" w:unhideWhenUsed="0"/>
+    <w:lsdException w:name="Dark List Accent 5" w:semiHidden="0" w:uiPriority="70" w:unhideWhenUsed="0"/>
+    <w:lsdException w:name="Colorful Shading Accent 5" w:semiHidden="0" w:uiPriority="71" w:unhideWhenUsed="0"/>
+    <w:lsdException w:name="Colorful List Accent 5" w:semiHidden="0" w:uiPriority="72" w:unhideWhenUsed="0"/>
+    <w:lsdException w:name="Colorful Grid Accent 5" w:semiHidden="0" w:uiPriority="73" w:unhideWhenUsed="0"/>
+    <w:lsdException w:name="Light Shading Accent 6" w:semiHidden="0" w:uiPriority="60" w:unhideWhenUsed="0"/>
+    <w:lsdException w:name="Light List Accent 6" w:semiHidden="0" w:uiPriority="61" w:unhideWhenUsed="0"/>
+    <w:lsdException w:name="Light Grid Accent 6" w:semiHidden="0" w:uiPriority="62" w:unhideWhenUsed="0"/>
+    <w:lsdException w:name="Medium Shading 1 Accent 6" w:semiHidden="0" w:uiPriority="63" w:unhideWhenUsed="0"/>
+    <w:lsdException w:name="Medium Shading 2 Accent 6" w:semiHidden="0" w:uiPriority="64" w:unhideWhenUsed="0"/>
+    <w:lsdException w:name="Medium List 1 Accent 6" w:semiHidden="0" w:uiPriority="65" w:unhideWhenUsed="0"/>
+    <w:lsdException w:name="Medium List 2 Accent 6" w:semiHidden="0" w:uiPriority="66" w:unhideWhenUsed="0"/>
+    <w:lsdException w:name="Medium Grid 1 Accent 6" w:semiHidden="0" w:uiPriority="67" w:unhideWhenUsed="0"/>
+    <w:lsdException w:name="Medium Grid 2 Accent 6" w:semiHidden="0" w:uiPriority="68" w:unhideWhenUsed="0"/>
+    <w:lsdException w:name="Medium Grid 3 Accent 6" w:semiHidden="0" w:uiPriority="69" w:unhideWhenUsed="0"/>
+    <w:lsdException w:name="Dark List Accent 6" w:semiHidden="0" w:uiPriority="70" w:unhideWhenUsed="0"/>
+    <w:lsdException w:name="Colorful Shading Accent 6" w:semiHidden="0" w:uiPriority="71" w:unhideWhenUsed="0"/>
+    <w:lsdException w:name="Colorful List Accent 6" w:semiHidden="0" w:uiPriority="72" w:unhideWhenUsed="0"/>
+    <w:lsdException w:name="Colorful Grid Accent 6" w:semiHidden="0" w:uiPriority="73" w:unhideWhenUsed="0"/>
+    <w:lsdException w:name="Subtle Emphasis" w:semiHidden="0" w:uiPriority="19" w:unhideWhenUsed="0" w:qFormat="1"/>
+    <w:lsdException w:name="Intense Emphasis" w:semiHidden="0" w:uiPriority="21" w:unhideWhenUsed="0" w:qFormat="1"/>
+    <w:lsdException w:name="Subtle Reference" w:semiHidden="0" w:uiPriority="31" w:unhideWhenUsed="0" w:qFormat="1"/>
+    <w:lsdException w:name="Intense Reference" w:semiHidden="0" w:uiPriority="32" w:unhideWhenUsed="0" w:qFormat="1"/>
+    <w:lsdException w:name="Book Title" w:semiHidden="0" w:uiPriority="33" w:unhideWhenUsed="0" w:qFormat="1"/>
+    <w:lsdException w:name="Bibliography" w:uiPriority="37"/>
+    <w:lsdException w:name="TOC Heading" w:uiPriority="39" w:qFormat="1"/>
   </w:latentStyles>
   <w:style w:type="paragraph" w:default="1" w:styleId="Normal">
     <w:name w:val="Normal"/>
@@ -4946,6 +4964,7 @@
   <w:style w:type="character" w:default="1" w:styleId="DefaultParagraphFont">
     <w:name w:val="Default Paragraph Font"/>
     <w:uiPriority w:val="1"/>
+    <w:semiHidden/>
     <w:unhideWhenUsed/>
   </w:style>
   <w:style w:type="table" w:default="1" w:styleId="TableNormal">
@@ -4989,6 +5008,7 @@
       <w:spacing w:after="0" w:line="240" w:lineRule="auto"/>
     </w:pPr>
     <w:tblPr>
+      <w:tblInd w:w="0" w:type="dxa"/>
       <w:tblBorders>
         <w:top w:val="single" w:sz="4" w:space="0" w:color="auto"/>
         <w:left w:val="single" w:sz="4" w:space="0" w:color="auto"/>
@@ -4997,6 +5017,12 @@
         <w:insideH w:val="single" w:sz="4" w:space="0" w:color="auto"/>
         <w:insideV w:val="single" w:sz="4" w:space="0" w:color="auto"/>
       </w:tblBorders>
+      <w:tblCellMar>
+        <w:top w:w="0" w:type="dxa"/>
+        <w:left w:w="108" w:type="dxa"/>
+        <w:bottom w:w="0" w:type="dxa"/>
+        <w:right w:w="108" w:type="dxa"/>
+      </w:tblCellMar>
     </w:tblPr>
   </w:style>
   <w:style w:type="table" w:customStyle="1" w:styleId="PlainTable11">
@@ -5010,6 +5036,7 @@
     <w:tblPr>
       <w:tblStyleRowBandSize w:val="1"/>
       <w:tblStyleColBandSize w:val="1"/>
+      <w:tblInd w:w="0" w:type="dxa"/>
       <w:tblBorders>
         <w:top w:val="single" w:sz="4" w:space="0" w:color="BFBFBF" w:themeColor="background1" w:themeShade="BF"/>
         <w:left w:val="single" w:sz="4" w:space="0" w:color="BFBFBF" w:themeColor="background1" w:themeShade="BF"/>
@@ -5018,6 +5045,12 @@
         <w:insideH w:val="single" w:sz="4" w:space="0" w:color="BFBFBF" w:themeColor="background1" w:themeShade="BF"/>
         <w:insideV w:val="single" w:sz="4" w:space="0" w:color="BFBFBF" w:themeColor="background1" w:themeShade="BF"/>
       </w:tblBorders>
+      <w:tblCellMar>
+        <w:top w:w="0" w:type="dxa"/>
+        <w:left w:w="108" w:type="dxa"/>
+        <w:bottom w:w="0" w:type="dxa"/>
+        <w:right w:w="108" w:type="dxa"/>
+      </w:tblCellMar>
     </w:tblPr>
     <w:tblStylePr w:type="firstRow">
       <w:rPr>
@@ -5073,6 +5106,13 @@
     <w:tblPr>
       <w:tblStyleRowBandSize w:val="1"/>
       <w:tblStyleColBandSize w:val="1"/>
+      <w:tblInd w:w="0" w:type="dxa"/>
+      <w:tblCellMar>
+        <w:top w:w="0" w:type="dxa"/>
+        <w:left w:w="108" w:type="dxa"/>
+        <w:bottom w:w="0" w:type="dxa"/>
+        <w:right w:w="108" w:type="dxa"/>
+      </w:tblCellMar>
     </w:tblPr>
     <w:tblStylePr w:type="firstRow">
       <w:rPr>
@@ -5166,12 +5206,19 @@
     <w:tblPr>
       <w:tblStyleRowBandSize w:val="1"/>
       <w:tblStyleColBandSize w:val="1"/>
+      <w:tblInd w:w="0" w:type="dxa"/>
       <w:tblBorders>
         <w:top w:val="single" w:sz="2" w:space="0" w:color="93D07C" w:themeColor="accent1" w:themeTint="99"/>
         <w:bottom w:val="single" w:sz="2" w:space="0" w:color="93D07C" w:themeColor="accent1" w:themeTint="99"/>
         <w:insideH w:val="single" w:sz="2" w:space="0" w:color="93D07C" w:themeColor="accent1" w:themeTint="99"/>
         <w:insideV w:val="single" w:sz="2" w:space="0" w:color="93D07C" w:themeColor="accent1" w:themeTint="99"/>
       </w:tblBorders>
+      <w:tblCellMar>
+        <w:top w:w="0" w:type="dxa"/>
+        <w:left w:w="108" w:type="dxa"/>
+        <w:bottom w:w="0" w:type="dxa"/>
+        <w:right w:w="108" w:type="dxa"/>
+      </w:tblCellMar>
     </w:tblPr>
     <w:tblStylePr w:type="firstRow">
       <w:rPr>
@@ -5246,10 +5293,17 @@
     <w:tblPr>
       <w:tblStyleRowBandSize w:val="1"/>
       <w:tblStyleColBandSize w:val="1"/>
+      <w:tblInd w:w="0" w:type="dxa"/>
       <w:tblBorders>
         <w:top w:val="single" w:sz="18" w:space="0" w:color="auto"/>
         <w:bottom w:val="single" w:sz="18" w:space="0" w:color="auto"/>
       </w:tblBorders>
+      <w:tblCellMar>
+        <w:top w:w="0" w:type="dxa"/>
+        <w:left w:w="108" w:type="dxa"/>
+        <w:bottom w:w="0" w:type="dxa"/>
+        <w:right w:w="108" w:type="dxa"/>
+      </w:tblCellMar>
     </w:tblPr>
     <w:tblStylePr w:type="firstRow">
       <w:pPr>
@@ -5393,12 +5447,19 @@
     <w:tblPr>
       <w:tblStyleRowBandSize w:val="1"/>
       <w:tblStyleColBandSize w:val="1"/>
+      <w:tblInd w:w="0" w:type="dxa"/>
       <w:tblBorders>
         <w:top w:val="single" w:sz="8" w:space="0" w:color="549E39" w:themeColor="accent1"/>
         <w:left w:val="single" w:sz="8" w:space="0" w:color="549E39" w:themeColor="accent1"/>
         <w:bottom w:val="single" w:sz="8" w:space="0" w:color="549E39" w:themeColor="accent1"/>
         <w:right w:val="single" w:sz="8" w:space="0" w:color="549E39" w:themeColor="accent1"/>
       </w:tblBorders>
+      <w:tblCellMar>
+        <w:top w:w="0" w:type="dxa"/>
+        <w:left w:w="108" w:type="dxa"/>
+        <w:bottom w:w="0" w:type="dxa"/>
+        <w:right w:w="108" w:type="dxa"/>
+      </w:tblCellMar>
     </w:tblPr>
     <w:tblStylePr w:type="firstRow">
       <w:pPr>
@@ -5484,10 +5545,17 @@
     <w:tblPr>
       <w:tblStyleRowBandSize w:val="1"/>
       <w:tblStyleColBandSize w:val="1"/>
+      <w:tblInd w:w="0" w:type="dxa"/>
       <w:tblBorders>
         <w:top w:val="single" w:sz="8" w:space="0" w:color="549E39" w:themeColor="accent1"/>
         <w:bottom w:val="single" w:sz="8" w:space="0" w:color="549E39" w:themeColor="accent1"/>
       </w:tblBorders>
+      <w:tblCellMar>
+        <w:top w:w="0" w:type="dxa"/>
+        <w:left w:w="108" w:type="dxa"/>
+        <w:bottom w:w="0" w:type="dxa"/>
+        <w:right w:w="108" w:type="dxa"/>
+      </w:tblCellMar>
     </w:tblPr>
     <w:tblStylePr w:type="firstRow">
       <w:pPr>
@@ -5642,12 +5710,19 @@
     <w:tblPr>
       <w:tblStyleRowBandSize w:val="1"/>
       <w:tblStyleColBandSize w:val="1"/>
+      <w:tblInd w:w="0" w:type="dxa"/>
       <w:tblBorders>
         <w:top w:val="single" w:sz="8" w:space="0" w:color="000000" w:themeColor="text1"/>
         <w:left w:val="single" w:sz="8" w:space="0" w:color="000000" w:themeColor="text1"/>
         <w:bottom w:val="single" w:sz="8" w:space="0" w:color="000000" w:themeColor="text1"/>
         <w:right w:val="single" w:sz="8" w:space="0" w:color="000000" w:themeColor="text1"/>
       </w:tblBorders>
+      <w:tblCellMar>
+        <w:top w:w="0" w:type="dxa"/>
+        <w:left w:w="108" w:type="dxa"/>
+        <w:bottom w:w="0" w:type="dxa"/>
+        <w:right w:w="108" w:type="dxa"/>
+      </w:tblCellMar>
     </w:tblPr>
     <w:tblStylePr w:type="firstRow">
       <w:rPr>
@@ -5943,7 +6018,7 @@
     <w:uiPriority w:val="99"/>
     <w:rsid w:val="009046D9"/>
   </w:style>
-  <w:style w:type="table" w:styleId="GridTable5Dark-Accent6">
+  <w:style w:type="table" w:customStyle="1" w:styleId="GridTable5DarkAccent6">
     <w:name w:val="Grid Table 5 Dark Accent 6"/>
     <w:basedOn w:val="TableNormal"/>
     <w:uiPriority w:val="50"/>
@@ -5954,6 +6029,7 @@
     <w:tblPr>
       <w:tblStyleRowBandSize w:val="1"/>
       <w:tblStyleColBandSize w:val="1"/>
+      <w:tblInd w:w="0" w:type="dxa"/>
       <w:tblBorders>
         <w:top w:val="single" w:sz="4" w:space="0" w:color="FFFFFF" w:themeColor="background1"/>
         <w:left w:val="single" w:sz="4" w:space="0" w:color="FFFFFF" w:themeColor="background1"/>
@@ -5962,6 +6038,12 @@
         <w:insideH w:val="single" w:sz="4" w:space="0" w:color="FFFFFF" w:themeColor="background1"/>
         <w:insideV w:val="single" w:sz="4" w:space="0" w:color="FFFFFF" w:themeColor="background1"/>
       </w:tblBorders>
+      <w:tblCellMar>
+        <w:top w:w="0" w:type="dxa"/>
+        <w:left w:w="108" w:type="dxa"/>
+        <w:bottom w:w="0" w:type="dxa"/>
+        <w:right w:w="108" w:type="dxa"/>
+      </w:tblCellMar>
     </w:tblPr>
     <w:tcPr>
       <w:shd w:val="clear" w:color="auto" w:fill="C1EDFC" w:themeFill="accent6" w:themeFillTint="33"/>
@@ -6049,7 +6131,7 @@
       </w:tcPr>
     </w:tblStylePr>
   </w:style>
-  <w:style w:type="table" w:styleId="GridTable5Dark-Accent1">
+  <w:style w:type="table" w:customStyle="1" w:styleId="GridTable5DarkAccent1">
     <w:name w:val="Grid Table 5 Dark Accent 1"/>
     <w:basedOn w:val="TableNormal"/>
     <w:uiPriority w:val="50"/>
@@ -6060,6 +6142,7 @@
     <w:tblPr>
       <w:tblStyleRowBandSize w:val="1"/>
       <w:tblStyleColBandSize w:val="1"/>
+      <w:tblInd w:w="0" w:type="dxa"/>
       <w:tblBorders>
         <w:top w:val="single" w:sz="4" w:space="0" w:color="FFFFFF" w:themeColor="background1"/>
         <w:left w:val="single" w:sz="4" w:space="0" w:color="FFFFFF" w:themeColor="background1"/>
@@ -6068,6 +6151,1561 @@
         <w:insideH w:val="single" w:sz="4" w:space="0" w:color="FFFFFF" w:themeColor="background1"/>
         <w:insideV w:val="single" w:sz="4" w:space="0" w:color="FFFFFF" w:themeColor="background1"/>
       </w:tblBorders>
+      <w:tblCellMar>
+        <w:top w:w="0" w:type="dxa"/>
+        <w:left w:w="108" w:type="dxa"/>
+        <w:bottom w:w="0" w:type="dxa"/>
+        <w:right w:w="108" w:type="dxa"/>
+      </w:tblCellMar>
+    </w:tblPr>
+    <w:tcPr>
+      <w:shd w:val="clear" w:color="auto" w:fill="DAEFD3" w:themeFill="accent1" w:themeFillTint="33"/>
+    </w:tcPr>
+    <w:tblStylePr w:type="firstRow">
+      <w:rPr>
+        <w:b/>
+        <w:bCs/>
+        <w:color w:val="FFFFFF" w:themeColor="background1"/>
+      </w:rPr>
+      <w:tblPr/>
+      <w:tcPr>
+        <w:tcBorders>
+          <w:top w:val="single" w:sz="4" w:space="0" w:color="FFFFFF" w:themeColor="background1"/>
+          <w:left w:val="single" w:sz="4" w:space="0" w:color="FFFFFF" w:themeColor="background1"/>
+          <w:right w:val="single" w:sz="4" w:space="0" w:color="FFFFFF" w:themeColor="background1"/>
+          <w:insideH w:val="nil"/>
+          <w:insideV w:val="nil"/>
+        </w:tcBorders>
+        <w:shd w:val="clear" w:color="auto" w:fill="549E39" w:themeFill="accent1"/>
+      </w:tcPr>
+    </w:tblStylePr>
+    <w:tblStylePr w:type="lastRow">
+      <w:rPr>
+        <w:b/>
+        <w:bCs/>
+        <w:color w:val="FFFFFF" w:themeColor="background1"/>
+      </w:rPr>
+      <w:tblPr/>
+      <w:tcPr>
+        <w:tcBorders>
+          <w:left w:val="single" w:sz="4" w:space="0" w:color="FFFFFF" w:themeColor="background1"/>
+          <w:bottom w:val="single" w:sz="4" w:space="0" w:color="FFFFFF" w:themeColor="background1"/>
+          <w:right w:val="single" w:sz="4" w:space="0" w:color="FFFFFF" w:themeColor="background1"/>
+          <w:insideH w:val="nil"/>
+          <w:insideV w:val="nil"/>
+        </w:tcBorders>
+        <w:shd w:val="clear" w:color="auto" w:fill="549E39" w:themeFill="accent1"/>
+      </w:tcPr>
+    </w:tblStylePr>
+    <w:tblStylePr w:type="firstCol">
+      <w:rPr>
+        <w:b/>
+        <w:bCs/>
+        <w:color w:val="FFFFFF" w:themeColor="background1"/>
+      </w:rPr>
+      <w:tblPr/>
+      <w:tcPr>
+        <w:tcBorders>
+          <w:top w:val="single" w:sz="4" w:space="0" w:color="FFFFFF" w:themeColor="background1"/>
+          <w:left w:val="single" w:sz="4" w:space="0" w:color="FFFFFF" w:themeColor="background1"/>
+          <w:bottom w:val="single" w:sz="4" w:space="0" w:color="FFFFFF" w:themeColor="background1"/>
+          <w:insideV w:val="nil"/>
+        </w:tcBorders>
+        <w:shd w:val="clear" w:color="auto" w:fill="549E39" w:themeFill="accent1"/>
+      </w:tcPr>
+    </w:tblStylePr>
+    <w:tblStylePr w:type="lastCol">
+      <w:rPr>
+        <w:b/>
+        <w:bCs/>
+        <w:color w:val="FFFFFF" w:themeColor="background1"/>
+      </w:rPr>
+      <w:tblPr/>
+      <w:tcPr>
+        <w:tcBorders>
+          <w:top w:val="single" w:sz="4" w:space="0" w:color="FFFFFF" w:themeColor="background1"/>
+          <w:bottom w:val="single" w:sz="4" w:space="0" w:color="FFFFFF" w:themeColor="background1"/>
+          <w:right w:val="single" w:sz="4" w:space="0" w:color="FFFFFF" w:themeColor="background1"/>
+          <w:insideV w:val="nil"/>
+        </w:tcBorders>
+        <w:shd w:val="clear" w:color="auto" w:fill="549E39" w:themeFill="accent1"/>
+      </w:tcPr>
+    </w:tblStylePr>
+    <w:tblStylePr w:type="band1Vert">
+      <w:tblPr/>
+      <w:tcPr>
+        <w:shd w:val="clear" w:color="auto" w:fill="B7DFA8" w:themeFill="accent1" w:themeFillTint="66"/>
+      </w:tcPr>
+    </w:tblStylePr>
+    <w:tblStylePr w:type="band1Horz">
+      <w:tblPr/>
+      <w:tcPr>
+        <w:shd w:val="clear" w:color="auto" w:fill="B7DFA8" w:themeFill="accent1" w:themeFillTint="66"/>
+      </w:tcPr>
+    </w:tblStylePr>
+  </w:style>
+  <w:style w:type="numbering" w:styleId="111111">
+    <w:name w:val="Outline List 2"/>
+    <w:basedOn w:val="NoList"/>
+    <w:semiHidden/>
+    <w:unhideWhenUsed/>
+    <w:rsid w:val="00B33BC0"/>
+    <w:pPr>
+      <w:numPr>
+        <w:numId w:val="4"/>
+      </w:numPr>
+    </w:pPr>
+  </w:style>
+  <w:style w:type="paragraph" w:styleId="NormalWeb">
+    <w:name w:val="Normal (Web)"/>
+    <w:basedOn w:val="Normal"/>
+    <w:uiPriority w:val="99"/>
+    <w:semiHidden/>
+    <w:unhideWhenUsed/>
+    <w:rsid w:val="00C90981"/>
+    <w:pPr>
+      <w:spacing w:before="100" w:beforeAutospacing="1" w:after="100" w:afterAutospacing="1" w:line="240" w:lineRule="auto"/>
+    </w:pPr>
+    <w:rPr>
+      <w:rFonts w:ascii="Times New Roman" w:eastAsia="Times New Roman" w:hAnsi="Times New Roman" w:cs="Times New Roman"/>
+      <w:sz w:val="24"/>
+      <w:szCs w:val="24"/>
+    </w:rPr>
+  </w:style>
+</w:styles>
+</file>
+
+<file path=word/stylesWithEffects.xml><?xml version="1.0" encoding="utf-8"?>
+<w:styles xmlns:wpc="http://schemas.microsoft.com/office/word/2010/wordprocessingCanvas" xmlns:mo="http://schemas.microsoft.com/office/mac/office/2008/main" xmlns:mc="http://schemas.openxmlformats.org/markup-compatibility/2006" xmlns:mv="urn:schemas-microsoft-com:mac:vml" xmlns:o="urn:schemas-microsoft-com:office:office" xmlns:r="http://schemas.openxmlformats.org/officeDocument/2006/relationships" xmlns:m="http://schemas.openxmlformats.org/officeDocument/2006/math" xmlns:v="urn:schemas-microsoft-com:vml" xmlns:wp14="http://schemas.microsoft.com/office/word/2010/wordprocessingDrawing" xmlns:wp="http://schemas.openxmlformats.org/drawingml/2006/wordprocessingDrawing" xmlns:w10="urn:schemas-microsoft-com:office:word" xmlns:w="http://schemas.openxmlformats.org/wordprocessingml/2006/main" xmlns:w14="http://schemas.microsoft.com/office/word/2010/wordml" xmlns:wpg="http://schemas.microsoft.com/office/word/2010/wordprocessingGroup" xmlns:wpi="http://schemas.microsoft.com/office/word/2010/wordprocessingInk" xmlns:wne="http://schemas.microsoft.com/office/word/2006/wordml" xmlns:wps="http://schemas.microsoft.com/office/word/2010/wordprocessingShape" mc:Ignorable="w14 wp14">
+  <w:docDefaults>
+    <w:rPrDefault>
+      <w:rPr>
+        <w:rFonts w:asciiTheme="minorHAnsi" w:eastAsiaTheme="minorHAnsi" w:hAnsiTheme="minorHAnsi" w:cstheme="minorBidi"/>
+        <w:sz w:val="22"/>
+        <w:szCs w:val="22"/>
+        <w:lang w:val="en-US" w:eastAsia="en-US" w:bidi="ar-SA"/>
+      </w:rPr>
+    </w:rPrDefault>
+    <w:pPrDefault>
+      <w:pPr>
+        <w:spacing w:after="160" w:line="259" w:lineRule="auto"/>
+      </w:pPr>
+    </w:pPrDefault>
+  </w:docDefaults>
+  <w:latentStyles w:defLockedState="0" w:defUIPriority="99" w:defSemiHidden="1" w:defUnhideWhenUsed="1" w:defQFormat="0" w:count="276">
+    <w:lsdException w:name="Normal" w:semiHidden="0" w:uiPriority="0" w:unhideWhenUsed="0" w:qFormat="1"/>
+    <w:lsdException w:name="heading 1" w:semiHidden="0" w:uiPriority="9" w:unhideWhenUsed="0" w:qFormat="1"/>
+    <w:lsdException w:name="heading 2" w:uiPriority="9" w:qFormat="1"/>
+    <w:lsdException w:name="heading 3" w:uiPriority="9" w:qFormat="1"/>
+    <w:lsdException w:name="heading 4" w:uiPriority="9" w:qFormat="1"/>
+    <w:lsdException w:name="heading 5" w:uiPriority="9" w:qFormat="1"/>
+    <w:lsdException w:name="heading 6" w:uiPriority="9" w:qFormat="1"/>
+    <w:lsdException w:name="heading 7" w:uiPriority="9" w:qFormat="1"/>
+    <w:lsdException w:name="heading 8" w:uiPriority="9" w:qFormat="1"/>
+    <w:lsdException w:name="heading 9" w:uiPriority="9" w:qFormat="1"/>
+    <w:lsdException w:name="toc 1" w:uiPriority="39"/>
+    <w:lsdException w:name="toc 2" w:uiPriority="39"/>
+    <w:lsdException w:name="toc 3" w:uiPriority="39"/>
+    <w:lsdException w:name="toc 4" w:uiPriority="39"/>
+    <w:lsdException w:name="toc 5" w:uiPriority="39"/>
+    <w:lsdException w:name="toc 6" w:uiPriority="39"/>
+    <w:lsdException w:name="toc 7" w:uiPriority="39"/>
+    <w:lsdException w:name="toc 8" w:uiPriority="39"/>
+    <w:lsdException w:name="toc 9" w:uiPriority="39"/>
+    <w:lsdException w:name="caption" w:uiPriority="35" w:qFormat="1"/>
+    <w:lsdException w:name="Title" w:semiHidden="0" w:uiPriority="10" w:unhideWhenUsed="0" w:qFormat="1"/>
+    <w:lsdException w:name="Default Paragraph Font" w:uiPriority="1"/>
+    <w:lsdException w:name="Subtitle" w:semiHidden="0" w:uiPriority="11" w:unhideWhenUsed="0" w:qFormat="1"/>
+    <w:lsdException w:name="Strong" w:semiHidden="0" w:uiPriority="22" w:unhideWhenUsed="0" w:qFormat="1"/>
+    <w:lsdException w:name="Emphasis" w:semiHidden="0" w:uiPriority="20" w:unhideWhenUsed="0" w:qFormat="1"/>
+    <w:lsdException w:name="Outline List 2" w:uiPriority="0"/>
+    <w:lsdException w:name="Table Grid" w:semiHidden="0" w:uiPriority="39" w:unhideWhenUsed="0"/>
+    <w:lsdException w:name="Note Level 1" w:semiHidden="0" w:unhideWhenUsed="0"/>
+    <w:lsdException w:name="Note Level 2" w:semiHidden="0" w:unhideWhenUsed="0"/>
+    <w:lsdException w:name="Note Level 3" w:semiHidden="0" w:unhideWhenUsed="0"/>
+    <w:lsdException w:name="Note Level 4" w:semiHidden="0" w:unhideWhenUsed="0"/>
+    <w:lsdException w:name="Note Level 5" w:semiHidden="0" w:unhideWhenUsed="0"/>
+    <w:lsdException w:name="Note Level 6" w:semiHidden="0" w:unhideWhenUsed="0"/>
+    <w:lsdException w:name="Note Level 7" w:semiHidden="0" w:unhideWhenUsed="0"/>
+    <w:lsdException w:name="Note Level 8" w:semiHidden="0" w:unhideWhenUsed="0"/>
+    <w:lsdException w:name="Note Level 9" w:semiHidden="0" w:unhideWhenUsed="0"/>
+    <w:lsdException w:name="Placeholder Text" w:unhideWhenUsed="0"/>
+    <w:lsdException w:name="No Spacing" w:semiHidden="0" w:uiPriority="1" w:unhideWhenUsed="0" w:qFormat="1"/>
+    <w:lsdException w:name="Light Shading" w:semiHidden="0" w:uiPriority="60" w:unhideWhenUsed="0"/>
+    <w:lsdException w:name="Light List" w:semiHidden="0" w:uiPriority="61" w:unhideWhenUsed="0"/>
+    <w:lsdException w:name="Light Grid" w:semiHidden="0" w:uiPriority="62" w:unhideWhenUsed="0"/>
+    <w:lsdException w:name="Medium Shading 1" w:semiHidden="0" w:uiPriority="63" w:unhideWhenUsed="0"/>
+    <w:lsdException w:name="Medium Shading 2" w:semiHidden="0" w:uiPriority="64" w:unhideWhenUsed="0"/>
+    <w:lsdException w:name="Medium List 1" w:semiHidden="0" w:uiPriority="65" w:unhideWhenUsed="0"/>
+    <w:lsdException w:name="Medium List 2" w:semiHidden="0" w:uiPriority="66" w:unhideWhenUsed="0"/>
+    <w:lsdException w:name="Medium Grid 1" w:semiHidden="0" w:uiPriority="67" w:unhideWhenUsed="0"/>
+    <w:lsdException w:name="Medium Grid 2" w:semiHidden="0" w:uiPriority="68" w:unhideWhenUsed="0"/>
+    <w:lsdException w:name="Medium Grid 3" w:semiHidden="0" w:uiPriority="69" w:unhideWhenUsed="0"/>
+    <w:lsdException w:name="Dark List" w:semiHidden="0" w:uiPriority="70" w:unhideWhenUsed="0"/>
+    <w:lsdException w:name="Colorful Shading" w:semiHidden="0" w:uiPriority="71" w:unhideWhenUsed="0"/>
+    <w:lsdException w:name="Colorful List" w:semiHidden="0" w:uiPriority="72" w:unhideWhenUsed="0"/>
+    <w:lsdException w:name="Colorful Grid" w:semiHidden="0" w:uiPriority="73" w:unhideWhenUsed="0"/>
+    <w:lsdException w:name="Light Shading Accent 1" w:semiHidden="0" w:uiPriority="60" w:unhideWhenUsed="0"/>
+    <w:lsdException w:name="Light List Accent 1" w:semiHidden="0" w:uiPriority="61" w:unhideWhenUsed="0"/>
+    <w:lsdException w:name="Light Grid Accent 1" w:semiHidden="0" w:uiPriority="62" w:unhideWhenUsed="0"/>
+    <w:lsdException w:name="Medium Shading 1 Accent 1" w:semiHidden="0" w:uiPriority="63" w:unhideWhenUsed="0"/>
+    <w:lsdException w:name="Medium Shading 2 Accent 1" w:semiHidden="0" w:uiPriority="64" w:unhideWhenUsed="0"/>
+    <w:lsdException w:name="Medium List 1 Accent 1" w:semiHidden="0" w:uiPriority="65" w:unhideWhenUsed="0"/>
+    <w:lsdException w:name="Revision" w:unhideWhenUsed="0"/>
+    <w:lsdException w:name="List Paragraph" w:semiHidden="0" w:uiPriority="34" w:unhideWhenUsed="0" w:qFormat="1"/>
+    <w:lsdException w:name="Quote" w:semiHidden="0" w:uiPriority="29" w:unhideWhenUsed="0" w:qFormat="1"/>
+    <w:lsdException w:name="Intense Quote" w:semiHidden="0" w:uiPriority="30" w:unhideWhenUsed="0" w:qFormat="1"/>
+    <w:lsdException w:name="Medium List 2 Accent 1" w:semiHidden="0" w:uiPriority="66" w:unhideWhenUsed="0"/>
+    <w:lsdException w:name="Medium Grid 1 Accent 1" w:semiHidden="0" w:uiPriority="67" w:unhideWhenUsed="0"/>
+    <w:lsdException w:name="Medium Grid 2 Accent 1" w:semiHidden="0" w:uiPriority="68" w:unhideWhenUsed="0"/>
+    <w:lsdException w:name="Medium Grid 3 Accent 1" w:semiHidden="0" w:uiPriority="69" w:unhideWhenUsed="0"/>
+    <w:lsdException w:name="Dark List Accent 1" w:semiHidden="0" w:uiPriority="70" w:unhideWhenUsed="0"/>
+    <w:lsdException w:name="Colorful Shading Accent 1" w:semiHidden="0" w:uiPriority="71" w:unhideWhenUsed="0"/>
+    <w:lsdException w:name="Colorful List Accent 1" w:semiHidden="0" w:uiPriority="72" w:unhideWhenUsed="0"/>
+    <w:lsdException w:name="Colorful Grid Accent 1" w:semiHidden="0" w:uiPriority="73" w:unhideWhenUsed="0"/>
+    <w:lsdException w:name="Light Shading Accent 2" w:semiHidden="0" w:uiPriority="60" w:unhideWhenUsed="0"/>
+    <w:lsdException w:name="Light List Accent 2" w:semiHidden="0" w:uiPriority="61" w:unhideWhenUsed="0"/>
+    <w:lsdException w:name="Light Grid Accent 2" w:semiHidden="0" w:uiPriority="62" w:unhideWhenUsed="0"/>
+    <w:lsdException w:name="Medium Shading 1 Accent 2" w:semiHidden="0" w:uiPriority="63" w:unhideWhenUsed="0"/>
+    <w:lsdException w:name="Medium Shading 2 Accent 2" w:semiHidden="0" w:uiPriority="64" w:unhideWhenUsed="0"/>
+    <w:lsdException w:name="Medium List 1 Accent 2" w:semiHidden="0" w:uiPriority="65" w:unhideWhenUsed="0"/>
+    <w:lsdException w:name="Medium List 2 Accent 2" w:semiHidden="0" w:uiPriority="66" w:unhideWhenUsed="0"/>
+    <w:lsdException w:name="Medium Grid 1 Accent 2" w:semiHidden="0" w:uiPriority="67" w:unhideWhenUsed="0"/>
+    <w:lsdException w:name="Medium Grid 2 Accent 2" w:semiHidden="0" w:uiPriority="68" w:unhideWhenUsed="0"/>
+    <w:lsdException w:name="Medium Grid 3 Accent 2" w:semiHidden="0" w:uiPriority="69" w:unhideWhenUsed="0"/>
+    <w:lsdException w:name="Dark List Accent 2" w:semiHidden="0" w:uiPriority="70" w:unhideWhenUsed="0"/>
+    <w:lsdException w:name="Colorful Shading Accent 2" w:semiHidden="0" w:uiPriority="71" w:unhideWhenUsed="0"/>
+    <w:lsdException w:name="Colorful List Accent 2" w:semiHidden="0" w:uiPriority="72" w:unhideWhenUsed="0"/>
+    <w:lsdException w:name="Colorful Grid Accent 2" w:semiHidden="0" w:uiPriority="73" w:unhideWhenUsed="0"/>
+    <w:lsdException w:name="Light Shading Accent 3" w:semiHidden="0" w:uiPriority="60" w:unhideWhenUsed="0"/>
+    <w:lsdException w:name="Light List Accent 3" w:semiHidden="0" w:uiPriority="61" w:unhideWhenUsed="0"/>
+    <w:lsdException w:name="Light Grid Accent 3" w:semiHidden="0" w:uiPriority="62" w:unhideWhenUsed="0"/>
+    <w:lsdException w:name="Medium Shading 1 Accent 3" w:semiHidden="0" w:uiPriority="63" w:unhideWhenUsed="0"/>
+    <w:lsdException w:name="Medium Shading 2 Accent 3" w:semiHidden="0" w:uiPriority="64" w:unhideWhenUsed="0"/>
+    <w:lsdException w:name="Medium List 1 Accent 3" w:semiHidden="0" w:uiPriority="65" w:unhideWhenUsed="0"/>
+    <w:lsdException w:name="Medium List 2 Accent 3" w:semiHidden="0" w:uiPriority="66" w:unhideWhenUsed="0"/>
+    <w:lsdException w:name="Medium Grid 1 Accent 3" w:semiHidden="0" w:uiPriority="67" w:unhideWhenUsed="0"/>
+    <w:lsdException w:name="Medium Grid 2 Accent 3" w:semiHidden="0" w:uiPriority="68" w:unhideWhenUsed="0"/>
+    <w:lsdException w:name="Medium Grid 3 Accent 3" w:semiHidden="0" w:uiPriority="69" w:unhideWhenUsed="0"/>
+    <w:lsdException w:name="Dark List Accent 3" w:semiHidden="0" w:uiPriority="70" w:unhideWhenUsed="0"/>
+    <w:lsdException w:name="Colorful Shading Accent 3" w:semiHidden="0" w:uiPriority="71" w:unhideWhenUsed="0"/>
+    <w:lsdException w:name="Colorful List Accent 3" w:semiHidden="0" w:uiPriority="72" w:unhideWhenUsed="0"/>
+    <w:lsdException w:name="Colorful Grid Accent 3" w:semiHidden="0" w:uiPriority="73" w:unhideWhenUsed="0"/>
+    <w:lsdException w:name="Light Shading Accent 4" w:semiHidden="0" w:uiPriority="60" w:unhideWhenUsed="0"/>
+    <w:lsdException w:name="Light List Accent 4" w:semiHidden="0" w:uiPriority="61" w:unhideWhenUsed="0"/>
+    <w:lsdException w:name="Light Grid Accent 4" w:semiHidden="0" w:uiPriority="62" w:unhideWhenUsed="0"/>
+    <w:lsdException w:name="Medium Shading 1 Accent 4" w:semiHidden="0" w:uiPriority="63" w:unhideWhenUsed="0"/>
+    <w:lsdException w:name="Medium Shading 2 Accent 4" w:semiHidden="0" w:uiPriority="64" w:unhideWhenUsed="0"/>
+    <w:lsdException w:name="Medium List 1 Accent 4" w:semiHidden="0" w:uiPriority="65" w:unhideWhenUsed="0"/>
+    <w:lsdException w:name="Medium List 2 Accent 4" w:semiHidden="0" w:uiPriority="66" w:unhideWhenUsed="0"/>
+    <w:lsdException w:name="Medium Grid 1 Accent 4" w:semiHidden="0" w:uiPriority="67" w:unhideWhenUsed="0"/>
+    <w:lsdException w:name="Medium Grid 2 Accent 4" w:semiHidden="0" w:uiPriority="68" w:unhideWhenUsed="0"/>
+    <w:lsdException w:name="Medium Grid 3 Accent 4" w:semiHidden="0" w:uiPriority="69" w:unhideWhenUsed="0"/>
+    <w:lsdException w:name="Dark List Accent 4" w:semiHidden="0" w:uiPriority="70" w:unhideWhenUsed="0"/>
+    <w:lsdException w:name="Colorful Shading Accent 4" w:semiHidden="0" w:uiPriority="71" w:unhideWhenUsed="0"/>
+    <w:lsdException w:name="Colorful List Accent 4" w:semiHidden="0" w:uiPriority="72" w:unhideWhenUsed="0"/>
+    <w:lsdException w:name="Colorful Grid Accent 4" w:semiHidden="0" w:uiPriority="73" w:unhideWhenUsed="0"/>
+    <w:lsdException w:name="Light Shading Accent 5" w:semiHidden="0" w:uiPriority="60" w:unhideWhenUsed="0"/>
+    <w:lsdException w:name="Light List Accent 5" w:semiHidden="0" w:uiPriority="61" w:unhideWhenUsed="0"/>
+    <w:lsdException w:name="Light Grid Accent 5" w:semiHidden="0" w:uiPriority="62" w:unhideWhenUsed="0"/>
+    <w:lsdException w:name="Medium Shading 1 Accent 5" w:semiHidden="0" w:uiPriority="63" w:unhideWhenUsed="0"/>
+    <w:lsdException w:name="Medium Shading 2 Accent 5" w:semiHidden="0" w:uiPriority="64" w:unhideWhenUsed="0"/>
+    <w:lsdException w:name="Medium List 1 Accent 5" w:semiHidden="0" w:uiPriority="65" w:unhideWhenUsed="0"/>
+    <w:lsdException w:name="Medium List 2 Accent 5" w:semiHidden="0" w:uiPriority="66" w:unhideWhenUsed="0"/>
+    <w:lsdException w:name="Medium Grid 1 Accent 5" w:semiHidden="0" w:uiPriority="67" w:unhideWhenUsed="0"/>
+    <w:lsdException w:name="Medium Grid 2 Accent 5" w:semiHidden="0" w:uiPriority="68" w:unhideWhenUsed="0"/>
+    <w:lsdException w:name="Medium Grid 3 Accent 5" w:semiHidden="0" w:uiPriority="69" w:unhideWhenUsed="0"/>
+    <w:lsdException w:name="Dark List Accent 5" w:semiHidden="0" w:uiPriority="70" w:unhideWhenUsed="0"/>
+    <w:lsdException w:name="Colorful Shading Accent 5" w:semiHidden="0" w:uiPriority="71" w:unhideWhenUsed="0"/>
+    <w:lsdException w:name="Colorful List Accent 5" w:semiHidden="0" w:uiPriority="72" w:unhideWhenUsed="0"/>
+    <w:lsdException w:name="Colorful Grid Accent 5" w:semiHidden="0" w:uiPriority="73" w:unhideWhenUsed="0"/>
+    <w:lsdException w:name="Light Shading Accent 6" w:semiHidden="0" w:uiPriority="60" w:unhideWhenUsed="0"/>
+    <w:lsdException w:name="Light List Accent 6" w:semiHidden="0" w:uiPriority="61" w:unhideWhenUsed="0"/>
+    <w:lsdException w:name="Light Grid Accent 6" w:semiHidden="0" w:uiPriority="62" w:unhideWhenUsed="0"/>
+    <w:lsdException w:name="Medium Shading 1 Accent 6" w:semiHidden="0" w:uiPriority="63" w:unhideWhenUsed="0"/>
+    <w:lsdException w:name="Medium Shading 2 Accent 6" w:semiHidden="0" w:uiPriority="64" w:unhideWhenUsed="0"/>
+    <w:lsdException w:name="Medium List 1 Accent 6" w:semiHidden="0" w:uiPriority="65" w:unhideWhenUsed="0"/>
+    <w:lsdException w:name="Medium List 2 Accent 6" w:semiHidden="0" w:uiPriority="66" w:unhideWhenUsed="0"/>
+    <w:lsdException w:name="Medium Grid 1 Accent 6" w:semiHidden="0" w:uiPriority="67" w:unhideWhenUsed="0"/>
+    <w:lsdException w:name="Medium Grid 2 Accent 6" w:semiHidden="0" w:uiPriority="68" w:unhideWhenUsed="0"/>
+    <w:lsdException w:name="Medium Grid 3 Accent 6" w:semiHidden="0" w:uiPriority="69" w:unhideWhenUsed="0"/>
+    <w:lsdException w:name="Dark List Accent 6" w:semiHidden="0" w:uiPriority="70" w:unhideWhenUsed="0"/>
+    <w:lsdException w:name="Colorful Shading Accent 6" w:semiHidden="0" w:uiPriority="71" w:unhideWhenUsed="0"/>
+    <w:lsdException w:name="Colorful List Accent 6" w:semiHidden="0" w:uiPriority="72" w:unhideWhenUsed="0"/>
+    <w:lsdException w:name="Colorful Grid Accent 6" w:semiHidden="0" w:uiPriority="73" w:unhideWhenUsed="0"/>
+    <w:lsdException w:name="Subtle Emphasis" w:semiHidden="0" w:uiPriority="19" w:unhideWhenUsed="0" w:qFormat="1"/>
+    <w:lsdException w:name="Intense Emphasis" w:semiHidden="0" w:uiPriority="21" w:unhideWhenUsed="0" w:qFormat="1"/>
+    <w:lsdException w:name="Subtle Reference" w:semiHidden="0" w:uiPriority="31" w:unhideWhenUsed="0" w:qFormat="1"/>
+    <w:lsdException w:name="Intense Reference" w:semiHidden="0" w:uiPriority="32" w:unhideWhenUsed="0" w:qFormat="1"/>
+    <w:lsdException w:name="Book Title" w:semiHidden="0" w:uiPriority="33" w:unhideWhenUsed="0" w:qFormat="1"/>
+    <w:lsdException w:name="Bibliography" w:uiPriority="37"/>
+    <w:lsdException w:name="TOC Heading" w:uiPriority="39" w:qFormat="1"/>
+  </w:latentStyles>
+  <w:style w:type="paragraph" w:default="1" w:styleId="Normal">
+    <w:name w:val="Normal"/>
+    <w:qFormat/>
+  </w:style>
+  <w:style w:type="paragraph" w:styleId="Heading1">
+    <w:name w:val="heading 1"/>
+    <w:basedOn w:val="Normal"/>
+    <w:next w:val="Normal"/>
+    <w:link w:val="Heading1Char"/>
+    <w:uiPriority w:val="9"/>
+    <w:qFormat/>
+    <w:rsid w:val="00760389"/>
+    <w:pPr>
+      <w:keepNext/>
+      <w:keepLines/>
+      <w:spacing w:before="240" w:after="0"/>
+      <w:outlineLvl w:val="0"/>
+    </w:pPr>
+    <w:rPr>
+      <w:rFonts w:asciiTheme="majorHAnsi" w:eastAsiaTheme="majorEastAsia" w:hAnsiTheme="majorHAnsi" w:cstheme="majorBidi"/>
+      <w:color w:val="3E762A" w:themeColor="accent1" w:themeShade="BF"/>
+      <w:sz w:val="32"/>
+      <w:szCs w:val="32"/>
+    </w:rPr>
+  </w:style>
+  <w:style w:type="paragraph" w:styleId="Heading2">
+    <w:name w:val="heading 2"/>
+    <w:basedOn w:val="Normal"/>
+    <w:next w:val="Normal"/>
+    <w:link w:val="Heading2Char"/>
+    <w:uiPriority w:val="9"/>
+    <w:unhideWhenUsed/>
+    <w:qFormat/>
+    <w:rsid w:val="00760389"/>
+    <w:pPr>
+      <w:keepNext/>
+      <w:keepLines/>
+      <w:spacing w:before="40" w:after="0"/>
+      <w:outlineLvl w:val="1"/>
+    </w:pPr>
+    <w:rPr>
+      <w:rFonts w:asciiTheme="majorHAnsi" w:eastAsiaTheme="majorEastAsia" w:hAnsiTheme="majorHAnsi" w:cstheme="majorBidi"/>
+      <w:color w:val="3E762A" w:themeColor="accent1" w:themeShade="BF"/>
+      <w:sz w:val="26"/>
+      <w:szCs w:val="26"/>
+    </w:rPr>
+  </w:style>
+  <w:style w:type="paragraph" w:styleId="Heading3">
+    <w:name w:val="heading 3"/>
+    <w:basedOn w:val="Normal"/>
+    <w:next w:val="Normal"/>
+    <w:link w:val="Heading3Char"/>
+    <w:uiPriority w:val="9"/>
+    <w:unhideWhenUsed/>
+    <w:qFormat/>
+    <w:rsid w:val="004D674A"/>
+    <w:pPr>
+      <w:keepNext/>
+      <w:keepLines/>
+      <w:spacing w:before="40" w:after="0"/>
+      <w:outlineLvl w:val="2"/>
+    </w:pPr>
+    <w:rPr>
+      <w:rFonts w:asciiTheme="majorHAnsi" w:eastAsiaTheme="majorEastAsia" w:hAnsiTheme="majorHAnsi" w:cstheme="majorBidi"/>
+      <w:color w:val="294E1C" w:themeColor="accent1" w:themeShade="7F"/>
+      <w:sz w:val="24"/>
+      <w:szCs w:val="24"/>
+    </w:rPr>
+  </w:style>
+  <w:style w:type="character" w:default="1" w:styleId="DefaultParagraphFont">
+    <w:name w:val="Default Paragraph Font"/>
+    <w:uiPriority w:val="1"/>
+    <w:semiHidden/>
+    <w:unhideWhenUsed/>
+  </w:style>
+  <w:style w:type="table" w:default="1" w:styleId="TableNormal">
+    <w:name w:val="Normal Table"/>
+    <w:uiPriority w:val="99"/>
+    <w:semiHidden/>
+    <w:unhideWhenUsed/>
+    <w:tblPr>
+      <w:tblInd w:w="0" w:type="dxa"/>
+      <w:tblCellMar>
+        <w:top w:w="0" w:type="dxa"/>
+        <w:left w:w="108" w:type="dxa"/>
+        <w:bottom w:w="0" w:type="dxa"/>
+        <w:right w:w="108" w:type="dxa"/>
+      </w:tblCellMar>
+    </w:tblPr>
+  </w:style>
+  <w:style w:type="numbering" w:default="1" w:styleId="NoList">
+    <w:name w:val="No List"/>
+    <w:uiPriority w:val="99"/>
+    <w:semiHidden/>
+    <w:unhideWhenUsed/>
+  </w:style>
+  <w:style w:type="paragraph" w:styleId="ListParagraph">
+    <w:name w:val="List Paragraph"/>
+    <w:basedOn w:val="Normal"/>
+    <w:uiPriority w:val="34"/>
+    <w:qFormat/>
+    <w:rsid w:val="002E0801"/>
+    <w:pPr>
+      <w:ind w:left="720"/>
+      <w:contextualSpacing/>
+    </w:pPr>
+  </w:style>
+  <w:style w:type="table" w:styleId="TableGrid">
+    <w:name w:val="Table Grid"/>
+    <w:basedOn w:val="TableNormal"/>
+    <w:uiPriority w:val="39"/>
+    <w:rsid w:val="00A2584B"/>
+    <w:pPr>
+      <w:spacing w:after="0" w:line="240" w:lineRule="auto"/>
+    </w:pPr>
+    <w:tblPr>
+      <w:tblInd w:w="0" w:type="dxa"/>
+      <w:tblBorders>
+        <w:top w:val="single" w:sz="4" w:space="0" w:color="auto"/>
+        <w:left w:val="single" w:sz="4" w:space="0" w:color="auto"/>
+        <w:bottom w:val="single" w:sz="4" w:space="0" w:color="auto"/>
+        <w:right w:val="single" w:sz="4" w:space="0" w:color="auto"/>
+        <w:insideH w:val="single" w:sz="4" w:space="0" w:color="auto"/>
+        <w:insideV w:val="single" w:sz="4" w:space="0" w:color="auto"/>
+      </w:tblBorders>
+      <w:tblCellMar>
+        <w:top w:w="0" w:type="dxa"/>
+        <w:left w:w="108" w:type="dxa"/>
+        <w:bottom w:w="0" w:type="dxa"/>
+        <w:right w:w="108" w:type="dxa"/>
+      </w:tblCellMar>
+    </w:tblPr>
+  </w:style>
+  <w:style w:type="table" w:customStyle="1" w:styleId="PlainTable11">
+    <w:name w:val="Plain Table 11"/>
+    <w:basedOn w:val="TableNormal"/>
+    <w:uiPriority w:val="41"/>
+    <w:rsid w:val="00A2584B"/>
+    <w:pPr>
+      <w:spacing w:after="0" w:line="240" w:lineRule="auto"/>
+    </w:pPr>
+    <w:tblPr>
+      <w:tblStyleRowBandSize w:val="1"/>
+      <w:tblStyleColBandSize w:val="1"/>
+      <w:tblInd w:w="0" w:type="dxa"/>
+      <w:tblBorders>
+        <w:top w:val="single" w:sz="4" w:space="0" w:color="BFBFBF" w:themeColor="background1" w:themeShade="BF"/>
+        <w:left w:val="single" w:sz="4" w:space="0" w:color="BFBFBF" w:themeColor="background1" w:themeShade="BF"/>
+        <w:bottom w:val="single" w:sz="4" w:space="0" w:color="BFBFBF" w:themeColor="background1" w:themeShade="BF"/>
+        <w:right w:val="single" w:sz="4" w:space="0" w:color="BFBFBF" w:themeColor="background1" w:themeShade="BF"/>
+        <w:insideH w:val="single" w:sz="4" w:space="0" w:color="BFBFBF" w:themeColor="background1" w:themeShade="BF"/>
+        <w:insideV w:val="single" w:sz="4" w:space="0" w:color="BFBFBF" w:themeColor="background1" w:themeShade="BF"/>
+      </w:tblBorders>
+      <w:tblCellMar>
+        <w:top w:w="0" w:type="dxa"/>
+        <w:left w:w="108" w:type="dxa"/>
+        <w:bottom w:w="0" w:type="dxa"/>
+        <w:right w:w="108" w:type="dxa"/>
+      </w:tblCellMar>
+    </w:tblPr>
+    <w:tblStylePr w:type="firstRow">
+      <w:rPr>
+        <w:b/>
+        <w:bCs/>
+      </w:rPr>
+    </w:tblStylePr>
+    <w:tblStylePr w:type="lastRow">
+      <w:rPr>
+        <w:b/>
+        <w:bCs/>
+      </w:rPr>
+      <w:tblPr/>
+      <w:tcPr>
+        <w:tcBorders>
+          <w:top w:val="double" w:sz="4" w:space="0" w:color="BFBFBF" w:themeColor="background1" w:themeShade="BF"/>
+        </w:tcBorders>
+      </w:tcPr>
+    </w:tblStylePr>
+    <w:tblStylePr w:type="firstCol">
+      <w:rPr>
+        <w:b/>
+        <w:bCs/>
+      </w:rPr>
+    </w:tblStylePr>
+    <w:tblStylePr w:type="lastCol">
+      <w:rPr>
+        <w:b/>
+        <w:bCs/>
+      </w:rPr>
+    </w:tblStylePr>
+    <w:tblStylePr w:type="band1Vert">
+      <w:tblPr/>
+      <w:tcPr>
+        <w:shd w:val="clear" w:color="auto" w:fill="F2F2F2" w:themeFill="background1" w:themeFillShade="F2"/>
+      </w:tcPr>
+    </w:tblStylePr>
+    <w:tblStylePr w:type="band1Horz">
+      <w:tblPr/>
+      <w:tcPr>
+        <w:shd w:val="clear" w:color="auto" w:fill="F2F2F2" w:themeFill="background1" w:themeFillShade="F2"/>
+      </w:tcPr>
+    </w:tblStylePr>
+  </w:style>
+  <w:style w:type="table" w:customStyle="1" w:styleId="PlainTable31">
+    <w:name w:val="Plain Table 31"/>
+    <w:basedOn w:val="TableNormal"/>
+    <w:uiPriority w:val="43"/>
+    <w:rsid w:val="00A2584B"/>
+    <w:pPr>
+      <w:spacing w:after="0" w:line="240" w:lineRule="auto"/>
+    </w:pPr>
+    <w:tblPr>
+      <w:tblStyleRowBandSize w:val="1"/>
+      <w:tblStyleColBandSize w:val="1"/>
+      <w:tblInd w:w="0" w:type="dxa"/>
+      <w:tblCellMar>
+        <w:top w:w="0" w:type="dxa"/>
+        <w:left w:w="108" w:type="dxa"/>
+        <w:bottom w:w="0" w:type="dxa"/>
+        <w:right w:w="108" w:type="dxa"/>
+      </w:tblCellMar>
+    </w:tblPr>
+    <w:tblStylePr w:type="firstRow">
+      <w:rPr>
+        <w:b/>
+        <w:bCs/>
+        <w:caps/>
+      </w:rPr>
+      <w:tblPr/>
+      <w:tcPr>
+        <w:tcBorders>
+          <w:bottom w:val="single" w:sz="4" w:space="0" w:color="7F7F7F" w:themeColor="text1" w:themeTint="80"/>
+        </w:tcBorders>
+      </w:tcPr>
+    </w:tblStylePr>
+    <w:tblStylePr w:type="lastRow">
+      <w:rPr>
+        <w:b/>
+        <w:bCs/>
+        <w:caps/>
+      </w:rPr>
+      <w:tblPr/>
+      <w:tcPr>
+        <w:tcBorders>
+          <w:top w:val="nil"/>
+        </w:tcBorders>
+      </w:tcPr>
+    </w:tblStylePr>
+    <w:tblStylePr w:type="firstCol">
+      <w:rPr>
+        <w:b/>
+        <w:bCs/>
+        <w:caps/>
+      </w:rPr>
+      <w:tblPr/>
+      <w:tcPr>
+        <w:tcBorders>
+          <w:right w:val="single" w:sz="4" w:space="0" w:color="7F7F7F" w:themeColor="text1" w:themeTint="80"/>
+        </w:tcBorders>
+      </w:tcPr>
+    </w:tblStylePr>
+    <w:tblStylePr w:type="lastCol">
+      <w:rPr>
+        <w:b/>
+        <w:bCs/>
+        <w:caps/>
+      </w:rPr>
+      <w:tblPr/>
+      <w:tcPr>
+        <w:tcBorders>
+          <w:left w:val="nil"/>
+        </w:tcBorders>
+      </w:tcPr>
+    </w:tblStylePr>
+    <w:tblStylePr w:type="band1Vert">
+      <w:tblPr/>
+      <w:tcPr>
+        <w:shd w:val="clear" w:color="auto" w:fill="F2F2F2" w:themeFill="background1" w:themeFillShade="F2"/>
+      </w:tcPr>
+    </w:tblStylePr>
+    <w:tblStylePr w:type="band1Horz">
+      <w:tblPr/>
+      <w:tcPr>
+        <w:shd w:val="clear" w:color="auto" w:fill="F2F2F2" w:themeFill="background1" w:themeFillShade="F2"/>
+      </w:tcPr>
+    </w:tblStylePr>
+    <w:tblStylePr w:type="neCell">
+      <w:tblPr/>
+      <w:tcPr>
+        <w:tcBorders>
+          <w:left w:val="nil"/>
+        </w:tcBorders>
+      </w:tcPr>
+    </w:tblStylePr>
+    <w:tblStylePr w:type="nwCell">
+      <w:tblPr/>
+      <w:tcPr>
+        <w:tcBorders>
+          <w:right w:val="nil"/>
+        </w:tcBorders>
+      </w:tcPr>
+    </w:tblStylePr>
+  </w:style>
+  <w:style w:type="table" w:customStyle="1" w:styleId="GridTable2-Accent11">
+    <w:name w:val="Grid Table 2 - Accent 11"/>
+    <w:basedOn w:val="TableNormal"/>
+    <w:uiPriority w:val="47"/>
+    <w:rsid w:val="00A2584B"/>
+    <w:pPr>
+      <w:spacing w:after="0" w:line="240" w:lineRule="auto"/>
+    </w:pPr>
+    <w:tblPr>
+      <w:tblStyleRowBandSize w:val="1"/>
+      <w:tblStyleColBandSize w:val="1"/>
+      <w:tblInd w:w="0" w:type="dxa"/>
+      <w:tblBorders>
+        <w:top w:val="single" w:sz="2" w:space="0" w:color="93D07C" w:themeColor="accent1" w:themeTint="99"/>
+        <w:bottom w:val="single" w:sz="2" w:space="0" w:color="93D07C" w:themeColor="accent1" w:themeTint="99"/>
+        <w:insideH w:val="single" w:sz="2" w:space="0" w:color="93D07C" w:themeColor="accent1" w:themeTint="99"/>
+        <w:insideV w:val="single" w:sz="2" w:space="0" w:color="93D07C" w:themeColor="accent1" w:themeTint="99"/>
+      </w:tblBorders>
+      <w:tblCellMar>
+        <w:top w:w="0" w:type="dxa"/>
+        <w:left w:w="108" w:type="dxa"/>
+        <w:bottom w:w="0" w:type="dxa"/>
+        <w:right w:w="108" w:type="dxa"/>
+      </w:tblCellMar>
+    </w:tblPr>
+    <w:tblStylePr w:type="firstRow">
+      <w:rPr>
+        <w:b/>
+        <w:bCs/>
+      </w:rPr>
+      <w:tblPr/>
+      <w:tcPr>
+        <w:tcBorders>
+          <w:top w:val="nil"/>
+          <w:bottom w:val="single" w:sz="12" w:space="0" w:color="93D07C" w:themeColor="accent1" w:themeTint="99"/>
+          <w:insideH w:val="nil"/>
+          <w:insideV w:val="nil"/>
+        </w:tcBorders>
+        <w:shd w:val="clear" w:color="auto" w:fill="FFFFFF" w:themeFill="background1"/>
+      </w:tcPr>
+    </w:tblStylePr>
+    <w:tblStylePr w:type="lastRow">
+      <w:rPr>
+        <w:b/>
+        <w:bCs/>
+      </w:rPr>
+      <w:tblPr/>
+      <w:tcPr>
+        <w:tcBorders>
+          <w:top w:val="double" w:sz="2" w:space="0" w:color="93D07C" w:themeColor="accent1" w:themeTint="99"/>
+          <w:bottom w:val="nil"/>
+          <w:insideH w:val="nil"/>
+          <w:insideV w:val="nil"/>
+        </w:tcBorders>
+        <w:shd w:val="clear" w:color="auto" w:fill="FFFFFF" w:themeFill="background1"/>
+      </w:tcPr>
+    </w:tblStylePr>
+    <w:tblStylePr w:type="firstCol">
+      <w:rPr>
+        <w:b/>
+        <w:bCs/>
+      </w:rPr>
+    </w:tblStylePr>
+    <w:tblStylePr w:type="lastCol">
+      <w:rPr>
+        <w:b/>
+        <w:bCs/>
+      </w:rPr>
+    </w:tblStylePr>
+    <w:tblStylePr w:type="band1Vert">
+      <w:tblPr/>
+      <w:tcPr>
+        <w:shd w:val="clear" w:color="auto" w:fill="DAEFD3" w:themeFill="accent1" w:themeFillTint="33"/>
+      </w:tcPr>
+    </w:tblStylePr>
+    <w:tblStylePr w:type="band1Horz">
+      <w:tblPr/>
+      <w:tcPr>
+        <w:shd w:val="clear" w:color="auto" w:fill="DAEFD3" w:themeFill="accent1" w:themeFillTint="33"/>
+      </w:tcPr>
+    </w:tblStylePr>
+  </w:style>
+  <w:style w:type="table" w:styleId="MediumShading2-Accent1">
+    <w:name w:val="Medium Shading 2 Accent 1"/>
+    <w:basedOn w:val="TableNormal"/>
+    <w:uiPriority w:val="64"/>
+    <w:rsid w:val="00A61F14"/>
+    <w:pPr>
+      <w:spacing w:after="0" w:line="240" w:lineRule="auto"/>
+    </w:pPr>
+    <w:rPr>
+      <w:rFonts w:eastAsiaTheme="minorEastAsia"/>
+      <w:sz w:val="24"/>
+      <w:szCs w:val="24"/>
+    </w:rPr>
+    <w:tblPr>
+      <w:tblStyleRowBandSize w:val="1"/>
+      <w:tblStyleColBandSize w:val="1"/>
+      <w:tblInd w:w="0" w:type="dxa"/>
+      <w:tblBorders>
+        <w:top w:val="single" w:sz="18" w:space="0" w:color="auto"/>
+        <w:bottom w:val="single" w:sz="18" w:space="0" w:color="auto"/>
+      </w:tblBorders>
+      <w:tblCellMar>
+        <w:top w:w="0" w:type="dxa"/>
+        <w:left w:w="108" w:type="dxa"/>
+        <w:bottom w:w="0" w:type="dxa"/>
+        <w:right w:w="108" w:type="dxa"/>
+      </w:tblCellMar>
+    </w:tblPr>
+    <w:tblStylePr w:type="firstRow">
+      <w:pPr>
+        <w:spacing w:before="0" w:after="0" w:line="240" w:lineRule="auto"/>
+      </w:pPr>
+      <w:rPr>
+        <w:b/>
+        <w:bCs/>
+        <w:color w:val="FFFFFF" w:themeColor="background1"/>
+      </w:rPr>
+      <w:tblPr/>
+      <w:tcPr>
+        <w:tcBorders>
+          <w:top w:val="single" w:sz="18" w:space="0" w:color="auto"/>
+          <w:left w:val="nil"/>
+          <w:bottom w:val="single" w:sz="18" w:space="0" w:color="auto"/>
+          <w:right w:val="nil"/>
+          <w:insideH w:val="nil"/>
+          <w:insideV w:val="nil"/>
+        </w:tcBorders>
+        <w:shd w:val="clear" w:color="auto" w:fill="549E39" w:themeFill="accent1"/>
+      </w:tcPr>
+    </w:tblStylePr>
+    <w:tblStylePr w:type="lastRow">
+      <w:pPr>
+        <w:spacing w:before="0" w:after="0" w:line="240" w:lineRule="auto"/>
+      </w:pPr>
+      <w:rPr>
+        <w:color w:val="auto"/>
+      </w:rPr>
+      <w:tblPr/>
+      <w:tcPr>
+        <w:tcBorders>
+          <w:top w:val="double" w:sz="6" w:space="0" w:color="auto"/>
+          <w:left w:val="nil"/>
+          <w:bottom w:val="single" w:sz="18" w:space="0" w:color="auto"/>
+          <w:right w:val="nil"/>
+          <w:insideH w:val="nil"/>
+          <w:insideV w:val="nil"/>
+        </w:tcBorders>
+        <w:shd w:val="clear" w:color="auto" w:fill="FFFFFF" w:themeFill="background1"/>
+      </w:tcPr>
+    </w:tblStylePr>
+    <w:tblStylePr w:type="firstCol">
+      <w:rPr>
+        <w:b/>
+        <w:bCs/>
+        <w:color w:val="FFFFFF" w:themeColor="background1"/>
+      </w:rPr>
+      <w:tblPr/>
+      <w:tcPr>
+        <w:tcBorders>
+          <w:top w:val="nil"/>
+          <w:left w:val="nil"/>
+          <w:bottom w:val="single" w:sz="18" w:space="0" w:color="auto"/>
+          <w:right w:val="nil"/>
+          <w:insideH w:val="nil"/>
+          <w:insideV w:val="nil"/>
+        </w:tcBorders>
+        <w:shd w:val="clear" w:color="auto" w:fill="549E39" w:themeFill="accent1"/>
+      </w:tcPr>
+    </w:tblStylePr>
+    <w:tblStylePr w:type="lastCol">
+      <w:rPr>
+        <w:b/>
+        <w:bCs/>
+        <w:color w:val="FFFFFF" w:themeColor="background1"/>
+      </w:rPr>
+      <w:tblPr/>
+      <w:tcPr>
+        <w:tcBorders>
+          <w:left w:val="nil"/>
+          <w:right w:val="nil"/>
+          <w:insideH w:val="nil"/>
+          <w:insideV w:val="nil"/>
+        </w:tcBorders>
+        <w:shd w:val="clear" w:color="auto" w:fill="549E39" w:themeFill="accent1"/>
+      </w:tcPr>
+    </w:tblStylePr>
+    <w:tblStylePr w:type="band1Vert">
+      <w:tblPr/>
+      <w:tcPr>
+        <w:tcBorders>
+          <w:left w:val="nil"/>
+          <w:right w:val="nil"/>
+          <w:insideH w:val="nil"/>
+          <w:insideV w:val="nil"/>
+        </w:tcBorders>
+        <w:shd w:val="clear" w:color="auto" w:fill="D8D8D8" w:themeFill="background1" w:themeFillShade="D8"/>
+      </w:tcPr>
+    </w:tblStylePr>
+    <w:tblStylePr w:type="band1Horz">
+      <w:tblPr/>
+      <w:tcPr>
+        <w:shd w:val="clear" w:color="auto" w:fill="D8D8D8" w:themeFill="background1" w:themeFillShade="D8"/>
+      </w:tcPr>
+    </w:tblStylePr>
+    <w:tblStylePr w:type="neCell">
+      <w:tblPr/>
+      <w:tcPr>
+        <w:tcBorders>
+          <w:top w:val="single" w:sz="18" w:space="0" w:color="auto"/>
+          <w:left w:val="nil"/>
+          <w:bottom w:val="single" w:sz="18" w:space="0" w:color="auto"/>
+          <w:right w:val="nil"/>
+          <w:insideH w:val="nil"/>
+          <w:insideV w:val="nil"/>
+        </w:tcBorders>
+      </w:tcPr>
+    </w:tblStylePr>
+    <w:tblStylePr w:type="nwCell">
+      <w:rPr>
+        <w:color w:val="FFFFFF" w:themeColor="background1"/>
+      </w:rPr>
+      <w:tblPr/>
+      <w:tcPr>
+        <w:tcBorders>
+          <w:top w:val="single" w:sz="18" w:space="0" w:color="auto"/>
+          <w:left w:val="nil"/>
+          <w:bottom w:val="single" w:sz="18" w:space="0" w:color="auto"/>
+          <w:right w:val="nil"/>
+          <w:insideH w:val="nil"/>
+          <w:insideV w:val="nil"/>
+        </w:tcBorders>
+      </w:tcPr>
+    </w:tblStylePr>
+  </w:style>
+  <w:style w:type="table" w:styleId="LightList-Accent1">
+    <w:name w:val="Light List Accent 1"/>
+    <w:basedOn w:val="TableNormal"/>
+    <w:uiPriority w:val="61"/>
+    <w:rsid w:val="00A61F14"/>
+    <w:pPr>
+      <w:spacing w:after="0" w:line="240" w:lineRule="auto"/>
+    </w:pPr>
+    <w:rPr>
+      <w:rFonts w:eastAsiaTheme="minorEastAsia"/>
+      <w:sz w:val="24"/>
+      <w:szCs w:val="24"/>
+    </w:rPr>
+    <w:tblPr>
+      <w:tblStyleRowBandSize w:val="1"/>
+      <w:tblStyleColBandSize w:val="1"/>
+      <w:tblInd w:w="0" w:type="dxa"/>
+      <w:tblBorders>
+        <w:top w:val="single" w:sz="8" w:space="0" w:color="549E39" w:themeColor="accent1"/>
+        <w:left w:val="single" w:sz="8" w:space="0" w:color="549E39" w:themeColor="accent1"/>
+        <w:bottom w:val="single" w:sz="8" w:space="0" w:color="549E39" w:themeColor="accent1"/>
+        <w:right w:val="single" w:sz="8" w:space="0" w:color="549E39" w:themeColor="accent1"/>
+      </w:tblBorders>
+      <w:tblCellMar>
+        <w:top w:w="0" w:type="dxa"/>
+        <w:left w:w="108" w:type="dxa"/>
+        <w:bottom w:w="0" w:type="dxa"/>
+        <w:right w:w="108" w:type="dxa"/>
+      </w:tblCellMar>
+    </w:tblPr>
+    <w:tblStylePr w:type="firstRow">
+      <w:pPr>
+        <w:spacing w:before="0" w:after="0" w:line="240" w:lineRule="auto"/>
+      </w:pPr>
+      <w:rPr>
+        <w:b/>
+        <w:bCs/>
+        <w:color w:val="FFFFFF" w:themeColor="background1"/>
+      </w:rPr>
+      <w:tblPr/>
+      <w:tcPr>
+        <w:shd w:val="clear" w:color="auto" w:fill="549E39" w:themeFill="accent1"/>
+      </w:tcPr>
+    </w:tblStylePr>
+    <w:tblStylePr w:type="lastRow">
+      <w:pPr>
+        <w:spacing w:before="0" w:after="0" w:line="240" w:lineRule="auto"/>
+      </w:pPr>
+      <w:rPr>
+        <w:b/>
+        <w:bCs/>
+      </w:rPr>
+      <w:tblPr/>
+      <w:tcPr>
+        <w:tcBorders>
+          <w:top w:val="double" w:sz="6" w:space="0" w:color="549E39" w:themeColor="accent1"/>
+          <w:left w:val="single" w:sz="8" w:space="0" w:color="549E39" w:themeColor="accent1"/>
+          <w:bottom w:val="single" w:sz="8" w:space="0" w:color="549E39" w:themeColor="accent1"/>
+          <w:right w:val="single" w:sz="8" w:space="0" w:color="549E39" w:themeColor="accent1"/>
+        </w:tcBorders>
+      </w:tcPr>
+    </w:tblStylePr>
+    <w:tblStylePr w:type="firstCol">
+      <w:rPr>
+        <w:b/>
+        <w:bCs/>
+      </w:rPr>
+    </w:tblStylePr>
+    <w:tblStylePr w:type="lastCol">
+      <w:rPr>
+        <w:b/>
+        <w:bCs/>
+      </w:rPr>
+    </w:tblStylePr>
+    <w:tblStylePr w:type="band1Vert">
+      <w:tblPr/>
+      <w:tcPr>
+        <w:tcBorders>
+          <w:top w:val="single" w:sz="8" w:space="0" w:color="549E39" w:themeColor="accent1"/>
+          <w:left w:val="single" w:sz="8" w:space="0" w:color="549E39" w:themeColor="accent1"/>
+          <w:bottom w:val="single" w:sz="8" w:space="0" w:color="549E39" w:themeColor="accent1"/>
+          <w:right w:val="single" w:sz="8" w:space="0" w:color="549E39" w:themeColor="accent1"/>
+        </w:tcBorders>
+      </w:tcPr>
+    </w:tblStylePr>
+    <w:tblStylePr w:type="band1Horz">
+      <w:tblPr/>
+      <w:tcPr>
+        <w:tcBorders>
+          <w:top w:val="single" w:sz="8" w:space="0" w:color="549E39" w:themeColor="accent1"/>
+          <w:left w:val="single" w:sz="8" w:space="0" w:color="549E39" w:themeColor="accent1"/>
+          <w:bottom w:val="single" w:sz="8" w:space="0" w:color="549E39" w:themeColor="accent1"/>
+          <w:right w:val="single" w:sz="8" w:space="0" w:color="549E39" w:themeColor="accent1"/>
+        </w:tcBorders>
+      </w:tcPr>
+    </w:tblStylePr>
+  </w:style>
+  <w:style w:type="table" w:styleId="LightShading-Accent1">
+    <w:name w:val="Light Shading Accent 1"/>
+    <w:basedOn w:val="TableNormal"/>
+    <w:uiPriority w:val="60"/>
+    <w:rsid w:val="00A61F14"/>
+    <w:pPr>
+      <w:spacing w:after="0" w:line="240" w:lineRule="auto"/>
+    </w:pPr>
+    <w:rPr>
+      <w:rFonts w:eastAsiaTheme="minorEastAsia"/>
+      <w:color w:val="3E762A" w:themeColor="accent1" w:themeShade="BF"/>
+      <w:sz w:val="24"/>
+      <w:szCs w:val="24"/>
+    </w:rPr>
+    <w:tblPr>
+      <w:tblStyleRowBandSize w:val="1"/>
+      <w:tblStyleColBandSize w:val="1"/>
+      <w:tblInd w:w="0" w:type="dxa"/>
+      <w:tblBorders>
+        <w:top w:val="single" w:sz="8" w:space="0" w:color="549E39" w:themeColor="accent1"/>
+        <w:bottom w:val="single" w:sz="8" w:space="0" w:color="549E39" w:themeColor="accent1"/>
+      </w:tblBorders>
+      <w:tblCellMar>
+        <w:top w:w="0" w:type="dxa"/>
+        <w:left w:w="108" w:type="dxa"/>
+        <w:bottom w:w="0" w:type="dxa"/>
+        <w:right w:w="108" w:type="dxa"/>
+      </w:tblCellMar>
+    </w:tblPr>
+    <w:tblStylePr w:type="firstRow">
+      <w:pPr>
+        <w:spacing w:before="0" w:after="0" w:line="240" w:lineRule="auto"/>
+      </w:pPr>
+      <w:rPr>
+        <w:b/>
+        <w:bCs/>
+      </w:rPr>
+      <w:tblPr/>
+      <w:tcPr>
+        <w:tcBorders>
+          <w:top w:val="single" w:sz="8" w:space="0" w:color="549E39" w:themeColor="accent1"/>
+          <w:left w:val="nil"/>
+          <w:bottom w:val="single" w:sz="8" w:space="0" w:color="549E39" w:themeColor="accent1"/>
+          <w:right w:val="nil"/>
+          <w:insideH w:val="nil"/>
+          <w:insideV w:val="nil"/>
+        </w:tcBorders>
+      </w:tcPr>
+    </w:tblStylePr>
+    <w:tblStylePr w:type="lastRow">
+      <w:pPr>
+        <w:spacing w:before="0" w:after="0" w:line="240" w:lineRule="auto"/>
+      </w:pPr>
+      <w:rPr>
+        <w:b/>
+        <w:bCs/>
+      </w:rPr>
+      <w:tblPr/>
+      <w:tcPr>
+        <w:tcBorders>
+          <w:top w:val="single" w:sz="8" w:space="0" w:color="549E39" w:themeColor="accent1"/>
+          <w:left w:val="nil"/>
+          <w:bottom w:val="single" w:sz="8" w:space="0" w:color="549E39" w:themeColor="accent1"/>
+          <w:right w:val="nil"/>
+          <w:insideH w:val="nil"/>
+          <w:insideV w:val="nil"/>
+        </w:tcBorders>
+      </w:tcPr>
+    </w:tblStylePr>
+    <w:tblStylePr w:type="firstCol">
+      <w:rPr>
+        <w:b/>
+        <w:bCs/>
+      </w:rPr>
+    </w:tblStylePr>
+    <w:tblStylePr w:type="lastCol">
+      <w:rPr>
+        <w:b/>
+        <w:bCs/>
+      </w:rPr>
+    </w:tblStylePr>
+    <w:tblStylePr w:type="band1Vert">
+      <w:tblPr/>
+      <w:tcPr>
+        <w:tcBorders>
+          <w:left w:val="nil"/>
+          <w:right w:val="nil"/>
+          <w:insideH w:val="nil"/>
+          <w:insideV w:val="nil"/>
+        </w:tcBorders>
+        <w:shd w:val="clear" w:color="auto" w:fill="D2EBC9" w:themeFill="accent1" w:themeFillTint="3F"/>
+      </w:tcPr>
+    </w:tblStylePr>
+    <w:tblStylePr w:type="band1Horz">
+      <w:tblPr/>
+      <w:tcPr>
+        <w:tcBorders>
+          <w:left w:val="nil"/>
+          <w:right w:val="nil"/>
+          <w:insideH w:val="nil"/>
+          <w:insideV w:val="nil"/>
+        </w:tcBorders>
+        <w:shd w:val="clear" w:color="auto" w:fill="D2EBC9" w:themeFill="accent1" w:themeFillTint="3F"/>
+      </w:tcPr>
+    </w:tblStylePr>
+  </w:style>
+  <w:style w:type="paragraph" w:styleId="Title">
+    <w:name w:val="Title"/>
+    <w:basedOn w:val="Normal"/>
+    <w:next w:val="Normal"/>
+    <w:link w:val="TitleChar"/>
+    <w:uiPriority w:val="10"/>
+    <w:qFormat/>
+    <w:rsid w:val="00760389"/>
+    <w:pPr>
+      <w:spacing w:after="0" w:line="240" w:lineRule="auto"/>
+      <w:contextualSpacing/>
+    </w:pPr>
+    <w:rPr>
+      <w:rFonts w:asciiTheme="majorHAnsi" w:eastAsiaTheme="majorEastAsia" w:hAnsiTheme="majorHAnsi" w:cstheme="majorBidi"/>
+      <w:spacing w:val="-10"/>
+      <w:kern w:val="28"/>
+      <w:sz w:val="56"/>
+      <w:szCs w:val="56"/>
+    </w:rPr>
+  </w:style>
+  <w:style w:type="character" w:customStyle="1" w:styleId="TitleChar">
+    <w:name w:val="Title Char"/>
+    <w:basedOn w:val="DefaultParagraphFont"/>
+    <w:link w:val="Title"/>
+    <w:uiPriority w:val="10"/>
+    <w:rsid w:val="00760389"/>
+    <w:rPr>
+      <w:rFonts w:asciiTheme="majorHAnsi" w:eastAsiaTheme="majorEastAsia" w:hAnsiTheme="majorHAnsi" w:cstheme="majorBidi"/>
+      <w:spacing w:val="-10"/>
+      <w:kern w:val="28"/>
+      <w:sz w:val="56"/>
+      <w:szCs w:val="56"/>
+    </w:rPr>
+  </w:style>
+  <w:style w:type="character" w:customStyle="1" w:styleId="Heading2Char">
+    <w:name w:val="Heading 2 Char"/>
+    <w:basedOn w:val="DefaultParagraphFont"/>
+    <w:link w:val="Heading2"/>
+    <w:uiPriority w:val="9"/>
+    <w:rsid w:val="00760389"/>
+    <w:rPr>
+      <w:rFonts w:asciiTheme="majorHAnsi" w:eastAsiaTheme="majorEastAsia" w:hAnsiTheme="majorHAnsi" w:cstheme="majorBidi"/>
+      <w:color w:val="3E762A" w:themeColor="accent1" w:themeShade="BF"/>
+      <w:sz w:val="26"/>
+      <w:szCs w:val="26"/>
+    </w:rPr>
+  </w:style>
+  <w:style w:type="character" w:customStyle="1" w:styleId="Heading1Char">
+    <w:name w:val="Heading 1 Char"/>
+    <w:basedOn w:val="DefaultParagraphFont"/>
+    <w:link w:val="Heading1"/>
+    <w:uiPriority w:val="9"/>
+    <w:rsid w:val="00760389"/>
+    <w:rPr>
+      <w:rFonts w:asciiTheme="majorHAnsi" w:eastAsiaTheme="majorEastAsia" w:hAnsiTheme="majorHAnsi" w:cstheme="majorBidi"/>
+      <w:color w:val="3E762A" w:themeColor="accent1" w:themeShade="BF"/>
+      <w:sz w:val="32"/>
+      <w:szCs w:val="32"/>
+    </w:rPr>
+  </w:style>
+  <w:style w:type="table" w:styleId="MediumList2">
+    <w:name w:val="Medium List 2"/>
+    <w:basedOn w:val="TableNormal"/>
+    <w:uiPriority w:val="66"/>
+    <w:unhideWhenUsed/>
+    <w:rsid w:val="009903DE"/>
+    <w:pPr>
+      <w:spacing w:after="0" w:line="240" w:lineRule="auto"/>
+    </w:pPr>
+    <w:rPr>
+      <w:rFonts w:asciiTheme="majorHAnsi" w:eastAsiaTheme="majorEastAsia" w:hAnsiTheme="majorHAnsi" w:cstheme="majorBidi"/>
+      <w:color w:val="000000" w:themeColor="text1"/>
+    </w:rPr>
+    <w:tblPr>
+      <w:tblStyleRowBandSize w:val="1"/>
+      <w:tblStyleColBandSize w:val="1"/>
+      <w:tblInd w:w="0" w:type="dxa"/>
+      <w:tblBorders>
+        <w:top w:val="single" w:sz="8" w:space="0" w:color="000000" w:themeColor="text1"/>
+        <w:left w:val="single" w:sz="8" w:space="0" w:color="000000" w:themeColor="text1"/>
+        <w:bottom w:val="single" w:sz="8" w:space="0" w:color="000000" w:themeColor="text1"/>
+        <w:right w:val="single" w:sz="8" w:space="0" w:color="000000" w:themeColor="text1"/>
+      </w:tblBorders>
+      <w:tblCellMar>
+        <w:top w:w="0" w:type="dxa"/>
+        <w:left w:w="108" w:type="dxa"/>
+        <w:bottom w:w="0" w:type="dxa"/>
+        <w:right w:w="108" w:type="dxa"/>
+      </w:tblCellMar>
+    </w:tblPr>
+    <w:tblStylePr w:type="firstRow">
+      <w:rPr>
+        <w:sz w:val="24"/>
+        <w:szCs w:val="24"/>
+      </w:rPr>
+      <w:tblPr/>
+      <w:tcPr>
+        <w:tcBorders>
+          <w:top w:val="nil"/>
+          <w:left w:val="nil"/>
+          <w:bottom w:val="single" w:sz="24" w:space="0" w:color="000000" w:themeColor="text1"/>
+          <w:right w:val="nil"/>
+          <w:insideH w:val="nil"/>
+          <w:insideV w:val="nil"/>
+        </w:tcBorders>
+        <w:shd w:val="clear" w:color="auto" w:fill="FFFFFF" w:themeFill="background1"/>
+      </w:tcPr>
+    </w:tblStylePr>
+    <w:tblStylePr w:type="lastRow">
+      <w:tblPr/>
+      <w:tcPr>
+        <w:tcBorders>
+          <w:top w:val="single" w:sz="8" w:space="0" w:color="000000" w:themeColor="text1"/>
+          <w:left w:val="nil"/>
+          <w:bottom w:val="nil"/>
+          <w:right w:val="nil"/>
+          <w:insideH w:val="nil"/>
+          <w:insideV w:val="nil"/>
+        </w:tcBorders>
+        <w:shd w:val="clear" w:color="auto" w:fill="FFFFFF" w:themeFill="background1"/>
+      </w:tcPr>
+    </w:tblStylePr>
+    <w:tblStylePr w:type="firstCol">
+      <w:tblPr/>
+      <w:tcPr>
+        <w:tcBorders>
+          <w:top w:val="nil"/>
+          <w:left w:val="nil"/>
+          <w:bottom w:val="nil"/>
+          <w:right w:val="single" w:sz="8" w:space="0" w:color="000000" w:themeColor="text1"/>
+          <w:insideH w:val="nil"/>
+          <w:insideV w:val="nil"/>
+        </w:tcBorders>
+        <w:shd w:val="clear" w:color="auto" w:fill="FFFFFF" w:themeFill="background1"/>
+      </w:tcPr>
+    </w:tblStylePr>
+    <w:tblStylePr w:type="lastCol">
+      <w:tblPr/>
+      <w:tcPr>
+        <w:tcBorders>
+          <w:top w:val="nil"/>
+          <w:left w:val="single" w:sz="8" w:space="0" w:color="000000" w:themeColor="text1"/>
+          <w:bottom w:val="nil"/>
+          <w:right w:val="nil"/>
+          <w:insideH w:val="nil"/>
+          <w:insideV w:val="nil"/>
+        </w:tcBorders>
+        <w:shd w:val="clear" w:color="auto" w:fill="FFFFFF" w:themeFill="background1"/>
+      </w:tcPr>
+    </w:tblStylePr>
+    <w:tblStylePr w:type="band1Vert">
+      <w:tblPr/>
+      <w:tcPr>
+        <w:tcBorders>
+          <w:left w:val="nil"/>
+          <w:right w:val="nil"/>
+          <w:insideH w:val="nil"/>
+          <w:insideV w:val="nil"/>
+        </w:tcBorders>
+        <w:shd w:val="clear" w:color="auto" w:fill="C0C0C0" w:themeFill="text1" w:themeFillTint="3F"/>
+      </w:tcPr>
+    </w:tblStylePr>
+    <w:tblStylePr w:type="band1Horz">
+      <w:tblPr/>
+      <w:tcPr>
+        <w:tcBorders>
+          <w:top w:val="nil"/>
+          <w:bottom w:val="nil"/>
+          <w:insideH w:val="nil"/>
+          <w:insideV w:val="nil"/>
+        </w:tcBorders>
+        <w:shd w:val="clear" w:color="auto" w:fill="C0C0C0" w:themeFill="text1" w:themeFillTint="3F"/>
+      </w:tcPr>
+    </w:tblStylePr>
+    <w:tblStylePr w:type="nwCell">
+      <w:tblPr/>
+      <w:tcPr>
+        <w:shd w:val="clear" w:color="auto" w:fill="FFFFFF" w:themeFill="background1"/>
+      </w:tcPr>
+    </w:tblStylePr>
+    <w:tblStylePr w:type="swCell">
+      <w:tblPr/>
+      <w:tcPr>
+        <w:tcBorders>
+          <w:top w:val="nil"/>
+        </w:tcBorders>
+      </w:tcPr>
+    </w:tblStylePr>
+  </w:style>
+  <w:style w:type="paragraph" w:styleId="BalloonText">
+    <w:name w:val="Balloon Text"/>
+    <w:basedOn w:val="Normal"/>
+    <w:link w:val="BalloonTextChar"/>
+    <w:uiPriority w:val="99"/>
+    <w:semiHidden/>
+    <w:unhideWhenUsed/>
+    <w:rsid w:val="0002542D"/>
+    <w:pPr>
+      <w:spacing w:after="0" w:line="240" w:lineRule="auto"/>
+    </w:pPr>
+    <w:rPr>
+      <w:rFonts w:ascii="Lucida Grande" w:hAnsi="Lucida Grande" w:cs="Lucida Grande"/>
+      <w:sz w:val="18"/>
+      <w:szCs w:val="18"/>
+    </w:rPr>
+  </w:style>
+  <w:style w:type="character" w:customStyle="1" w:styleId="BalloonTextChar">
+    <w:name w:val="Balloon Text Char"/>
+    <w:basedOn w:val="DefaultParagraphFont"/>
+    <w:link w:val="BalloonText"/>
+    <w:uiPriority w:val="99"/>
+    <w:semiHidden/>
+    <w:rsid w:val="0002542D"/>
+    <w:rPr>
+      <w:rFonts w:ascii="Lucida Grande" w:hAnsi="Lucida Grande" w:cs="Lucida Grande"/>
+      <w:sz w:val="18"/>
+      <w:szCs w:val="18"/>
+    </w:rPr>
+  </w:style>
+  <w:style w:type="paragraph" w:styleId="TOCHeading">
+    <w:name w:val="TOC Heading"/>
+    <w:basedOn w:val="Heading1"/>
+    <w:next w:val="Normal"/>
+    <w:uiPriority w:val="39"/>
+    <w:unhideWhenUsed/>
+    <w:qFormat/>
+    <w:rsid w:val="00C64E75"/>
+    <w:pPr>
+      <w:outlineLvl w:val="9"/>
+    </w:pPr>
+  </w:style>
+  <w:style w:type="paragraph" w:styleId="TOC1">
+    <w:name w:val="toc 1"/>
+    <w:basedOn w:val="Normal"/>
+    <w:next w:val="Normal"/>
+    <w:autoRedefine/>
+    <w:uiPriority w:val="39"/>
+    <w:unhideWhenUsed/>
+    <w:rsid w:val="00217D58"/>
+    <w:pPr>
+      <w:numPr>
+        <w:numId w:val="2"/>
+      </w:numPr>
+      <w:tabs>
+        <w:tab w:val="left" w:pos="880"/>
+        <w:tab w:val="right" w:leader="dot" w:pos="9350"/>
+      </w:tabs>
+      <w:spacing w:after="100"/>
+      <w:ind w:hanging="450"/>
+    </w:pPr>
+    <w:rPr>
+      <w:b/>
+    </w:rPr>
+  </w:style>
+  <w:style w:type="paragraph" w:styleId="TOC2">
+    <w:name w:val="toc 2"/>
+    <w:basedOn w:val="Normal"/>
+    <w:next w:val="Normal"/>
+    <w:autoRedefine/>
+    <w:uiPriority w:val="39"/>
+    <w:unhideWhenUsed/>
+    <w:rsid w:val="007C4B6F"/>
+    <w:pPr>
+      <w:spacing w:after="100"/>
+      <w:ind w:left="360" w:hanging="90"/>
+    </w:pPr>
+  </w:style>
+  <w:style w:type="character" w:styleId="Hyperlink">
+    <w:name w:val="Hyperlink"/>
+    <w:basedOn w:val="DefaultParagraphFont"/>
+    <w:uiPriority w:val="99"/>
+    <w:unhideWhenUsed/>
+    <w:rsid w:val="00C64E75"/>
+    <w:rPr>
+      <w:color w:val="6B9F25" w:themeColor="hyperlink"/>
+      <w:u w:val="single"/>
+    </w:rPr>
+  </w:style>
+  <w:style w:type="paragraph" w:styleId="TOC3">
+    <w:name w:val="toc 3"/>
+    <w:basedOn w:val="Normal"/>
+    <w:next w:val="Normal"/>
+    <w:autoRedefine/>
+    <w:uiPriority w:val="39"/>
+    <w:unhideWhenUsed/>
+    <w:rsid w:val="00C64E75"/>
+    <w:pPr>
+      <w:spacing w:after="100"/>
+      <w:ind w:left="440"/>
+    </w:pPr>
+    <w:rPr>
+      <w:rFonts w:eastAsiaTheme="minorEastAsia" w:cs="Times New Roman"/>
+    </w:rPr>
+  </w:style>
+  <w:style w:type="character" w:customStyle="1" w:styleId="Heading3Char">
+    <w:name w:val="Heading 3 Char"/>
+    <w:basedOn w:val="DefaultParagraphFont"/>
+    <w:link w:val="Heading3"/>
+    <w:uiPriority w:val="9"/>
+    <w:rsid w:val="004D674A"/>
+    <w:rPr>
+      <w:rFonts w:asciiTheme="majorHAnsi" w:eastAsiaTheme="majorEastAsia" w:hAnsiTheme="majorHAnsi" w:cstheme="majorBidi"/>
+      <w:color w:val="294E1C" w:themeColor="accent1" w:themeShade="7F"/>
+      <w:sz w:val="24"/>
+      <w:szCs w:val="24"/>
+    </w:rPr>
+  </w:style>
+  <w:style w:type="paragraph" w:styleId="NoSpacing">
+    <w:name w:val="No Spacing"/>
+    <w:link w:val="NoSpacingChar"/>
+    <w:uiPriority w:val="1"/>
+    <w:qFormat/>
+    <w:rsid w:val="003F2E1C"/>
+    <w:pPr>
+      <w:spacing w:after="0" w:line="240" w:lineRule="auto"/>
+    </w:pPr>
+    <w:rPr>
+      <w:rFonts w:eastAsiaTheme="minorEastAsia"/>
+    </w:rPr>
+  </w:style>
+  <w:style w:type="character" w:customStyle="1" w:styleId="NoSpacingChar">
+    <w:name w:val="No Spacing Char"/>
+    <w:basedOn w:val="DefaultParagraphFont"/>
+    <w:link w:val="NoSpacing"/>
+    <w:uiPriority w:val="1"/>
+    <w:rsid w:val="003F2E1C"/>
+    <w:rPr>
+      <w:rFonts w:eastAsiaTheme="minorEastAsia"/>
+    </w:rPr>
+  </w:style>
+  <w:style w:type="character" w:styleId="PlaceholderText">
+    <w:name w:val="Placeholder Text"/>
+    <w:basedOn w:val="DefaultParagraphFont"/>
+    <w:uiPriority w:val="99"/>
+    <w:semiHidden/>
+    <w:rsid w:val="00B4226A"/>
+    <w:rPr>
+      <w:color w:val="808080"/>
+    </w:rPr>
+  </w:style>
+  <w:style w:type="paragraph" w:styleId="Header">
+    <w:name w:val="header"/>
+    <w:basedOn w:val="Normal"/>
+    <w:link w:val="HeaderChar"/>
+    <w:uiPriority w:val="99"/>
+    <w:unhideWhenUsed/>
+    <w:rsid w:val="009046D9"/>
+    <w:pPr>
+      <w:tabs>
+        <w:tab w:val="center" w:pos="4680"/>
+        <w:tab w:val="right" w:pos="9360"/>
+      </w:tabs>
+      <w:spacing w:after="0" w:line="240" w:lineRule="auto"/>
+    </w:pPr>
+  </w:style>
+  <w:style w:type="character" w:customStyle="1" w:styleId="HeaderChar">
+    <w:name w:val="Header Char"/>
+    <w:basedOn w:val="DefaultParagraphFont"/>
+    <w:link w:val="Header"/>
+    <w:uiPriority w:val="99"/>
+    <w:rsid w:val="009046D9"/>
+  </w:style>
+  <w:style w:type="paragraph" w:styleId="Footer">
+    <w:name w:val="footer"/>
+    <w:basedOn w:val="Normal"/>
+    <w:link w:val="FooterChar"/>
+    <w:uiPriority w:val="99"/>
+    <w:unhideWhenUsed/>
+    <w:rsid w:val="009046D9"/>
+    <w:pPr>
+      <w:tabs>
+        <w:tab w:val="center" w:pos="4680"/>
+        <w:tab w:val="right" w:pos="9360"/>
+      </w:tabs>
+      <w:spacing w:after="0" w:line="240" w:lineRule="auto"/>
+    </w:pPr>
+  </w:style>
+  <w:style w:type="character" w:customStyle="1" w:styleId="FooterChar">
+    <w:name w:val="Footer Char"/>
+    <w:basedOn w:val="DefaultParagraphFont"/>
+    <w:link w:val="Footer"/>
+    <w:uiPriority w:val="99"/>
+    <w:rsid w:val="009046D9"/>
+  </w:style>
+  <w:style w:type="table" w:customStyle="1" w:styleId="GridTable5DarkAccent6">
+    <w:name w:val="Grid Table 5 Dark Accent 6"/>
+    <w:basedOn w:val="TableNormal"/>
+    <w:uiPriority w:val="50"/>
+    <w:rsid w:val="00192D27"/>
+    <w:pPr>
+      <w:spacing w:after="0" w:line="240" w:lineRule="auto"/>
+    </w:pPr>
+    <w:tblPr>
+      <w:tblStyleRowBandSize w:val="1"/>
+      <w:tblStyleColBandSize w:val="1"/>
+      <w:tblInd w:w="0" w:type="dxa"/>
+      <w:tblBorders>
+        <w:top w:val="single" w:sz="4" w:space="0" w:color="FFFFFF" w:themeColor="background1"/>
+        <w:left w:val="single" w:sz="4" w:space="0" w:color="FFFFFF" w:themeColor="background1"/>
+        <w:bottom w:val="single" w:sz="4" w:space="0" w:color="FFFFFF" w:themeColor="background1"/>
+        <w:right w:val="single" w:sz="4" w:space="0" w:color="FFFFFF" w:themeColor="background1"/>
+        <w:insideH w:val="single" w:sz="4" w:space="0" w:color="FFFFFF" w:themeColor="background1"/>
+        <w:insideV w:val="single" w:sz="4" w:space="0" w:color="FFFFFF" w:themeColor="background1"/>
+      </w:tblBorders>
+      <w:tblCellMar>
+        <w:top w:w="0" w:type="dxa"/>
+        <w:left w:w="108" w:type="dxa"/>
+        <w:bottom w:w="0" w:type="dxa"/>
+        <w:right w:w="108" w:type="dxa"/>
+      </w:tblCellMar>
+    </w:tblPr>
+    <w:tcPr>
+      <w:shd w:val="clear" w:color="auto" w:fill="C1EDFC" w:themeFill="accent6" w:themeFillTint="33"/>
+    </w:tcPr>
+    <w:tblStylePr w:type="firstRow">
+      <w:rPr>
+        <w:b/>
+        <w:bCs/>
+        <w:color w:val="FFFFFF" w:themeColor="background1"/>
+      </w:rPr>
+      <w:tblPr/>
+      <w:tcPr>
+        <w:tcBorders>
+          <w:top w:val="single" w:sz="4" w:space="0" w:color="FFFFFF" w:themeColor="background1"/>
+          <w:left w:val="single" w:sz="4" w:space="0" w:color="FFFFFF" w:themeColor="background1"/>
+          <w:right w:val="single" w:sz="4" w:space="0" w:color="FFFFFF" w:themeColor="background1"/>
+          <w:insideH w:val="nil"/>
+          <w:insideV w:val="nil"/>
+        </w:tcBorders>
+        <w:shd w:val="clear" w:color="auto" w:fill="0989B1" w:themeFill="accent6"/>
+      </w:tcPr>
+    </w:tblStylePr>
+    <w:tblStylePr w:type="lastRow">
+      <w:rPr>
+        <w:b/>
+        <w:bCs/>
+        <w:color w:val="FFFFFF" w:themeColor="background1"/>
+      </w:rPr>
+      <w:tblPr/>
+      <w:tcPr>
+        <w:tcBorders>
+          <w:left w:val="single" w:sz="4" w:space="0" w:color="FFFFFF" w:themeColor="background1"/>
+          <w:bottom w:val="single" w:sz="4" w:space="0" w:color="FFFFFF" w:themeColor="background1"/>
+          <w:right w:val="single" w:sz="4" w:space="0" w:color="FFFFFF" w:themeColor="background1"/>
+          <w:insideH w:val="nil"/>
+          <w:insideV w:val="nil"/>
+        </w:tcBorders>
+        <w:shd w:val="clear" w:color="auto" w:fill="0989B1" w:themeFill="accent6"/>
+      </w:tcPr>
+    </w:tblStylePr>
+    <w:tblStylePr w:type="firstCol">
+      <w:rPr>
+        <w:b/>
+        <w:bCs/>
+        <w:color w:val="FFFFFF" w:themeColor="background1"/>
+      </w:rPr>
+      <w:tblPr/>
+      <w:tcPr>
+        <w:tcBorders>
+          <w:top w:val="single" w:sz="4" w:space="0" w:color="FFFFFF" w:themeColor="background1"/>
+          <w:left w:val="single" w:sz="4" w:space="0" w:color="FFFFFF" w:themeColor="background1"/>
+          <w:bottom w:val="single" w:sz="4" w:space="0" w:color="FFFFFF" w:themeColor="background1"/>
+          <w:insideV w:val="nil"/>
+        </w:tcBorders>
+        <w:shd w:val="clear" w:color="auto" w:fill="0989B1" w:themeFill="accent6"/>
+      </w:tcPr>
+    </w:tblStylePr>
+    <w:tblStylePr w:type="lastCol">
+      <w:rPr>
+        <w:b/>
+        <w:bCs/>
+        <w:color w:val="FFFFFF" w:themeColor="background1"/>
+      </w:rPr>
+      <w:tblPr/>
+      <w:tcPr>
+        <w:tcBorders>
+          <w:top w:val="single" w:sz="4" w:space="0" w:color="FFFFFF" w:themeColor="background1"/>
+          <w:bottom w:val="single" w:sz="4" w:space="0" w:color="FFFFFF" w:themeColor="background1"/>
+          <w:right w:val="single" w:sz="4" w:space="0" w:color="FFFFFF" w:themeColor="background1"/>
+          <w:insideV w:val="nil"/>
+        </w:tcBorders>
+        <w:shd w:val="clear" w:color="auto" w:fill="0989B1" w:themeFill="accent6"/>
+      </w:tcPr>
+    </w:tblStylePr>
+    <w:tblStylePr w:type="band1Vert">
+      <w:tblPr/>
+      <w:tcPr>
+        <w:shd w:val="clear" w:color="auto" w:fill="83DCF8" w:themeFill="accent6" w:themeFillTint="66"/>
+      </w:tcPr>
+    </w:tblStylePr>
+    <w:tblStylePr w:type="band1Horz">
+      <w:tblPr/>
+      <w:tcPr>
+        <w:shd w:val="clear" w:color="auto" w:fill="83DCF8" w:themeFill="accent6" w:themeFillTint="66"/>
+      </w:tcPr>
+    </w:tblStylePr>
+  </w:style>
+  <w:style w:type="table" w:customStyle="1" w:styleId="GridTable5DarkAccent1">
+    <w:name w:val="Grid Table 5 Dark Accent 1"/>
+    <w:basedOn w:val="TableNormal"/>
+    <w:uiPriority w:val="50"/>
+    <w:rsid w:val="00192D27"/>
+    <w:pPr>
+      <w:spacing w:after="0" w:line="240" w:lineRule="auto"/>
+    </w:pPr>
+    <w:tblPr>
+      <w:tblStyleRowBandSize w:val="1"/>
+      <w:tblStyleColBandSize w:val="1"/>
+      <w:tblInd w:w="0" w:type="dxa"/>
+      <w:tblBorders>
+        <w:top w:val="single" w:sz="4" w:space="0" w:color="FFFFFF" w:themeColor="background1"/>
+        <w:left w:val="single" w:sz="4" w:space="0" w:color="FFFFFF" w:themeColor="background1"/>
+        <w:bottom w:val="single" w:sz="4" w:space="0" w:color="FFFFFF" w:themeColor="background1"/>
+        <w:right w:val="single" w:sz="4" w:space="0" w:color="FFFFFF" w:themeColor="background1"/>
+        <w:insideH w:val="single" w:sz="4" w:space="0" w:color="FFFFFF" w:themeColor="background1"/>
+        <w:insideV w:val="single" w:sz="4" w:space="0" w:color="FFFFFF" w:themeColor="background1"/>
+      </w:tblBorders>
+      <w:tblCellMar>
+        <w:top w:w="0" w:type="dxa"/>
+        <w:left w:w="108" w:type="dxa"/>
+        <w:bottom w:w="0" w:type="dxa"/>
+        <w:right w:w="108" w:type="dxa"/>
+      </w:tblCellMar>
     </w:tblPr>
     <w:tcPr>
       <w:shd w:val="clear" w:color="auto" w:fill="DAEFD3" w:themeFill="accent1" w:themeFillTint="33"/>
@@ -6441,7 +8079,7 @@
   <a:extraClrSchemeLst/>
   <a:extLst>
     <a:ext uri="{05A4C25C-085E-4340-85A3-A5531E510DB2}">
-      <thm15:themeFamily xmlns:thm15="http://schemas.microsoft.com/office/thememl/2012/main" name="Office Theme" id="{62F939B6-93AF-4DB8-9C6B-D6C7DFDC589F}" vid="{4A3C46E8-61CC-4603-A589-7422A47A8E4A}"/>
+      <thm15:themeFamily xmlns="" xmlns:thm15="http://schemas.microsoft.com/office/thememl/2012/main" name="Office Theme" id="{62F939B6-93AF-4DB8-9C6B-D6C7DFDC589F}" vid="{4A3C46E8-61CC-4603-A589-7422A47A8E4A}"/>
     </a:ext>
   </a:extLst>
 </a:theme>
@@ -6452,7 +8090,7 @@
 </file>
 
 <file path=customXml/itemProps1.xml><?xml version="1.0" encoding="utf-8"?>
-<ds:datastoreItem xmlns:ds="http://schemas.openxmlformats.org/officeDocument/2006/customXml" ds:itemID="{64FC5180-4B7D-462F-9F5F-42BFC9ED6BC3}">
+<ds:datastoreItem xmlns:ds="http://schemas.openxmlformats.org/officeDocument/2006/customXml" ds:itemID="{5850274E-7E3F-1241-A328-A52033160A42}">
   <ds:schemaRefs>
     <ds:schemaRef ds:uri="http://schemas.openxmlformats.org/officeDocument/2006/bibliography"/>
   </ds:schemaRefs>

</xml_diff>

<commit_message>
Update to Requirements Doc
</commit_message>
<xml_diff>
--- a/Documents/Design Document.docx
+++ b/Documents/Design Document.docx
@@ -1,6 +1,6 @@
 
 <file path=word/document.xml><?xml version="1.0" encoding="utf-8"?>
-<w:document xmlns:wpc="http://schemas.microsoft.com/office/word/2010/wordprocessingCanvas" xmlns:mo="http://schemas.microsoft.com/office/mac/office/2008/main" xmlns:mc="http://schemas.openxmlformats.org/markup-compatibility/2006" xmlns:mv="urn:schemas-microsoft-com:mac:vml" xmlns:o="urn:schemas-microsoft-com:office:office" xmlns:r="http://schemas.openxmlformats.org/officeDocument/2006/relationships" xmlns:m="http://schemas.openxmlformats.org/officeDocument/2006/math" xmlns:v="urn:schemas-microsoft-com:vml" xmlns:wp14="http://schemas.microsoft.com/office/word/2010/wordprocessingDrawing" xmlns:wp="http://schemas.openxmlformats.org/drawingml/2006/wordprocessingDrawing" xmlns:w10="urn:schemas-microsoft-com:office:word" xmlns:w="http://schemas.openxmlformats.org/wordprocessingml/2006/main" xmlns:w14="http://schemas.microsoft.com/office/word/2010/wordml" xmlns:wpg="http://schemas.microsoft.com/office/word/2010/wordprocessingGroup" xmlns:wpi="http://schemas.microsoft.com/office/word/2010/wordprocessingInk" xmlns:wne="http://schemas.microsoft.com/office/word/2006/wordml" xmlns:wps="http://schemas.microsoft.com/office/word/2010/wordprocessingShape" mc:Ignorable="w14 wp14">
+<w:document xmlns:wpc="http://schemas.microsoft.com/office/word/2010/wordprocessingCanvas" xmlns:mc="http://schemas.openxmlformats.org/markup-compatibility/2006" xmlns:o="urn:schemas-microsoft-com:office:office" xmlns:r="http://schemas.openxmlformats.org/officeDocument/2006/relationships" xmlns:m="http://schemas.openxmlformats.org/officeDocument/2006/math" xmlns:v="urn:schemas-microsoft-com:vml" xmlns:wp14="http://schemas.microsoft.com/office/word/2010/wordprocessingDrawing" xmlns:wp="http://schemas.openxmlformats.org/drawingml/2006/wordprocessingDrawing" xmlns:w10="urn:schemas-microsoft-com:office:word" xmlns:w="http://schemas.openxmlformats.org/wordprocessingml/2006/main" xmlns:w14="http://schemas.microsoft.com/office/word/2010/wordml" xmlns:w15="http://schemas.microsoft.com/office/word/2012/wordml" xmlns:wpg="http://schemas.microsoft.com/office/word/2010/wordprocessingGroup" xmlns:wpi="http://schemas.microsoft.com/office/word/2010/wordprocessingInk" xmlns:wne="http://schemas.microsoft.com/office/word/2006/wordml" xmlns:wps="http://schemas.microsoft.com/office/word/2010/wordprocessingShape" mc:Ignorable="w14 w15 wp14">
   <w:body>
     <w:sdt>
       <w:sdtPr>
@@ -34,7 +34,7 @@
             <mc:AlternateContent>
               <mc:Choice Requires="wps">
                 <w:drawing>
-                  <wp:anchor distT="0" distB="0" distL="114300" distR="114300" simplePos="0" relativeHeight="251667456" behindDoc="0" locked="0" layoutInCell="1" allowOverlap="1" wp14:anchorId="4F07ABF3" wp14:editId="034F5C2B">
+                  <wp:anchor distT="0" distB="0" distL="114300" distR="114300" simplePos="0" relativeHeight="251659264" behindDoc="0" locked="0" layoutInCell="1" allowOverlap="1" wp14:anchorId="4F07ABF3" wp14:editId="034F5C2B">
                     <wp:simplePos x="0" y="0"/>
                     <wp:positionH relativeFrom="page">
                       <wp:posOffset>560515</wp:posOffset>
@@ -414,11 +414,11 @@
               </mc:Choice>
               <mc:Fallback>
                 <w:pict>
-                  <v:shapetype id="_x0000_t202" coordsize="21600,21600" o:spt="202" path="m0,0l0,21600,21600,21600,21600,0xe">
+                  <v:shapetype w14:anchorId="4F07ABF3" id="_x0000_t202" coordsize="21600,21600" o:spt="202" path="m,l,21600r21600,l21600,xe">
                     <v:stroke joinstyle="miter"/>
                     <v:path gradientshapeok="t" o:connecttype="rect"/>
                   </v:shapetype>
-                  <v:shape id="Text Box 62" o:spid="_x0000_s1026" type="#_x0000_t202" style="position:absolute;margin-left:44.15pt;margin-top:0;width:517.05pt;height:345.85pt;z-index:251667456;visibility:visible;mso-wrap-style:square;mso-width-percent:0;mso-wrap-distance-left:9pt;mso-wrap-distance-top:0;mso-wrap-distance-right:9pt;mso-wrap-distance-bottom:0;mso-position-horizontal:absolute;mso-position-horizontal-relative:page;mso-position-vertical:absolute;mso-position-vertical-relative:margin;mso-width-percent:0;mso-width-relative:page;v-text-anchor:top" o:gfxdata="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" filled="f" stroked="f" strokeweight=".5pt">
+                  <v:shape id="Text Box 62" o:spid="_x0000_s1026" type="#_x0000_t202" style="position:absolute;margin-left:44.15pt;margin-top:0;width:517.05pt;height:345.85pt;z-index:251659264;visibility:visible;mso-wrap-style:square;mso-width-percent:0;mso-wrap-distance-left:9pt;mso-wrap-distance-top:0;mso-wrap-distance-right:9pt;mso-wrap-distance-bottom:0;mso-position-horizontal:absolute;mso-position-horizontal-relative:page;mso-position-vertical:absolute;mso-position-vertical-relative:margin;mso-width-percent:0;mso-width-relative:page;v-text-anchor:top" o:gfxdata="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" filled="f" stroked="f" strokeweight=".5pt">
                     <v:textbox style="mso-fit-shape-to-text:t">
                       <w:txbxContent>
                         <w:sdt>
@@ -485,23 +485,13 @@
                             </w:sdtPr>
                             <w:sdtEndPr/>
                             <w:sdtContent>
-                              <w:proofErr w:type="spellStart"/>
                               <w:r>
                                 <w:rPr>
                                   <w:color w:val="549E39" w:themeColor="accent1"/>
                                   <w:sz w:val="36"/>
                                   <w:szCs w:val="36"/>
                                 </w:rPr>
-                                <w:t>Pinecrest</w:t>
-                              </w:r>
-                              <w:proofErr w:type="spellEnd"/>
-                              <w:r>
-                                <w:rPr>
-                                  <w:color w:val="549E39" w:themeColor="accent1"/>
-                                  <w:sz w:val="36"/>
-                                  <w:szCs w:val="36"/>
-                                </w:rPr>
-                                <w:t xml:space="preserve"> People Mover</w:t>
+                                <w:t>Pinecrest People Mover</w:t>
                               </w:r>
                             </w:sdtContent>
                           </w:sdt>
@@ -572,18 +562,8 @@
                               <w:sz w:val="28"/>
                               <w:szCs w:val="28"/>
                             </w:rPr>
-                            <w:t xml:space="preserve">Maurice </w:t>
+                            <w:t>Maurice Pruna</w:t>
                           </w:r>
-                          <w:proofErr w:type="spellStart"/>
-                          <w:r>
-                            <w:rPr>
-                              <w:color w:val="549E39" w:themeColor="accent1"/>
-                              <w:sz w:val="28"/>
-                              <w:szCs w:val="28"/>
-                            </w:rPr>
-                            <w:t>Pruna</w:t>
-                          </w:r>
-                          <w:proofErr w:type="spellEnd"/>
                         </w:p>
                         <w:p>
                           <w:pPr>
@@ -668,34 +648,14 @@
                               <w:szCs w:val="28"/>
                             </w:rPr>
                           </w:pPr>
-                          <w:proofErr w:type="spellStart"/>
                           <w:r>
                             <w:rPr>
                               <w:color w:val="549E39" w:themeColor="accent1"/>
                               <w:sz w:val="28"/>
                               <w:szCs w:val="28"/>
                             </w:rPr>
-                            <w:t>Masoud</w:t>
+                            <w:t>Masoud Sadjadi</w:t>
                           </w:r>
-                          <w:proofErr w:type="spellEnd"/>
-                          <w:r>
-                            <w:rPr>
-                              <w:color w:val="549E39" w:themeColor="accent1"/>
-                              <w:sz w:val="28"/>
-                              <w:szCs w:val="28"/>
-                            </w:rPr>
-                            <w:t xml:space="preserve"> </w:t>
-                          </w:r>
-                          <w:proofErr w:type="spellStart"/>
-                          <w:r>
-                            <w:rPr>
-                              <w:color w:val="549E39" w:themeColor="accent1"/>
-                              <w:sz w:val="28"/>
-                              <w:szCs w:val="28"/>
-                            </w:rPr>
-                            <w:t>Sadjadi</w:t>
-                          </w:r>
-                          <w:proofErr w:type="spellEnd"/>
                         </w:p>
                         <w:p>
                           <w:pPr>
@@ -795,7 +755,7 @@
             <mc:AlternateContent>
               <mc:Choice Requires="wpg">
                 <w:drawing>
-                  <wp:anchor distT="0" distB="0" distL="114300" distR="114300" simplePos="0" relativeHeight="251665408" behindDoc="1" locked="0" layoutInCell="1" allowOverlap="1" wp14:anchorId="1AC2E000" wp14:editId="48956E2F">
+                  <wp:anchor distT="0" distB="0" distL="114300" distR="114300" simplePos="0" relativeHeight="251657216" behindDoc="1" locked="0" layoutInCell="1" allowOverlap="1" wp14:anchorId="1AC2E000" wp14:editId="48956E2F">
                     <wp:simplePos x="0" y="0"/>
                     <mc:AlternateContent>
                       <mc:Choice Requires="wp14">
@@ -1295,9 +1255,9 @@
                   </wp:anchor>
                 </w:drawing>
               </mc:Choice>
-              <mc:Fallback xmlns:w15="http://schemas.microsoft.com/office/word/2012/wordml">
+              <mc:Fallback>
                 <w:pict>
-                  <v:group w14:anchorId="78BB5992" id="Group 2" o:spid="_x0000_s1026" style="position:absolute;margin-left:0;margin-top:0;width:432.65pt;height:448.55pt;z-index:-251651072;mso-width-percent:706;mso-height-percent:566;mso-left-percent:220;mso-top-percent:300;mso-position-horizontal-relative:page;mso-position-vertical-relative:page;mso-width-percent:706;mso-height-percent:566;mso-left-percent:220;mso-top-percent:300" coordsize="43291,44910" o:gfxdata="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">
+                  <v:group w14:anchorId="78C72FEF" id="Group 2" o:spid="_x0000_s1026" style="position:absolute;margin-left:0;margin-top:0;width:432.65pt;height:448.55pt;z-index:-251659264;mso-width-percent:706;mso-height-percent:566;mso-left-percent:220;mso-top-percent:300;mso-position-horizontal-relative:page;mso-position-vertical-relative:page;mso-width-percent:706;mso-height-percent:566;mso-left-percent:220;mso-top-percent:300" coordsize="43291,44910" o:gfxdata="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">
                     <o:lock v:ext="edit" aspectratio="t"/>
                     <v:shape id="Freeform 64" o:spid="_x0000_s1027" style="position:absolute;left:15017;width:28274;height:28352;visibility:visible;mso-wrap-style:square;v-text-anchor:top" coordsize="1781,1786" o:gfxdata="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" path="m4,1786l,1782,1776,r5,5l4,1786xe" fillcolor="white [3201]" strokecolor="#8ab833 [3205]" strokeweight="1pt">
                       <v:stroke joinstyle="miter"/>
@@ -1334,7 +1294,7 @@
             <mc:AlternateContent>
               <mc:Choice Requires="wps">
                 <w:drawing>
-                  <wp:anchor distT="0" distB="0" distL="114300" distR="114300" simplePos="0" relativeHeight="251663360" behindDoc="0" locked="0" layoutInCell="1" allowOverlap="1" wp14:anchorId="545C793B" wp14:editId="3534D055">
+                  <wp:anchor distT="0" distB="0" distL="114300" distR="114300" simplePos="0" relativeHeight="251655168" behindDoc="0" locked="0" layoutInCell="1" allowOverlap="1" wp14:anchorId="545C793B" wp14:editId="3534D055">
                     <wp:simplePos x="0" y="0"/>
                     <wp:positionH relativeFrom="page">
                       <wp:posOffset>914400</wp:posOffset>
@@ -1495,7 +1455,7 @@
               </mc:Choice>
               <mc:Fallback>
                 <w:pict>
-                  <v:shape id="Text Box 69" o:spid="_x0000_s1027" type="#_x0000_t202" style="position:absolute;margin-left:1in;margin-top:637.5pt;width:468.2pt;height:103.9pt;z-index:251663360;visibility:visible;mso-wrap-style:square;mso-width-percent:765;mso-height-percent:0;mso-wrap-distance-left:9pt;mso-wrap-distance-top:0;mso-wrap-distance-right:9pt;mso-wrap-distance-bottom:0;mso-position-horizontal:absolute;mso-position-horizontal-relative:page;mso-position-vertical:absolute;mso-position-vertical-relative:page;mso-width-percent:765;mso-height-percent:0;mso-width-relative:page;mso-height-relative:margin;v-text-anchor:bottom" o:gfxdata="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" filled="f" stroked="f" strokeweight=".5pt">
+                  <v:shape w14:anchorId="545C793B" id="Text Box 69" o:spid="_x0000_s1027" type="#_x0000_t202" style="position:absolute;margin-left:1in;margin-top:637.5pt;width:468.2pt;height:103.9pt;z-index:251655168;visibility:visible;mso-wrap-style:square;mso-width-percent:765;mso-height-percent:0;mso-wrap-distance-left:9pt;mso-wrap-distance-top:0;mso-wrap-distance-right:9pt;mso-wrap-distance-bottom:0;mso-position-horizontal:absolute;mso-position-horizontal-relative:page;mso-position-vertical:absolute;mso-position-vertical-relative:page;mso-width-percent:765;mso-height-percent:0;mso-width-relative:page;mso-height-relative:margin;v-text-anchor:bottom" o:gfxdata="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" filled="f" stroked="f" strokeweight=".5pt">
                     <v:textbox inset="0,0,0,0">
                       <w:txbxContent>
                         <w:p>
@@ -1598,18 +1558,18 @@
               </mc:Fallback>
             </mc:AlternateContent>
           </w:r>
-          <w:r>
-            <w:t>ss</w:t>
-          </w:r>
+        </w:p>
+        <w:p/>
+        <w:p>
           <w:r>
             <w:br w:type="page"/>
           </w:r>
         </w:p>
+        <w:p/>
       </w:sdtContent>
     </w:sdt>
     <w:p>
       <w:r>
-        <w:lastRenderedPageBreak/>
         <w:t>© 2014 by Senior Project – People Mover.</w:t>
       </w:r>
     </w:p>
@@ -2554,8 +2514,6 @@
         </w:rPr>
         <w:t>.</w:t>
       </w:r>
-      <w:bookmarkStart w:id="1" w:name="_GoBack"/>
-      <w:bookmarkEnd w:id="1"/>
       <w:r>
         <w:rPr>
           <w:rStyle w:val="Heading1Char"/>
@@ -2586,14 +2544,14 @@
         <w:pStyle w:val="Heading2"/>
         <w:ind w:firstLine="720"/>
       </w:pPr>
-      <w:bookmarkStart w:id="2" w:name="_Toc400897867"/>
+      <w:bookmarkStart w:id="1" w:name="_Toc400897867"/>
       <w:r>
         <w:t xml:space="preserve">1.1 </w:t>
       </w:r>
       <w:r>
         <w:t>Problem definition.</w:t>
       </w:r>
-      <w:bookmarkEnd w:id="2"/>
+      <w:bookmarkEnd w:id="1"/>
     </w:p>
     <w:p>
       <w:pPr>
@@ -2609,14 +2567,14 @@
         <w:pStyle w:val="Heading2"/>
         <w:ind w:firstLine="720"/>
       </w:pPr>
-      <w:bookmarkStart w:id="3" w:name="_Toc400897868"/>
+      <w:bookmarkStart w:id="2" w:name="_Toc400897868"/>
       <w:r>
         <w:t xml:space="preserve">1.2 </w:t>
       </w:r>
       <w:r>
         <w:t>Design methodology used</w:t>
       </w:r>
-      <w:bookmarkEnd w:id="3"/>
+      <w:bookmarkEnd w:id="2"/>
     </w:p>
     <w:p>
       <w:pPr>
@@ -2638,14 +2596,14 @@
         <w:pStyle w:val="Heading2"/>
         <w:ind w:firstLine="720"/>
       </w:pPr>
-      <w:bookmarkStart w:id="4" w:name="_Toc400897869"/>
+      <w:bookmarkStart w:id="3" w:name="_Toc400897869"/>
       <w:r>
         <w:t xml:space="preserve">1.3 </w:t>
       </w:r>
       <w:r>
         <w:t>Definitions, acronyms, and abbreviations.</w:t>
       </w:r>
-      <w:bookmarkEnd w:id="4"/>
+      <w:bookmarkEnd w:id="3"/>
     </w:p>
     <w:p>
       <w:pPr>
@@ -2679,14 +2637,14 @@
         <w:pStyle w:val="Heading2"/>
         <w:ind w:firstLine="720"/>
       </w:pPr>
-      <w:bookmarkStart w:id="5" w:name="_Toc400897870"/>
+      <w:bookmarkStart w:id="4" w:name="_Toc400897870"/>
       <w:r>
         <w:t xml:space="preserve">1.4 </w:t>
       </w:r>
       <w:r>
         <w:t>Overview of document</w:t>
       </w:r>
-      <w:bookmarkEnd w:id="5"/>
+      <w:bookmarkEnd w:id="4"/>
       <w:r>
         <w:t xml:space="preserve"> </w:t>
       </w:r>
@@ -3009,7 +2967,7 @@
       <w:pPr>
         <w:pStyle w:val="Heading1"/>
       </w:pPr>
-      <w:bookmarkStart w:id="6" w:name="_Toc400897871"/>
+      <w:bookmarkStart w:id="5" w:name="_Toc400897871"/>
       <w:r>
         <w:lastRenderedPageBreak/>
         <w:t xml:space="preserve">2. </w:t>
@@ -3020,7 +2978,7 @@
       <w:r>
         <w:t>n</w:t>
       </w:r>
-      <w:bookmarkEnd w:id="6"/>
+      <w:bookmarkEnd w:id="5"/>
     </w:p>
     <w:p>
       <w:pPr>
@@ -3107,14 +3065,14 @@
         <w:pStyle w:val="Heading2"/>
         <w:ind w:firstLine="720"/>
       </w:pPr>
-      <w:bookmarkStart w:id="7" w:name="_Toc400897872"/>
+      <w:bookmarkStart w:id="6" w:name="_Toc400897872"/>
       <w:r>
         <w:t xml:space="preserve">2.1 </w:t>
       </w:r>
       <w:r>
         <w:t>Overview</w:t>
       </w:r>
-      <w:bookmarkEnd w:id="7"/>
+      <w:bookmarkEnd w:id="6"/>
       <w:r>
         <w:t xml:space="preserve"> </w:t>
       </w:r>
@@ -3150,10 +3108,12 @@
         <w:t>resources requested from</w:t>
       </w:r>
       <w:r>
-        <w:t>ss</w:t>
-      </w:r>
-      <w:r>
-        <w:t xml:space="preserve"> the client subsystem, database processing and request</w:t>
+        <w:t xml:space="preserve"> the client subs</w:t>
+      </w:r>
+      <w:bookmarkStart w:id="7" w:name="_GoBack"/>
+      <w:bookmarkEnd w:id="7"/>
+      <w:r>
+        <w:t>ystem, database processing and request</w:t>
       </w:r>
       <w:r>
         <w:t>s</w:t>
@@ -3193,7 +3153,7 @@
                     </pic:cNvPicPr>
                   </pic:nvPicPr>
                   <pic:blipFill>
-                    <a:blip r:embed="rId9">
+                    <a:blip r:embed="rId8">
                       <a:extLst>
                         <a:ext uri="{28A0092B-C50C-407E-A947-70E740481C1C}">
                           <a14:useLocalDpi xmlns:a14="http://schemas.microsoft.com/office/drawing/2010/main" val="0"/>
@@ -3353,7 +3313,7 @@
                     </pic:cNvPicPr>
                   </pic:nvPicPr>
                   <pic:blipFill>
-                    <a:blip r:embed="rId10">
+                    <a:blip r:embed="rId9">
                       <a:extLst>
                         <a:ext uri="{28A0092B-C50C-407E-A947-70E740481C1C}">
                           <a14:useLocalDpi xmlns:a14="http://schemas.microsoft.com/office/drawing/2010/main" val="0"/>
@@ -3429,7 +3389,7 @@
                     </pic:cNvPicPr>
                   </pic:nvPicPr>
                   <pic:blipFill>
-                    <a:blip r:embed="rId11">
+                    <a:blip r:embed="rId10">
                       <a:extLst>
                         <a:ext uri="{28A0092B-C50C-407E-A947-70E740481C1C}">
                           <a14:useLocalDpi xmlns:a14="http://schemas.microsoft.com/office/drawing/2010/main" val="0"/>
@@ -3833,7 +3793,7 @@
 </file>
 
 <file path=word/endnotes.xml><?xml version="1.0" encoding="utf-8"?>
-<w:endnotes xmlns:wpc="http://schemas.microsoft.com/office/word/2010/wordprocessingCanvas" xmlns:mo="http://schemas.microsoft.com/office/mac/office/2008/main" xmlns:mc="http://schemas.openxmlformats.org/markup-compatibility/2006" xmlns:mv="urn:schemas-microsoft-com:mac:vml" xmlns:o="urn:schemas-microsoft-com:office:office" xmlns:r="http://schemas.openxmlformats.org/officeDocument/2006/relationships" xmlns:m="http://schemas.openxmlformats.org/officeDocument/2006/math" xmlns:v="urn:schemas-microsoft-com:vml" xmlns:wp14="http://schemas.microsoft.com/office/word/2010/wordprocessingDrawing" xmlns:wp="http://schemas.openxmlformats.org/drawingml/2006/wordprocessingDrawing" xmlns:w10="urn:schemas-microsoft-com:office:word" xmlns:w="http://schemas.openxmlformats.org/wordprocessingml/2006/main" xmlns:w14="http://schemas.microsoft.com/office/word/2010/wordml" xmlns:wpg="http://schemas.microsoft.com/office/word/2010/wordprocessingGroup" xmlns:wpi="http://schemas.microsoft.com/office/word/2010/wordprocessingInk" xmlns:wne="http://schemas.microsoft.com/office/word/2006/wordml" xmlns:wps="http://schemas.microsoft.com/office/word/2010/wordprocessingShape" mc:Ignorable="w14 wp14">
+<w:endnotes xmlns:wpc="http://schemas.microsoft.com/office/word/2010/wordprocessingCanvas" xmlns:mc="http://schemas.openxmlformats.org/markup-compatibility/2006" xmlns:o="urn:schemas-microsoft-com:office:office" xmlns:r="http://schemas.openxmlformats.org/officeDocument/2006/relationships" xmlns:m="http://schemas.openxmlformats.org/officeDocument/2006/math" xmlns:v="urn:schemas-microsoft-com:vml" xmlns:wp14="http://schemas.microsoft.com/office/word/2010/wordprocessingDrawing" xmlns:wp="http://schemas.openxmlformats.org/drawingml/2006/wordprocessingDrawing" xmlns:w10="urn:schemas-microsoft-com:office:word" xmlns:w="http://schemas.openxmlformats.org/wordprocessingml/2006/main" xmlns:w14="http://schemas.microsoft.com/office/word/2010/wordml" xmlns:w15="http://schemas.microsoft.com/office/word/2012/wordml" xmlns:wpg="http://schemas.microsoft.com/office/word/2010/wordprocessingGroup" xmlns:wpi="http://schemas.microsoft.com/office/word/2010/wordprocessingInk" xmlns:wne="http://schemas.microsoft.com/office/word/2006/wordml" xmlns:wps="http://schemas.microsoft.com/office/word/2010/wordprocessingShape" mc:Ignorable="w14 w15 wp14">
   <w:endnote w:type="separator" w:id="-1">
     <w:p>
       <w:pPr>
@@ -3858,7 +3818,7 @@
 </file>
 
 <file path=word/footnotes.xml><?xml version="1.0" encoding="utf-8"?>
-<w:footnotes xmlns:wpc="http://schemas.microsoft.com/office/word/2010/wordprocessingCanvas" xmlns:mo="http://schemas.microsoft.com/office/mac/office/2008/main" xmlns:mc="http://schemas.openxmlformats.org/markup-compatibility/2006" xmlns:mv="urn:schemas-microsoft-com:mac:vml" xmlns:o="urn:schemas-microsoft-com:office:office" xmlns:r="http://schemas.openxmlformats.org/officeDocument/2006/relationships" xmlns:m="http://schemas.openxmlformats.org/officeDocument/2006/math" xmlns:v="urn:schemas-microsoft-com:vml" xmlns:wp14="http://schemas.microsoft.com/office/word/2010/wordprocessingDrawing" xmlns:wp="http://schemas.openxmlformats.org/drawingml/2006/wordprocessingDrawing" xmlns:w10="urn:schemas-microsoft-com:office:word" xmlns:w="http://schemas.openxmlformats.org/wordprocessingml/2006/main" xmlns:w14="http://schemas.microsoft.com/office/word/2010/wordml" xmlns:wpg="http://schemas.microsoft.com/office/word/2010/wordprocessingGroup" xmlns:wpi="http://schemas.microsoft.com/office/word/2010/wordprocessingInk" xmlns:wne="http://schemas.microsoft.com/office/word/2006/wordml" xmlns:wps="http://schemas.microsoft.com/office/word/2010/wordprocessingShape" mc:Ignorable="w14 wp14">
+<w:footnotes xmlns:wpc="http://schemas.microsoft.com/office/word/2010/wordprocessingCanvas" xmlns:mc="http://schemas.openxmlformats.org/markup-compatibility/2006" xmlns:o="urn:schemas-microsoft-com:office:office" xmlns:r="http://schemas.openxmlformats.org/officeDocument/2006/relationships" xmlns:m="http://schemas.openxmlformats.org/officeDocument/2006/math" xmlns:v="urn:schemas-microsoft-com:vml" xmlns:wp14="http://schemas.microsoft.com/office/word/2010/wordprocessingDrawing" xmlns:wp="http://schemas.openxmlformats.org/drawingml/2006/wordprocessingDrawing" xmlns:w10="urn:schemas-microsoft-com:office:word" xmlns:w="http://schemas.openxmlformats.org/wordprocessingml/2006/main" xmlns:w14="http://schemas.microsoft.com/office/word/2010/wordml" xmlns:w15="http://schemas.microsoft.com/office/word/2012/wordml" xmlns:wpg="http://schemas.microsoft.com/office/word/2010/wordprocessingGroup" xmlns:wpi="http://schemas.microsoft.com/office/word/2010/wordprocessingInk" xmlns:wne="http://schemas.microsoft.com/office/word/2006/wordml" xmlns:wps="http://schemas.microsoft.com/office/word/2010/wordprocessingShape" mc:Ignorable="w14 w15 wp14">
   <w:footnote w:type="separator" w:id="-1">
     <w:p>
       <w:pPr>
@@ -3883,7 +3843,7 @@
 </file>
 
 <file path=word/numbering.xml><?xml version="1.0" encoding="utf-8"?>
-<w:numbering xmlns:wpc="http://schemas.microsoft.com/office/word/2010/wordprocessingCanvas" xmlns:mo="http://schemas.microsoft.com/office/mac/office/2008/main" xmlns:mc="http://schemas.openxmlformats.org/markup-compatibility/2006" xmlns:mv="urn:schemas-microsoft-com:mac:vml" xmlns:o="urn:schemas-microsoft-com:office:office" xmlns:r="http://schemas.openxmlformats.org/officeDocument/2006/relationships" xmlns:m="http://schemas.openxmlformats.org/officeDocument/2006/math" xmlns:v="urn:schemas-microsoft-com:vml" xmlns:wp14="http://schemas.microsoft.com/office/word/2010/wordprocessingDrawing" xmlns:wp="http://schemas.openxmlformats.org/drawingml/2006/wordprocessingDrawing" xmlns:w10="urn:schemas-microsoft-com:office:word" xmlns:w="http://schemas.openxmlformats.org/wordprocessingml/2006/main" xmlns:w14="http://schemas.microsoft.com/office/word/2010/wordml" xmlns:wpg="http://schemas.microsoft.com/office/word/2010/wordprocessingGroup" xmlns:wpi="http://schemas.microsoft.com/office/word/2010/wordprocessingInk" xmlns:wne="http://schemas.microsoft.com/office/word/2006/wordml" xmlns:wps="http://schemas.microsoft.com/office/word/2010/wordprocessingShape" mc:Ignorable="w14 wp14">
+<w:numbering xmlns:wpc="http://schemas.microsoft.com/office/word/2010/wordprocessingCanvas" xmlns:mc="http://schemas.openxmlformats.org/markup-compatibility/2006" xmlns:o="urn:schemas-microsoft-com:office:office" xmlns:r="http://schemas.openxmlformats.org/officeDocument/2006/relationships" xmlns:m="http://schemas.openxmlformats.org/officeDocument/2006/math" xmlns:v="urn:schemas-microsoft-com:vml" xmlns:wp14="http://schemas.microsoft.com/office/word/2010/wordprocessingDrawing" xmlns:wp="http://schemas.openxmlformats.org/drawingml/2006/wordprocessingDrawing" xmlns:w10="urn:schemas-microsoft-com:office:word" xmlns:w="http://schemas.openxmlformats.org/wordprocessingml/2006/main" xmlns:w14="http://schemas.microsoft.com/office/word/2010/wordml" xmlns:w15="http://schemas.microsoft.com/office/word/2012/wordml" xmlns:wpg="http://schemas.microsoft.com/office/word/2010/wordprocessingGroup" xmlns:wpi="http://schemas.microsoft.com/office/word/2010/wordprocessingInk" xmlns:wne="http://schemas.microsoft.com/office/word/2006/wordml" xmlns:wps="http://schemas.microsoft.com/office/word/2010/wordprocessingShape" mc:Ignorable="w14 w15 wp14">
   <w:abstractNum w:abstractNumId="0">
     <w:nsid w:val="09AD5FEF"/>
     <w:multiLevelType w:val="multilevel"/>
@@ -4727,7 +4687,7 @@
 </file>
 
 <file path=word/styles.xml><?xml version="1.0" encoding="utf-8"?>
-<w:styles xmlns:mc="http://schemas.openxmlformats.org/markup-compatibility/2006" xmlns:r="http://schemas.openxmlformats.org/officeDocument/2006/relationships" xmlns:w="http://schemas.openxmlformats.org/wordprocessingml/2006/main" xmlns:w14="http://schemas.microsoft.com/office/word/2010/wordml" mc:Ignorable="w14">
+<w:styles xmlns:mc="http://schemas.openxmlformats.org/markup-compatibility/2006" xmlns:r="http://schemas.openxmlformats.org/officeDocument/2006/relationships" xmlns:w="http://schemas.openxmlformats.org/wordprocessingml/2006/main" xmlns:w14="http://schemas.microsoft.com/office/word/2010/wordml" xmlns:w15="http://schemas.microsoft.com/office/word/2012/wordml" mc:Ignorable="w14 w15">
   <w:docDefaults>
     <w:rPrDefault>
       <w:rPr>
@@ -4743,154 +4703,369 @@
       </w:pPr>
     </w:pPrDefault>
   </w:docDefaults>
-  <w:latentStyles w:defLockedState="0" w:defUIPriority="99" w:defSemiHidden="1" w:defUnhideWhenUsed="1" w:defQFormat="0" w:count="276">
-    <w:lsdException w:name="Normal" w:semiHidden="0" w:uiPriority="0" w:unhideWhenUsed="0" w:qFormat="1"/>
-    <w:lsdException w:name="heading 1" w:semiHidden="0" w:uiPriority="9" w:unhideWhenUsed="0" w:qFormat="1"/>
-    <w:lsdException w:name="heading 2" w:uiPriority="9" w:qFormat="1"/>
-    <w:lsdException w:name="heading 3" w:uiPriority="9" w:qFormat="1"/>
-    <w:lsdException w:name="heading 4" w:uiPriority="9" w:qFormat="1"/>
-    <w:lsdException w:name="heading 5" w:uiPriority="9" w:qFormat="1"/>
-    <w:lsdException w:name="heading 6" w:uiPriority="9" w:qFormat="1"/>
-    <w:lsdException w:name="heading 7" w:uiPriority="9" w:qFormat="1"/>
-    <w:lsdException w:name="heading 8" w:uiPriority="9" w:qFormat="1"/>
-    <w:lsdException w:name="heading 9" w:uiPriority="9" w:qFormat="1"/>
-    <w:lsdException w:name="toc 1" w:uiPriority="39"/>
-    <w:lsdException w:name="toc 2" w:uiPriority="39"/>
-    <w:lsdException w:name="toc 3" w:uiPriority="39"/>
-    <w:lsdException w:name="toc 4" w:uiPriority="39"/>
-    <w:lsdException w:name="toc 5" w:uiPriority="39"/>
-    <w:lsdException w:name="toc 6" w:uiPriority="39"/>
-    <w:lsdException w:name="toc 7" w:uiPriority="39"/>
-    <w:lsdException w:name="toc 8" w:uiPriority="39"/>
-    <w:lsdException w:name="toc 9" w:uiPriority="39"/>
-    <w:lsdException w:name="caption" w:uiPriority="35" w:qFormat="1"/>
-    <w:lsdException w:name="Title" w:semiHidden="0" w:uiPriority="10" w:unhideWhenUsed="0" w:qFormat="1"/>
-    <w:lsdException w:name="Default Paragraph Font" w:uiPriority="1"/>
-    <w:lsdException w:name="Subtitle" w:semiHidden="0" w:uiPriority="11" w:unhideWhenUsed="0" w:qFormat="1"/>
-    <w:lsdException w:name="Strong" w:semiHidden="0" w:uiPriority="22" w:unhideWhenUsed="0" w:qFormat="1"/>
-    <w:lsdException w:name="Emphasis" w:semiHidden="0" w:uiPriority="20" w:unhideWhenUsed="0" w:qFormat="1"/>
-    <w:lsdException w:name="Outline List 2" w:uiPriority="0"/>
-    <w:lsdException w:name="Table Grid" w:semiHidden="0" w:uiPriority="39" w:unhideWhenUsed="0"/>
-    <w:lsdException w:name="Note Level 1" w:semiHidden="0" w:unhideWhenUsed="0"/>
-    <w:lsdException w:name="Note Level 2" w:semiHidden="0" w:unhideWhenUsed="0"/>
-    <w:lsdException w:name="Note Level 3" w:semiHidden="0" w:unhideWhenUsed="0"/>
-    <w:lsdException w:name="Note Level 4" w:semiHidden="0" w:unhideWhenUsed="0"/>
-    <w:lsdException w:name="Note Level 5" w:semiHidden="0" w:unhideWhenUsed="0"/>
-    <w:lsdException w:name="Note Level 6" w:semiHidden="0" w:unhideWhenUsed="0"/>
-    <w:lsdException w:name="Note Level 7" w:semiHidden="0" w:unhideWhenUsed="0"/>
-    <w:lsdException w:name="Note Level 8" w:semiHidden="0" w:unhideWhenUsed="0"/>
-    <w:lsdException w:name="Note Level 9" w:semiHidden="0" w:unhideWhenUsed="0"/>
-    <w:lsdException w:name="Placeholder Text" w:unhideWhenUsed="0"/>
-    <w:lsdException w:name="No Spacing" w:semiHidden="0" w:uiPriority="1" w:unhideWhenUsed="0" w:qFormat="1"/>
-    <w:lsdException w:name="Light Shading" w:semiHidden="0" w:uiPriority="60" w:unhideWhenUsed="0"/>
-    <w:lsdException w:name="Light List" w:semiHidden="0" w:uiPriority="61" w:unhideWhenUsed="0"/>
-    <w:lsdException w:name="Light Grid" w:semiHidden="0" w:uiPriority="62" w:unhideWhenUsed="0"/>
-    <w:lsdException w:name="Medium Shading 1" w:semiHidden="0" w:uiPriority="63" w:unhideWhenUsed="0"/>
-    <w:lsdException w:name="Medium Shading 2" w:semiHidden="0" w:uiPriority="64" w:unhideWhenUsed="0"/>
-    <w:lsdException w:name="Medium List 1" w:semiHidden="0" w:uiPriority="65" w:unhideWhenUsed="0"/>
-    <w:lsdException w:name="Medium List 2" w:semiHidden="0" w:uiPriority="66" w:unhideWhenUsed="0"/>
-    <w:lsdException w:name="Medium Grid 1" w:semiHidden="0" w:uiPriority="67" w:unhideWhenUsed="0"/>
-    <w:lsdException w:name="Medium Grid 2" w:semiHidden="0" w:uiPriority="68" w:unhideWhenUsed="0"/>
-    <w:lsdException w:name="Medium Grid 3" w:semiHidden="0" w:uiPriority="69" w:unhideWhenUsed="0"/>
-    <w:lsdException w:name="Dark List" w:semiHidden="0" w:uiPriority="70" w:unhideWhenUsed="0"/>
-    <w:lsdException w:name="Colorful Shading" w:semiHidden="0" w:uiPriority="71" w:unhideWhenUsed="0"/>
-    <w:lsdException w:name="Colorful List" w:semiHidden="0" w:uiPriority="72" w:unhideWhenUsed="0"/>
-    <w:lsdException w:name="Colorful Grid" w:semiHidden="0" w:uiPriority="73" w:unhideWhenUsed="0"/>
-    <w:lsdException w:name="Light Shading Accent 1" w:semiHidden="0" w:uiPriority="60" w:unhideWhenUsed="0"/>
-    <w:lsdException w:name="Light List Accent 1" w:semiHidden="0" w:uiPriority="61" w:unhideWhenUsed="0"/>
-    <w:lsdException w:name="Light Grid Accent 1" w:semiHidden="0" w:uiPriority="62" w:unhideWhenUsed="0"/>
-    <w:lsdException w:name="Medium Shading 1 Accent 1" w:semiHidden="0" w:uiPriority="63" w:unhideWhenUsed="0"/>
-    <w:lsdException w:name="Medium Shading 2 Accent 1" w:semiHidden="0" w:uiPriority="64" w:unhideWhenUsed="0"/>
-    <w:lsdException w:name="Medium List 1 Accent 1" w:semiHidden="0" w:uiPriority="65" w:unhideWhenUsed="0"/>
-    <w:lsdException w:name="Revision" w:unhideWhenUsed="0"/>
-    <w:lsdException w:name="List Paragraph" w:semiHidden="0" w:uiPriority="34" w:unhideWhenUsed="0" w:qFormat="1"/>
-    <w:lsdException w:name="Quote" w:semiHidden="0" w:uiPriority="29" w:unhideWhenUsed="0" w:qFormat="1"/>
-    <w:lsdException w:name="Intense Quote" w:semiHidden="0" w:uiPriority="30" w:unhideWhenUsed="0" w:qFormat="1"/>
-    <w:lsdException w:name="Medium List 2 Accent 1" w:semiHidden="0" w:uiPriority="66" w:unhideWhenUsed="0"/>
-    <w:lsdException w:name="Medium Grid 1 Accent 1" w:semiHidden="0" w:uiPriority="67" w:unhideWhenUsed="0"/>
-    <w:lsdException w:name="Medium Grid 2 Accent 1" w:semiHidden="0" w:uiPriority="68" w:unhideWhenUsed="0"/>
-    <w:lsdException w:name="Medium Grid 3 Accent 1" w:semiHidden="0" w:uiPriority="69" w:unhideWhenUsed="0"/>
-    <w:lsdException w:name="Dark List Accent 1" w:semiHidden="0" w:uiPriority="70" w:unhideWhenUsed="0"/>
-    <w:lsdException w:name="Colorful Shading Accent 1" w:semiHidden="0" w:uiPriority="71" w:unhideWhenUsed="0"/>
-    <w:lsdException w:name="Colorful List Accent 1" w:semiHidden="0" w:uiPriority="72" w:unhideWhenUsed="0"/>
-    <w:lsdException w:name="Colorful Grid Accent 1" w:semiHidden="0" w:uiPriority="73" w:unhideWhenUsed="0"/>
-    <w:lsdException w:name="Light Shading Accent 2" w:semiHidden="0" w:uiPriority="60" w:unhideWhenUsed="0"/>
-    <w:lsdException w:name="Light List Accent 2" w:semiHidden="0" w:uiPriority="61" w:unhideWhenUsed="0"/>
-    <w:lsdException w:name="Light Grid Accent 2" w:semiHidden="0" w:uiPriority="62" w:unhideWhenUsed="0"/>
-    <w:lsdException w:name="Medium Shading 1 Accent 2" w:semiHidden="0" w:uiPriority="63" w:unhideWhenUsed="0"/>
-    <w:lsdException w:name="Medium Shading 2 Accent 2" w:semiHidden="0" w:uiPriority="64" w:unhideWhenUsed="0"/>
-    <w:lsdException w:name="Medium List 1 Accent 2" w:semiHidden="0" w:uiPriority="65" w:unhideWhenUsed="0"/>
-    <w:lsdException w:name="Medium List 2 Accent 2" w:semiHidden="0" w:uiPriority="66" w:unhideWhenUsed="0"/>
-    <w:lsdException w:name="Medium Grid 1 Accent 2" w:semiHidden="0" w:uiPriority="67" w:unhideWhenUsed="0"/>
-    <w:lsdException w:name="Medium Grid 2 Accent 2" w:semiHidden="0" w:uiPriority="68" w:unhideWhenUsed="0"/>
-    <w:lsdException w:name="Medium Grid 3 Accent 2" w:semiHidden="0" w:uiPriority="69" w:unhideWhenUsed="0"/>
-    <w:lsdException w:name="Dark List Accent 2" w:semiHidden="0" w:uiPriority="70" w:unhideWhenUsed="0"/>
-    <w:lsdException w:name="Colorful Shading Accent 2" w:semiHidden="0" w:uiPriority="71" w:unhideWhenUsed="0"/>
-    <w:lsdException w:name="Colorful List Accent 2" w:semiHidden="0" w:uiPriority="72" w:unhideWhenUsed="0"/>
-    <w:lsdException w:name="Colorful Grid Accent 2" w:semiHidden="0" w:uiPriority="73" w:unhideWhenUsed="0"/>
-    <w:lsdException w:name="Light Shading Accent 3" w:semiHidden="0" w:uiPriority="60" w:unhideWhenUsed="0"/>
-    <w:lsdException w:name="Light List Accent 3" w:semiHidden="0" w:uiPriority="61" w:unhideWhenUsed="0"/>
-    <w:lsdException w:name="Light Grid Accent 3" w:semiHidden="0" w:uiPriority="62" w:unhideWhenUsed="0"/>
-    <w:lsdException w:name="Medium Shading 1 Accent 3" w:semiHidden="0" w:uiPriority="63" w:unhideWhenUsed="0"/>
-    <w:lsdException w:name="Medium Shading 2 Accent 3" w:semiHidden="0" w:uiPriority="64" w:unhideWhenUsed="0"/>
-    <w:lsdException w:name="Medium List 1 Accent 3" w:semiHidden="0" w:uiPriority="65" w:unhideWhenUsed="0"/>
-    <w:lsdException w:name="Medium List 2 Accent 3" w:semiHidden="0" w:uiPriority="66" w:unhideWhenUsed="0"/>
-    <w:lsdException w:name="Medium Grid 1 Accent 3" w:semiHidden="0" w:uiPriority="67" w:unhideWhenUsed="0"/>
-    <w:lsdException w:name="Medium Grid 2 Accent 3" w:semiHidden="0" w:uiPriority="68" w:unhideWhenUsed="0"/>
-    <w:lsdException w:name="Medium Grid 3 Accent 3" w:semiHidden="0" w:uiPriority="69" w:unhideWhenUsed="0"/>
-    <w:lsdException w:name="Dark List Accent 3" w:semiHidden="0" w:uiPriority="70" w:unhideWhenUsed="0"/>
-    <w:lsdException w:name="Colorful Shading Accent 3" w:semiHidden="0" w:uiPriority="71" w:unhideWhenUsed="0"/>
-    <w:lsdException w:name="Colorful List Accent 3" w:semiHidden="0" w:uiPriority="72" w:unhideWhenUsed="0"/>
-    <w:lsdException w:name="Colorful Grid Accent 3" w:semiHidden="0" w:uiPriority="73" w:unhideWhenUsed="0"/>
-    <w:lsdException w:name="Light Shading Accent 4" w:semiHidden="0" w:uiPriority="60" w:unhideWhenUsed="0"/>
-    <w:lsdException w:name="Light List Accent 4" w:semiHidden="0" w:uiPriority="61" w:unhideWhenUsed="0"/>
-    <w:lsdException w:name="Light Grid Accent 4" w:semiHidden="0" w:uiPriority="62" w:unhideWhenUsed="0"/>
-    <w:lsdException w:name="Medium Shading 1 Accent 4" w:semiHidden="0" w:uiPriority="63" w:unhideWhenUsed="0"/>
-    <w:lsdException w:name="Medium Shading 2 Accent 4" w:semiHidden="0" w:uiPriority="64" w:unhideWhenUsed="0"/>
-    <w:lsdException w:name="Medium List 1 Accent 4" w:semiHidden="0" w:uiPriority="65" w:unhideWhenUsed="0"/>
-    <w:lsdException w:name="Medium List 2 Accent 4" w:semiHidden="0" w:uiPriority="66" w:unhideWhenUsed="0"/>
-    <w:lsdException w:name="Medium Grid 1 Accent 4" w:semiHidden="0" w:uiPriority="67" w:unhideWhenUsed="0"/>
-    <w:lsdException w:name="Medium Grid 2 Accent 4" w:semiHidden="0" w:uiPriority="68" w:unhideWhenUsed="0"/>
-    <w:lsdException w:name="Medium Grid 3 Accent 4" w:semiHidden="0" w:uiPriority="69" w:unhideWhenUsed="0"/>
-    <w:lsdException w:name="Dark List Accent 4" w:semiHidden="0" w:uiPriority="70" w:unhideWhenUsed="0"/>
-    <w:lsdException w:name="Colorful Shading Accent 4" w:semiHidden="0" w:uiPriority="71" w:unhideWhenUsed="0"/>
-    <w:lsdException w:name="Colorful List Accent 4" w:semiHidden="0" w:uiPriority="72" w:unhideWhenUsed="0"/>
-    <w:lsdException w:name="Colorful Grid Accent 4" w:semiHidden="0" w:uiPriority="73" w:unhideWhenUsed="0"/>
-    <w:lsdException w:name="Light Shading Accent 5" w:semiHidden="0" w:uiPriority="60" w:unhideWhenUsed="0"/>
-    <w:lsdException w:name="Light List Accent 5" w:semiHidden="0" w:uiPriority="61" w:unhideWhenUsed="0"/>
-    <w:lsdException w:name="Light Grid Accent 5" w:semiHidden="0" w:uiPriority="62" w:unhideWhenUsed="0"/>
-    <w:lsdException w:name="Medium Shading 1 Accent 5" w:semiHidden="0" w:uiPriority="63" w:unhideWhenUsed="0"/>
-    <w:lsdException w:name="Medium Shading 2 Accent 5" w:semiHidden="0" w:uiPriority="64" w:unhideWhenUsed="0"/>
-    <w:lsdException w:name="Medium List 1 Accent 5" w:semiHidden="0" w:uiPriority="65" w:unhideWhenUsed="0"/>
-    <w:lsdException w:name="Medium List 2 Accent 5" w:semiHidden="0" w:uiPriority="66" w:unhideWhenUsed="0"/>
-    <w:lsdException w:name="Medium Grid 1 Accent 5" w:semiHidden="0" w:uiPriority="67" w:unhideWhenUsed="0"/>
-    <w:lsdException w:name="Medium Grid 2 Accent 5" w:semiHidden="0" w:uiPriority="68" w:unhideWhenUsed="0"/>
-    <w:lsdException w:name="Medium Grid 3 Accent 5" w:semiHidden="0" w:uiPriority="69" w:unhideWhenUsed="0"/>
-    <w:lsdException w:name="Dark List Accent 5" w:semiHidden="0" w:uiPriority="70" w:unhideWhenUsed="0"/>
-    <w:lsdException w:name="Colorful Shading Accent 5" w:semiHidden="0" w:uiPriority="71" w:unhideWhenUsed="0"/>
-    <w:lsdException w:name="Colorful List Accent 5" w:semiHidden="0" w:uiPriority="72" w:unhideWhenUsed="0"/>
-    <w:lsdException w:name="Colorful Grid Accent 5" w:semiHidden="0" w:uiPriority="73" w:unhideWhenUsed="0"/>
-    <w:lsdException w:name="Light Shading Accent 6" w:semiHidden="0" w:uiPriority="60" w:unhideWhenUsed="0"/>
-    <w:lsdException w:name="Light List Accent 6" w:semiHidden="0" w:uiPriority="61" w:unhideWhenUsed="0"/>
-    <w:lsdException w:name="Light Grid Accent 6" w:semiHidden="0" w:uiPriority="62" w:unhideWhenUsed="0"/>
-    <w:lsdException w:name="Medium Shading 1 Accent 6" w:semiHidden="0" w:uiPriority="63" w:unhideWhenUsed="0"/>
-    <w:lsdException w:name="Medium Shading 2 Accent 6" w:semiHidden="0" w:uiPriority="64" w:unhideWhenUsed="0"/>
-    <w:lsdException w:name="Medium List 1 Accent 6" w:semiHidden="0" w:uiPriority="65" w:unhideWhenUsed="0"/>
-    <w:lsdException w:name="Medium List 2 Accent 6" w:semiHidden="0" w:uiPriority="66" w:unhideWhenUsed="0"/>
-    <w:lsdException w:name="Medium Grid 1 Accent 6" w:semiHidden="0" w:uiPriority="67" w:unhideWhenUsed="0"/>
-    <w:lsdException w:name="Medium Grid 2 Accent 6" w:semiHidden="0" w:uiPriority="68" w:unhideWhenUsed="0"/>
-    <w:lsdException w:name="Medium Grid 3 Accent 6" w:semiHidden="0" w:uiPriority="69" w:unhideWhenUsed="0"/>
-    <w:lsdException w:name="Dark List Accent 6" w:semiHidden="0" w:uiPriority="70" w:unhideWhenUsed="0"/>
-    <w:lsdException w:name="Colorful Shading Accent 6" w:semiHidden="0" w:uiPriority="71" w:unhideWhenUsed="0"/>
-    <w:lsdException w:name="Colorful List Accent 6" w:semiHidden="0" w:uiPriority="72" w:unhideWhenUsed="0"/>
-    <w:lsdException w:name="Colorful Grid Accent 6" w:semiHidden="0" w:uiPriority="73" w:unhideWhenUsed="0"/>
-    <w:lsdException w:name="Subtle Emphasis" w:semiHidden="0" w:uiPriority="19" w:unhideWhenUsed="0" w:qFormat="1"/>
-    <w:lsdException w:name="Intense Emphasis" w:semiHidden="0" w:uiPriority="21" w:unhideWhenUsed="0" w:qFormat="1"/>
-    <w:lsdException w:name="Subtle Reference" w:semiHidden="0" w:uiPriority="31" w:unhideWhenUsed="0" w:qFormat="1"/>
-    <w:lsdException w:name="Intense Reference" w:semiHidden="0" w:uiPriority="32" w:unhideWhenUsed="0" w:qFormat="1"/>
-    <w:lsdException w:name="Book Title" w:semiHidden="0" w:uiPriority="33" w:unhideWhenUsed="0" w:qFormat="1"/>
-    <w:lsdException w:name="Bibliography" w:uiPriority="37"/>
-    <w:lsdException w:name="TOC Heading" w:uiPriority="39" w:qFormat="1"/>
+  <w:latentStyles w:defLockedState="0" w:defUIPriority="99" w:defSemiHidden="0" w:defUnhideWhenUsed="0" w:defQFormat="0" w:count="371">
+    <w:lsdException w:name="Normal" w:uiPriority="0" w:qFormat="1"/>
+    <w:lsdException w:name="heading 1" w:uiPriority="9" w:qFormat="1"/>
+    <w:lsdException w:name="heading 2" w:semiHidden="1" w:uiPriority="9" w:unhideWhenUsed="1" w:qFormat="1"/>
+    <w:lsdException w:name="heading 3" w:semiHidden="1" w:uiPriority="9" w:unhideWhenUsed="1" w:qFormat="1"/>
+    <w:lsdException w:name="heading 4" w:semiHidden="1" w:uiPriority="9" w:unhideWhenUsed="1" w:qFormat="1"/>
+    <w:lsdException w:name="heading 5" w:semiHidden="1" w:uiPriority="9" w:unhideWhenUsed="1" w:qFormat="1"/>
+    <w:lsdException w:name="heading 6" w:semiHidden="1" w:uiPriority="9" w:unhideWhenUsed="1" w:qFormat="1"/>
+    <w:lsdException w:name="heading 7" w:semiHidden="1" w:uiPriority="9" w:unhideWhenUsed="1" w:qFormat="1"/>
+    <w:lsdException w:name="heading 8" w:semiHidden="1" w:uiPriority="9" w:unhideWhenUsed="1" w:qFormat="1"/>
+    <w:lsdException w:name="heading 9" w:semiHidden="1" w:uiPriority="9" w:unhideWhenUsed="1" w:qFormat="1"/>
+    <w:lsdException w:name="index 1" w:semiHidden="1" w:unhideWhenUsed="1"/>
+    <w:lsdException w:name="index 2" w:semiHidden="1" w:unhideWhenUsed="1"/>
+    <w:lsdException w:name="index 3" w:semiHidden="1" w:unhideWhenUsed="1"/>
+    <w:lsdException w:name="index 4" w:semiHidden="1" w:unhideWhenUsed="1"/>
+    <w:lsdException w:name="index 5" w:semiHidden="1" w:unhideWhenUsed="1"/>
+    <w:lsdException w:name="index 6" w:semiHidden="1" w:unhideWhenUsed="1"/>
+    <w:lsdException w:name="index 7" w:semiHidden="1" w:unhideWhenUsed="1"/>
+    <w:lsdException w:name="index 8" w:semiHidden="1" w:unhideWhenUsed="1"/>
+    <w:lsdException w:name="index 9" w:semiHidden="1" w:unhideWhenUsed="1"/>
+    <w:lsdException w:name="toc 1" w:semiHidden="1" w:uiPriority="39" w:unhideWhenUsed="1"/>
+    <w:lsdException w:name="toc 2" w:semiHidden="1" w:uiPriority="39" w:unhideWhenUsed="1"/>
+    <w:lsdException w:name="toc 3" w:semiHidden="1" w:uiPriority="39" w:unhideWhenUsed="1"/>
+    <w:lsdException w:name="toc 4" w:semiHidden="1" w:uiPriority="39" w:unhideWhenUsed="1"/>
+    <w:lsdException w:name="toc 5" w:semiHidden="1" w:uiPriority="39" w:unhideWhenUsed="1"/>
+    <w:lsdException w:name="toc 6" w:semiHidden="1" w:uiPriority="39" w:unhideWhenUsed="1"/>
+    <w:lsdException w:name="toc 7" w:semiHidden="1" w:uiPriority="39" w:unhideWhenUsed="1"/>
+    <w:lsdException w:name="toc 8" w:semiHidden="1" w:uiPriority="39" w:unhideWhenUsed="1"/>
+    <w:lsdException w:name="toc 9" w:semiHidden="1" w:uiPriority="39" w:unhideWhenUsed="1"/>
+    <w:lsdException w:name="Normal Indent" w:semiHidden="1" w:unhideWhenUsed="1"/>
+    <w:lsdException w:name="footnote text" w:semiHidden="1" w:unhideWhenUsed="1"/>
+    <w:lsdException w:name="annotation text" w:semiHidden="1" w:unhideWhenUsed="1"/>
+    <w:lsdException w:name="header" w:semiHidden="1" w:unhideWhenUsed="1"/>
+    <w:lsdException w:name="footer" w:semiHidden="1" w:unhideWhenUsed="1"/>
+    <w:lsdException w:name="index heading" w:semiHidden="1" w:unhideWhenUsed="1"/>
+    <w:lsdException w:name="caption" w:semiHidden="1" w:uiPriority="35" w:unhideWhenUsed="1" w:qFormat="1"/>
+    <w:lsdException w:name="table of figures" w:semiHidden="1" w:unhideWhenUsed="1"/>
+    <w:lsdException w:name="envelope address" w:semiHidden="1" w:unhideWhenUsed="1"/>
+    <w:lsdException w:name="envelope return" w:semiHidden="1" w:unhideWhenUsed="1"/>
+    <w:lsdException w:name="footnote reference" w:semiHidden="1" w:unhideWhenUsed="1"/>
+    <w:lsdException w:name="annotation reference" w:semiHidden="1" w:unhideWhenUsed="1"/>
+    <w:lsdException w:name="line number" w:semiHidden="1" w:unhideWhenUsed="1"/>
+    <w:lsdException w:name="page number" w:semiHidden="1" w:unhideWhenUsed="1"/>
+    <w:lsdException w:name="endnote reference" w:semiHidden="1" w:unhideWhenUsed="1"/>
+    <w:lsdException w:name="endnote text" w:semiHidden="1" w:unhideWhenUsed="1"/>
+    <w:lsdException w:name="table of authorities" w:semiHidden="1" w:unhideWhenUsed="1"/>
+    <w:lsdException w:name="macro" w:semiHidden="1" w:unhideWhenUsed="1"/>
+    <w:lsdException w:name="toa heading" w:semiHidden="1" w:unhideWhenUsed="1"/>
+    <w:lsdException w:name="List" w:semiHidden="1" w:unhideWhenUsed="1"/>
+    <w:lsdException w:name="List Bullet" w:semiHidden="1" w:unhideWhenUsed="1"/>
+    <w:lsdException w:name="List Number" w:semiHidden="1" w:unhideWhenUsed="1"/>
+    <w:lsdException w:name="List 2" w:semiHidden="1" w:unhideWhenUsed="1"/>
+    <w:lsdException w:name="List 3" w:semiHidden="1" w:unhideWhenUsed="1"/>
+    <w:lsdException w:name="List 4" w:semiHidden="1" w:unhideWhenUsed="1"/>
+    <w:lsdException w:name="List 5" w:semiHidden="1" w:unhideWhenUsed="1"/>
+    <w:lsdException w:name="List Bullet 2" w:semiHidden="1" w:unhideWhenUsed="1"/>
+    <w:lsdException w:name="List Bullet 3" w:semiHidden="1" w:unhideWhenUsed="1"/>
+    <w:lsdException w:name="List Bullet 4" w:semiHidden="1" w:unhideWhenUsed="1"/>
+    <w:lsdException w:name="List Bullet 5" w:semiHidden="1" w:unhideWhenUsed="1"/>
+    <w:lsdException w:name="List Number 2" w:semiHidden="1" w:unhideWhenUsed="1"/>
+    <w:lsdException w:name="List Number 3" w:semiHidden="1" w:unhideWhenUsed="1"/>
+    <w:lsdException w:name="List Number 4" w:semiHidden="1" w:unhideWhenUsed="1"/>
+    <w:lsdException w:name="List Number 5" w:semiHidden="1" w:unhideWhenUsed="1"/>
+    <w:lsdException w:name="Title" w:uiPriority="10" w:qFormat="1"/>
+    <w:lsdException w:name="Closing" w:semiHidden="1" w:unhideWhenUsed="1"/>
+    <w:lsdException w:name="Signature" w:semiHidden="1" w:unhideWhenUsed="1"/>
+    <w:lsdException w:name="Default Paragraph Font" w:semiHidden="1" w:uiPriority="1" w:unhideWhenUsed="1"/>
+    <w:lsdException w:name="Body Text" w:semiHidden="1" w:unhideWhenUsed="1"/>
+    <w:lsdException w:name="Body Text Indent" w:semiHidden="1" w:unhideWhenUsed="1"/>
+    <w:lsdException w:name="List Continue" w:semiHidden="1" w:unhideWhenUsed="1"/>
+    <w:lsdException w:name="List Continue 2" w:semiHidden="1" w:unhideWhenUsed="1"/>
+    <w:lsdException w:name="List Continue 3" w:semiHidden="1" w:unhideWhenUsed="1"/>
+    <w:lsdException w:name="List Continue 4" w:semiHidden="1" w:unhideWhenUsed="1"/>
+    <w:lsdException w:name="List Continue 5" w:semiHidden="1" w:unhideWhenUsed="1"/>
+    <w:lsdException w:name="Message Header" w:semiHidden="1" w:unhideWhenUsed="1"/>
+    <w:lsdException w:name="Subtitle" w:uiPriority="11" w:qFormat="1"/>
+    <w:lsdException w:name="Salutation" w:semiHidden="1" w:unhideWhenUsed="1"/>
+    <w:lsdException w:name="Date" w:semiHidden="1" w:unhideWhenUsed="1"/>
+    <w:lsdException w:name="Body Text First Indent" w:semiHidden="1" w:unhideWhenUsed="1"/>
+    <w:lsdException w:name="Body Text First Indent 2" w:semiHidden="1" w:unhideWhenUsed="1"/>
+    <w:lsdException w:name="Note Heading" w:semiHidden="1" w:unhideWhenUsed="1"/>
+    <w:lsdException w:name="Body Text 2" w:semiHidden="1" w:unhideWhenUsed="1"/>
+    <w:lsdException w:name="Body Text 3" w:semiHidden="1" w:unhideWhenUsed="1"/>
+    <w:lsdException w:name="Body Text Indent 2" w:semiHidden="1" w:unhideWhenUsed="1"/>
+    <w:lsdException w:name="Body Text Indent 3" w:semiHidden="1" w:unhideWhenUsed="1"/>
+    <w:lsdException w:name="Block Text" w:semiHidden="1" w:unhideWhenUsed="1"/>
+    <w:lsdException w:name="Hyperlink" w:semiHidden="1" w:unhideWhenUsed="1"/>
+    <w:lsdException w:name="FollowedHyperlink" w:semiHidden="1" w:unhideWhenUsed="1"/>
+    <w:lsdException w:name="Strong" w:uiPriority="22" w:qFormat="1"/>
+    <w:lsdException w:name="Emphasis" w:uiPriority="20" w:qFormat="1"/>
+    <w:lsdException w:name="Document Map" w:semiHidden="1" w:unhideWhenUsed="1"/>
+    <w:lsdException w:name="Plain Text" w:semiHidden="1" w:unhideWhenUsed="1"/>
+    <w:lsdException w:name="E-mail Signature" w:semiHidden="1" w:unhideWhenUsed="1"/>
+    <w:lsdException w:name="HTML Top of Form" w:semiHidden="1" w:unhideWhenUsed="1"/>
+    <w:lsdException w:name="HTML Bottom of Form" w:semiHidden="1" w:unhideWhenUsed="1"/>
+    <w:lsdException w:name="Normal (Web)" w:semiHidden="1" w:unhideWhenUsed="1"/>
+    <w:lsdException w:name="HTML Acronym" w:semiHidden="1" w:unhideWhenUsed="1"/>
+    <w:lsdException w:name="HTML Address" w:semiHidden="1" w:unhideWhenUsed="1"/>
+    <w:lsdException w:name="HTML Cite" w:semiHidden="1" w:unhideWhenUsed="1"/>
+    <w:lsdException w:name="HTML Code" w:semiHidden="1" w:unhideWhenUsed="1"/>
+    <w:lsdException w:name="HTML Definition" w:semiHidden="1" w:unhideWhenUsed="1"/>
+    <w:lsdException w:name="HTML Keyboard" w:semiHidden="1" w:unhideWhenUsed="1"/>
+    <w:lsdException w:name="HTML Preformatted" w:semiHidden="1" w:unhideWhenUsed="1"/>
+    <w:lsdException w:name="HTML Sample" w:semiHidden="1" w:unhideWhenUsed="1"/>
+    <w:lsdException w:name="HTML Typewriter" w:semiHidden="1" w:unhideWhenUsed="1"/>
+    <w:lsdException w:name="HTML Variable" w:semiHidden="1" w:unhideWhenUsed="1"/>
+    <w:lsdException w:name="Normal Table" w:semiHidden="1" w:unhideWhenUsed="1"/>
+    <w:lsdException w:name="annotation subject" w:semiHidden="1" w:unhideWhenUsed="1"/>
+    <w:lsdException w:name="No List" w:semiHidden="1" w:unhideWhenUsed="1"/>
+    <w:lsdException w:name="Outline List 1" w:semiHidden="1" w:unhideWhenUsed="1"/>
+    <w:lsdException w:name="Outline List 2" w:semiHidden="1" w:uiPriority="0" w:unhideWhenUsed="1"/>
+    <w:lsdException w:name="Outline List 3" w:semiHidden="1" w:unhideWhenUsed="1"/>
+    <w:lsdException w:name="Table Simple 1" w:semiHidden="1" w:unhideWhenUsed="1"/>
+    <w:lsdException w:name="Table Simple 2" w:semiHidden="1" w:unhideWhenUsed="1"/>
+    <w:lsdException w:name="Table Simple 3" w:semiHidden="1" w:unhideWhenUsed="1"/>
+    <w:lsdException w:name="Table Classic 1" w:semiHidden="1" w:unhideWhenUsed="1"/>
+    <w:lsdException w:name="Table Classic 2" w:semiHidden="1" w:unhideWhenUsed="1"/>
+    <w:lsdException w:name="Table Classic 3" w:semiHidden="1" w:unhideWhenUsed="1"/>
+    <w:lsdException w:name="Table Classic 4" w:semiHidden="1" w:unhideWhenUsed="1"/>
+    <w:lsdException w:name="Table Colorful 1" w:semiHidden="1" w:unhideWhenUsed="1"/>
+    <w:lsdException w:name="Table Colorful 2" w:semiHidden="1" w:unhideWhenUsed="1"/>
+    <w:lsdException w:name="Table Colorful 3" w:semiHidden="1" w:unhideWhenUsed="1"/>
+    <w:lsdException w:name="Table Columns 1" w:semiHidden="1" w:unhideWhenUsed="1"/>
+    <w:lsdException w:name="Table Columns 2" w:semiHidden="1" w:unhideWhenUsed="1"/>
+    <w:lsdException w:name="Table Columns 3" w:semiHidden="1" w:unhideWhenUsed="1"/>
+    <w:lsdException w:name="Table Columns 4" w:semiHidden="1" w:unhideWhenUsed="1"/>
+    <w:lsdException w:name="Table Columns 5" w:semiHidden="1" w:unhideWhenUsed="1"/>
+    <w:lsdException w:name="Table Grid 1" w:semiHidden="1" w:unhideWhenUsed="1"/>
+    <w:lsdException w:name="Table Grid 2" w:semiHidden="1" w:unhideWhenUsed="1"/>
+    <w:lsdException w:name="Table Grid 3" w:semiHidden="1" w:unhideWhenUsed="1"/>
+    <w:lsdException w:name="Table Grid 4" w:semiHidden="1" w:unhideWhenUsed="1"/>
+    <w:lsdException w:name="Table Grid 5" w:semiHidden="1" w:unhideWhenUsed="1"/>
+    <w:lsdException w:name="Table Grid 6" w:semiHidden="1" w:unhideWhenUsed="1"/>
+    <w:lsdException w:name="Table Grid 7" w:semiHidden="1" w:unhideWhenUsed="1"/>
+    <w:lsdException w:name="Table Grid 8" w:semiHidden="1" w:unhideWhenUsed="1"/>
+    <w:lsdException w:name="Table List 1" w:semiHidden="1" w:unhideWhenUsed="1"/>
+    <w:lsdException w:name="Table List 2" w:semiHidden="1" w:unhideWhenUsed="1"/>
+    <w:lsdException w:name="Table List 3" w:semiHidden="1" w:unhideWhenUsed="1"/>
+    <w:lsdException w:name="Table List 4" w:semiHidden="1" w:unhideWhenUsed="1"/>
+    <w:lsdException w:name="Table List 5" w:semiHidden="1" w:unhideWhenUsed="1"/>
+    <w:lsdException w:name="Table List 6" w:semiHidden="1" w:unhideWhenUsed="1"/>
+    <w:lsdException w:name="Table List 7" w:semiHidden="1" w:unhideWhenUsed="1"/>
+    <w:lsdException w:name="Table List 8" w:semiHidden="1" w:unhideWhenUsed="1"/>
+    <w:lsdException w:name="Table 3D effects 1" w:semiHidden="1" w:unhideWhenUsed="1"/>
+    <w:lsdException w:name="Table 3D effects 2" w:semiHidden="1" w:unhideWhenUsed="1"/>
+    <w:lsdException w:name="Table 3D effects 3" w:semiHidden="1" w:unhideWhenUsed="1"/>
+    <w:lsdException w:name="Table Contemporary" w:semiHidden="1" w:unhideWhenUsed="1"/>
+    <w:lsdException w:name="Table Elegant" w:semiHidden="1" w:unhideWhenUsed="1"/>
+    <w:lsdException w:name="Table Professional" w:semiHidden="1" w:unhideWhenUsed="1"/>
+    <w:lsdException w:name="Table Subtle 1" w:semiHidden="1" w:unhideWhenUsed="1"/>
+    <w:lsdException w:name="Table Subtle 2" w:semiHidden="1" w:unhideWhenUsed="1"/>
+    <w:lsdException w:name="Table Web 1" w:semiHidden="1" w:unhideWhenUsed="1"/>
+    <w:lsdException w:name="Table Web 2" w:semiHidden="1" w:unhideWhenUsed="1"/>
+    <w:lsdException w:name="Table Web 3" w:semiHidden="1" w:unhideWhenUsed="1"/>
+    <w:lsdException w:name="Balloon Text" w:semiHidden="1" w:unhideWhenUsed="1"/>
+    <w:lsdException w:name="Table Grid" w:uiPriority="39"/>
+    <w:lsdException w:name="Table Theme" w:semiHidden="1" w:unhideWhenUsed="1"/>
+    <w:lsdException w:name="Placeholder Text" w:semiHidden="1"/>
+    <w:lsdException w:name="No Spacing" w:uiPriority="1" w:qFormat="1"/>
+    <w:lsdException w:name="Light Shading" w:uiPriority="60"/>
+    <w:lsdException w:name="Light List" w:uiPriority="61"/>
+    <w:lsdException w:name="Light Grid" w:uiPriority="62"/>
+    <w:lsdException w:name="Medium Shading 1" w:uiPriority="63"/>
+    <w:lsdException w:name="Medium Shading 2" w:uiPriority="64"/>
+    <w:lsdException w:name="Medium List 1" w:uiPriority="65"/>
+    <w:lsdException w:name="Medium List 2" w:uiPriority="66"/>
+    <w:lsdException w:name="Medium Grid 1" w:uiPriority="67"/>
+    <w:lsdException w:name="Medium Grid 2" w:uiPriority="68"/>
+    <w:lsdException w:name="Medium Grid 3" w:uiPriority="69"/>
+    <w:lsdException w:name="Dark List" w:uiPriority="70"/>
+    <w:lsdException w:name="Colorful Shading" w:uiPriority="71"/>
+    <w:lsdException w:name="Colorful List" w:uiPriority="72"/>
+    <w:lsdException w:name="Colorful Grid" w:uiPriority="73"/>
+    <w:lsdException w:name="Light Shading Accent 1" w:uiPriority="60"/>
+    <w:lsdException w:name="Light List Accent 1" w:uiPriority="61"/>
+    <w:lsdException w:name="Light Grid Accent 1" w:uiPriority="62"/>
+    <w:lsdException w:name="Medium Shading 1 Accent 1" w:uiPriority="63"/>
+    <w:lsdException w:name="Medium Shading 2 Accent 1" w:uiPriority="64"/>
+    <w:lsdException w:name="Medium List 1 Accent 1" w:uiPriority="65"/>
+    <w:lsdException w:name="Revision" w:semiHidden="1"/>
+    <w:lsdException w:name="List Paragraph" w:uiPriority="34" w:qFormat="1"/>
+    <w:lsdException w:name="Quote" w:uiPriority="29" w:qFormat="1"/>
+    <w:lsdException w:name="Intense Quote" w:uiPriority="30" w:qFormat="1"/>
+    <w:lsdException w:name="Medium List 2 Accent 1" w:uiPriority="66"/>
+    <w:lsdException w:name="Medium Grid 1 Accent 1" w:uiPriority="67"/>
+    <w:lsdException w:name="Medium Grid 2 Accent 1" w:uiPriority="68"/>
+    <w:lsdException w:name="Medium Grid 3 Accent 1" w:uiPriority="69"/>
+    <w:lsdException w:name="Dark List Accent 1" w:uiPriority="70"/>
+    <w:lsdException w:name="Colorful Shading Accent 1" w:uiPriority="71"/>
+    <w:lsdException w:name="Colorful List Accent 1" w:uiPriority="72"/>
+    <w:lsdException w:name="Colorful Grid Accent 1" w:uiPriority="73"/>
+    <w:lsdException w:name="Light Shading Accent 2" w:uiPriority="60"/>
+    <w:lsdException w:name="Light List Accent 2" w:uiPriority="61"/>
+    <w:lsdException w:name="Light Grid Accent 2" w:uiPriority="62"/>
+    <w:lsdException w:name="Medium Shading 1 Accent 2" w:uiPriority="63"/>
+    <w:lsdException w:name="Medium Shading 2 Accent 2" w:uiPriority="64"/>
+    <w:lsdException w:name="Medium List 1 Accent 2" w:uiPriority="65"/>
+    <w:lsdException w:name="Medium List 2 Accent 2" w:uiPriority="66"/>
+    <w:lsdException w:name="Medium Grid 1 Accent 2" w:uiPriority="67"/>
+    <w:lsdException w:name="Medium Grid 2 Accent 2" w:uiPriority="68"/>
+    <w:lsdException w:name="Medium Grid 3 Accent 2" w:uiPriority="69"/>
+    <w:lsdException w:name="Dark List Accent 2" w:uiPriority="70"/>
+    <w:lsdException w:name="Colorful Shading Accent 2" w:uiPriority="71"/>
+    <w:lsdException w:name="Colorful List Accent 2" w:uiPriority="72"/>
+    <w:lsdException w:name="Colorful Grid Accent 2" w:uiPriority="73"/>
+    <w:lsdException w:name="Light Shading Accent 3" w:uiPriority="60"/>
+    <w:lsdException w:name="Light List Accent 3" w:uiPriority="61"/>
+    <w:lsdException w:name="Light Grid Accent 3" w:uiPriority="62"/>
+    <w:lsdException w:name="Medium Shading 1 Accent 3" w:uiPriority="63"/>
+    <w:lsdException w:name="Medium Shading 2 Accent 3" w:uiPriority="64"/>
+    <w:lsdException w:name="Medium List 1 Accent 3" w:uiPriority="65"/>
+    <w:lsdException w:name="Medium List 2 Accent 3" w:uiPriority="66"/>
+    <w:lsdException w:name="Medium Grid 1 Accent 3" w:uiPriority="67"/>
+    <w:lsdException w:name="Medium Grid 2 Accent 3" w:uiPriority="68"/>
+    <w:lsdException w:name="Medium Grid 3 Accent 3" w:uiPriority="69"/>
+    <w:lsdException w:name="Dark List Accent 3" w:uiPriority="70"/>
+    <w:lsdException w:name="Colorful Shading Accent 3" w:uiPriority="71"/>
+    <w:lsdException w:name="Colorful List Accent 3" w:uiPriority="72"/>
+    <w:lsdException w:name="Colorful Grid Accent 3" w:uiPriority="73"/>
+    <w:lsdException w:name="Light Shading Accent 4" w:uiPriority="60"/>
+    <w:lsdException w:name="Light List Accent 4" w:uiPriority="61"/>
+    <w:lsdException w:name="Light Grid Accent 4" w:uiPriority="62"/>
+    <w:lsdException w:name="Medium Shading 1 Accent 4" w:uiPriority="63"/>
+    <w:lsdException w:name="Medium Shading 2 Accent 4" w:uiPriority="64"/>
+    <w:lsdException w:name="Medium List 1 Accent 4" w:uiPriority="65"/>
+    <w:lsdException w:name="Medium List 2 Accent 4" w:uiPriority="66"/>
+    <w:lsdException w:name="Medium Grid 1 Accent 4" w:uiPriority="67"/>
+    <w:lsdException w:name="Medium Grid 2 Accent 4" w:uiPriority="68"/>
+    <w:lsdException w:name="Medium Grid 3 Accent 4" w:uiPriority="69"/>
+    <w:lsdException w:name="Dark List Accent 4" w:uiPriority="70"/>
+    <w:lsdException w:name="Colorful Shading Accent 4" w:uiPriority="71"/>
+    <w:lsdException w:name="Colorful List Accent 4" w:uiPriority="72"/>
+    <w:lsdException w:name="Colorful Grid Accent 4" w:uiPriority="73"/>
+    <w:lsdException w:name="Light Shading Accent 5" w:uiPriority="60"/>
+    <w:lsdException w:name="Light List Accent 5" w:uiPriority="61"/>
+    <w:lsdException w:name="Light Grid Accent 5" w:uiPriority="62"/>
+    <w:lsdException w:name="Medium Shading 1 Accent 5" w:uiPriority="63"/>
+    <w:lsdException w:name="Medium Shading 2 Accent 5" w:uiPriority="64"/>
+    <w:lsdException w:name="Medium List 1 Accent 5" w:uiPriority="65"/>
+    <w:lsdException w:name="Medium List 2 Accent 5" w:uiPriority="66"/>
+    <w:lsdException w:name="Medium Grid 1 Accent 5" w:uiPriority="67"/>
+    <w:lsdException w:name="Medium Grid 2 Accent 5" w:uiPriority="68"/>
+    <w:lsdException w:name="Medium Grid 3 Accent 5" w:uiPriority="69"/>
+    <w:lsdException w:name="Dark List Accent 5" w:uiPriority="70"/>
+    <w:lsdException w:name="Colorful Shading Accent 5" w:uiPriority="71"/>
+    <w:lsdException w:name="Colorful List Accent 5" w:uiPriority="72"/>
+    <w:lsdException w:name="Colorful Grid Accent 5" w:uiPriority="73"/>
+    <w:lsdException w:name="Light Shading Accent 6" w:uiPriority="60"/>
+    <w:lsdException w:name="Light List Accent 6" w:uiPriority="61"/>
+    <w:lsdException w:name="Light Grid Accent 6" w:uiPriority="62"/>
+    <w:lsdException w:name="Medium Shading 1 Accent 6" w:uiPriority="63"/>
+    <w:lsdException w:name="Medium Shading 2 Accent 6" w:uiPriority="64"/>
+    <w:lsdException w:name="Medium List 1 Accent 6" w:uiPriority="65"/>
+    <w:lsdException w:name="Medium List 2 Accent 6" w:uiPriority="66"/>
+    <w:lsdException w:name="Medium Grid 1 Accent 6" w:uiPriority="67"/>
+    <w:lsdException w:name="Medium Grid 2 Accent 6" w:uiPriority="68"/>
+    <w:lsdException w:name="Medium Grid 3 Accent 6" w:uiPriority="69"/>
+    <w:lsdException w:name="Dark List Accent 6" w:uiPriority="70"/>
+    <w:lsdException w:name="Colorful Shading Accent 6" w:uiPriority="71"/>
+    <w:lsdException w:name="Colorful List Accent 6" w:uiPriority="72"/>
+    <w:lsdException w:name="Colorful Grid Accent 6" w:uiPriority="73"/>
+    <w:lsdException w:name="Subtle Emphasis" w:uiPriority="19" w:qFormat="1"/>
+    <w:lsdException w:name="Intense Emphasis" w:uiPriority="21" w:qFormat="1"/>
+    <w:lsdException w:name="Subtle Reference" w:uiPriority="31" w:qFormat="1"/>
+    <w:lsdException w:name="Intense Reference" w:uiPriority="32" w:qFormat="1"/>
+    <w:lsdException w:name="Book Title" w:uiPriority="33" w:qFormat="1"/>
+    <w:lsdException w:name="Bibliography" w:semiHidden="1" w:uiPriority="37" w:unhideWhenUsed="1"/>
+    <w:lsdException w:name="TOC Heading" w:semiHidden="1" w:uiPriority="39" w:unhideWhenUsed="1" w:qFormat="1"/>
+    <w:lsdException w:name="Grid Table 4" w:uiPriority="49"/>
+    <w:lsdException w:name="Grid Table 5 Dark" w:uiPriority="50"/>
+    <w:lsdException w:name="Grid Table 6 Colorful" w:uiPriority="51"/>
+    <w:lsdException w:name="Grid Table 7 Colorful" w:uiPriority="52"/>
+    <w:lsdException w:name="Grid Table 1 Light Accent 1" w:uiPriority="46"/>
+    <w:lsdException w:name="Grid Table 2 Accent 1" w:uiPriority="47"/>
+    <w:lsdException w:name="Grid Table 3 Accent 1" w:uiPriority="48"/>
+    <w:lsdException w:name="Grid Table 4 Accent 1" w:uiPriority="49"/>
+    <w:lsdException w:name="Grid Table 5 Dark Accent 1" w:uiPriority="50"/>
+    <w:lsdException w:name="Grid Table 6 Colorful Accent 1" w:uiPriority="51"/>
+    <w:lsdException w:name="Grid Table 7 Colorful Accent 1" w:uiPriority="52"/>
+    <w:lsdException w:name="Grid Table 1 Light Accent 2" w:uiPriority="46"/>
+    <w:lsdException w:name="Grid Table 2 Accent 2" w:uiPriority="47"/>
+    <w:lsdException w:name="Grid Table 3 Accent 2" w:uiPriority="48"/>
+    <w:lsdException w:name="Grid Table 4 Accent 2" w:uiPriority="49"/>
+    <w:lsdException w:name="Grid Table 5 Dark Accent 2" w:uiPriority="50"/>
+    <w:lsdException w:name="Grid Table 6 Colorful Accent 2" w:uiPriority="51"/>
+    <w:lsdException w:name="Grid Table 7 Colorful Accent 2" w:uiPriority="52"/>
+    <w:lsdException w:name="Grid Table 1 Light Accent 3" w:uiPriority="46"/>
+    <w:lsdException w:name="Grid Table 2 Accent 3" w:uiPriority="47"/>
+    <w:lsdException w:name="Grid Table 3 Accent 3" w:uiPriority="48"/>
+    <w:lsdException w:name="Grid Table 4 Accent 3" w:uiPriority="49"/>
+    <w:lsdException w:name="Grid Table 5 Dark Accent 3" w:uiPriority="50"/>
+    <w:lsdException w:name="Grid Table 6 Colorful Accent 3" w:uiPriority="51"/>
+    <w:lsdException w:name="Grid Table 7 Colorful Accent 3" w:uiPriority="52"/>
+    <w:lsdException w:name="Grid Table 1 Light Accent 4" w:uiPriority="46"/>
+    <w:lsdException w:name="Grid Table 2 Accent 4" w:uiPriority="47"/>
+    <w:lsdException w:name="Grid Table 3 Accent 4" w:uiPriority="48"/>
+    <w:lsdException w:name="Grid Table 4 Accent 4" w:uiPriority="49"/>
+    <w:lsdException w:name="Grid Table 5 Dark Accent 4" w:uiPriority="50"/>
+    <w:lsdException w:name="Grid Table 6 Colorful Accent 4" w:uiPriority="51"/>
+    <w:lsdException w:name="Grid Table 7 Colorful Accent 4" w:uiPriority="52"/>
+    <w:lsdException w:name="Grid Table 1 Light Accent 5" w:uiPriority="46"/>
+    <w:lsdException w:name="Grid Table 2 Accent 5" w:uiPriority="47"/>
+    <w:lsdException w:name="Grid Table 3 Accent 5" w:uiPriority="48"/>
+    <w:lsdException w:name="Grid Table 4 Accent 5" w:uiPriority="49"/>
+    <w:lsdException w:name="Grid Table 5 Dark Accent 5" w:uiPriority="50"/>
+    <w:lsdException w:name="Grid Table 6 Colorful Accent 5" w:uiPriority="51"/>
+    <w:lsdException w:name="Grid Table 7 Colorful Accent 5" w:uiPriority="52"/>
+    <w:lsdException w:name="Grid Table 1 Light Accent 6" w:uiPriority="46"/>
+    <w:lsdException w:name="Grid Table 2 Accent 6" w:uiPriority="47"/>
+    <w:lsdException w:name="Grid Table 3 Accent 6" w:uiPriority="48"/>
+    <w:lsdException w:name="Grid Table 4 Accent 6" w:uiPriority="49"/>
+    <w:lsdException w:name="Grid Table 5 Dark Accent 6" w:uiPriority="50"/>
+    <w:lsdException w:name="Grid Table 6 Colorful Accent 6" w:uiPriority="51"/>
+    <w:lsdException w:name="Grid Table 7 Colorful Accent 6" w:uiPriority="52"/>
+    <w:lsdException w:name="List Table 1 Light" w:uiPriority="46"/>
+    <w:lsdException w:name="List Table 2" w:uiPriority="47"/>
+    <w:lsdException w:name="List Table 3" w:uiPriority="48"/>
+    <w:lsdException w:name="List Table 4" w:uiPriority="49"/>
+    <w:lsdException w:name="List Table 5 Dark" w:uiPriority="50"/>
+    <w:lsdException w:name="List Table 6 Colorful" w:uiPriority="51"/>
+    <w:lsdException w:name="List Table 7 Colorful" w:uiPriority="52"/>
+    <w:lsdException w:name="List Table 1 Light Accent 1" w:uiPriority="46"/>
+    <w:lsdException w:name="List Table 2 Accent 1" w:uiPriority="47"/>
+    <w:lsdException w:name="List Table 3 Accent 1" w:uiPriority="48"/>
+    <w:lsdException w:name="List Table 4 Accent 1" w:uiPriority="49"/>
+    <w:lsdException w:name="List Table 5 Dark Accent 1" w:uiPriority="50"/>
+    <w:lsdException w:name="List Table 6 Colorful Accent 1" w:uiPriority="51"/>
+    <w:lsdException w:name="List Table 7 Colorful Accent 1" w:uiPriority="52"/>
+    <w:lsdException w:name="List Table 1 Light Accent 2" w:uiPriority="46"/>
+    <w:lsdException w:name="List Table 2 Accent 2" w:uiPriority="47"/>
+    <w:lsdException w:name="List Table 3 Accent 2" w:uiPriority="48"/>
+    <w:lsdException w:name="List Table 4 Accent 2" w:uiPriority="49"/>
+    <w:lsdException w:name="List Table 5 Dark Accent 2" w:uiPriority="50"/>
+    <w:lsdException w:name="List Table 6 Colorful Accent 2" w:uiPriority="51"/>
+    <w:lsdException w:name="List Table 7 Colorful Accent 2" w:uiPriority="52"/>
+    <w:lsdException w:name="List Table 1 Light Accent 3" w:uiPriority="46"/>
+    <w:lsdException w:name="List Table 2 Accent 3" w:uiPriority="47"/>
+    <w:lsdException w:name="List Table 3 Accent 3" w:uiPriority="48"/>
+    <w:lsdException w:name="List Table 4 Accent 3" w:uiPriority="49"/>
+    <w:lsdException w:name="List Table 5 Dark Accent 3" w:uiPriority="50"/>
+    <w:lsdException w:name="List Table 6 Colorful Accent 3" w:uiPriority="51"/>
+    <w:lsdException w:name="List Table 7 Colorful Accent 3" w:uiPriority="52"/>
+    <w:lsdException w:name="List Table 1 Light Accent 4" w:uiPriority="46"/>
+    <w:lsdException w:name="List Table 2 Accent 4" w:uiPriority="47"/>
+    <w:lsdException w:name="List Table 3 Accent 4" w:uiPriority="48"/>
+    <w:lsdException w:name="List Table 4 Accent 4" w:uiPriority="49"/>
+    <w:lsdException w:name="List Table 5 Dark Accent 4" w:uiPriority="50"/>
+    <w:lsdException w:name="List Table 6 Colorful Accent 4" w:uiPriority="51"/>
+    <w:lsdException w:name="List Table 7 Colorful Accent 4" w:uiPriority="52"/>
+    <w:lsdException w:name="List Table 1 Light Accent 5" w:uiPriority="46"/>
+    <w:lsdException w:name="List Table 2 Accent 5" w:uiPriority="47"/>
+    <w:lsdException w:name="List Table 3 Accent 5" w:uiPriority="48"/>
+    <w:lsdException w:name="List Table 4 Accent 5" w:uiPriority="49"/>
+    <w:lsdException w:name="List Table 5 Dark Accent 5" w:uiPriority="50"/>
+    <w:lsdException w:name="List Table 6 Colorful Accent 5" w:uiPriority="51"/>
+    <w:lsdException w:name="List Table 7 Colorful Accent 5" w:uiPriority="52"/>
+    <w:lsdException w:name="List Table 1 Light Accent 6" w:uiPriority="46"/>
+    <w:lsdException w:name="List Table 2 Accent 6" w:uiPriority="47"/>
+    <w:lsdException w:name="List Table 3 Accent 6" w:uiPriority="48"/>
+    <w:lsdException w:name="List Table 4 Accent 6" w:uiPriority="49"/>
+    <w:lsdException w:name="List Table 5 Dark Accent 6" w:uiPriority="50"/>
+    <w:lsdException w:name="List Table 6 Colorful Accent 6" w:uiPriority="51"/>
+    <w:lsdException w:name="List Table 7 Colorful Accent 6" w:uiPriority="52"/>
   </w:latentStyles>
   <w:style w:type="paragraph" w:default="1" w:styleId="Normal">
     <w:name w:val="Normal"/>
@@ -6018,8 +6193,8 @@
     <w:uiPriority w:val="99"/>
     <w:rsid w:val="009046D9"/>
   </w:style>
-  <w:style w:type="table" w:customStyle="1" w:styleId="GridTable5DarkAccent6">
-    <w:name w:val="Grid Table 5 Dark Accent 6"/>
+  <w:style w:type="table" w:customStyle="1" w:styleId="GridTable5Dark-Accent61">
+    <w:name w:val="Grid Table 5 Dark - Accent 61"/>
     <w:basedOn w:val="TableNormal"/>
     <w:uiPriority w:val="50"/>
     <w:rsid w:val="00192D27"/>
@@ -6131,1557 +6306,8 @@
       </w:tcPr>
     </w:tblStylePr>
   </w:style>
-  <w:style w:type="table" w:customStyle="1" w:styleId="GridTable5DarkAccent1">
-    <w:name w:val="Grid Table 5 Dark Accent 1"/>
-    <w:basedOn w:val="TableNormal"/>
-    <w:uiPriority w:val="50"/>
-    <w:rsid w:val="00192D27"/>
-    <w:pPr>
-      <w:spacing w:after="0" w:line="240" w:lineRule="auto"/>
-    </w:pPr>
-    <w:tblPr>
-      <w:tblStyleRowBandSize w:val="1"/>
-      <w:tblStyleColBandSize w:val="1"/>
-      <w:tblInd w:w="0" w:type="dxa"/>
-      <w:tblBorders>
-        <w:top w:val="single" w:sz="4" w:space="0" w:color="FFFFFF" w:themeColor="background1"/>
-        <w:left w:val="single" w:sz="4" w:space="0" w:color="FFFFFF" w:themeColor="background1"/>
-        <w:bottom w:val="single" w:sz="4" w:space="0" w:color="FFFFFF" w:themeColor="background1"/>
-        <w:right w:val="single" w:sz="4" w:space="0" w:color="FFFFFF" w:themeColor="background1"/>
-        <w:insideH w:val="single" w:sz="4" w:space="0" w:color="FFFFFF" w:themeColor="background1"/>
-        <w:insideV w:val="single" w:sz="4" w:space="0" w:color="FFFFFF" w:themeColor="background1"/>
-      </w:tblBorders>
-      <w:tblCellMar>
-        <w:top w:w="0" w:type="dxa"/>
-        <w:left w:w="108" w:type="dxa"/>
-        <w:bottom w:w="0" w:type="dxa"/>
-        <w:right w:w="108" w:type="dxa"/>
-      </w:tblCellMar>
-    </w:tblPr>
-    <w:tcPr>
-      <w:shd w:val="clear" w:color="auto" w:fill="DAEFD3" w:themeFill="accent1" w:themeFillTint="33"/>
-    </w:tcPr>
-    <w:tblStylePr w:type="firstRow">
-      <w:rPr>
-        <w:b/>
-        <w:bCs/>
-        <w:color w:val="FFFFFF" w:themeColor="background1"/>
-      </w:rPr>
-      <w:tblPr/>
-      <w:tcPr>
-        <w:tcBorders>
-          <w:top w:val="single" w:sz="4" w:space="0" w:color="FFFFFF" w:themeColor="background1"/>
-          <w:left w:val="single" w:sz="4" w:space="0" w:color="FFFFFF" w:themeColor="background1"/>
-          <w:right w:val="single" w:sz="4" w:space="0" w:color="FFFFFF" w:themeColor="background1"/>
-          <w:insideH w:val="nil"/>
-          <w:insideV w:val="nil"/>
-        </w:tcBorders>
-        <w:shd w:val="clear" w:color="auto" w:fill="549E39" w:themeFill="accent1"/>
-      </w:tcPr>
-    </w:tblStylePr>
-    <w:tblStylePr w:type="lastRow">
-      <w:rPr>
-        <w:b/>
-        <w:bCs/>
-        <w:color w:val="FFFFFF" w:themeColor="background1"/>
-      </w:rPr>
-      <w:tblPr/>
-      <w:tcPr>
-        <w:tcBorders>
-          <w:left w:val="single" w:sz="4" w:space="0" w:color="FFFFFF" w:themeColor="background1"/>
-          <w:bottom w:val="single" w:sz="4" w:space="0" w:color="FFFFFF" w:themeColor="background1"/>
-          <w:right w:val="single" w:sz="4" w:space="0" w:color="FFFFFF" w:themeColor="background1"/>
-          <w:insideH w:val="nil"/>
-          <w:insideV w:val="nil"/>
-        </w:tcBorders>
-        <w:shd w:val="clear" w:color="auto" w:fill="549E39" w:themeFill="accent1"/>
-      </w:tcPr>
-    </w:tblStylePr>
-    <w:tblStylePr w:type="firstCol">
-      <w:rPr>
-        <w:b/>
-        <w:bCs/>
-        <w:color w:val="FFFFFF" w:themeColor="background1"/>
-      </w:rPr>
-      <w:tblPr/>
-      <w:tcPr>
-        <w:tcBorders>
-          <w:top w:val="single" w:sz="4" w:space="0" w:color="FFFFFF" w:themeColor="background1"/>
-          <w:left w:val="single" w:sz="4" w:space="0" w:color="FFFFFF" w:themeColor="background1"/>
-          <w:bottom w:val="single" w:sz="4" w:space="0" w:color="FFFFFF" w:themeColor="background1"/>
-          <w:insideV w:val="nil"/>
-        </w:tcBorders>
-        <w:shd w:val="clear" w:color="auto" w:fill="549E39" w:themeFill="accent1"/>
-      </w:tcPr>
-    </w:tblStylePr>
-    <w:tblStylePr w:type="lastCol">
-      <w:rPr>
-        <w:b/>
-        <w:bCs/>
-        <w:color w:val="FFFFFF" w:themeColor="background1"/>
-      </w:rPr>
-      <w:tblPr/>
-      <w:tcPr>
-        <w:tcBorders>
-          <w:top w:val="single" w:sz="4" w:space="0" w:color="FFFFFF" w:themeColor="background1"/>
-          <w:bottom w:val="single" w:sz="4" w:space="0" w:color="FFFFFF" w:themeColor="background1"/>
-          <w:right w:val="single" w:sz="4" w:space="0" w:color="FFFFFF" w:themeColor="background1"/>
-          <w:insideV w:val="nil"/>
-        </w:tcBorders>
-        <w:shd w:val="clear" w:color="auto" w:fill="549E39" w:themeFill="accent1"/>
-      </w:tcPr>
-    </w:tblStylePr>
-    <w:tblStylePr w:type="band1Vert">
-      <w:tblPr/>
-      <w:tcPr>
-        <w:shd w:val="clear" w:color="auto" w:fill="B7DFA8" w:themeFill="accent1" w:themeFillTint="66"/>
-      </w:tcPr>
-    </w:tblStylePr>
-    <w:tblStylePr w:type="band1Horz">
-      <w:tblPr/>
-      <w:tcPr>
-        <w:shd w:val="clear" w:color="auto" w:fill="B7DFA8" w:themeFill="accent1" w:themeFillTint="66"/>
-      </w:tcPr>
-    </w:tblStylePr>
-  </w:style>
-  <w:style w:type="numbering" w:styleId="111111">
-    <w:name w:val="Outline List 2"/>
-    <w:basedOn w:val="NoList"/>
-    <w:semiHidden/>
-    <w:unhideWhenUsed/>
-    <w:rsid w:val="00B33BC0"/>
-    <w:pPr>
-      <w:numPr>
-        <w:numId w:val="4"/>
-      </w:numPr>
-    </w:pPr>
-  </w:style>
-  <w:style w:type="paragraph" w:styleId="NormalWeb">
-    <w:name w:val="Normal (Web)"/>
-    <w:basedOn w:val="Normal"/>
-    <w:uiPriority w:val="99"/>
-    <w:semiHidden/>
-    <w:unhideWhenUsed/>
-    <w:rsid w:val="00C90981"/>
-    <w:pPr>
-      <w:spacing w:before="100" w:beforeAutospacing="1" w:after="100" w:afterAutospacing="1" w:line="240" w:lineRule="auto"/>
-    </w:pPr>
-    <w:rPr>
-      <w:rFonts w:ascii="Times New Roman" w:eastAsia="Times New Roman" w:hAnsi="Times New Roman" w:cs="Times New Roman"/>
-      <w:sz w:val="24"/>
-      <w:szCs w:val="24"/>
-    </w:rPr>
-  </w:style>
-</w:styles>
-</file>
-
-<file path=word/stylesWithEffects.xml><?xml version="1.0" encoding="utf-8"?>
-<w:styles xmlns:wpc="http://schemas.microsoft.com/office/word/2010/wordprocessingCanvas" xmlns:mo="http://schemas.microsoft.com/office/mac/office/2008/main" xmlns:mc="http://schemas.openxmlformats.org/markup-compatibility/2006" xmlns:mv="urn:schemas-microsoft-com:mac:vml" xmlns:o="urn:schemas-microsoft-com:office:office" xmlns:r="http://schemas.openxmlformats.org/officeDocument/2006/relationships" xmlns:m="http://schemas.openxmlformats.org/officeDocument/2006/math" xmlns:v="urn:schemas-microsoft-com:vml" xmlns:wp14="http://schemas.microsoft.com/office/word/2010/wordprocessingDrawing" xmlns:wp="http://schemas.openxmlformats.org/drawingml/2006/wordprocessingDrawing" xmlns:w10="urn:schemas-microsoft-com:office:word" xmlns:w="http://schemas.openxmlformats.org/wordprocessingml/2006/main" xmlns:w14="http://schemas.microsoft.com/office/word/2010/wordml" xmlns:wpg="http://schemas.microsoft.com/office/word/2010/wordprocessingGroup" xmlns:wpi="http://schemas.microsoft.com/office/word/2010/wordprocessingInk" xmlns:wne="http://schemas.microsoft.com/office/word/2006/wordml" xmlns:wps="http://schemas.microsoft.com/office/word/2010/wordprocessingShape" mc:Ignorable="w14 wp14">
-  <w:docDefaults>
-    <w:rPrDefault>
-      <w:rPr>
-        <w:rFonts w:asciiTheme="minorHAnsi" w:eastAsiaTheme="minorHAnsi" w:hAnsiTheme="minorHAnsi" w:cstheme="minorBidi"/>
-        <w:sz w:val="22"/>
-        <w:szCs w:val="22"/>
-        <w:lang w:val="en-US" w:eastAsia="en-US" w:bidi="ar-SA"/>
-      </w:rPr>
-    </w:rPrDefault>
-    <w:pPrDefault>
-      <w:pPr>
-        <w:spacing w:after="160" w:line="259" w:lineRule="auto"/>
-      </w:pPr>
-    </w:pPrDefault>
-  </w:docDefaults>
-  <w:latentStyles w:defLockedState="0" w:defUIPriority="99" w:defSemiHidden="1" w:defUnhideWhenUsed="1" w:defQFormat="0" w:count="276">
-    <w:lsdException w:name="Normal" w:semiHidden="0" w:uiPriority="0" w:unhideWhenUsed="0" w:qFormat="1"/>
-    <w:lsdException w:name="heading 1" w:semiHidden="0" w:uiPriority="9" w:unhideWhenUsed="0" w:qFormat="1"/>
-    <w:lsdException w:name="heading 2" w:uiPriority="9" w:qFormat="1"/>
-    <w:lsdException w:name="heading 3" w:uiPriority="9" w:qFormat="1"/>
-    <w:lsdException w:name="heading 4" w:uiPriority="9" w:qFormat="1"/>
-    <w:lsdException w:name="heading 5" w:uiPriority="9" w:qFormat="1"/>
-    <w:lsdException w:name="heading 6" w:uiPriority="9" w:qFormat="1"/>
-    <w:lsdException w:name="heading 7" w:uiPriority="9" w:qFormat="1"/>
-    <w:lsdException w:name="heading 8" w:uiPriority="9" w:qFormat="1"/>
-    <w:lsdException w:name="heading 9" w:uiPriority="9" w:qFormat="1"/>
-    <w:lsdException w:name="toc 1" w:uiPriority="39"/>
-    <w:lsdException w:name="toc 2" w:uiPriority="39"/>
-    <w:lsdException w:name="toc 3" w:uiPriority="39"/>
-    <w:lsdException w:name="toc 4" w:uiPriority="39"/>
-    <w:lsdException w:name="toc 5" w:uiPriority="39"/>
-    <w:lsdException w:name="toc 6" w:uiPriority="39"/>
-    <w:lsdException w:name="toc 7" w:uiPriority="39"/>
-    <w:lsdException w:name="toc 8" w:uiPriority="39"/>
-    <w:lsdException w:name="toc 9" w:uiPriority="39"/>
-    <w:lsdException w:name="caption" w:uiPriority="35" w:qFormat="1"/>
-    <w:lsdException w:name="Title" w:semiHidden="0" w:uiPriority="10" w:unhideWhenUsed="0" w:qFormat="1"/>
-    <w:lsdException w:name="Default Paragraph Font" w:uiPriority="1"/>
-    <w:lsdException w:name="Subtitle" w:semiHidden="0" w:uiPriority="11" w:unhideWhenUsed="0" w:qFormat="1"/>
-    <w:lsdException w:name="Strong" w:semiHidden="0" w:uiPriority="22" w:unhideWhenUsed="0" w:qFormat="1"/>
-    <w:lsdException w:name="Emphasis" w:semiHidden="0" w:uiPriority="20" w:unhideWhenUsed="0" w:qFormat="1"/>
-    <w:lsdException w:name="Outline List 2" w:uiPriority="0"/>
-    <w:lsdException w:name="Table Grid" w:semiHidden="0" w:uiPriority="39" w:unhideWhenUsed="0"/>
-    <w:lsdException w:name="Note Level 1" w:semiHidden="0" w:unhideWhenUsed="0"/>
-    <w:lsdException w:name="Note Level 2" w:semiHidden="0" w:unhideWhenUsed="0"/>
-    <w:lsdException w:name="Note Level 3" w:semiHidden="0" w:unhideWhenUsed="0"/>
-    <w:lsdException w:name="Note Level 4" w:semiHidden="0" w:unhideWhenUsed="0"/>
-    <w:lsdException w:name="Note Level 5" w:semiHidden="0" w:unhideWhenUsed="0"/>
-    <w:lsdException w:name="Note Level 6" w:semiHidden="0" w:unhideWhenUsed="0"/>
-    <w:lsdException w:name="Note Level 7" w:semiHidden="0" w:unhideWhenUsed="0"/>
-    <w:lsdException w:name="Note Level 8" w:semiHidden="0" w:unhideWhenUsed="0"/>
-    <w:lsdException w:name="Note Level 9" w:semiHidden="0" w:unhideWhenUsed="0"/>
-    <w:lsdException w:name="Placeholder Text" w:unhideWhenUsed="0"/>
-    <w:lsdException w:name="No Spacing" w:semiHidden="0" w:uiPriority="1" w:unhideWhenUsed="0" w:qFormat="1"/>
-    <w:lsdException w:name="Light Shading" w:semiHidden="0" w:uiPriority="60" w:unhideWhenUsed="0"/>
-    <w:lsdException w:name="Light List" w:semiHidden="0" w:uiPriority="61" w:unhideWhenUsed="0"/>
-    <w:lsdException w:name="Light Grid" w:semiHidden="0" w:uiPriority="62" w:unhideWhenUsed="0"/>
-    <w:lsdException w:name="Medium Shading 1" w:semiHidden="0" w:uiPriority="63" w:unhideWhenUsed="0"/>
-    <w:lsdException w:name="Medium Shading 2" w:semiHidden="0" w:uiPriority="64" w:unhideWhenUsed="0"/>
-    <w:lsdException w:name="Medium List 1" w:semiHidden="0" w:uiPriority="65" w:unhideWhenUsed="0"/>
-    <w:lsdException w:name="Medium List 2" w:semiHidden="0" w:uiPriority="66" w:unhideWhenUsed="0"/>
-    <w:lsdException w:name="Medium Grid 1" w:semiHidden="0" w:uiPriority="67" w:unhideWhenUsed="0"/>
-    <w:lsdException w:name="Medium Grid 2" w:semiHidden="0" w:uiPriority="68" w:unhideWhenUsed="0"/>
-    <w:lsdException w:name="Medium Grid 3" w:semiHidden="0" w:uiPriority="69" w:unhideWhenUsed="0"/>
-    <w:lsdException w:name="Dark List" w:semiHidden="0" w:uiPriority="70" w:unhideWhenUsed="0"/>
-    <w:lsdException w:name="Colorful Shading" w:semiHidden="0" w:uiPriority="71" w:unhideWhenUsed="0"/>
-    <w:lsdException w:name="Colorful List" w:semiHidden="0" w:uiPriority="72" w:unhideWhenUsed="0"/>
-    <w:lsdException w:name="Colorful Grid" w:semiHidden="0" w:uiPriority="73" w:unhideWhenUsed="0"/>
-    <w:lsdException w:name="Light Shading Accent 1" w:semiHidden="0" w:uiPriority="60" w:unhideWhenUsed="0"/>
-    <w:lsdException w:name="Light List Accent 1" w:semiHidden="0" w:uiPriority="61" w:unhideWhenUsed="0"/>
-    <w:lsdException w:name="Light Grid Accent 1" w:semiHidden="0" w:uiPriority="62" w:unhideWhenUsed="0"/>
-    <w:lsdException w:name="Medium Shading 1 Accent 1" w:semiHidden="0" w:uiPriority="63" w:unhideWhenUsed="0"/>
-    <w:lsdException w:name="Medium Shading 2 Accent 1" w:semiHidden="0" w:uiPriority="64" w:unhideWhenUsed="0"/>
-    <w:lsdException w:name="Medium List 1 Accent 1" w:semiHidden="0" w:uiPriority="65" w:unhideWhenUsed="0"/>
-    <w:lsdException w:name="Revision" w:unhideWhenUsed="0"/>
-    <w:lsdException w:name="List Paragraph" w:semiHidden="0" w:uiPriority="34" w:unhideWhenUsed="0" w:qFormat="1"/>
-    <w:lsdException w:name="Quote" w:semiHidden="0" w:uiPriority="29" w:unhideWhenUsed="0" w:qFormat="1"/>
-    <w:lsdException w:name="Intense Quote" w:semiHidden="0" w:uiPriority="30" w:unhideWhenUsed="0" w:qFormat="1"/>
-    <w:lsdException w:name="Medium List 2 Accent 1" w:semiHidden="0" w:uiPriority="66" w:unhideWhenUsed="0"/>
-    <w:lsdException w:name="Medium Grid 1 Accent 1" w:semiHidden="0" w:uiPriority="67" w:unhideWhenUsed="0"/>
-    <w:lsdException w:name="Medium Grid 2 Accent 1" w:semiHidden="0" w:uiPriority="68" w:unhideWhenUsed="0"/>
-    <w:lsdException w:name="Medium Grid 3 Accent 1" w:semiHidden="0" w:uiPriority="69" w:unhideWhenUsed="0"/>
-    <w:lsdException w:name="Dark List Accent 1" w:semiHidden="0" w:uiPriority="70" w:unhideWhenUsed="0"/>
-    <w:lsdException w:name="Colorful Shading Accent 1" w:semiHidden="0" w:uiPriority="71" w:unhideWhenUsed="0"/>
-    <w:lsdException w:name="Colorful List Accent 1" w:semiHidden="0" w:uiPriority="72" w:unhideWhenUsed="0"/>
-    <w:lsdException w:name="Colorful Grid Accent 1" w:semiHidden="0" w:uiPriority="73" w:unhideWhenUsed="0"/>
-    <w:lsdException w:name="Light Shading Accent 2" w:semiHidden="0" w:uiPriority="60" w:unhideWhenUsed="0"/>
-    <w:lsdException w:name="Light List Accent 2" w:semiHidden="0" w:uiPriority="61" w:unhideWhenUsed="0"/>
-    <w:lsdException w:name="Light Grid Accent 2" w:semiHidden="0" w:uiPriority="62" w:unhideWhenUsed="0"/>
-    <w:lsdException w:name="Medium Shading 1 Accent 2" w:semiHidden="0" w:uiPriority="63" w:unhideWhenUsed="0"/>
-    <w:lsdException w:name="Medium Shading 2 Accent 2" w:semiHidden="0" w:uiPriority="64" w:unhideWhenUsed="0"/>
-    <w:lsdException w:name="Medium List 1 Accent 2" w:semiHidden="0" w:uiPriority="65" w:unhideWhenUsed="0"/>
-    <w:lsdException w:name="Medium List 2 Accent 2" w:semiHidden="0" w:uiPriority="66" w:unhideWhenUsed="0"/>
-    <w:lsdException w:name="Medium Grid 1 Accent 2" w:semiHidden="0" w:uiPriority="67" w:unhideWhenUsed="0"/>
-    <w:lsdException w:name="Medium Grid 2 Accent 2" w:semiHidden="0" w:uiPriority="68" w:unhideWhenUsed="0"/>
-    <w:lsdException w:name="Medium Grid 3 Accent 2" w:semiHidden="0" w:uiPriority="69" w:unhideWhenUsed="0"/>
-    <w:lsdException w:name="Dark List Accent 2" w:semiHidden="0" w:uiPriority="70" w:unhideWhenUsed="0"/>
-    <w:lsdException w:name="Colorful Shading Accent 2" w:semiHidden="0" w:uiPriority="71" w:unhideWhenUsed="0"/>
-    <w:lsdException w:name="Colorful List Accent 2" w:semiHidden="0" w:uiPriority="72" w:unhideWhenUsed="0"/>
-    <w:lsdException w:name="Colorful Grid Accent 2" w:semiHidden="0" w:uiPriority="73" w:unhideWhenUsed="0"/>
-    <w:lsdException w:name="Light Shading Accent 3" w:semiHidden="0" w:uiPriority="60" w:unhideWhenUsed="0"/>
-    <w:lsdException w:name="Light List Accent 3" w:semiHidden="0" w:uiPriority="61" w:unhideWhenUsed="0"/>
-    <w:lsdException w:name="Light Grid Accent 3" w:semiHidden="0" w:uiPriority="62" w:unhideWhenUsed="0"/>
-    <w:lsdException w:name="Medium Shading 1 Accent 3" w:semiHidden="0" w:uiPriority="63" w:unhideWhenUsed="0"/>
-    <w:lsdException w:name="Medium Shading 2 Accent 3" w:semiHidden="0" w:uiPriority="64" w:unhideWhenUsed="0"/>
-    <w:lsdException w:name="Medium List 1 Accent 3" w:semiHidden="0" w:uiPriority="65" w:unhideWhenUsed="0"/>
-    <w:lsdException w:name="Medium List 2 Accent 3" w:semiHidden="0" w:uiPriority="66" w:unhideWhenUsed="0"/>
-    <w:lsdException w:name="Medium Grid 1 Accent 3" w:semiHidden="0" w:uiPriority="67" w:unhideWhenUsed="0"/>
-    <w:lsdException w:name="Medium Grid 2 Accent 3" w:semiHidden="0" w:uiPriority="68" w:unhideWhenUsed="0"/>
-    <w:lsdException w:name="Medium Grid 3 Accent 3" w:semiHidden="0" w:uiPriority="69" w:unhideWhenUsed="0"/>
-    <w:lsdException w:name="Dark List Accent 3" w:semiHidden="0" w:uiPriority="70" w:unhideWhenUsed="0"/>
-    <w:lsdException w:name="Colorful Shading Accent 3" w:semiHidden="0" w:uiPriority="71" w:unhideWhenUsed="0"/>
-    <w:lsdException w:name="Colorful List Accent 3" w:semiHidden="0" w:uiPriority="72" w:unhideWhenUsed="0"/>
-    <w:lsdException w:name="Colorful Grid Accent 3" w:semiHidden="0" w:uiPriority="73" w:unhideWhenUsed="0"/>
-    <w:lsdException w:name="Light Shading Accent 4" w:semiHidden="0" w:uiPriority="60" w:unhideWhenUsed="0"/>
-    <w:lsdException w:name="Light List Accent 4" w:semiHidden="0" w:uiPriority="61" w:unhideWhenUsed="0"/>
-    <w:lsdException w:name="Light Grid Accent 4" w:semiHidden="0" w:uiPriority="62" w:unhideWhenUsed="0"/>
-    <w:lsdException w:name="Medium Shading 1 Accent 4" w:semiHidden="0" w:uiPriority="63" w:unhideWhenUsed="0"/>
-    <w:lsdException w:name="Medium Shading 2 Accent 4" w:semiHidden="0" w:uiPriority="64" w:unhideWhenUsed="0"/>
-    <w:lsdException w:name="Medium List 1 Accent 4" w:semiHidden="0" w:uiPriority="65" w:unhideWhenUsed="0"/>
-    <w:lsdException w:name="Medium List 2 Accent 4" w:semiHidden="0" w:uiPriority="66" w:unhideWhenUsed="0"/>
-    <w:lsdException w:name="Medium Grid 1 Accent 4" w:semiHidden="0" w:uiPriority="67" w:unhideWhenUsed="0"/>
-    <w:lsdException w:name="Medium Grid 2 Accent 4" w:semiHidden="0" w:uiPriority="68" w:unhideWhenUsed="0"/>
-    <w:lsdException w:name="Medium Grid 3 Accent 4" w:semiHidden="0" w:uiPriority="69" w:unhideWhenUsed="0"/>
-    <w:lsdException w:name="Dark List Accent 4" w:semiHidden="0" w:uiPriority="70" w:unhideWhenUsed="0"/>
-    <w:lsdException w:name="Colorful Shading Accent 4" w:semiHidden="0" w:uiPriority="71" w:unhideWhenUsed="0"/>
-    <w:lsdException w:name="Colorful List Accent 4" w:semiHidden="0" w:uiPriority="72" w:unhideWhenUsed="0"/>
-    <w:lsdException w:name="Colorful Grid Accent 4" w:semiHidden="0" w:uiPriority="73" w:unhideWhenUsed="0"/>
-    <w:lsdException w:name="Light Shading Accent 5" w:semiHidden="0" w:uiPriority="60" w:unhideWhenUsed="0"/>
-    <w:lsdException w:name="Light List Accent 5" w:semiHidden="0" w:uiPriority="61" w:unhideWhenUsed="0"/>
-    <w:lsdException w:name="Light Grid Accent 5" w:semiHidden="0" w:uiPriority="62" w:unhideWhenUsed="0"/>
-    <w:lsdException w:name="Medium Shading 1 Accent 5" w:semiHidden="0" w:uiPriority="63" w:unhideWhenUsed="0"/>
-    <w:lsdException w:name="Medium Shading 2 Accent 5" w:semiHidden="0" w:uiPriority="64" w:unhideWhenUsed="0"/>
-    <w:lsdException w:name="Medium List 1 Accent 5" w:semiHidden="0" w:uiPriority="65" w:unhideWhenUsed="0"/>
-    <w:lsdException w:name="Medium List 2 Accent 5" w:semiHidden="0" w:uiPriority="66" w:unhideWhenUsed="0"/>
-    <w:lsdException w:name="Medium Grid 1 Accent 5" w:semiHidden="0" w:uiPriority="67" w:unhideWhenUsed="0"/>
-    <w:lsdException w:name="Medium Grid 2 Accent 5" w:semiHidden="0" w:uiPriority="68" w:unhideWhenUsed="0"/>
-    <w:lsdException w:name="Medium Grid 3 Accent 5" w:semiHidden="0" w:uiPriority="69" w:unhideWhenUsed="0"/>
-    <w:lsdException w:name="Dark List Accent 5" w:semiHidden="0" w:uiPriority="70" w:unhideWhenUsed="0"/>
-    <w:lsdException w:name="Colorful Shading Accent 5" w:semiHidden="0" w:uiPriority="71" w:unhideWhenUsed="0"/>
-    <w:lsdException w:name="Colorful List Accent 5" w:semiHidden="0" w:uiPriority="72" w:unhideWhenUsed="0"/>
-    <w:lsdException w:name="Colorful Grid Accent 5" w:semiHidden="0" w:uiPriority="73" w:unhideWhenUsed="0"/>
-    <w:lsdException w:name="Light Shading Accent 6" w:semiHidden="0" w:uiPriority="60" w:unhideWhenUsed="0"/>
-    <w:lsdException w:name="Light List Accent 6" w:semiHidden="0" w:uiPriority="61" w:unhideWhenUsed="0"/>
-    <w:lsdException w:name="Light Grid Accent 6" w:semiHidden="0" w:uiPriority="62" w:unhideWhenUsed="0"/>
-    <w:lsdException w:name="Medium Shading 1 Accent 6" w:semiHidden="0" w:uiPriority="63" w:unhideWhenUsed="0"/>
-    <w:lsdException w:name="Medium Shading 2 Accent 6" w:semiHidden="0" w:uiPriority="64" w:unhideWhenUsed="0"/>
-    <w:lsdException w:name="Medium List 1 Accent 6" w:semiHidden="0" w:uiPriority="65" w:unhideWhenUsed="0"/>
-    <w:lsdException w:name="Medium List 2 Accent 6" w:semiHidden="0" w:uiPriority="66" w:unhideWhenUsed="0"/>
-    <w:lsdException w:name="Medium Grid 1 Accent 6" w:semiHidden="0" w:uiPriority="67" w:unhideWhenUsed="0"/>
-    <w:lsdException w:name="Medium Grid 2 Accent 6" w:semiHidden="0" w:uiPriority="68" w:unhideWhenUsed="0"/>
-    <w:lsdException w:name="Medium Grid 3 Accent 6" w:semiHidden="0" w:uiPriority="69" w:unhideWhenUsed="0"/>
-    <w:lsdException w:name="Dark List Accent 6" w:semiHidden="0" w:uiPriority="70" w:unhideWhenUsed="0"/>
-    <w:lsdException w:name="Colorful Shading Accent 6" w:semiHidden="0" w:uiPriority="71" w:unhideWhenUsed="0"/>
-    <w:lsdException w:name="Colorful List Accent 6" w:semiHidden="0" w:uiPriority="72" w:unhideWhenUsed="0"/>
-    <w:lsdException w:name="Colorful Grid Accent 6" w:semiHidden="0" w:uiPriority="73" w:unhideWhenUsed="0"/>
-    <w:lsdException w:name="Subtle Emphasis" w:semiHidden="0" w:uiPriority="19" w:unhideWhenUsed="0" w:qFormat="1"/>
-    <w:lsdException w:name="Intense Emphasis" w:semiHidden="0" w:uiPriority="21" w:unhideWhenUsed="0" w:qFormat="1"/>
-    <w:lsdException w:name="Subtle Reference" w:semiHidden="0" w:uiPriority="31" w:unhideWhenUsed="0" w:qFormat="1"/>
-    <w:lsdException w:name="Intense Reference" w:semiHidden="0" w:uiPriority="32" w:unhideWhenUsed="0" w:qFormat="1"/>
-    <w:lsdException w:name="Book Title" w:semiHidden="0" w:uiPriority="33" w:unhideWhenUsed="0" w:qFormat="1"/>
-    <w:lsdException w:name="Bibliography" w:uiPriority="37"/>
-    <w:lsdException w:name="TOC Heading" w:uiPriority="39" w:qFormat="1"/>
-  </w:latentStyles>
-  <w:style w:type="paragraph" w:default="1" w:styleId="Normal">
-    <w:name w:val="Normal"/>
-    <w:qFormat/>
-  </w:style>
-  <w:style w:type="paragraph" w:styleId="Heading1">
-    <w:name w:val="heading 1"/>
-    <w:basedOn w:val="Normal"/>
-    <w:next w:val="Normal"/>
-    <w:link w:val="Heading1Char"/>
-    <w:uiPriority w:val="9"/>
-    <w:qFormat/>
-    <w:rsid w:val="00760389"/>
-    <w:pPr>
-      <w:keepNext/>
-      <w:keepLines/>
-      <w:spacing w:before="240" w:after="0"/>
-      <w:outlineLvl w:val="0"/>
-    </w:pPr>
-    <w:rPr>
-      <w:rFonts w:asciiTheme="majorHAnsi" w:eastAsiaTheme="majorEastAsia" w:hAnsiTheme="majorHAnsi" w:cstheme="majorBidi"/>
-      <w:color w:val="3E762A" w:themeColor="accent1" w:themeShade="BF"/>
-      <w:sz w:val="32"/>
-      <w:szCs w:val="32"/>
-    </w:rPr>
-  </w:style>
-  <w:style w:type="paragraph" w:styleId="Heading2">
-    <w:name w:val="heading 2"/>
-    <w:basedOn w:val="Normal"/>
-    <w:next w:val="Normal"/>
-    <w:link w:val="Heading2Char"/>
-    <w:uiPriority w:val="9"/>
-    <w:unhideWhenUsed/>
-    <w:qFormat/>
-    <w:rsid w:val="00760389"/>
-    <w:pPr>
-      <w:keepNext/>
-      <w:keepLines/>
-      <w:spacing w:before="40" w:after="0"/>
-      <w:outlineLvl w:val="1"/>
-    </w:pPr>
-    <w:rPr>
-      <w:rFonts w:asciiTheme="majorHAnsi" w:eastAsiaTheme="majorEastAsia" w:hAnsiTheme="majorHAnsi" w:cstheme="majorBidi"/>
-      <w:color w:val="3E762A" w:themeColor="accent1" w:themeShade="BF"/>
-      <w:sz w:val="26"/>
-      <w:szCs w:val="26"/>
-    </w:rPr>
-  </w:style>
-  <w:style w:type="paragraph" w:styleId="Heading3">
-    <w:name w:val="heading 3"/>
-    <w:basedOn w:val="Normal"/>
-    <w:next w:val="Normal"/>
-    <w:link w:val="Heading3Char"/>
-    <w:uiPriority w:val="9"/>
-    <w:unhideWhenUsed/>
-    <w:qFormat/>
-    <w:rsid w:val="004D674A"/>
-    <w:pPr>
-      <w:keepNext/>
-      <w:keepLines/>
-      <w:spacing w:before="40" w:after="0"/>
-      <w:outlineLvl w:val="2"/>
-    </w:pPr>
-    <w:rPr>
-      <w:rFonts w:asciiTheme="majorHAnsi" w:eastAsiaTheme="majorEastAsia" w:hAnsiTheme="majorHAnsi" w:cstheme="majorBidi"/>
-      <w:color w:val="294E1C" w:themeColor="accent1" w:themeShade="7F"/>
-      <w:sz w:val="24"/>
-      <w:szCs w:val="24"/>
-    </w:rPr>
-  </w:style>
-  <w:style w:type="character" w:default="1" w:styleId="DefaultParagraphFont">
-    <w:name w:val="Default Paragraph Font"/>
-    <w:uiPriority w:val="1"/>
-    <w:semiHidden/>
-    <w:unhideWhenUsed/>
-  </w:style>
-  <w:style w:type="table" w:default="1" w:styleId="TableNormal">
-    <w:name w:val="Normal Table"/>
-    <w:uiPriority w:val="99"/>
-    <w:semiHidden/>
-    <w:unhideWhenUsed/>
-    <w:tblPr>
-      <w:tblInd w:w="0" w:type="dxa"/>
-      <w:tblCellMar>
-        <w:top w:w="0" w:type="dxa"/>
-        <w:left w:w="108" w:type="dxa"/>
-        <w:bottom w:w="0" w:type="dxa"/>
-        <w:right w:w="108" w:type="dxa"/>
-      </w:tblCellMar>
-    </w:tblPr>
-  </w:style>
-  <w:style w:type="numbering" w:default="1" w:styleId="NoList">
-    <w:name w:val="No List"/>
-    <w:uiPriority w:val="99"/>
-    <w:semiHidden/>
-    <w:unhideWhenUsed/>
-  </w:style>
-  <w:style w:type="paragraph" w:styleId="ListParagraph">
-    <w:name w:val="List Paragraph"/>
-    <w:basedOn w:val="Normal"/>
-    <w:uiPriority w:val="34"/>
-    <w:qFormat/>
-    <w:rsid w:val="002E0801"/>
-    <w:pPr>
-      <w:ind w:left="720"/>
-      <w:contextualSpacing/>
-    </w:pPr>
-  </w:style>
-  <w:style w:type="table" w:styleId="TableGrid">
-    <w:name w:val="Table Grid"/>
-    <w:basedOn w:val="TableNormal"/>
-    <w:uiPriority w:val="39"/>
-    <w:rsid w:val="00A2584B"/>
-    <w:pPr>
-      <w:spacing w:after="0" w:line="240" w:lineRule="auto"/>
-    </w:pPr>
-    <w:tblPr>
-      <w:tblInd w:w="0" w:type="dxa"/>
-      <w:tblBorders>
-        <w:top w:val="single" w:sz="4" w:space="0" w:color="auto"/>
-        <w:left w:val="single" w:sz="4" w:space="0" w:color="auto"/>
-        <w:bottom w:val="single" w:sz="4" w:space="0" w:color="auto"/>
-        <w:right w:val="single" w:sz="4" w:space="0" w:color="auto"/>
-        <w:insideH w:val="single" w:sz="4" w:space="0" w:color="auto"/>
-        <w:insideV w:val="single" w:sz="4" w:space="0" w:color="auto"/>
-      </w:tblBorders>
-      <w:tblCellMar>
-        <w:top w:w="0" w:type="dxa"/>
-        <w:left w:w="108" w:type="dxa"/>
-        <w:bottom w:w="0" w:type="dxa"/>
-        <w:right w:w="108" w:type="dxa"/>
-      </w:tblCellMar>
-    </w:tblPr>
-  </w:style>
-  <w:style w:type="table" w:customStyle="1" w:styleId="PlainTable11">
-    <w:name w:val="Plain Table 11"/>
-    <w:basedOn w:val="TableNormal"/>
-    <w:uiPriority w:val="41"/>
-    <w:rsid w:val="00A2584B"/>
-    <w:pPr>
-      <w:spacing w:after="0" w:line="240" w:lineRule="auto"/>
-    </w:pPr>
-    <w:tblPr>
-      <w:tblStyleRowBandSize w:val="1"/>
-      <w:tblStyleColBandSize w:val="1"/>
-      <w:tblInd w:w="0" w:type="dxa"/>
-      <w:tblBorders>
-        <w:top w:val="single" w:sz="4" w:space="0" w:color="BFBFBF" w:themeColor="background1" w:themeShade="BF"/>
-        <w:left w:val="single" w:sz="4" w:space="0" w:color="BFBFBF" w:themeColor="background1" w:themeShade="BF"/>
-        <w:bottom w:val="single" w:sz="4" w:space="0" w:color="BFBFBF" w:themeColor="background1" w:themeShade="BF"/>
-        <w:right w:val="single" w:sz="4" w:space="0" w:color="BFBFBF" w:themeColor="background1" w:themeShade="BF"/>
-        <w:insideH w:val="single" w:sz="4" w:space="0" w:color="BFBFBF" w:themeColor="background1" w:themeShade="BF"/>
-        <w:insideV w:val="single" w:sz="4" w:space="0" w:color="BFBFBF" w:themeColor="background1" w:themeShade="BF"/>
-      </w:tblBorders>
-      <w:tblCellMar>
-        <w:top w:w="0" w:type="dxa"/>
-        <w:left w:w="108" w:type="dxa"/>
-        <w:bottom w:w="0" w:type="dxa"/>
-        <w:right w:w="108" w:type="dxa"/>
-      </w:tblCellMar>
-    </w:tblPr>
-    <w:tblStylePr w:type="firstRow">
-      <w:rPr>
-        <w:b/>
-        <w:bCs/>
-      </w:rPr>
-    </w:tblStylePr>
-    <w:tblStylePr w:type="lastRow">
-      <w:rPr>
-        <w:b/>
-        <w:bCs/>
-      </w:rPr>
-      <w:tblPr/>
-      <w:tcPr>
-        <w:tcBorders>
-          <w:top w:val="double" w:sz="4" w:space="0" w:color="BFBFBF" w:themeColor="background1" w:themeShade="BF"/>
-        </w:tcBorders>
-      </w:tcPr>
-    </w:tblStylePr>
-    <w:tblStylePr w:type="firstCol">
-      <w:rPr>
-        <w:b/>
-        <w:bCs/>
-      </w:rPr>
-    </w:tblStylePr>
-    <w:tblStylePr w:type="lastCol">
-      <w:rPr>
-        <w:b/>
-        <w:bCs/>
-      </w:rPr>
-    </w:tblStylePr>
-    <w:tblStylePr w:type="band1Vert">
-      <w:tblPr/>
-      <w:tcPr>
-        <w:shd w:val="clear" w:color="auto" w:fill="F2F2F2" w:themeFill="background1" w:themeFillShade="F2"/>
-      </w:tcPr>
-    </w:tblStylePr>
-    <w:tblStylePr w:type="band1Horz">
-      <w:tblPr/>
-      <w:tcPr>
-        <w:shd w:val="clear" w:color="auto" w:fill="F2F2F2" w:themeFill="background1" w:themeFillShade="F2"/>
-      </w:tcPr>
-    </w:tblStylePr>
-  </w:style>
-  <w:style w:type="table" w:customStyle="1" w:styleId="PlainTable31">
-    <w:name w:val="Plain Table 31"/>
-    <w:basedOn w:val="TableNormal"/>
-    <w:uiPriority w:val="43"/>
-    <w:rsid w:val="00A2584B"/>
-    <w:pPr>
-      <w:spacing w:after="0" w:line="240" w:lineRule="auto"/>
-    </w:pPr>
-    <w:tblPr>
-      <w:tblStyleRowBandSize w:val="1"/>
-      <w:tblStyleColBandSize w:val="1"/>
-      <w:tblInd w:w="0" w:type="dxa"/>
-      <w:tblCellMar>
-        <w:top w:w="0" w:type="dxa"/>
-        <w:left w:w="108" w:type="dxa"/>
-        <w:bottom w:w="0" w:type="dxa"/>
-        <w:right w:w="108" w:type="dxa"/>
-      </w:tblCellMar>
-    </w:tblPr>
-    <w:tblStylePr w:type="firstRow">
-      <w:rPr>
-        <w:b/>
-        <w:bCs/>
-        <w:caps/>
-      </w:rPr>
-      <w:tblPr/>
-      <w:tcPr>
-        <w:tcBorders>
-          <w:bottom w:val="single" w:sz="4" w:space="0" w:color="7F7F7F" w:themeColor="text1" w:themeTint="80"/>
-        </w:tcBorders>
-      </w:tcPr>
-    </w:tblStylePr>
-    <w:tblStylePr w:type="lastRow">
-      <w:rPr>
-        <w:b/>
-        <w:bCs/>
-        <w:caps/>
-      </w:rPr>
-      <w:tblPr/>
-      <w:tcPr>
-        <w:tcBorders>
-          <w:top w:val="nil"/>
-        </w:tcBorders>
-      </w:tcPr>
-    </w:tblStylePr>
-    <w:tblStylePr w:type="firstCol">
-      <w:rPr>
-        <w:b/>
-        <w:bCs/>
-        <w:caps/>
-      </w:rPr>
-      <w:tblPr/>
-      <w:tcPr>
-        <w:tcBorders>
-          <w:right w:val="single" w:sz="4" w:space="0" w:color="7F7F7F" w:themeColor="text1" w:themeTint="80"/>
-        </w:tcBorders>
-      </w:tcPr>
-    </w:tblStylePr>
-    <w:tblStylePr w:type="lastCol">
-      <w:rPr>
-        <w:b/>
-        <w:bCs/>
-        <w:caps/>
-      </w:rPr>
-      <w:tblPr/>
-      <w:tcPr>
-        <w:tcBorders>
-          <w:left w:val="nil"/>
-        </w:tcBorders>
-      </w:tcPr>
-    </w:tblStylePr>
-    <w:tblStylePr w:type="band1Vert">
-      <w:tblPr/>
-      <w:tcPr>
-        <w:shd w:val="clear" w:color="auto" w:fill="F2F2F2" w:themeFill="background1" w:themeFillShade="F2"/>
-      </w:tcPr>
-    </w:tblStylePr>
-    <w:tblStylePr w:type="band1Horz">
-      <w:tblPr/>
-      <w:tcPr>
-        <w:shd w:val="clear" w:color="auto" w:fill="F2F2F2" w:themeFill="background1" w:themeFillShade="F2"/>
-      </w:tcPr>
-    </w:tblStylePr>
-    <w:tblStylePr w:type="neCell">
-      <w:tblPr/>
-      <w:tcPr>
-        <w:tcBorders>
-          <w:left w:val="nil"/>
-        </w:tcBorders>
-      </w:tcPr>
-    </w:tblStylePr>
-    <w:tblStylePr w:type="nwCell">
-      <w:tblPr/>
-      <w:tcPr>
-        <w:tcBorders>
-          <w:right w:val="nil"/>
-        </w:tcBorders>
-      </w:tcPr>
-    </w:tblStylePr>
-  </w:style>
-  <w:style w:type="table" w:customStyle="1" w:styleId="GridTable2-Accent11">
-    <w:name w:val="Grid Table 2 - Accent 11"/>
-    <w:basedOn w:val="TableNormal"/>
-    <w:uiPriority w:val="47"/>
-    <w:rsid w:val="00A2584B"/>
-    <w:pPr>
-      <w:spacing w:after="0" w:line="240" w:lineRule="auto"/>
-    </w:pPr>
-    <w:tblPr>
-      <w:tblStyleRowBandSize w:val="1"/>
-      <w:tblStyleColBandSize w:val="1"/>
-      <w:tblInd w:w="0" w:type="dxa"/>
-      <w:tblBorders>
-        <w:top w:val="single" w:sz="2" w:space="0" w:color="93D07C" w:themeColor="accent1" w:themeTint="99"/>
-        <w:bottom w:val="single" w:sz="2" w:space="0" w:color="93D07C" w:themeColor="accent1" w:themeTint="99"/>
-        <w:insideH w:val="single" w:sz="2" w:space="0" w:color="93D07C" w:themeColor="accent1" w:themeTint="99"/>
-        <w:insideV w:val="single" w:sz="2" w:space="0" w:color="93D07C" w:themeColor="accent1" w:themeTint="99"/>
-      </w:tblBorders>
-      <w:tblCellMar>
-        <w:top w:w="0" w:type="dxa"/>
-        <w:left w:w="108" w:type="dxa"/>
-        <w:bottom w:w="0" w:type="dxa"/>
-        <w:right w:w="108" w:type="dxa"/>
-      </w:tblCellMar>
-    </w:tblPr>
-    <w:tblStylePr w:type="firstRow">
-      <w:rPr>
-        <w:b/>
-        <w:bCs/>
-      </w:rPr>
-      <w:tblPr/>
-      <w:tcPr>
-        <w:tcBorders>
-          <w:top w:val="nil"/>
-          <w:bottom w:val="single" w:sz="12" w:space="0" w:color="93D07C" w:themeColor="accent1" w:themeTint="99"/>
-          <w:insideH w:val="nil"/>
-          <w:insideV w:val="nil"/>
-        </w:tcBorders>
-        <w:shd w:val="clear" w:color="auto" w:fill="FFFFFF" w:themeFill="background1"/>
-      </w:tcPr>
-    </w:tblStylePr>
-    <w:tblStylePr w:type="lastRow">
-      <w:rPr>
-        <w:b/>
-        <w:bCs/>
-      </w:rPr>
-      <w:tblPr/>
-      <w:tcPr>
-        <w:tcBorders>
-          <w:top w:val="double" w:sz="2" w:space="0" w:color="93D07C" w:themeColor="accent1" w:themeTint="99"/>
-          <w:bottom w:val="nil"/>
-          <w:insideH w:val="nil"/>
-          <w:insideV w:val="nil"/>
-        </w:tcBorders>
-        <w:shd w:val="clear" w:color="auto" w:fill="FFFFFF" w:themeFill="background1"/>
-      </w:tcPr>
-    </w:tblStylePr>
-    <w:tblStylePr w:type="firstCol">
-      <w:rPr>
-        <w:b/>
-        <w:bCs/>
-      </w:rPr>
-    </w:tblStylePr>
-    <w:tblStylePr w:type="lastCol">
-      <w:rPr>
-        <w:b/>
-        <w:bCs/>
-      </w:rPr>
-    </w:tblStylePr>
-    <w:tblStylePr w:type="band1Vert">
-      <w:tblPr/>
-      <w:tcPr>
-        <w:shd w:val="clear" w:color="auto" w:fill="DAEFD3" w:themeFill="accent1" w:themeFillTint="33"/>
-      </w:tcPr>
-    </w:tblStylePr>
-    <w:tblStylePr w:type="band1Horz">
-      <w:tblPr/>
-      <w:tcPr>
-        <w:shd w:val="clear" w:color="auto" w:fill="DAEFD3" w:themeFill="accent1" w:themeFillTint="33"/>
-      </w:tcPr>
-    </w:tblStylePr>
-  </w:style>
-  <w:style w:type="table" w:styleId="MediumShading2-Accent1">
-    <w:name w:val="Medium Shading 2 Accent 1"/>
-    <w:basedOn w:val="TableNormal"/>
-    <w:uiPriority w:val="64"/>
-    <w:rsid w:val="00A61F14"/>
-    <w:pPr>
-      <w:spacing w:after="0" w:line="240" w:lineRule="auto"/>
-    </w:pPr>
-    <w:rPr>
-      <w:rFonts w:eastAsiaTheme="minorEastAsia"/>
-      <w:sz w:val="24"/>
-      <w:szCs w:val="24"/>
-    </w:rPr>
-    <w:tblPr>
-      <w:tblStyleRowBandSize w:val="1"/>
-      <w:tblStyleColBandSize w:val="1"/>
-      <w:tblInd w:w="0" w:type="dxa"/>
-      <w:tblBorders>
-        <w:top w:val="single" w:sz="18" w:space="0" w:color="auto"/>
-        <w:bottom w:val="single" w:sz="18" w:space="0" w:color="auto"/>
-      </w:tblBorders>
-      <w:tblCellMar>
-        <w:top w:w="0" w:type="dxa"/>
-        <w:left w:w="108" w:type="dxa"/>
-        <w:bottom w:w="0" w:type="dxa"/>
-        <w:right w:w="108" w:type="dxa"/>
-      </w:tblCellMar>
-    </w:tblPr>
-    <w:tblStylePr w:type="firstRow">
-      <w:pPr>
-        <w:spacing w:before="0" w:after="0" w:line="240" w:lineRule="auto"/>
-      </w:pPr>
-      <w:rPr>
-        <w:b/>
-        <w:bCs/>
-        <w:color w:val="FFFFFF" w:themeColor="background1"/>
-      </w:rPr>
-      <w:tblPr/>
-      <w:tcPr>
-        <w:tcBorders>
-          <w:top w:val="single" w:sz="18" w:space="0" w:color="auto"/>
-          <w:left w:val="nil"/>
-          <w:bottom w:val="single" w:sz="18" w:space="0" w:color="auto"/>
-          <w:right w:val="nil"/>
-          <w:insideH w:val="nil"/>
-          <w:insideV w:val="nil"/>
-        </w:tcBorders>
-        <w:shd w:val="clear" w:color="auto" w:fill="549E39" w:themeFill="accent1"/>
-      </w:tcPr>
-    </w:tblStylePr>
-    <w:tblStylePr w:type="lastRow">
-      <w:pPr>
-        <w:spacing w:before="0" w:after="0" w:line="240" w:lineRule="auto"/>
-      </w:pPr>
-      <w:rPr>
-        <w:color w:val="auto"/>
-      </w:rPr>
-      <w:tblPr/>
-      <w:tcPr>
-        <w:tcBorders>
-          <w:top w:val="double" w:sz="6" w:space="0" w:color="auto"/>
-          <w:left w:val="nil"/>
-          <w:bottom w:val="single" w:sz="18" w:space="0" w:color="auto"/>
-          <w:right w:val="nil"/>
-          <w:insideH w:val="nil"/>
-          <w:insideV w:val="nil"/>
-        </w:tcBorders>
-        <w:shd w:val="clear" w:color="auto" w:fill="FFFFFF" w:themeFill="background1"/>
-      </w:tcPr>
-    </w:tblStylePr>
-    <w:tblStylePr w:type="firstCol">
-      <w:rPr>
-        <w:b/>
-        <w:bCs/>
-        <w:color w:val="FFFFFF" w:themeColor="background1"/>
-      </w:rPr>
-      <w:tblPr/>
-      <w:tcPr>
-        <w:tcBorders>
-          <w:top w:val="nil"/>
-          <w:left w:val="nil"/>
-          <w:bottom w:val="single" w:sz="18" w:space="0" w:color="auto"/>
-          <w:right w:val="nil"/>
-          <w:insideH w:val="nil"/>
-          <w:insideV w:val="nil"/>
-        </w:tcBorders>
-        <w:shd w:val="clear" w:color="auto" w:fill="549E39" w:themeFill="accent1"/>
-      </w:tcPr>
-    </w:tblStylePr>
-    <w:tblStylePr w:type="lastCol">
-      <w:rPr>
-        <w:b/>
-        <w:bCs/>
-        <w:color w:val="FFFFFF" w:themeColor="background1"/>
-      </w:rPr>
-      <w:tblPr/>
-      <w:tcPr>
-        <w:tcBorders>
-          <w:left w:val="nil"/>
-          <w:right w:val="nil"/>
-          <w:insideH w:val="nil"/>
-          <w:insideV w:val="nil"/>
-        </w:tcBorders>
-        <w:shd w:val="clear" w:color="auto" w:fill="549E39" w:themeFill="accent1"/>
-      </w:tcPr>
-    </w:tblStylePr>
-    <w:tblStylePr w:type="band1Vert">
-      <w:tblPr/>
-      <w:tcPr>
-        <w:tcBorders>
-          <w:left w:val="nil"/>
-          <w:right w:val="nil"/>
-          <w:insideH w:val="nil"/>
-          <w:insideV w:val="nil"/>
-        </w:tcBorders>
-        <w:shd w:val="clear" w:color="auto" w:fill="D8D8D8" w:themeFill="background1" w:themeFillShade="D8"/>
-      </w:tcPr>
-    </w:tblStylePr>
-    <w:tblStylePr w:type="band1Horz">
-      <w:tblPr/>
-      <w:tcPr>
-        <w:shd w:val="clear" w:color="auto" w:fill="D8D8D8" w:themeFill="background1" w:themeFillShade="D8"/>
-      </w:tcPr>
-    </w:tblStylePr>
-    <w:tblStylePr w:type="neCell">
-      <w:tblPr/>
-      <w:tcPr>
-        <w:tcBorders>
-          <w:top w:val="single" w:sz="18" w:space="0" w:color="auto"/>
-          <w:left w:val="nil"/>
-          <w:bottom w:val="single" w:sz="18" w:space="0" w:color="auto"/>
-          <w:right w:val="nil"/>
-          <w:insideH w:val="nil"/>
-          <w:insideV w:val="nil"/>
-        </w:tcBorders>
-      </w:tcPr>
-    </w:tblStylePr>
-    <w:tblStylePr w:type="nwCell">
-      <w:rPr>
-        <w:color w:val="FFFFFF" w:themeColor="background1"/>
-      </w:rPr>
-      <w:tblPr/>
-      <w:tcPr>
-        <w:tcBorders>
-          <w:top w:val="single" w:sz="18" w:space="0" w:color="auto"/>
-          <w:left w:val="nil"/>
-          <w:bottom w:val="single" w:sz="18" w:space="0" w:color="auto"/>
-          <w:right w:val="nil"/>
-          <w:insideH w:val="nil"/>
-          <w:insideV w:val="nil"/>
-        </w:tcBorders>
-      </w:tcPr>
-    </w:tblStylePr>
-  </w:style>
-  <w:style w:type="table" w:styleId="LightList-Accent1">
-    <w:name w:val="Light List Accent 1"/>
-    <w:basedOn w:val="TableNormal"/>
-    <w:uiPriority w:val="61"/>
-    <w:rsid w:val="00A61F14"/>
-    <w:pPr>
-      <w:spacing w:after="0" w:line="240" w:lineRule="auto"/>
-    </w:pPr>
-    <w:rPr>
-      <w:rFonts w:eastAsiaTheme="minorEastAsia"/>
-      <w:sz w:val="24"/>
-      <w:szCs w:val="24"/>
-    </w:rPr>
-    <w:tblPr>
-      <w:tblStyleRowBandSize w:val="1"/>
-      <w:tblStyleColBandSize w:val="1"/>
-      <w:tblInd w:w="0" w:type="dxa"/>
-      <w:tblBorders>
-        <w:top w:val="single" w:sz="8" w:space="0" w:color="549E39" w:themeColor="accent1"/>
-        <w:left w:val="single" w:sz="8" w:space="0" w:color="549E39" w:themeColor="accent1"/>
-        <w:bottom w:val="single" w:sz="8" w:space="0" w:color="549E39" w:themeColor="accent1"/>
-        <w:right w:val="single" w:sz="8" w:space="0" w:color="549E39" w:themeColor="accent1"/>
-      </w:tblBorders>
-      <w:tblCellMar>
-        <w:top w:w="0" w:type="dxa"/>
-        <w:left w:w="108" w:type="dxa"/>
-        <w:bottom w:w="0" w:type="dxa"/>
-        <w:right w:w="108" w:type="dxa"/>
-      </w:tblCellMar>
-    </w:tblPr>
-    <w:tblStylePr w:type="firstRow">
-      <w:pPr>
-        <w:spacing w:before="0" w:after="0" w:line="240" w:lineRule="auto"/>
-      </w:pPr>
-      <w:rPr>
-        <w:b/>
-        <w:bCs/>
-        <w:color w:val="FFFFFF" w:themeColor="background1"/>
-      </w:rPr>
-      <w:tblPr/>
-      <w:tcPr>
-        <w:shd w:val="clear" w:color="auto" w:fill="549E39" w:themeFill="accent1"/>
-      </w:tcPr>
-    </w:tblStylePr>
-    <w:tblStylePr w:type="lastRow">
-      <w:pPr>
-        <w:spacing w:before="0" w:after="0" w:line="240" w:lineRule="auto"/>
-      </w:pPr>
-      <w:rPr>
-        <w:b/>
-        <w:bCs/>
-      </w:rPr>
-      <w:tblPr/>
-      <w:tcPr>
-        <w:tcBorders>
-          <w:top w:val="double" w:sz="6" w:space="0" w:color="549E39" w:themeColor="accent1"/>
-          <w:left w:val="single" w:sz="8" w:space="0" w:color="549E39" w:themeColor="accent1"/>
-          <w:bottom w:val="single" w:sz="8" w:space="0" w:color="549E39" w:themeColor="accent1"/>
-          <w:right w:val="single" w:sz="8" w:space="0" w:color="549E39" w:themeColor="accent1"/>
-        </w:tcBorders>
-      </w:tcPr>
-    </w:tblStylePr>
-    <w:tblStylePr w:type="firstCol">
-      <w:rPr>
-        <w:b/>
-        <w:bCs/>
-      </w:rPr>
-    </w:tblStylePr>
-    <w:tblStylePr w:type="lastCol">
-      <w:rPr>
-        <w:b/>
-        <w:bCs/>
-      </w:rPr>
-    </w:tblStylePr>
-    <w:tblStylePr w:type="band1Vert">
-      <w:tblPr/>
-      <w:tcPr>
-        <w:tcBorders>
-          <w:top w:val="single" w:sz="8" w:space="0" w:color="549E39" w:themeColor="accent1"/>
-          <w:left w:val="single" w:sz="8" w:space="0" w:color="549E39" w:themeColor="accent1"/>
-          <w:bottom w:val="single" w:sz="8" w:space="0" w:color="549E39" w:themeColor="accent1"/>
-          <w:right w:val="single" w:sz="8" w:space="0" w:color="549E39" w:themeColor="accent1"/>
-        </w:tcBorders>
-      </w:tcPr>
-    </w:tblStylePr>
-    <w:tblStylePr w:type="band1Horz">
-      <w:tblPr/>
-      <w:tcPr>
-        <w:tcBorders>
-          <w:top w:val="single" w:sz="8" w:space="0" w:color="549E39" w:themeColor="accent1"/>
-          <w:left w:val="single" w:sz="8" w:space="0" w:color="549E39" w:themeColor="accent1"/>
-          <w:bottom w:val="single" w:sz="8" w:space="0" w:color="549E39" w:themeColor="accent1"/>
-          <w:right w:val="single" w:sz="8" w:space="0" w:color="549E39" w:themeColor="accent1"/>
-        </w:tcBorders>
-      </w:tcPr>
-    </w:tblStylePr>
-  </w:style>
-  <w:style w:type="table" w:styleId="LightShading-Accent1">
-    <w:name w:val="Light Shading Accent 1"/>
-    <w:basedOn w:val="TableNormal"/>
-    <w:uiPriority w:val="60"/>
-    <w:rsid w:val="00A61F14"/>
-    <w:pPr>
-      <w:spacing w:after="0" w:line="240" w:lineRule="auto"/>
-    </w:pPr>
-    <w:rPr>
-      <w:rFonts w:eastAsiaTheme="minorEastAsia"/>
-      <w:color w:val="3E762A" w:themeColor="accent1" w:themeShade="BF"/>
-      <w:sz w:val="24"/>
-      <w:szCs w:val="24"/>
-    </w:rPr>
-    <w:tblPr>
-      <w:tblStyleRowBandSize w:val="1"/>
-      <w:tblStyleColBandSize w:val="1"/>
-      <w:tblInd w:w="0" w:type="dxa"/>
-      <w:tblBorders>
-        <w:top w:val="single" w:sz="8" w:space="0" w:color="549E39" w:themeColor="accent1"/>
-        <w:bottom w:val="single" w:sz="8" w:space="0" w:color="549E39" w:themeColor="accent1"/>
-      </w:tblBorders>
-      <w:tblCellMar>
-        <w:top w:w="0" w:type="dxa"/>
-        <w:left w:w="108" w:type="dxa"/>
-        <w:bottom w:w="0" w:type="dxa"/>
-        <w:right w:w="108" w:type="dxa"/>
-      </w:tblCellMar>
-    </w:tblPr>
-    <w:tblStylePr w:type="firstRow">
-      <w:pPr>
-        <w:spacing w:before="0" w:after="0" w:line="240" w:lineRule="auto"/>
-      </w:pPr>
-      <w:rPr>
-        <w:b/>
-        <w:bCs/>
-      </w:rPr>
-      <w:tblPr/>
-      <w:tcPr>
-        <w:tcBorders>
-          <w:top w:val="single" w:sz="8" w:space="0" w:color="549E39" w:themeColor="accent1"/>
-          <w:left w:val="nil"/>
-          <w:bottom w:val="single" w:sz="8" w:space="0" w:color="549E39" w:themeColor="accent1"/>
-          <w:right w:val="nil"/>
-          <w:insideH w:val="nil"/>
-          <w:insideV w:val="nil"/>
-        </w:tcBorders>
-      </w:tcPr>
-    </w:tblStylePr>
-    <w:tblStylePr w:type="lastRow">
-      <w:pPr>
-        <w:spacing w:before="0" w:after="0" w:line="240" w:lineRule="auto"/>
-      </w:pPr>
-      <w:rPr>
-        <w:b/>
-        <w:bCs/>
-      </w:rPr>
-      <w:tblPr/>
-      <w:tcPr>
-        <w:tcBorders>
-          <w:top w:val="single" w:sz="8" w:space="0" w:color="549E39" w:themeColor="accent1"/>
-          <w:left w:val="nil"/>
-          <w:bottom w:val="single" w:sz="8" w:space="0" w:color="549E39" w:themeColor="accent1"/>
-          <w:right w:val="nil"/>
-          <w:insideH w:val="nil"/>
-          <w:insideV w:val="nil"/>
-        </w:tcBorders>
-      </w:tcPr>
-    </w:tblStylePr>
-    <w:tblStylePr w:type="firstCol">
-      <w:rPr>
-        <w:b/>
-        <w:bCs/>
-      </w:rPr>
-    </w:tblStylePr>
-    <w:tblStylePr w:type="lastCol">
-      <w:rPr>
-        <w:b/>
-        <w:bCs/>
-      </w:rPr>
-    </w:tblStylePr>
-    <w:tblStylePr w:type="band1Vert">
-      <w:tblPr/>
-      <w:tcPr>
-        <w:tcBorders>
-          <w:left w:val="nil"/>
-          <w:right w:val="nil"/>
-          <w:insideH w:val="nil"/>
-          <w:insideV w:val="nil"/>
-        </w:tcBorders>
-        <w:shd w:val="clear" w:color="auto" w:fill="D2EBC9" w:themeFill="accent1" w:themeFillTint="3F"/>
-      </w:tcPr>
-    </w:tblStylePr>
-    <w:tblStylePr w:type="band1Horz">
-      <w:tblPr/>
-      <w:tcPr>
-        <w:tcBorders>
-          <w:left w:val="nil"/>
-          <w:right w:val="nil"/>
-          <w:insideH w:val="nil"/>
-          <w:insideV w:val="nil"/>
-        </w:tcBorders>
-        <w:shd w:val="clear" w:color="auto" w:fill="D2EBC9" w:themeFill="accent1" w:themeFillTint="3F"/>
-      </w:tcPr>
-    </w:tblStylePr>
-  </w:style>
-  <w:style w:type="paragraph" w:styleId="Title">
-    <w:name w:val="Title"/>
-    <w:basedOn w:val="Normal"/>
-    <w:next w:val="Normal"/>
-    <w:link w:val="TitleChar"/>
-    <w:uiPriority w:val="10"/>
-    <w:qFormat/>
-    <w:rsid w:val="00760389"/>
-    <w:pPr>
-      <w:spacing w:after="0" w:line="240" w:lineRule="auto"/>
-      <w:contextualSpacing/>
-    </w:pPr>
-    <w:rPr>
-      <w:rFonts w:asciiTheme="majorHAnsi" w:eastAsiaTheme="majorEastAsia" w:hAnsiTheme="majorHAnsi" w:cstheme="majorBidi"/>
-      <w:spacing w:val="-10"/>
-      <w:kern w:val="28"/>
-      <w:sz w:val="56"/>
-      <w:szCs w:val="56"/>
-    </w:rPr>
-  </w:style>
-  <w:style w:type="character" w:customStyle="1" w:styleId="TitleChar">
-    <w:name w:val="Title Char"/>
-    <w:basedOn w:val="DefaultParagraphFont"/>
-    <w:link w:val="Title"/>
-    <w:uiPriority w:val="10"/>
-    <w:rsid w:val="00760389"/>
-    <w:rPr>
-      <w:rFonts w:asciiTheme="majorHAnsi" w:eastAsiaTheme="majorEastAsia" w:hAnsiTheme="majorHAnsi" w:cstheme="majorBidi"/>
-      <w:spacing w:val="-10"/>
-      <w:kern w:val="28"/>
-      <w:sz w:val="56"/>
-      <w:szCs w:val="56"/>
-    </w:rPr>
-  </w:style>
-  <w:style w:type="character" w:customStyle="1" w:styleId="Heading2Char">
-    <w:name w:val="Heading 2 Char"/>
-    <w:basedOn w:val="DefaultParagraphFont"/>
-    <w:link w:val="Heading2"/>
-    <w:uiPriority w:val="9"/>
-    <w:rsid w:val="00760389"/>
-    <w:rPr>
-      <w:rFonts w:asciiTheme="majorHAnsi" w:eastAsiaTheme="majorEastAsia" w:hAnsiTheme="majorHAnsi" w:cstheme="majorBidi"/>
-      <w:color w:val="3E762A" w:themeColor="accent1" w:themeShade="BF"/>
-      <w:sz w:val="26"/>
-      <w:szCs w:val="26"/>
-    </w:rPr>
-  </w:style>
-  <w:style w:type="character" w:customStyle="1" w:styleId="Heading1Char">
-    <w:name w:val="Heading 1 Char"/>
-    <w:basedOn w:val="DefaultParagraphFont"/>
-    <w:link w:val="Heading1"/>
-    <w:uiPriority w:val="9"/>
-    <w:rsid w:val="00760389"/>
-    <w:rPr>
-      <w:rFonts w:asciiTheme="majorHAnsi" w:eastAsiaTheme="majorEastAsia" w:hAnsiTheme="majorHAnsi" w:cstheme="majorBidi"/>
-      <w:color w:val="3E762A" w:themeColor="accent1" w:themeShade="BF"/>
-      <w:sz w:val="32"/>
-      <w:szCs w:val="32"/>
-    </w:rPr>
-  </w:style>
-  <w:style w:type="table" w:styleId="MediumList2">
-    <w:name w:val="Medium List 2"/>
-    <w:basedOn w:val="TableNormal"/>
-    <w:uiPriority w:val="66"/>
-    <w:unhideWhenUsed/>
-    <w:rsid w:val="009903DE"/>
-    <w:pPr>
-      <w:spacing w:after="0" w:line="240" w:lineRule="auto"/>
-    </w:pPr>
-    <w:rPr>
-      <w:rFonts w:asciiTheme="majorHAnsi" w:eastAsiaTheme="majorEastAsia" w:hAnsiTheme="majorHAnsi" w:cstheme="majorBidi"/>
-      <w:color w:val="000000" w:themeColor="text1"/>
-    </w:rPr>
-    <w:tblPr>
-      <w:tblStyleRowBandSize w:val="1"/>
-      <w:tblStyleColBandSize w:val="1"/>
-      <w:tblInd w:w="0" w:type="dxa"/>
-      <w:tblBorders>
-        <w:top w:val="single" w:sz="8" w:space="0" w:color="000000" w:themeColor="text1"/>
-        <w:left w:val="single" w:sz="8" w:space="0" w:color="000000" w:themeColor="text1"/>
-        <w:bottom w:val="single" w:sz="8" w:space="0" w:color="000000" w:themeColor="text1"/>
-        <w:right w:val="single" w:sz="8" w:space="0" w:color="000000" w:themeColor="text1"/>
-      </w:tblBorders>
-      <w:tblCellMar>
-        <w:top w:w="0" w:type="dxa"/>
-        <w:left w:w="108" w:type="dxa"/>
-        <w:bottom w:w="0" w:type="dxa"/>
-        <w:right w:w="108" w:type="dxa"/>
-      </w:tblCellMar>
-    </w:tblPr>
-    <w:tblStylePr w:type="firstRow">
-      <w:rPr>
-        <w:sz w:val="24"/>
-        <w:szCs w:val="24"/>
-      </w:rPr>
-      <w:tblPr/>
-      <w:tcPr>
-        <w:tcBorders>
-          <w:top w:val="nil"/>
-          <w:left w:val="nil"/>
-          <w:bottom w:val="single" w:sz="24" w:space="0" w:color="000000" w:themeColor="text1"/>
-          <w:right w:val="nil"/>
-          <w:insideH w:val="nil"/>
-          <w:insideV w:val="nil"/>
-        </w:tcBorders>
-        <w:shd w:val="clear" w:color="auto" w:fill="FFFFFF" w:themeFill="background1"/>
-      </w:tcPr>
-    </w:tblStylePr>
-    <w:tblStylePr w:type="lastRow">
-      <w:tblPr/>
-      <w:tcPr>
-        <w:tcBorders>
-          <w:top w:val="single" w:sz="8" w:space="0" w:color="000000" w:themeColor="text1"/>
-          <w:left w:val="nil"/>
-          <w:bottom w:val="nil"/>
-          <w:right w:val="nil"/>
-          <w:insideH w:val="nil"/>
-          <w:insideV w:val="nil"/>
-        </w:tcBorders>
-        <w:shd w:val="clear" w:color="auto" w:fill="FFFFFF" w:themeFill="background1"/>
-      </w:tcPr>
-    </w:tblStylePr>
-    <w:tblStylePr w:type="firstCol">
-      <w:tblPr/>
-      <w:tcPr>
-        <w:tcBorders>
-          <w:top w:val="nil"/>
-          <w:left w:val="nil"/>
-          <w:bottom w:val="nil"/>
-          <w:right w:val="single" w:sz="8" w:space="0" w:color="000000" w:themeColor="text1"/>
-          <w:insideH w:val="nil"/>
-          <w:insideV w:val="nil"/>
-        </w:tcBorders>
-        <w:shd w:val="clear" w:color="auto" w:fill="FFFFFF" w:themeFill="background1"/>
-      </w:tcPr>
-    </w:tblStylePr>
-    <w:tblStylePr w:type="lastCol">
-      <w:tblPr/>
-      <w:tcPr>
-        <w:tcBorders>
-          <w:top w:val="nil"/>
-          <w:left w:val="single" w:sz="8" w:space="0" w:color="000000" w:themeColor="text1"/>
-          <w:bottom w:val="nil"/>
-          <w:right w:val="nil"/>
-          <w:insideH w:val="nil"/>
-          <w:insideV w:val="nil"/>
-        </w:tcBorders>
-        <w:shd w:val="clear" w:color="auto" w:fill="FFFFFF" w:themeFill="background1"/>
-      </w:tcPr>
-    </w:tblStylePr>
-    <w:tblStylePr w:type="band1Vert">
-      <w:tblPr/>
-      <w:tcPr>
-        <w:tcBorders>
-          <w:left w:val="nil"/>
-          <w:right w:val="nil"/>
-          <w:insideH w:val="nil"/>
-          <w:insideV w:val="nil"/>
-        </w:tcBorders>
-        <w:shd w:val="clear" w:color="auto" w:fill="C0C0C0" w:themeFill="text1" w:themeFillTint="3F"/>
-      </w:tcPr>
-    </w:tblStylePr>
-    <w:tblStylePr w:type="band1Horz">
-      <w:tblPr/>
-      <w:tcPr>
-        <w:tcBorders>
-          <w:top w:val="nil"/>
-          <w:bottom w:val="nil"/>
-          <w:insideH w:val="nil"/>
-          <w:insideV w:val="nil"/>
-        </w:tcBorders>
-        <w:shd w:val="clear" w:color="auto" w:fill="C0C0C0" w:themeFill="text1" w:themeFillTint="3F"/>
-      </w:tcPr>
-    </w:tblStylePr>
-    <w:tblStylePr w:type="nwCell">
-      <w:tblPr/>
-      <w:tcPr>
-        <w:shd w:val="clear" w:color="auto" w:fill="FFFFFF" w:themeFill="background1"/>
-      </w:tcPr>
-    </w:tblStylePr>
-    <w:tblStylePr w:type="swCell">
-      <w:tblPr/>
-      <w:tcPr>
-        <w:tcBorders>
-          <w:top w:val="nil"/>
-        </w:tcBorders>
-      </w:tcPr>
-    </w:tblStylePr>
-  </w:style>
-  <w:style w:type="paragraph" w:styleId="BalloonText">
-    <w:name w:val="Balloon Text"/>
-    <w:basedOn w:val="Normal"/>
-    <w:link w:val="BalloonTextChar"/>
-    <w:uiPriority w:val="99"/>
-    <w:semiHidden/>
-    <w:unhideWhenUsed/>
-    <w:rsid w:val="0002542D"/>
-    <w:pPr>
-      <w:spacing w:after="0" w:line="240" w:lineRule="auto"/>
-    </w:pPr>
-    <w:rPr>
-      <w:rFonts w:ascii="Lucida Grande" w:hAnsi="Lucida Grande" w:cs="Lucida Grande"/>
-      <w:sz w:val="18"/>
-      <w:szCs w:val="18"/>
-    </w:rPr>
-  </w:style>
-  <w:style w:type="character" w:customStyle="1" w:styleId="BalloonTextChar">
-    <w:name w:val="Balloon Text Char"/>
-    <w:basedOn w:val="DefaultParagraphFont"/>
-    <w:link w:val="BalloonText"/>
-    <w:uiPriority w:val="99"/>
-    <w:semiHidden/>
-    <w:rsid w:val="0002542D"/>
-    <w:rPr>
-      <w:rFonts w:ascii="Lucida Grande" w:hAnsi="Lucida Grande" w:cs="Lucida Grande"/>
-      <w:sz w:val="18"/>
-      <w:szCs w:val="18"/>
-    </w:rPr>
-  </w:style>
-  <w:style w:type="paragraph" w:styleId="TOCHeading">
-    <w:name w:val="TOC Heading"/>
-    <w:basedOn w:val="Heading1"/>
-    <w:next w:val="Normal"/>
-    <w:uiPriority w:val="39"/>
-    <w:unhideWhenUsed/>
-    <w:qFormat/>
-    <w:rsid w:val="00C64E75"/>
-    <w:pPr>
-      <w:outlineLvl w:val="9"/>
-    </w:pPr>
-  </w:style>
-  <w:style w:type="paragraph" w:styleId="TOC1">
-    <w:name w:val="toc 1"/>
-    <w:basedOn w:val="Normal"/>
-    <w:next w:val="Normal"/>
-    <w:autoRedefine/>
-    <w:uiPriority w:val="39"/>
-    <w:unhideWhenUsed/>
-    <w:rsid w:val="00217D58"/>
-    <w:pPr>
-      <w:numPr>
-        <w:numId w:val="2"/>
-      </w:numPr>
-      <w:tabs>
-        <w:tab w:val="left" w:pos="880"/>
-        <w:tab w:val="right" w:leader="dot" w:pos="9350"/>
-      </w:tabs>
-      <w:spacing w:after="100"/>
-      <w:ind w:hanging="450"/>
-    </w:pPr>
-    <w:rPr>
-      <w:b/>
-    </w:rPr>
-  </w:style>
-  <w:style w:type="paragraph" w:styleId="TOC2">
-    <w:name w:val="toc 2"/>
-    <w:basedOn w:val="Normal"/>
-    <w:next w:val="Normal"/>
-    <w:autoRedefine/>
-    <w:uiPriority w:val="39"/>
-    <w:unhideWhenUsed/>
-    <w:rsid w:val="007C4B6F"/>
-    <w:pPr>
-      <w:spacing w:after="100"/>
-      <w:ind w:left="360" w:hanging="90"/>
-    </w:pPr>
-  </w:style>
-  <w:style w:type="character" w:styleId="Hyperlink">
-    <w:name w:val="Hyperlink"/>
-    <w:basedOn w:val="DefaultParagraphFont"/>
-    <w:uiPriority w:val="99"/>
-    <w:unhideWhenUsed/>
-    <w:rsid w:val="00C64E75"/>
-    <w:rPr>
-      <w:color w:val="6B9F25" w:themeColor="hyperlink"/>
-      <w:u w:val="single"/>
-    </w:rPr>
-  </w:style>
-  <w:style w:type="paragraph" w:styleId="TOC3">
-    <w:name w:val="toc 3"/>
-    <w:basedOn w:val="Normal"/>
-    <w:next w:val="Normal"/>
-    <w:autoRedefine/>
-    <w:uiPriority w:val="39"/>
-    <w:unhideWhenUsed/>
-    <w:rsid w:val="00C64E75"/>
-    <w:pPr>
-      <w:spacing w:after="100"/>
-      <w:ind w:left="440"/>
-    </w:pPr>
-    <w:rPr>
-      <w:rFonts w:eastAsiaTheme="minorEastAsia" w:cs="Times New Roman"/>
-    </w:rPr>
-  </w:style>
-  <w:style w:type="character" w:customStyle="1" w:styleId="Heading3Char">
-    <w:name w:val="Heading 3 Char"/>
-    <w:basedOn w:val="DefaultParagraphFont"/>
-    <w:link w:val="Heading3"/>
-    <w:uiPriority w:val="9"/>
-    <w:rsid w:val="004D674A"/>
-    <w:rPr>
-      <w:rFonts w:asciiTheme="majorHAnsi" w:eastAsiaTheme="majorEastAsia" w:hAnsiTheme="majorHAnsi" w:cstheme="majorBidi"/>
-      <w:color w:val="294E1C" w:themeColor="accent1" w:themeShade="7F"/>
-      <w:sz w:val="24"/>
-      <w:szCs w:val="24"/>
-    </w:rPr>
-  </w:style>
-  <w:style w:type="paragraph" w:styleId="NoSpacing">
-    <w:name w:val="No Spacing"/>
-    <w:link w:val="NoSpacingChar"/>
-    <w:uiPriority w:val="1"/>
-    <w:qFormat/>
-    <w:rsid w:val="003F2E1C"/>
-    <w:pPr>
-      <w:spacing w:after="0" w:line="240" w:lineRule="auto"/>
-    </w:pPr>
-    <w:rPr>
-      <w:rFonts w:eastAsiaTheme="minorEastAsia"/>
-    </w:rPr>
-  </w:style>
-  <w:style w:type="character" w:customStyle="1" w:styleId="NoSpacingChar">
-    <w:name w:val="No Spacing Char"/>
-    <w:basedOn w:val="DefaultParagraphFont"/>
-    <w:link w:val="NoSpacing"/>
-    <w:uiPriority w:val="1"/>
-    <w:rsid w:val="003F2E1C"/>
-    <w:rPr>
-      <w:rFonts w:eastAsiaTheme="minorEastAsia"/>
-    </w:rPr>
-  </w:style>
-  <w:style w:type="character" w:styleId="PlaceholderText">
-    <w:name w:val="Placeholder Text"/>
-    <w:basedOn w:val="DefaultParagraphFont"/>
-    <w:uiPriority w:val="99"/>
-    <w:semiHidden/>
-    <w:rsid w:val="00B4226A"/>
-    <w:rPr>
-      <w:color w:val="808080"/>
-    </w:rPr>
-  </w:style>
-  <w:style w:type="paragraph" w:styleId="Header">
-    <w:name w:val="header"/>
-    <w:basedOn w:val="Normal"/>
-    <w:link w:val="HeaderChar"/>
-    <w:uiPriority w:val="99"/>
-    <w:unhideWhenUsed/>
-    <w:rsid w:val="009046D9"/>
-    <w:pPr>
-      <w:tabs>
-        <w:tab w:val="center" w:pos="4680"/>
-        <w:tab w:val="right" w:pos="9360"/>
-      </w:tabs>
-      <w:spacing w:after="0" w:line="240" w:lineRule="auto"/>
-    </w:pPr>
-  </w:style>
-  <w:style w:type="character" w:customStyle="1" w:styleId="HeaderChar">
-    <w:name w:val="Header Char"/>
-    <w:basedOn w:val="DefaultParagraphFont"/>
-    <w:link w:val="Header"/>
-    <w:uiPriority w:val="99"/>
-    <w:rsid w:val="009046D9"/>
-  </w:style>
-  <w:style w:type="paragraph" w:styleId="Footer">
-    <w:name w:val="footer"/>
-    <w:basedOn w:val="Normal"/>
-    <w:link w:val="FooterChar"/>
-    <w:uiPriority w:val="99"/>
-    <w:unhideWhenUsed/>
-    <w:rsid w:val="009046D9"/>
-    <w:pPr>
-      <w:tabs>
-        <w:tab w:val="center" w:pos="4680"/>
-        <w:tab w:val="right" w:pos="9360"/>
-      </w:tabs>
-      <w:spacing w:after="0" w:line="240" w:lineRule="auto"/>
-    </w:pPr>
-  </w:style>
-  <w:style w:type="character" w:customStyle="1" w:styleId="FooterChar">
-    <w:name w:val="Footer Char"/>
-    <w:basedOn w:val="DefaultParagraphFont"/>
-    <w:link w:val="Footer"/>
-    <w:uiPriority w:val="99"/>
-    <w:rsid w:val="009046D9"/>
-  </w:style>
-  <w:style w:type="table" w:customStyle="1" w:styleId="GridTable5DarkAccent6">
-    <w:name w:val="Grid Table 5 Dark Accent 6"/>
-    <w:basedOn w:val="TableNormal"/>
-    <w:uiPriority w:val="50"/>
-    <w:rsid w:val="00192D27"/>
-    <w:pPr>
-      <w:spacing w:after="0" w:line="240" w:lineRule="auto"/>
-    </w:pPr>
-    <w:tblPr>
-      <w:tblStyleRowBandSize w:val="1"/>
-      <w:tblStyleColBandSize w:val="1"/>
-      <w:tblInd w:w="0" w:type="dxa"/>
-      <w:tblBorders>
-        <w:top w:val="single" w:sz="4" w:space="0" w:color="FFFFFF" w:themeColor="background1"/>
-        <w:left w:val="single" w:sz="4" w:space="0" w:color="FFFFFF" w:themeColor="background1"/>
-        <w:bottom w:val="single" w:sz="4" w:space="0" w:color="FFFFFF" w:themeColor="background1"/>
-        <w:right w:val="single" w:sz="4" w:space="0" w:color="FFFFFF" w:themeColor="background1"/>
-        <w:insideH w:val="single" w:sz="4" w:space="0" w:color="FFFFFF" w:themeColor="background1"/>
-        <w:insideV w:val="single" w:sz="4" w:space="0" w:color="FFFFFF" w:themeColor="background1"/>
-      </w:tblBorders>
-      <w:tblCellMar>
-        <w:top w:w="0" w:type="dxa"/>
-        <w:left w:w="108" w:type="dxa"/>
-        <w:bottom w:w="0" w:type="dxa"/>
-        <w:right w:w="108" w:type="dxa"/>
-      </w:tblCellMar>
-    </w:tblPr>
-    <w:tcPr>
-      <w:shd w:val="clear" w:color="auto" w:fill="C1EDFC" w:themeFill="accent6" w:themeFillTint="33"/>
-    </w:tcPr>
-    <w:tblStylePr w:type="firstRow">
-      <w:rPr>
-        <w:b/>
-        <w:bCs/>
-        <w:color w:val="FFFFFF" w:themeColor="background1"/>
-      </w:rPr>
-      <w:tblPr/>
-      <w:tcPr>
-        <w:tcBorders>
-          <w:top w:val="single" w:sz="4" w:space="0" w:color="FFFFFF" w:themeColor="background1"/>
-          <w:left w:val="single" w:sz="4" w:space="0" w:color="FFFFFF" w:themeColor="background1"/>
-          <w:right w:val="single" w:sz="4" w:space="0" w:color="FFFFFF" w:themeColor="background1"/>
-          <w:insideH w:val="nil"/>
-          <w:insideV w:val="nil"/>
-        </w:tcBorders>
-        <w:shd w:val="clear" w:color="auto" w:fill="0989B1" w:themeFill="accent6"/>
-      </w:tcPr>
-    </w:tblStylePr>
-    <w:tblStylePr w:type="lastRow">
-      <w:rPr>
-        <w:b/>
-        <w:bCs/>
-        <w:color w:val="FFFFFF" w:themeColor="background1"/>
-      </w:rPr>
-      <w:tblPr/>
-      <w:tcPr>
-        <w:tcBorders>
-          <w:left w:val="single" w:sz="4" w:space="0" w:color="FFFFFF" w:themeColor="background1"/>
-          <w:bottom w:val="single" w:sz="4" w:space="0" w:color="FFFFFF" w:themeColor="background1"/>
-          <w:right w:val="single" w:sz="4" w:space="0" w:color="FFFFFF" w:themeColor="background1"/>
-          <w:insideH w:val="nil"/>
-          <w:insideV w:val="nil"/>
-        </w:tcBorders>
-        <w:shd w:val="clear" w:color="auto" w:fill="0989B1" w:themeFill="accent6"/>
-      </w:tcPr>
-    </w:tblStylePr>
-    <w:tblStylePr w:type="firstCol">
-      <w:rPr>
-        <w:b/>
-        <w:bCs/>
-        <w:color w:val="FFFFFF" w:themeColor="background1"/>
-      </w:rPr>
-      <w:tblPr/>
-      <w:tcPr>
-        <w:tcBorders>
-          <w:top w:val="single" w:sz="4" w:space="0" w:color="FFFFFF" w:themeColor="background1"/>
-          <w:left w:val="single" w:sz="4" w:space="0" w:color="FFFFFF" w:themeColor="background1"/>
-          <w:bottom w:val="single" w:sz="4" w:space="0" w:color="FFFFFF" w:themeColor="background1"/>
-          <w:insideV w:val="nil"/>
-        </w:tcBorders>
-        <w:shd w:val="clear" w:color="auto" w:fill="0989B1" w:themeFill="accent6"/>
-      </w:tcPr>
-    </w:tblStylePr>
-    <w:tblStylePr w:type="lastCol">
-      <w:rPr>
-        <w:b/>
-        <w:bCs/>
-        <w:color w:val="FFFFFF" w:themeColor="background1"/>
-      </w:rPr>
-      <w:tblPr/>
-      <w:tcPr>
-        <w:tcBorders>
-          <w:top w:val="single" w:sz="4" w:space="0" w:color="FFFFFF" w:themeColor="background1"/>
-          <w:bottom w:val="single" w:sz="4" w:space="0" w:color="FFFFFF" w:themeColor="background1"/>
-          <w:right w:val="single" w:sz="4" w:space="0" w:color="FFFFFF" w:themeColor="background1"/>
-          <w:insideV w:val="nil"/>
-        </w:tcBorders>
-        <w:shd w:val="clear" w:color="auto" w:fill="0989B1" w:themeFill="accent6"/>
-      </w:tcPr>
-    </w:tblStylePr>
-    <w:tblStylePr w:type="band1Vert">
-      <w:tblPr/>
-      <w:tcPr>
-        <w:shd w:val="clear" w:color="auto" w:fill="83DCF8" w:themeFill="accent6" w:themeFillTint="66"/>
-      </w:tcPr>
-    </w:tblStylePr>
-    <w:tblStylePr w:type="band1Horz">
-      <w:tblPr/>
-      <w:tcPr>
-        <w:shd w:val="clear" w:color="auto" w:fill="83DCF8" w:themeFill="accent6" w:themeFillTint="66"/>
-      </w:tcPr>
-    </w:tblStylePr>
-  </w:style>
-  <w:style w:type="table" w:customStyle="1" w:styleId="GridTable5DarkAccent1">
-    <w:name w:val="Grid Table 5 Dark Accent 1"/>
+  <w:style w:type="table" w:customStyle="1" w:styleId="GridTable5Dark-Accent11">
+    <w:name w:val="Grid Table 5 Dark - Accent 11"/>
     <w:basedOn w:val="TableNormal"/>
     <w:uiPriority w:val="50"/>
     <w:rsid w:val="00192D27"/>
@@ -8079,7 +6705,7 @@
   <a:extraClrSchemeLst/>
   <a:extLst>
     <a:ext uri="{05A4C25C-085E-4340-85A3-A5531E510DB2}">
-      <thm15:themeFamily xmlns="" xmlns:thm15="http://schemas.microsoft.com/office/thememl/2012/main" name="Office Theme" id="{62F939B6-93AF-4DB8-9C6B-D6C7DFDC589F}" vid="{4A3C46E8-61CC-4603-A589-7422A47A8E4A}"/>
+      <thm15:themeFamily xmlns:thm15="http://schemas.microsoft.com/office/thememl/2012/main" name="Office Theme" id="{62F939B6-93AF-4DB8-9C6B-D6C7DFDC589F}" vid="{4A3C46E8-61CC-4603-A589-7422A47A8E4A}"/>
     </a:ext>
   </a:extLst>
 </a:theme>
@@ -8090,7 +6716,7 @@
 </file>
 
 <file path=customXml/itemProps1.xml><?xml version="1.0" encoding="utf-8"?>
-<ds:datastoreItem xmlns:ds="http://schemas.openxmlformats.org/officeDocument/2006/customXml" ds:itemID="{5850274E-7E3F-1241-A328-A52033160A42}">
+<ds:datastoreItem xmlns:ds="http://schemas.openxmlformats.org/officeDocument/2006/customXml" ds:itemID="{5D2518E1-79B2-41FE-AD77-DB406973EFF2}">
   <ds:schemaRefs>
     <ds:schemaRef ds:uri="http://schemas.openxmlformats.org/officeDocument/2006/bibliography"/>
   </ds:schemaRefs>

</xml_diff>

<commit_message>
Added updated sequence diagram to design document. Fixed page headers and table of contents for both
</commit_message>
<xml_diff>
--- a/Documents/Design Document.docx
+++ b/Documents/Design Document.docx
@@ -96,6 +96,7 @@
                                   <w:dataBinding w:prefixMappings="xmlns:ns0='http://purl.org/dc/elements/1.1/' xmlns:ns1='http://schemas.openxmlformats.org/package/2006/metadata/core-properties' " w:xpath="/ns1:coreProperties[1]/ns0:title[1]" w:storeItemID="{6C3C8BC8-F283-45AE-878A-BAB7291924A1}"/>
                                   <w:text/>
                                 </w:sdtPr>
+                                <w:sdtEndPr/>
                                 <w:sdtContent>
                                   <w:p>
                                     <w:pPr>
@@ -142,14 +143,25 @@
                                     <w:dataBinding w:prefixMappings="xmlns:ns0='http://purl.org/dc/elements/1.1/' xmlns:ns1='http://schemas.openxmlformats.org/package/2006/metadata/core-properties' " w:xpath="/ns1:coreProperties[1]/ns0:subject[1]" w:storeItemID="{6C3C8BC8-F283-45AE-878A-BAB7291924A1}"/>
                                     <w:text/>
                                   </w:sdtPr>
+                                  <w:sdtEndPr/>
                                   <w:sdtContent>
+                                    <w:proofErr w:type="spellStart"/>
                                     <w:r>
                                       <w:rPr>
                                         <w:color w:val="549E39" w:themeColor="accent1"/>
                                         <w:sz w:val="36"/>
                                         <w:szCs w:val="36"/>
                                       </w:rPr>
-                                      <w:t>Pinecrest People Mover</w:t>
+                                      <w:t>Pinecrest</w:t>
+                                    </w:r>
+                                    <w:proofErr w:type="spellEnd"/>
+                                    <w:r>
+                                      <w:rPr>
+                                        <w:color w:val="549E39" w:themeColor="accent1"/>
+                                        <w:sz w:val="36"/>
+                                        <w:szCs w:val="36"/>
+                                      </w:rPr>
+                                      <w:t xml:space="preserve"> People Mover</w:t>
                                     </w:r>
                                   </w:sdtContent>
                                 </w:sdt>
@@ -220,8 +232,18 @@
                                     <w:sz w:val="28"/>
                                     <w:szCs w:val="28"/>
                                   </w:rPr>
-                                  <w:t>Maurice Pruna</w:t>
+                                  <w:t xml:space="preserve">Maurice </w:t>
                                 </w:r>
+                                <w:proofErr w:type="spellStart"/>
+                                <w:r>
+                                  <w:rPr>
+                                    <w:color w:val="549E39" w:themeColor="accent1"/>
+                                    <w:sz w:val="28"/>
+                                    <w:szCs w:val="28"/>
+                                  </w:rPr>
+                                  <w:t>Pruna</w:t>
+                                </w:r>
+                                <w:proofErr w:type="spellEnd"/>
                               </w:p>
                               <w:p>
                                 <w:pPr>
@@ -306,14 +328,34 @@
                                     <w:szCs w:val="28"/>
                                   </w:rPr>
                                 </w:pPr>
+                                <w:proofErr w:type="spellStart"/>
                                 <w:r>
                                   <w:rPr>
                                     <w:color w:val="549E39" w:themeColor="accent1"/>
                                     <w:sz w:val="28"/>
                                     <w:szCs w:val="28"/>
                                   </w:rPr>
-                                  <w:t>Masoud Sadjadi</w:t>
+                                  <w:t>Masoud</w:t>
                                 </w:r>
+                                <w:proofErr w:type="spellEnd"/>
+                                <w:r>
+                                  <w:rPr>
+                                    <w:color w:val="549E39" w:themeColor="accent1"/>
+                                    <w:sz w:val="28"/>
+                                    <w:szCs w:val="28"/>
+                                  </w:rPr>
+                                  <w:t xml:space="preserve"> </w:t>
+                                </w:r>
+                                <w:proofErr w:type="spellStart"/>
+                                <w:r>
+                                  <w:rPr>
+                                    <w:color w:val="549E39" w:themeColor="accent1"/>
+                                    <w:sz w:val="28"/>
+                                    <w:szCs w:val="28"/>
+                                  </w:rPr>
+                                  <w:t>Sadjadi</w:t>
+                                </w:r>
+                                <w:proofErr w:type="spellEnd"/>
                               </w:p>
                               <w:p>
                                 <w:pPr>
@@ -424,6 +466,7 @@
                             <w:dataBinding w:prefixMappings="xmlns:ns0='http://purl.org/dc/elements/1.1/' xmlns:ns1='http://schemas.openxmlformats.org/package/2006/metadata/core-properties' " w:xpath="/ns1:coreProperties[1]/ns0:title[1]" w:storeItemID="{6C3C8BC8-F283-45AE-878A-BAB7291924A1}"/>
                             <w:text/>
                           </w:sdtPr>
+                          <w:sdtEndPr/>
                           <w:sdtContent>
                             <w:p>
                               <w:pPr>
@@ -470,14 +513,25 @@
                               <w:dataBinding w:prefixMappings="xmlns:ns0='http://purl.org/dc/elements/1.1/' xmlns:ns1='http://schemas.openxmlformats.org/package/2006/metadata/core-properties' " w:xpath="/ns1:coreProperties[1]/ns0:subject[1]" w:storeItemID="{6C3C8BC8-F283-45AE-878A-BAB7291924A1}"/>
                               <w:text/>
                             </w:sdtPr>
+                            <w:sdtEndPr/>
                             <w:sdtContent>
+                              <w:proofErr w:type="spellStart"/>
                               <w:r>
                                 <w:rPr>
                                   <w:color w:val="549E39" w:themeColor="accent1"/>
                                   <w:sz w:val="36"/>
                                   <w:szCs w:val="36"/>
                                 </w:rPr>
-                                <w:t>Pinecrest People Mover</w:t>
+                                <w:t>Pinecrest</w:t>
+                              </w:r>
+                              <w:proofErr w:type="spellEnd"/>
+                              <w:r>
+                                <w:rPr>
+                                  <w:color w:val="549E39" w:themeColor="accent1"/>
+                                  <w:sz w:val="36"/>
+                                  <w:szCs w:val="36"/>
+                                </w:rPr>
+                                <w:t xml:space="preserve"> People Mover</w:t>
                               </w:r>
                             </w:sdtContent>
                           </w:sdt>
@@ -548,8 +602,18 @@
                               <w:sz w:val="28"/>
                               <w:szCs w:val="28"/>
                             </w:rPr>
-                            <w:t>Maurice Pruna</w:t>
+                            <w:t xml:space="preserve">Maurice </w:t>
                           </w:r>
+                          <w:proofErr w:type="spellStart"/>
+                          <w:r>
+                            <w:rPr>
+                              <w:color w:val="549E39" w:themeColor="accent1"/>
+                              <w:sz w:val="28"/>
+                              <w:szCs w:val="28"/>
+                            </w:rPr>
+                            <w:t>Pruna</w:t>
+                          </w:r>
+                          <w:proofErr w:type="spellEnd"/>
                         </w:p>
                         <w:p>
                           <w:pPr>
@@ -634,14 +698,34 @@
                               <w:szCs w:val="28"/>
                             </w:rPr>
                           </w:pPr>
+                          <w:proofErr w:type="spellStart"/>
                           <w:r>
                             <w:rPr>
                               <w:color w:val="549E39" w:themeColor="accent1"/>
                               <w:sz w:val="28"/>
                               <w:szCs w:val="28"/>
                             </w:rPr>
-                            <w:t>Masoud Sadjadi</w:t>
+                            <w:t>Masoud</w:t>
                           </w:r>
+                          <w:proofErr w:type="spellEnd"/>
+                          <w:r>
+                            <w:rPr>
+                              <w:color w:val="549E39" w:themeColor="accent1"/>
+                              <w:sz w:val="28"/>
+                              <w:szCs w:val="28"/>
+                            </w:rPr>
+                            <w:t xml:space="preserve"> </w:t>
+                          </w:r>
+                          <w:proofErr w:type="spellStart"/>
+                          <w:r>
+                            <w:rPr>
+                              <w:color w:val="549E39" w:themeColor="accent1"/>
+                              <w:sz w:val="28"/>
+                              <w:szCs w:val="28"/>
+                            </w:rPr>
+                            <w:t>Sadjadi</w:t>
+                          </w:r>
+                          <w:proofErr w:type="spellEnd"/>
                         </w:p>
                         <w:p>
                           <w:pPr>
@@ -1233,7 +1317,7 @@
               </mc:Choice>
               <mc:Fallback>
                 <w:pict>
-                  <v:group w14:anchorId="77AD01FE" id="Group 2" o:spid="_x0000_s1026" style="position:absolute;margin-left:0;margin-top:0;width:432.65pt;height:448.55pt;z-index:-251659264;mso-width-percent:706;mso-height-percent:566;mso-left-percent:220;mso-top-percent:300;mso-position-horizontal-relative:page;mso-position-vertical-relative:page;mso-width-percent:706;mso-height-percent:566;mso-left-percent:220;mso-top-percent:300" coordsize="43291,44910" o:gfxdata="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">
+                  <v:group w14:anchorId="0F0ABC3F" id="Group 2" o:spid="_x0000_s1026" style="position:absolute;margin-left:0;margin-top:0;width:432.65pt;height:448.55pt;z-index:-251659264;mso-width-percent:706;mso-height-percent:566;mso-left-percent:220;mso-top-percent:300;mso-position-horizontal-relative:page;mso-position-vertical-relative:page;mso-width-percent:706;mso-height-percent:566;mso-left-percent:220;mso-top-percent:300" coordsize="43291,44910" o:gfxdata="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">
                     <o:lock v:ext="edit" aspectratio="t"/>
                     <v:shape id="Freeform 64" o:spid="_x0000_s1027" style="position:absolute;left:15017;width:28274;height:28352;visibility:visible;mso-wrap-style:square;v-text-anchor:top" coordsize="1781,1786" o:gfxdata="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" path="m4,1786l,1782,1776,r5,5l4,1786xe" fillcolor="white [3201]" strokecolor="#8ab833 [3205]" strokeweight="1pt">
                       <v:stroke joinstyle="miter"/>
@@ -1341,6 +1425,7 @@
                                     <w:dataBinding w:prefixMappings="xmlns:ns0='http://schemas.openxmlformats.org/officeDocument/2006/extended-properties' " w:xpath="/ns0:Properties[1]/ns0:Company[1]" w:storeItemID="{6668398D-A668-4E3E-A5EB-62B293D839F1}"/>
                                     <w:text/>
                                   </w:sdtPr>
+                                  <w:sdtEndPr/>
                                   <w:sdtContent>
                                     <w:r>
                                       <w:rPr>
@@ -1385,6 +1470,7 @@
                                   <w:dataBinding w:prefixMappings="xmlns:ns0='http://purl.org/dc/elements/1.1/' xmlns:ns1='http://schemas.openxmlformats.org/package/2006/metadata/core-properties' " w:xpath="/ns1:coreProperties[1]/ns1:category[1]" w:storeItemID="{6C3C8BC8-F283-45AE-878A-BAB7291924A1}"/>
                                   <w:text/>
                                 </w:sdtPr>
+                                <w:sdtEndPr/>
                                 <w:sdtContent>
                                   <w:p>
                                     <w:pPr>
@@ -1456,6 +1542,7 @@
                               <w:dataBinding w:prefixMappings="xmlns:ns0='http://schemas.openxmlformats.org/officeDocument/2006/extended-properties' " w:xpath="/ns0:Properties[1]/ns0:Company[1]" w:storeItemID="{6668398D-A668-4E3E-A5EB-62B293D839F1}"/>
                               <w:text/>
                             </w:sdtPr>
+                            <w:sdtEndPr/>
                             <w:sdtContent>
                               <w:r>
                                 <w:rPr>
@@ -1500,6 +1587,7 @@
                             <w:dataBinding w:prefixMappings="xmlns:ns0='http://purl.org/dc/elements/1.1/' xmlns:ns1='http://schemas.openxmlformats.org/package/2006/metadata/core-properties' " w:xpath="/ns1:coreProperties[1]/ns1:category[1]" w:storeItemID="{6C3C8BC8-F283-45AE-878A-BAB7291924A1}"/>
                             <w:text/>
                           </w:sdtPr>
+                          <w:sdtEndPr/>
                           <w:sdtContent>
                             <w:p>
                               <w:pPr>
@@ -2386,7 +2474,7 @@
                 <w:noProof/>
                 <w:webHidden/>
               </w:rPr>
-              <w:t>7</w:t>
+              <w:t>8</w:t>
             </w:r>
             <w:r>
               <w:rPr>
@@ -2396,6 +2484,8 @@
               <w:fldChar w:fldCharType="end"/>
             </w:r>
           </w:hyperlink>
+          <w:bookmarkStart w:id="0" w:name="_GoBack"/>
+          <w:bookmarkEnd w:id="0"/>
         </w:p>
         <w:p>
           <w:pPr>
@@ -2455,7 +2545,7 @@
                 <w:noProof/>
                 <w:webHidden/>
               </w:rPr>
-              <w:t>8</w:t>
+              <w:t>9</w:t>
             </w:r>
             <w:r>
               <w:rPr>
@@ -2522,7 +2612,7 @@
                 <w:noProof/>
                 <w:webHidden/>
               </w:rPr>
-              <w:t>8</w:t>
+              <w:t>9</w:t>
             </w:r>
             <w:r>
               <w:rPr>
@@ -2591,7 +2681,7 @@
                 <w:noProof/>
                 <w:webHidden/>
               </w:rPr>
-              <w:t>8</w:t>
+              <w:t>9</w:t>
             </w:r>
             <w:r>
               <w:rPr>
@@ -2660,7 +2750,7 @@
                 <w:noProof/>
                 <w:webHidden/>
               </w:rPr>
-              <w:t>8</w:t>
+              <w:t>10</w:t>
             </w:r>
             <w:r>
               <w:rPr>
@@ -2729,7 +2819,7 @@
                 <w:noProof/>
                 <w:webHidden/>
               </w:rPr>
-              <w:t>8</w:t>
+              <w:t>19</w:t>
             </w:r>
             <w:r>
               <w:rPr>
@@ -2798,7 +2888,7 @@
                 <w:noProof/>
                 <w:webHidden/>
               </w:rPr>
-              <w:t>8</w:t>
+              <w:t>27</w:t>
             </w:r>
             <w:r>
               <w:rPr>
@@ -2865,7 +2955,7 @@
                 <w:noProof/>
                 <w:webHidden/>
               </w:rPr>
-              <w:t>9</w:t>
+              <w:t>29</w:t>
             </w:r>
             <w:r>
               <w:rPr>
@@ -2932,7 +3022,7 @@
                 <w:noProof/>
                 <w:webHidden/>
               </w:rPr>
-              <w:t>10</w:t>
+              <w:t>30</w:t>
             </w:r>
             <w:r>
               <w:rPr>
@@ -3001,7 +3091,7 @@
                 <w:noProof/>
                 <w:webHidden/>
               </w:rPr>
-              <w:t>10</w:t>
+              <w:t>30</w:t>
             </w:r>
             <w:r>
               <w:rPr>
@@ -3070,7 +3160,7 @@
                 <w:noProof/>
                 <w:webHidden/>
               </w:rPr>
-              <w:t>11</w:t>
+              <w:t>31</w:t>
             </w:r>
             <w:r>
               <w:rPr>
@@ -3139,7 +3229,7 @@
                 <w:noProof/>
                 <w:webHidden/>
               </w:rPr>
-              <w:t>12</w:t>
+              <w:t>39</w:t>
             </w:r>
             <w:r>
               <w:rPr>
@@ -3208,7 +3298,7 @@
                 <w:noProof/>
                 <w:webHidden/>
               </w:rPr>
-              <w:t>13</w:t>
+              <w:t>40</w:t>
             </w:r>
             <w:r>
               <w:rPr>
@@ -3275,7 +3365,7 @@
                 <w:noProof/>
                 <w:webHidden/>
               </w:rPr>
-              <w:t>14</w:t>
+              <w:t>49</w:t>
             </w:r>
             <w:r>
               <w:rPr>
@@ -3307,7 +3397,7 @@
       <w:r>
         <w:br w:type="page"/>
       </w:r>
-      <w:bookmarkStart w:id="0" w:name="_Toc401928471"/>
+      <w:bookmarkStart w:id="1" w:name="_Toc401928471"/>
       <w:r>
         <w:rPr>
           <w:rStyle w:val="Heading1Char"/>
@@ -3333,40 +3423,25 @@
         </w:rPr>
         <w:t>Introduction</w:t>
       </w:r>
-      <w:bookmarkEnd w:id="0"/>
-    </w:p>
-    <w:p>
-      <w:pPr>
-        <w:spacing w:before="120" w:after="120"/>
-      </w:pPr>
-      <w:r>
-        <w:t xml:space="preserve"> </w:t>
-      </w:r>
-      <w:r>
-        <w:t>This section gives a brief indication about what is the problem presented by the community of Pinecrest in the person of our mentor and client. The have been using their trolley system called People Mover (PPM)</w:t>
-      </w:r>
-    </w:p>
-    <w:p>
-      <w:pPr>
-        <w:pStyle w:val="Heading2"/>
-        <w:ind w:firstLine="720"/>
-      </w:pPr>
-      <w:bookmarkStart w:id="1" w:name="_Toc401928472"/>
-      <w:r>
-        <w:t xml:space="preserve">1.1 </w:t>
-      </w:r>
-      <w:r>
-        <w:t>Problem definition.</w:t>
-      </w:r>
       <w:bookmarkEnd w:id="1"/>
     </w:p>
     <w:p>
       <w:pPr>
-        <w:spacing w:before="120" w:after="120" w:line="240" w:lineRule="auto"/>
-        <w:ind w:left="792"/>
-      </w:pPr>
-      <w:r>
-        <w:t>Pinecrest government would like to design a Web tracker and a Mobile tracker to show residents routes, hours of operation, real-time trolley location (as a list and as an interactive map) and allow for automatic notifications for arrival at user’s favorite stops. The mobile tracker should work well on iPhone and android devices.</w:t>
+        <w:spacing w:before="120" w:after="120"/>
+      </w:pPr>
+      <w:r>
+        <w:t xml:space="preserve"> </w:t>
+      </w:r>
+      <w:r>
+        <w:t xml:space="preserve">This section gives a brief indication about what is the problem presented by the community of </w:t>
+      </w:r>
+      <w:proofErr w:type="spellStart"/>
+      <w:r>
+        <w:t>Pinecrest</w:t>
+      </w:r>
+      <w:proofErr w:type="spellEnd"/>
+      <w:r>
+        <w:t xml:space="preserve"> in the person of our mentor and client. The have been using their trolley system called People Mover (PPM)</w:t>
       </w:r>
     </w:p>
     <w:p>
@@ -3374,12 +3449,12 @@
         <w:pStyle w:val="Heading2"/>
         <w:ind w:firstLine="720"/>
       </w:pPr>
-      <w:bookmarkStart w:id="2" w:name="_Toc401928473"/>
-      <w:r>
-        <w:t xml:space="preserve">1.2 </w:t>
-      </w:r>
-      <w:r>
-        <w:t>Design methodology used</w:t>
+      <w:bookmarkStart w:id="2" w:name="_Toc401928472"/>
+      <w:r>
+        <w:t xml:space="preserve">1.1 </w:t>
+      </w:r>
+      <w:r>
+        <w:t>Problem definition.</w:t>
       </w:r>
       <w:bookmarkEnd w:id="2"/>
     </w:p>
@@ -3388,14 +3463,13 @@
         <w:spacing w:before="120" w:after="120" w:line="240" w:lineRule="auto"/>
         <w:ind w:left="792"/>
       </w:pPr>
-      <w:r>
-        <w:t>The agile software development model is what is being used to develop the system. We specified the scope of the system, analyzed the use cases needed, and defined the functional and non-functional requirements in the Requirement Document (RD). In this Design Document, we will use the s</w:t>
-      </w:r>
-      <w:r>
-        <w:t>ame analysis model from</w:t>
-      </w:r>
-      <w:r>
-        <w:t xml:space="preserve"> the Requirement Document to show the design objects, system architecture, and subsystem decomposition that will be part of the process. The agile system will guarantee that the documentation process is well designed but at the same time we are going to be involved in the developing process to get a fast delivery of the system to the client. The UML diagrams as part of the analysis model are required  to aid in designing the system. The use case diagrams from the RD makes the creation of the class diagrams and sequence diagrams easier to define.</w:t>
+      <w:proofErr w:type="spellStart"/>
+      <w:r>
+        <w:t>Pinecrest</w:t>
+      </w:r>
+      <w:proofErr w:type="spellEnd"/>
+      <w:r>
+        <w:t xml:space="preserve"> government would like to design a Web tracker and a Mobile tracker to show residents routes, hours of operation, real-time trolley location (as a list and as an interactive map) and allow for automatic notifications for arrival at user’s favorite stops. The mobile tracker should work well on iPhone and android devices.</w:t>
       </w:r>
     </w:p>
     <w:p>
@@ -3403,12 +3477,12 @@
         <w:pStyle w:val="Heading2"/>
         <w:ind w:firstLine="720"/>
       </w:pPr>
-      <w:bookmarkStart w:id="3" w:name="_Toc401928474"/>
-      <w:r>
-        <w:t xml:space="preserve">1.3 </w:t>
-      </w:r>
-      <w:r>
-        <w:t>Definitions, acronyms, and abbreviations.</w:t>
+      <w:bookmarkStart w:id="3" w:name="_Toc401928473"/>
+      <w:r>
+        <w:t xml:space="preserve">1.2 </w:t>
+      </w:r>
+      <w:r>
+        <w:t>Design methodology used</w:t>
       </w:r>
       <w:bookmarkEnd w:id="3"/>
     </w:p>
@@ -3418,16 +3492,52 @@
         <w:ind w:left="792"/>
       </w:pPr>
       <w:r>
-        <w:t>PPM: Pinecrest People Mover</w:t>
+        <w:t>The agile software development model is what is being used to develop the system. We specified the scope of the system, analyzed the use cases needed, and defined the functional and non-functional requirements in the Requirement Document (RD). In this Design Document, we will use the s</w:t>
+      </w:r>
+      <w:r>
+        <w:t>ame analysis model from</w:t>
+      </w:r>
+      <w:r>
+        <w:t xml:space="preserve"> the Requirement Document to show the design objects, system architecture, and subsystem decomposition that will be part of the process. The agile system will guarantee that the documentation process is well designed but at the same time we are going to be involved in the developing process to get a fast delivery of the system to the client. The UML diagrams as part of the analysis model are </w:t>
+      </w:r>
+      <w:proofErr w:type="gramStart"/>
+      <w:r>
+        <w:t>required  to</w:t>
+      </w:r>
+      <w:proofErr w:type="gramEnd"/>
+      <w:r>
+        <w:t xml:space="preserve"> aid in designing the system. The use case diagrams from the RD makes the creation of the class diagrams and sequence diagrams easier to define.</w:t>
       </w:r>
     </w:p>
     <w:p>
       <w:pPr>
+        <w:pStyle w:val="Heading2"/>
+        <w:ind w:firstLine="720"/>
+      </w:pPr>
+      <w:bookmarkStart w:id="4" w:name="_Toc401928474"/>
+      <w:r>
+        <w:t xml:space="preserve">1.3 </w:t>
+      </w:r>
+      <w:r>
+        <w:t>Definitions, acronyms, and abbreviations.</w:t>
+      </w:r>
+      <w:bookmarkEnd w:id="4"/>
+    </w:p>
+    <w:p>
+      <w:pPr>
         <w:spacing w:before="120" w:after="120" w:line="240" w:lineRule="auto"/>
         <w:ind w:left="792"/>
       </w:pPr>
       <w:r>
-        <w:t>SRS: Software Requirements Specification</w:t>
+        <w:t xml:space="preserve">PPM: </w:t>
+      </w:r>
+      <w:proofErr w:type="spellStart"/>
+      <w:r>
+        <w:t>Pinecrest</w:t>
+      </w:r>
+      <w:proofErr w:type="spellEnd"/>
+      <w:r>
+        <w:t xml:space="preserve"> People Mover</w:t>
       </w:r>
     </w:p>
     <w:p>
@@ -3436,22 +3546,31 @@
         <w:ind w:left="792"/>
       </w:pPr>
       <w:r>
-        <w:t>UML: Unified Modeling Language</w:t>
+        <w:t>SRS: Software Requirements Specification</w:t>
       </w:r>
     </w:p>
     <w:p>
       <w:pPr>
+        <w:spacing w:before="120" w:after="120" w:line="240" w:lineRule="auto"/>
+        <w:ind w:left="792"/>
+      </w:pPr>
+      <w:r>
+        <w:t>UML: Unified Modeling Language</w:t>
+      </w:r>
+    </w:p>
+    <w:p>
+      <w:pPr>
         <w:pStyle w:val="Heading2"/>
         <w:ind w:firstLine="720"/>
       </w:pPr>
-      <w:bookmarkStart w:id="4" w:name="_Toc401928475"/>
+      <w:bookmarkStart w:id="5" w:name="_Toc401928475"/>
       <w:r>
         <w:t xml:space="preserve">1.4 </w:t>
       </w:r>
       <w:r>
         <w:t>Overview of document</w:t>
       </w:r>
-      <w:bookmarkEnd w:id="4"/>
+      <w:bookmarkEnd w:id="5"/>
       <w:r>
         <w:t xml:space="preserve"> </w:t>
       </w:r>
@@ -3774,7 +3893,7 @@
       <w:pPr>
         <w:pStyle w:val="Heading1"/>
       </w:pPr>
-      <w:bookmarkStart w:id="5" w:name="_Toc401928476"/>
+      <w:bookmarkStart w:id="6" w:name="_Toc401928476"/>
       <w:r>
         <w:lastRenderedPageBreak/>
         <w:t xml:space="preserve">2. </w:t>
@@ -3785,7 +3904,7 @@
       <w:r>
         <w:t>n</w:t>
       </w:r>
-      <w:bookmarkEnd w:id="5"/>
+      <w:bookmarkEnd w:id="6"/>
     </w:p>
     <w:p>
       <w:pPr>
@@ -3872,14 +3991,14 @@
         <w:pStyle w:val="Heading2"/>
         <w:ind w:firstLine="720"/>
       </w:pPr>
-      <w:bookmarkStart w:id="6" w:name="_Toc401928477"/>
+      <w:bookmarkStart w:id="7" w:name="_Toc401928477"/>
       <w:r>
         <w:t xml:space="preserve">2.1 </w:t>
       </w:r>
       <w:r>
         <w:t>Overview</w:t>
       </w:r>
-      <w:bookmarkEnd w:id="6"/>
+      <w:bookmarkEnd w:id="7"/>
       <w:r>
         <w:t xml:space="preserve"> </w:t>
       </w:r>
@@ -3894,7 +4013,15 @@
         <w:t xml:space="preserve">The design chosen to be used in our system is based in a three tier architecture. Given that our system has an important </w:t>
       </w:r>
       <w:r>
-        <w:t xml:space="preserve">part mobile oriented, we thought that a light weight data processing would be beneficial, also this represents easier scalability and better handling of the security. Our system also implements a client server architecture given that our business logic and database reside in the same server and they exchange resources and services. The subsystem defined as client side is an application developed using Sencha Touch framework. The server subsystem is </w:t>
+        <w:t xml:space="preserve">part mobile oriented, we thought that a light weight data processing would be beneficial, also this represents easier scalability and better handling of the security. Our system also implements a client server architecture given that our business logic and database reside in the same server and they exchange resources and services. The subsystem defined as client side is an application developed using </w:t>
+      </w:r>
+      <w:proofErr w:type="spellStart"/>
+      <w:r>
+        <w:t>Sencha</w:t>
+      </w:r>
+      <w:proofErr w:type="spellEnd"/>
+      <w:r>
+        <w:t xml:space="preserve"> Touch framework. The server subsystem is </w:t>
       </w:r>
       <w:r>
         <w:t xml:space="preserve">composed by </w:t>
@@ -3985,14 +4112,14 @@
         <w:pStyle w:val="Heading2"/>
         <w:ind w:firstLine="720"/>
       </w:pPr>
-      <w:bookmarkStart w:id="7" w:name="_Toc401928478"/>
+      <w:bookmarkStart w:id="8" w:name="_Toc401928478"/>
       <w:r>
         <w:t xml:space="preserve">2.2 </w:t>
       </w:r>
       <w:r>
         <w:t>Subsystem Decomposition</w:t>
       </w:r>
-      <w:bookmarkEnd w:id="7"/>
+      <w:bookmarkEnd w:id="8"/>
       <w:r>
         <w:t xml:space="preserve"> </w:t>
       </w:r>
@@ -4118,10 +4245,10 @@
           <w:szCs w:val="26"/>
         </w:rPr>
       </w:pPr>
-      <w:bookmarkStart w:id="8" w:name="_Toc401928411"/>
-      <w:bookmarkStart w:id="9" w:name="_Toc401928479"/>
-      <w:bookmarkEnd w:id="8"/>
+      <w:bookmarkStart w:id="9" w:name="_Toc401928411"/>
+      <w:bookmarkStart w:id="10" w:name="_Toc401928479"/>
       <w:bookmarkEnd w:id="9"/>
+      <w:bookmarkEnd w:id="10"/>
     </w:p>
     <w:p>
       <w:pPr>
@@ -4143,10 +4270,10 @@
           <w:szCs w:val="26"/>
         </w:rPr>
       </w:pPr>
-      <w:bookmarkStart w:id="10" w:name="_Toc401928412"/>
-      <w:bookmarkStart w:id="11" w:name="_Toc401928480"/>
-      <w:bookmarkEnd w:id="10"/>
+      <w:bookmarkStart w:id="11" w:name="_Toc401928412"/>
+      <w:bookmarkStart w:id="12" w:name="_Toc401928480"/>
       <w:bookmarkEnd w:id="11"/>
+      <w:bookmarkEnd w:id="12"/>
     </w:p>
     <w:p>
       <w:pPr>
@@ -4156,11 +4283,11 @@
           <w:numId w:val="1"/>
         </w:numPr>
       </w:pPr>
-      <w:bookmarkStart w:id="12" w:name="_Toc401928481"/>
+      <w:bookmarkStart w:id="13" w:name="_Toc401928481"/>
       <w:r>
         <w:t>Hardware and Software Mapping</w:t>
       </w:r>
-      <w:bookmarkEnd w:id="12"/>
+      <w:bookmarkEnd w:id="13"/>
       <w:r>
         <w:t xml:space="preserve"> </w:t>
       </w:r>
@@ -4324,7 +4451,7 @@
       <w:pPr>
         <w:pStyle w:val="Heading2"/>
       </w:pPr>
-      <w:bookmarkStart w:id="13" w:name="_Toc401928482"/>
+      <w:bookmarkStart w:id="14" w:name="_Toc401928482"/>
       <w:r>
         <w:rPr>
           <w:noProof/>
@@ -4399,7 +4526,7 @@
       <w:r>
         <w:t>Persistent Data Management</w:t>
       </w:r>
-      <w:bookmarkEnd w:id="13"/>
+      <w:bookmarkEnd w:id="14"/>
       <w:r>
         <w:t xml:space="preserve"> </w:t>
       </w:r>
@@ -4443,7 +4570,7 @@
       <w:pPr>
         <w:pStyle w:val="Heading2"/>
       </w:pPr>
-      <w:bookmarkStart w:id="14" w:name="_Toc401928483"/>
+      <w:bookmarkStart w:id="15" w:name="_Toc401928483"/>
       <w:r>
         <w:lastRenderedPageBreak/>
         <w:t xml:space="preserve">2.5 </w:t>
@@ -4451,7 +4578,7 @@
       <w:r>
         <w:t>Security/Privacy</w:t>
       </w:r>
-      <w:bookmarkEnd w:id="14"/>
+      <w:bookmarkEnd w:id="15"/>
       <w:r>
         <w:t xml:space="preserve"> </w:t>
       </w:r>
@@ -4485,116 +4612,116 @@
       <w:pPr>
         <w:pStyle w:val="Heading1"/>
       </w:pPr>
-      <w:bookmarkStart w:id="15" w:name="_Toc401928484"/>
+      <w:bookmarkStart w:id="16" w:name="_Toc401928484"/>
       <w:r>
         <w:t xml:space="preserve">3. </w:t>
       </w:r>
       <w:r>
         <w:t>Detailed Design</w:t>
-      </w:r>
-      <w:bookmarkEnd w:id="15"/>
-    </w:p>
-    <w:p>
-      <w:pPr>
-        <w:spacing w:before="120" w:after="120"/>
-        <w:ind w:left="360" w:firstLine="360"/>
-      </w:pPr>
-      <w:r>
-        <w:t xml:space="preserve">The detail design of the system is the step prior to the implementation process. It will a more detailed specification in a level that is easier enough to get into the implementation process in a straight way. All the modules present on the system are specified pursuing </w:t>
-      </w:r>
-      <w:r>
-        <w:t xml:space="preserve">as much detail as possible. It will be used different modeling procedures that are part of the detail design. The sections are divided as follow: </w:t>
-      </w:r>
-    </w:p>
-    <w:p>
-      <w:pPr>
-        <w:spacing w:before="120" w:after="120" w:line="240" w:lineRule="auto"/>
-        <w:ind w:left="360"/>
-      </w:pPr>
-      <w:r>
-        <w:t xml:space="preserve">Overview – </w:t>
-      </w:r>
-      <w:r>
-        <w:t xml:space="preserve">This section </w:t>
-      </w:r>
-      <w:r>
-        <w:t xml:space="preserve">briefly describe the behavior and structure of each subsystem.   </w:t>
-      </w:r>
-    </w:p>
-    <w:p>
-      <w:pPr>
-        <w:spacing w:before="120" w:after="120" w:line="240" w:lineRule="auto"/>
-        <w:ind w:left="360"/>
-      </w:pPr>
-      <w:r>
-        <w:t xml:space="preserve">Static model – This part provide </w:t>
-      </w:r>
-      <w:r>
-        <w:t xml:space="preserve">detailed description of the structure for each subsystem.  </w:t>
-      </w:r>
-    </w:p>
-    <w:p>
-      <w:pPr>
-        <w:spacing w:before="120" w:after="120" w:line="240" w:lineRule="auto"/>
-        <w:ind w:left="360"/>
-      </w:pPr>
-      <w:r>
-        <w:t xml:space="preserve">Dynamic model – </w:t>
-      </w:r>
-      <w:r>
-        <w:t>T</w:t>
-      </w:r>
-      <w:r>
-        <w:t>his section provides different diagrams for the main control in each subsystem.</w:t>
-      </w:r>
-    </w:p>
-    <w:p>
-      <w:pPr>
-        <w:spacing w:before="120" w:after="120" w:line="240" w:lineRule="auto"/>
-        <w:ind w:left="360"/>
-      </w:pPr>
-      <w:r>
-        <w:t xml:space="preserve">Code Specification </w:t>
-      </w:r>
-      <w:r>
-        <w:t xml:space="preserve">–This section </w:t>
-      </w:r>
-      <w:r>
-        <w:t>describe</w:t>
-      </w:r>
-      <w:r>
-        <w:t>s</w:t>
-      </w:r>
-      <w:r>
-        <w:t xml:space="preserve"> the class interfaces </w:t>
-      </w:r>
-      <w:r>
-        <w:t xml:space="preserve">and constraints </w:t>
-      </w:r>
-      <w:r>
-        <w:t>for the main control object in each system</w:t>
-      </w:r>
-    </w:p>
-    <w:p>
-      <w:pPr>
-        <w:spacing w:before="120" w:after="120" w:line="240" w:lineRule="auto"/>
-        <w:ind w:left="360"/>
-      </w:pPr>
-    </w:p>
-    <w:p>
-      <w:pPr>
-        <w:pStyle w:val="Heading2"/>
-      </w:pPr>
-      <w:bookmarkStart w:id="16" w:name="_Toc401928485"/>
-      <w:r>
-        <w:t xml:space="preserve">3.1 </w:t>
-      </w:r>
-      <w:r>
-        <w:t>Overview</w:t>
       </w:r>
       <w:bookmarkEnd w:id="16"/>
     </w:p>
     <w:p>
+      <w:pPr>
+        <w:spacing w:before="120" w:after="120"/>
+        <w:ind w:left="360" w:firstLine="360"/>
+      </w:pPr>
+      <w:r>
+        <w:t xml:space="preserve">The detail design of the system is the step prior to the implementation process. It will a more detailed specification in a level that is easier enough to get into the implementation process in a straight way. All the modules present on the system are specified pursuing </w:t>
+      </w:r>
+      <w:r>
+        <w:t xml:space="preserve">as much detail as possible. It will be used different modeling procedures that are part of the detail design. The sections are divided as follow: </w:t>
+      </w:r>
+    </w:p>
+    <w:p>
+      <w:pPr>
+        <w:spacing w:before="120" w:after="120" w:line="240" w:lineRule="auto"/>
+        <w:ind w:left="360"/>
+      </w:pPr>
+      <w:r>
+        <w:t xml:space="preserve">Overview – </w:t>
+      </w:r>
+      <w:r>
+        <w:t xml:space="preserve">This section </w:t>
+      </w:r>
+      <w:r>
+        <w:t xml:space="preserve">briefly describe the behavior and structure of each subsystem.   </w:t>
+      </w:r>
+    </w:p>
+    <w:p>
+      <w:pPr>
+        <w:spacing w:before="120" w:after="120" w:line="240" w:lineRule="auto"/>
+        <w:ind w:left="360"/>
+      </w:pPr>
+      <w:r>
+        <w:t xml:space="preserve">Static model – This part provide </w:t>
+      </w:r>
+      <w:r>
+        <w:t xml:space="preserve">detailed description of the structure for each subsystem.  </w:t>
+      </w:r>
+    </w:p>
+    <w:p>
+      <w:pPr>
+        <w:spacing w:before="120" w:after="120" w:line="240" w:lineRule="auto"/>
+        <w:ind w:left="360"/>
+      </w:pPr>
+      <w:r>
+        <w:t xml:space="preserve">Dynamic model – </w:t>
+      </w:r>
+      <w:r>
+        <w:t>T</w:t>
+      </w:r>
+      <w:r>
+        <w:t>his section provides different diagrams for the main control in each subsystem.</w:t>
+      </w:r>
+    </w:p>
+    <w:p>
+      <w:pPr>
+        <w:spacing w:before="120" w:after="120" w:line="240" w:lineRule="auto"/>
+        <w:ind w:left="360"/>
+      </w:pPr>
+      <w:r>
+        <w:t xml:space="preserve">Code Specification </w:t>
+      </w:r>
+      <w:r>
+        <w:t xml:space="preserve">–This section </w:t>
+      </w:r>
+      <w:r>
+        <w:t>describe</w:t>
+      </w:r>
+      <w:r>
+        <w:t>s</w:t>
+      </w:r>
+      <w:r>
+        <w:t xml:space="preserve"> the class interfaces </w:t>
+      </w:r>
+      <w:r>
+        <w:t xml:space="preserve">and constraints </w:t>
+      </w:r>
+      <w:r>
+        <w:t>for the main control object in each system</w:t>
+      </w:r>
+    </w:p>
+    <w:p>
+      <w:pPr>
+        <w:spacing w:before="120" w:after="120" w:line="240" w:lineRule="auto"/>
+        <w:ind w:left="360"/>
+      </w:pPr>
+    </w:p>
+    <w:p>
+      <w:pPr>
+        <w:pStyle w:val="Heading2"/>
+      </w:pPr>
+      <w:bookmarkStart w:id="17" w:name="_Toc401928485"/>
+      <w:r>
+        <w:t xml:space="preserve">3.1 </w:t>
+      </w:r>
+      <w:r>
+        <w:t>Overview</w:t>
+      </w:r>
+      <w:bookmarkEnd w:id="17"/>
+    </w:p>
+    <w:p>
       <w:r>
         <w:t xml:space="preserve"> </w:t>
       </w:r>
@@ -4614,22 +4741,35 @@
         <w:t xml:space="preserve"> list stops and see the estimated time to arrival, check trolley alerts and send feedback, problems and requests to the system. </w:t>
       </w:r>
       <w:r>
-        <w:t>The business layer contains the other three subsystems. The Web service subsystem is the one that process all the data communication between the client side and the business layer. It also contains classes to process the information retrieves from the TSO Api regarding the trolleys. A</w:t>
+        <w:t xml:space="preserve">The business layer contains the other three subsystems. The Web service subsystem is the one that process all the data communication between the client side and the business layer. It also contains classes to process the information retrieves from the TSO </w:t>
+      </w:r>
+      <w:proofErr w:type="spellStart"/>
+      <w:r>
+        <w:t>Api</w:t>
+      </w:r>
+      <w:proofErr w:type="spellEnd"/>
+      <w:r>
+        <w:t xml:space="preserve"> regarding the trolleys. A</w:t>
       </w:r>
       <w:r>
         <w:t>ll this information is stored and retrieves from</w:t>
       </w:r>
       <w:r>
-        <w:t xml:space="preserve"> a MySql database.</w:t>
+        <w:t xml:space="preserve"> a </w:t>
+      </w:r>
+      <w:proofErr w:type="spellStart"/>
+      <w:r>
+        <w:t>MySql</w:t>
+      </w:r>
+      <w:proofErr w:type="spellEnd"/>
+      <w:r>
+        <w:t xml:space="preserve"> database.</w:t>
       </w:r>
       <w:r>
         <w:t xml:space="preserve"> </w:t>
       </w:r>
       <w:r>
-        <w:t>. The Favo</w:t>
-      </w:r>
-      <w:r>
-        <w:t xml:space="preserve">rite subsystems allows users to create, remove favorite stops. In this subsystem users can also activate and deactivate alarms and define a time when they want to receive those. </w:t>
+        <w:t xml:space="preserve">. The Favorite subsystems allows users to create, remove favorite stops. In this subsystem users can also activate and deactivate alarms and define a time when they want to receive those. </w:t>
       </w:r>
       <w:r>
         <w:t xml:space="preserve">The Alarm subsystem </w:t>
@@ -4669,7 +4809,7 @@
       <w:pPr>
         <w:pStyle w:val="Heading2"/>
       </w:pPr>
-      <w:bookmarkStart w:id="17" w:name="_Toc401928486"/>
+      <w:bookmarkStart w:id="18" w:name="_Toc401928486"/>
       <w:r>
         <w:lastRenderedPageBreak/>
         <w:t xml:space="preserve">3.2 </w:t>
@@ -4677,7 +4817,7 @@
       <w:r>
         <w:t>Static model</w:t>
       </w:r>
-      <w:bookmarkEnd w:id="17"/>
+      <w:bookmarkEnd w:id="18"/>
     </w:p>
     <w:p>
       <w:r>
@@ -4909,8 +5049,17 @@
           <w:szCs w:val="36"/>
         </w:rPr>
         <w:lastRenderedPageBreak/>
-        <w:t>Alert Subsytem</w:t>
-      </w:r>
+        <w:t xml:space="preserve">Alert </w:t>
+      </w:r>
+      <w:proofErr w:type="spellStart"/>
+      <w:r>
+        <w:rPr>
+          <w:sz w:val="36"/>
+          <w:szCs w:val="36"/>
+        </w:rPr>
+        <w:t>Subsytem</w:t>
+      </w:r>
+      <w:proofErr w:type="spellEnd"/>
     </w:p>
     <w:p>
       <w:r>
@@ -5506,12 +5655,21 @@
           </wp:anchor>
         </w:drawing>
       </w:r>
+      <w:proofErr w:type="spellStart"/>
       <w:r>
         <w:rPr>
           <w:sz w:val="36"/>
           <w:szCs w:val="36"/>
         </w:rPr>
-        <w:t>TSOLookUpService (Historical Location)</w:t>
+        <w:t>TSOLookUpService</w:t>
+      </w:r>
+      <w:proofErr w:type="spellEnd"/>
+      <w:r>
+        <w:rPr>
+          <w:sz w:val="36"/>
+          <w:szCs w:val="36"/>
+        </w:rPr>
+        <w:t xml:space="preserve"> (Historical Location)</w:t>
       </w:r>
     </w:p>
     <w:p/>
@@ -5631,7 +5789,7 @@
       <w:pPr>
         <w:pStyle w:val="Heading2"/>
       </w:pPr>
-      <w:bookmarkStart w:id="18" w:name="_Toc401928487"/>
+      <w:bookmarkStart w:id="19" w:name="_Toc401928487"/>
       <w:r>
         <w:lastRenderedPageBreak/>
         <w:t xml:space="preserve">3.3 </w:t>
@@ -5639,7 +5797,7 @@
       <w:r>
         <w:t>Dynamic model</w:t>
       </w:r>
-      <w:bookmarkEnd w:id="18"/>
+      <w:bookmarkEnd w:id="19"/>
       <w:r>
         <w:t xml:space="preserve"> </w:t>
       </w:r>
@@ -5653,18 +5811,67 @@
           <w:noProof/>
         </w:rPr>
         <w:drawing>
-          <wp:anchor distT="0" distB="0" distL="114300" distR="114300" simplePos="0" relativeHeight="251673600" behindDoc="0" locked="0" layoutInCell="1" allowOverlap="1" wp14:anchorId="595F50C5" wp14:editId="0A9C96A5">
-            <wp:simplePos x="0" y="0"/>
-            <wp:positionH relativeFrom="column">
-              <wp:posOffset>0</wp:posOffset>
-            </wp:positionH>
-            <wp:positionV relativeFrom="paragraph">
-              <wp:posOffset>76663</wp:posOffset>
-            </wp:positionV>
+          <wp:inline distT="0" distB="0" distL="0" distR="0" wp14:anchorId="651F1B75" wp14:editId="756D3FE0">
+            <wp:extent cx="6858000" cy="5308600"/>
+            <wp:effectExtent l="0" t="0" r="0" b="0"/>
+            <wp:docPr id="31" name="Picture 31"/>
+            <wp:cNvGraphicFramePr>
+              <a:graphicFrameLocks xmlns:a="http://schemas.openxmlformats.org/drawingml/2006/main" noChangeAspect="1"/>
+            </wp:cNvGraphicFramePr>
+            <a:graphic xmlns:a="http://schemas.openxmlformats.org/drawingml/2006/main">
+              <a:graphicData uri="http://schemas.openxmlformats.org/drawingml/2006/picture">
+                <pic:pic xmlns:pic="http://schemas.openxmlformats.org/drawingml/2006/picture">
+                  <pic:nvPicPr>
+                    <pic:cNvPr id="0" name="PPM_03 (1).png"/>
+                    <pic:cNvPicPr/>
+                  </pic:nvPicPr>
+                  <pic:blipFill>
+                    <a:blip r:embed="rId20">
+                      <a:extLst>
+                        <a:ext uri="{28A0092B-C50C-407E-A947-70E740481C1C}">
+                          <a14:useLocalDpi xmlns:a14="http://schemas.microsoft.com/office/drawing/2010/main" val="0"/>
+                        </a:ext>
+                      </a:extLst>
+                    </a:blip>
+                    <a:stretch>
+                      <a:fillRect/>
+                    </a:stretch>
+                  </pic:blipFill>
+                  <pic:spPr>
+                    <a:xfrm>
+                      <a:off x="0" y="0"/>
+                      <a:ext cx="6858000" cy="5308600"/>
+                    </a:xfrm>
+                    <a:prstGeom prst="rect">
+                      <a:avLst/>
+                    </a:prstGeom>
+                  </pic:spPr>
+                </pic:pic>
+              </a:graphicData>
+            </a:graphic>
+          </wp:inline>
+        </w:drawing>
+      </w:r>
+    </w:p>
+    <w:p>
+      <w:pPr>
+        <w:spacing w:before="120" w:after="120" w:line="240" w:lineRule="auto"/>
+      </w:pPr>
+    </w:p>
+    <w:p>
+      <w:pPr>
+        <w:spacing w:before="120" w:after="120" w:line="240" w:lineRule="auto"/>
+      </w:pPr>
+      <w:r>
+        <w:rPr>
+          <w:noProof/>
+        </w:rPr>
+        <w:lastRenderedPageBreak/>
+        <w:drawing>
+          <wp:inline distT="0" distB="0" distL="0" distR="0" wp14:anchorId="7B38758C" wp14:editId="400281C2">
             <wp:extent cx="6857998" cy="3578754"/>
             <wp:effectExtent l="0" t="0" r="635" b="3175"/>
-            <wp:wrapTopAndBottom/>
-            <wp:docPr id="10" name="Picture 10"/>
+            <wp:docPr id="4" name="Picture 4"/>
             <wp:cNvGraphicFramePr>
               <a:graphicFrameLocks xmlns:a="http://schemas.openxmlformats.org/drawingml/2006/main" noChangeAspect="1"/>
             </wp:cNvGraphicFramePr>
@@ -5676,7 +5883,7 @@
                     <pic:cNvPicPr/>
                   </pic:nvPicPr>
                   <pic:blipFill>
-                    <a:blip r:embed="rId20">
+                    <a:blip r:embed="rId21">
                       <a:extLst>
                         <a:ext uri="{28A0092B-C50C-407E-A947-70E740481C1C}">
                           <a14:useLocalDpi xmlns:a14="http://schemas.microsoft.com/office/drawing/2010/main" val="0"/>
@@ -5699,13 +5906,7 @@
                 </pic:pic>
               </a:graphicData>
             </a:graphic>
-            <wp14:sizeRelH relativeFrom="page">
-              <wp14:pctWidth>0</wp14:pctWidth>
-            </wp14:sizeRelH>
-            <wp14:sizeRelV relativeFrom="page">
-              <wp14:pctHeight>0</wp14:pctHeight>
-            </wp14:sizeRelV>
-          </wp:anchor>
+          </wp:inline>
         </w:drawing>
       </w:r>
     </w:p>
@@ -5724,10 +5925,10 @@
           <w:noProof/>
         </w:rPr>
         <w:drawing>
-          <wp:inline distT="0" distB="0" distL="0" distR="0" wp14:anchorId="0ED6188E" wp14:editId="7E23F91C">
+          <wp:inline distT="0" distB="0" distL="0" distR="0" wp14:anchorId="3B38B9BB" wp14:editId="0A3A1500">
             <wp:extent cx="6743700" cy="3491738"/>
             <wp:effectExtent l="0" t="0" r="0" b="0"/>
-            <wp:docPr id="11" name="Picture 11"/>
+            <wp:docPr id="6" name="Picture 6"/>
             <wp:cNvGraphicFramePr>
               <a:graphicFrameLocks xmlns:a="http://schemas.openxmlformats.org/drawingml/2006/main" noChangeAspect="1"/>
             </wp:cNvGraphicFramePr>
@@ -5739,7 +5940,7 @@
                     <pic:cNvPicPr/>
                   </pic:nvPicPr>
                   <pic:blipFill>
-                    <a:blip r:embed="rId21">
+                    <a:blip r:embed="rId22">
                       <a:extLst>
                         <a:ext uri="{28A0092B-C50C-407E-A947-70E740481C1C}">
                           <a14:useLocalDpi xmlns:a14="http://schemas.microsoft.com/office/drawing/2010/main" val="0"/>
@@ -5771,16 +5972,18 @@
         <w:spacing w:before="120" w:after="120" w:line="240" w:lineRule="auto"/>
       </w:pPr>
     </w:p>
+    <w:p/>
+    <w:p/>
     <w:p>
       <w:r>
         <w:rPr>
           <w:noProof/>
         </w:rPr>
         <w:drawing>
-          <wp:inline distT="0" distB="0" distL="0" distR="0" wp14:anchorId="1FB69BC5" wp14:editId="3B82A424">
+          <wp:inline distT="0" distB="0" distL="0" distR="0" wp14:anchorId="71446136" wp14:editId="67524801">
             <wp:extent cx="6858000" cy="3550920"/>
             <wp:effectExtent l="0" t="0" r="0" b="5080"/>
-            <wp:docPr id="12" name="Picture 12"/>
+            <wp:docPr id="8" name="Picture 8"/>
             <wp:cNvGraphicFramePr>
               <a:graphicFrameLocks xmlns:a="http://schemas.openxmlformats.org/drawingml/2006/main" noChangeAspect="1"/>
             </wp:cNvGraphicFramePr>
@@ -5792,7 +5995,7 @@
                     <pic:cNvPicPr/>
                   </pic:nvPicPr>
                   <pic:blipFill>
-                    <a:blip r:embed="rId22">
+                    <a:blip r:embed="rId23">
                       <a:extLst>
                         <a:ext uri="{28A0092B-C50C-407E-A947-70E740481C1C}">
                           <a14:useLocalDpi xmlns:a14="http://schemas.microsoft.com/office/drawing/2010/main" val="0"/>
@@ -5820,16 +6023,17 @@
       </w:r>
     </w:p>
     <w:p/>
+    <w:p/>
     <w:p>
       <w:r>
         <w:rPr>
           <w:noProof/>
         </w:rPr>
         <w:drawing>
-          <wp:inline distT="0" distB="0" distL="0" distR="0" wp14:anchorId="1DDFCF2C" wp14:editId="2E1B9983">
-            <wp:extent cx="6739427" cy="3489525"/>
+          <wp:inline distT="0" distB="0" distL="0" distR="0" wp14:anchorId="5AA14413" wp14:editId="77BD7473">
+            <wp:extent cx="6739425" cy="3489525"/>
             <wp:effectExtent l="0" t="0" r="0" b="0"/>
-            <wp:docPr id="16" name="Picture 16"/>
+            <wp:docPr id="7" name="Picture 7"/>
             <wp:cNvGraphicFramePr>
               <a:graphicFrameLocks xmlns:a="http://schemas.openxmlformats.org/drawingml/2006/main" noChangeAspect="1"/>
             </wp:cNvGraphicFramePr>
@@ -5841,7 +6045,7 @@
                     <pic:cNvPicPr/>
                   </pic:nvPicPr>
                   <pic:blipFill>
-                    <a:blip r:embed="rId23">
+                    <a:blip r:embed="rId24">
                       <a:extLst>
                         <a:ext uri="{28A0092B-C50C-407E-A947-70E740481C1C}">
                           <a14:useLocalDpi xmlns:a14="http://schemas.microsoft.com/office/drawing/2010/main" val="0"/>
@@ -5855,7 +6059,7 @@
                   <pic:spPr>
                     <a:xfrm>
                       <a:off x="0" y="0"/>
-                      <a:ext cx="6739427" cy="3489525"/>
+                      <a:ext cx="6739425" cy="3489525"/>
                     </a:xfrm>
                     <a:prstGeom prst="rect">
                       <a:avLst/>
@@ -5871,17 +6075,18 @@
         <w:br w:type="page"/>
       </w:r>
     </w:p>
+    <w:p/>
+    <w:p/>
     <w:p>
       <w:r>
         <w:rPr>
           <w:noProof/>
         </w:rPr>
-        <w:lastRenderedPageBreak/>
         <w:drawing>
-          <wp:inline distT="0" distB="0" distL="0" distR="0" wp14:anchorId="73DCF7D9" wp14:editId="7F1D480C">
+          <wp:inline distT="0" distB="0" distL="0" distR="0" wp14:anchorId="3A296108" wp14:editId="607C301E">
             <wp:extent cx="6858000" cy="3550920"/>
             <wp:effectExtent l="0" t="0" r="0" b="5080"/>
-            <wp:docPr id="1" name="Picture 1"/>
+            <wp:docPr id="9" name="Picture 9"/>
             <wp:cNvGraphicFramePr>
               <a:graphicFrameLocks xmlns:a="http://schemas.openxmlformats.org/drawingml/2006/main" noChangeAspect="1"/>
             </wp:cNvGraphicFramePr>
@@ -5893,7 +6098,7 @@
                     <pic:cNvPicPr/>
                   </pic:nvPicPr>
                   <pic:blipFill>
-                    <a:blip r:embed="rId24">
+                    <a:blip r:embed="rId25">
                       <a:extLst>
                         <a:ext uri="{28A0092B-C50C-407E-A947-70E740481C1C}">
                           <a14:useLocalDpi xmlns:a14="http://schemas.microsoft.com/office/drawing/2010/main" val="0"/>
@@ -5927,10 +6132,10 @@
           <w:noProof/>
         </w:rPr>
         <w:drawing>
-          <wp:inline distT="0" distB="0" distL="0" distR="0" wp14:anchorId="2161FD41" wp14:editId="473D7B0F">
-            <wp:extent cx="6737034" cy="3488286"/>
+          <wp:inline distT="0" distB="0" distL="0" distR="0" wp14:anchorId="174EE24A" wp14:editId="484C003B">
+            <wp:extent cx="6737033" cy="3488286"/>
             <wp:effectExtent l="0" t="0" r="0" b="0"/>
-            <wp:docPr id="13" name="Picture 13"/>
+            <wp:docPr id="35" name="Picture 35"/>
             <wp:cNvGraphicFramePr>
               <a:graphicFrameLocks xmlns:a="http://schemas.openxmlformats.org/drawingml/2006/main" noChangeAspect="1"/>
             </wp:cNvGraphicFramePr>
@@ -5942,7 +6147,7 @@
                     <pic:cNvPicPr/>
                   </pic:nvPicPr>
                   <pic:blipFill>
-                    <a:blip r:embed="rId25">
+                    <a:blip r:embed="rId26">
                       <a:extLst>
                         <a:ext uri="{28A0092B-C50C-407E-A947-70E740481C1C}">
                           <a14:useLocalDpi xmlns:a14="http://schemas.microsoft.com/office/drawing/2010/main" val="0"/>
@@ -5956,7 +6161,7 @@
                   <pic:spPr>
                     <a:xfrm>
                       <a:off x="0" y="0"/>
-                      <a:ext cx="6737034" cy="3488286"/>
+                      <a:ext cx="6737033" cy="3488286"/>
                     </a:xfrm>
                     <a:prstGeom prst="rect">
                       <a:avLst/>
@@ -5972,17 +6177,18 @@
         <w:br w:type="page"/>
       </w:r>
     </w:p>
+    <w:p/>
+    <w:p/>
     <w:p>
       <w:r>
         <w:rPr>
           <w:noProof/>
         </w:rPr>
-        <w:lastRenderedPageBreak/>
         <w:drawing>
-          <wp:inline distT="0" distB="0" distL="0" distR="0" wp14:anchorId="1CA6BD20" wp14:editId="43B243D3">
+          <wp:inline distT="0" distB="0" distL="0" distR="0" wp14:anchorId="26B1BEFD" wp14:editId="0BF8A470">
             <wp:extent cx="6858000" cy="3550920"/>
             <wp:effectExtent l="0" t="0" r="0" b="5080"/>
-            <wp:docPr id="14" name="Picture 14"/>
+            <wp:docPr id="36" name="Picture 36"/>
             <wp:cNvGraphicFramePr>
               <a:graphicFrameLocks xmlns:a="http://schemas.openxmlformats.org/drawingml/2006/main" noChangeAspect="1"/>
             </wp:cNvGraphicFramePr>
@@ -5994,7 +6200,7 @@
                     <pic:cNvPicPr/>
                   </pic:nvPicPr>
                   <pic:blipFill>
-                    <a:blip r:embed="rId26">
+                    <a:blip r:embed="rId27">
                       <a:extLst>
                         <a:ext uri="{28A0092B-C50C-407E-A947-70E740481C1C}">
                           <a14:useLocalDpi xmlns:a14="http://schemas.microsoft.com/office/drawing/2010/main" val="0"/>
@@ -6028,10 +6234,10 @@
           <w:noProof/>
         </w:rPr>
         <w:drawing>
-          <wp:inline distT="0" distB="0" distL="0" distR="0" wp14:anchorId="28E0CF45" wp14:editId="537C46D5">
-            <wp:extent cx="6736876" cy="3488204"/>
-            <wp:effectExtent l="0" t="0" r="0" b="0"/>
-            <wp:docPr id="15" name="Picture 15"/>
+          <wp:inline distT="0" distB="0" distL="0" distR="0" wp14:anchorId="5CC91CD3" wp14:editId="2A63B713">
+            <wp:extent cx="6272778" cy="3488204"/>
+            <wp:effectExtent l="0" t="0" r="1270" b="0"/>
+            <wp:docPr id="37" name="Picture 37"/>
             <wp:cNvGraphicFramePr>
               <a:graphicFrameLocks xmlns:a="http://schemas.openxmlformats.org/drawingml/2006/main" noChangeAspect="1"/>
             </wp:cNvGraphicFramePr>
@@ -6043,7 +6249,7 @@
                     <pic:cNvPicPr/>
                   </pic:nvPicPr>
                   <pic:blipFill>
-                    <a:blip r:embed="rId27">
+                    <a:blip r:embed="rId28">
                       <a:extLst>
                         <a:ext uri="{28A0092B-C50C-407E-A947-70E740481C1C}">
                           <a14:useLocalDpi xmlns:a14="http://schemas.microsoft.com/office/drawing/2010/main" val="0"/>
@@ -6057,7 +6263,7 @@
                   <pic:spPr>
                     <a:xfrm>
                       <a:off x="0" y="0"/>
-                      <a:ext cx="6736876" cy="3488204"/>
+                      <a:ext cx="6272778" cy="3488204"/>
                     </a:xfrm>
                     <a:prstGeom prst="rect">
                       <a:avLst/>
@@ -6073,17 +6279,18 @@
         <w:br w:type="page"/>
       </w:r>
     </w:p>
+    <w:p/>
+    <w:p/>
     <w:p>
       <w:r>
         <w:rPr>
           <w:noProof/>
         </w:rPr>
-        <w:lastRenderedPageBreak/>
         <w:drawing>
-          <wp:inline distT="0" distB="0" distL="0" distR="0" wp14:anchorId="61B63F21" wp14:editId="27A0C874">
+          <wp:inline distT="0" distB="0" distL="0" distR="0" wp14:anchorId="4E73275F" wp14:editId="32BA4EB0">
             <wp:extent cx="6858000" cy="3550920"/>
             <wp:effectExtent l="0" t="0" r="0" b="5080"/>
-            <wp:docPr id="17" name="Picture 17"/>
+            <wp:docPr id="38" name="Picture 38"/>
             <wp:cNvGraphicFramePr>
               <a:graphicFrameLocks xmlns:a="http://schemas.openxmlformats.org/drawingml/2006/main" noChangeAspect="1"/>
             </wp:cNvGraphicFramePr>
@@ -6095,7 +6302,7 @@
                     <pic:cNvPicPr/>
                   </pic:nvPicPr>
                   <pic:blipFill>
-                    <a:blip r:embed="rId28">
+                    <a:blip r:embed="rId29">
                       <a:extLst>
                         <a:ext uri="{28A0092B-C50C-407E-A947-70E740481C1C}">
                           <a14:useLocalDpi xmlns:a14="http://schemas.microsoft.com/office/drawing/2010/main" val="0"/>
@@ -6129,10 +6336,10 @@
           <w:noProof/>
         </w:rPr>
         <w:drawing>
-          <wp:inline distT="0" distB="0" distL="0" distR="0" wp14:anchorId="5E36E075" wp14:editId="7A4DCBEE">
-            <wp:extent cx="6736876" cy="3488204"/>
+          <wp:inline distT="0" distB="0" distL="0" distR="0" wp14:anchorId="30699459" wp14:editId="5D6CEF13">
+            <wp:extent cx="6736874" cy="3488204"/>
             <wp:effectExtent l="0" t="0" r="0" b="0"/>
-            <wp:docPr id="18" name="Picture 18"/>
+            <wp:docPr id="39" name="Picture 39"/>
             <wp:cNvGraphicFramePr>
               <a:graphicFrameLocks xmlns:a="http://schemas.openxmlformats.org/drawingml/2006/main" noChangeAspect="1"/>
             </wp:cNvGraphicFramePr>
@@ -6144,7 +6351,7 @@
                     <pic:cNvPicPr/>
                   </pic:nvPicPr>
                   <pic:blipFill>
-                    <a:blip r:embed="rId29">
+                    <a:blip r:embed="rId30">
                       <a:extLst>
                         <a:ext uri="{28A0092B-C50C-407E-A947-70E740481C1C}">
                           <a14:useLocalDpi xmlns:a14="http://schemas.microsoft.com/office/drawing/2010/main" val="0"/>
@@ -6158,7 +6365,7 @@
                   <pic:spPr>
                     <a:xfrm>
                       <a:off x="0" y="0"/>
-                      <a:ext cx="6736876" cy="3488204"/>
+                      <a:ext cx="6736874" cy="3488204"/>
                     </a:xfrm>
                     <a:prstGeom prst="rect">
                       <a:avLst/>
@@ -6174,17 +6381,18 @@
         <w:br w:type="page"/>
       </w:r>
     </w:p>
+    <w:p/>
+    <w:p/>
     <w:p>
       <w:r>
         <w:rPr>
           <w:noProof/>
         </w:rPr>
-        <w:lastRenderedPageBreak/>
         <w:drawing>
-          <wp:inline distT="0" distB="0" distL="0" distR="0" wp14:anchorId="15956B17" wp14:editId="203A0E20">
+          <wp:inline distT="0" distB="0" distL="0" distR="0" wp14:anchorId="371C9674" wp14:editId="5EC49EDB">
             <wp:extent cx="6858000" cy="3550920"/>
             <wp:effectExtent l="0" t="0" r="0" b="5080"/>
-            <wp:docPr id="19" name="Picture 19"/>
+            <wp:docPr id="40" name="Picture 40"/>
             <wp:cNvGraphicFramePr>
               <a:graphicFrameLocks xmlns:a="http://schemas.openxmlformats.org/drawingml/2006/main" noChangeAspect="1"/>
             </wp:cNvGraphicFramePr>
@@ -6196,7 +6404,7 @@
                     <pic:cNvPicPr/>
                   </pic:nvPicPr>
                   <pic:blipFill>
-                    <a:blip r:embed="rId30">
+                    <a:blip r:embed="rId31">
                       <a:extLst>
                         <a:ext uri="{28A0092B-C50C-407E-A947-70E740481C1C}">
                           <a14:useLocalDpi xmlns:a14="http://schemas.microsoft.com/office/drawing/2010/main" val="0"/>
@@ -6230,10 +6438,10 @@
           <w:noProof/>
         </w:rPr>
         <w:drawing>
-          <wp:inline distT="0" distB="0" distL="0" distR="0" wp14:anchorId="6E3CA103" wp14:editId="26F9E38E">
-            <wp:extent cx="6736874" cy="3488204"/>
+          <wp:inline distT="0" distB="0" distL="0" distR="0" wp14:anchorId="380F12AC" wp14:editId="354C2587">
+            <wp:extent cx="6736872" cy="3488203"/>
             <wp:effectExtent l="0" t="0" r="0" b="0"/>
-            <wp:docPr id="20" name="Picture 20"/>
+            <wp:docPr id="41" name="Picture 41"/>
             <wp:cNvGraphicFramePr>
               <a:graphicFrameLocks xmlns:a="http://schemas.openxmlformats.org/drawingml/2006/main" noChangeAspect="1"/>
             </wp:cNvGraphicFramePr>
@@ -6245,7 +6453,7 @@
                     <pic:cNvPicPr/>
                   </pic:nvPicPr>
                   <pic:blipFill>
-                    <a:blip r:embed="rId31">
+                    <a:blip r:embed="rId32">
                       <a:extLst>
                         <a:ext uri="{28A0092B-C50C-407E-A947-70E740481C1C}">
                           <a14:useLocalDpi xmlns:a14="http://schemas.microsoft.com/office/drawing/2010/main" val="0"/>
@@ -6259,7 +6467,7 @@
                   <pic:spPr>
                     <a:xfrm>
                       <a:off x="0" y="0"/>
-                      <a:ext cx="6736874" cy="3488204"/>
+                      <a:ext cx="6736872" cy="3488203"/>
                     </a:xfrm>
                     <a:prstGeom prst="rect">
                       <a:avLst/>
@@ -6275,17 +6483,18 @@
         <w:br w:type="page"/>
       </w:r>
     </w:p>
+    <w:p/>
+    <w:p/>
     <w:p>
       <w:r>
         <w:rPr>
           <w:noProof/>
         </w:rPr>
-        <w:lastRenderedPageBreak/>
         <w:drawing>
-          <wp:inline distT="0" distB="0" distL="0" distR="0" wp14:anchorId="5B9B94FA" wp14:editId="7AAF2537">
+          <wp:inline distT="0" distB="0" distL="0" distR="0" wp14:anchorId="45488C1A" wp14:editId="0B33960B">
             <wp:extent cx="6858000" cy="3550920"/>
             <wp:effectExtent l="0" t="0" r="0" b="5080"/>
-            <wp:docPr id="21" name="Picture 21"/>
+            <wp:docPr id="42" name="Picture 42"/>
             <wp:cNvGraphicFramePr>
               <a:graphicFrameLocks xmlns:a="http://schemas.openxmlformats.org/drawingml/2006/main" noChangeAspect="1"/>
             </wp:cNvGraphicFramePr>
@@ -6297,7 +6506,7 @@
                     <pic:cNvPicPr/>
                   </pic:nvPicPr>
                   <pic:blipFill>
-                    <a:blip r:embed="rId32">
+                    <a:blip r:embed="rId33">
                       <a:extLst>
                         <a:ext uri="{28A0092B-C50C-407E-A947-70E740481C1C}">
                           <a14:useLocalDpi xmlns:a14="http://schemas.microsoft.com/office/drawing/2010/main" val="0"/>
@@ -6331,10 +6540,10 @@
           <w:noProof/>
         </w:rPr>
         <w:drawing>
-          <wp:inline distT="0" distB="0" distL="0" distR="0" wp14:anchorId="2C33AC7D" wp14:editId="556CF47A">
-            <wp:extent cx="6736876" cy="3488204"/>
-            <wp:effectExtent l="0" t="0" r="0" b="0"/>
-            <wp:docPr id="22" name="Picture 22"/>
+          <wp:inline distT="0" distB="0" distL="0" distR="0" wp14:anchorId="4E82BA8F" wp14:editId="1FC7555B">
+            <wp:extent cx="6736715" cy="3487420"/>
+            <wp:effectExtent l="0" t="0" r="6985" b="0"/>
+            <wp:docPr id="44" name="Picture 44"/>
             <wp:cNvGraphicFramePr>
               <a:graphicFrameLocks xmlns:a="http://schemas.openxmlformats.org/drawingml/2006/main" noChangeAspect="1"/>
             </wp:cNvGraphicFramePr>
@@ -6342,29 +6551,33 @@
               <a:graphicData uri="http://schemas.openxmlformats.org/drawingml/2006/picture">
                 <pic:pic xmlns:pic="http://schemas.openxmlformats.org/drawingml/2006/picture">
                   <pic:nvPicPr>
-                    <pic:cNvPr id="0" name="PPM_15.png"/>
-                    <pic:cNvPicPr/>
+                    <pic:cNvPr id="0" name="Picture 2"/>
+                    <pic:cNvPicPr>
+                      <a:picLocks noChangeAspect="1" noChangeArrowheads="1"/>
+                    </pic:cNvPicPr>
                   </pic:nvPicPr>
                   <pic:blipFill>
-                    <a:blip r:embed="rId33">
+                    <a:blip r:embed="rId34">
                       <a:extLst>
                         <a:ext uri="{28A0092B-C50C-407E-A947-70E740481C1C}">
                           <a14:useLocalDpi xmlns:a14="http://schemas.microsoft.com/office/drawing/2010/main" val="0"/>
                         </a:ext>
                       </a:extLst>
                     </a:blip>
+                    <a:srcRect/>
                     <a:stretch>
                       <a:fillRect/>
                     </a:stretch>
                   </pic:blipFill>
-                  <pic:spPr>
+                  <pic:spPr bwMode="auto">
                     <a:xfrm>
                       <a:off x="0" y="0"/>
-                      <a:ext cx="6736876" cy="3488204"/>
+                      <a:ext cx="6736715" cy="3487420"/>
                     </a:xfrm>
                     <a:prstGeom prst="rect">
                       <a:avLst/>
                     </a:prstGeom>
+                    <a:noFill/>
                   </pic:spPr>
                 </pic:pic>
               </a:graphicData>
@@ -6380,7 +6593,7 @@
       <w:pPr>
         <w:pStyle w:val="Heading2"/>
       </w:pPr>
-      <w:bookmarkStart w:id="19" w:name="_Toc401928488"/>
+      <w:bookmarkStart w:id="20" w:name="_Toc401928488"/>
       <w:r>
         <w:lastRenderedPageBreak/>
         <w:t xml:space="preserve">3.4 </w:t>
@@ -6388,19 +6601,69 @@
       <w:r>
         <w:t>Code Specification</w:t>
       </w:r>
-      <w:bookmarkEnd w:id="19"/>
+      <w:bookmarkEnd w:id="20"/>
       <w:r>
         <w:t xml:space="preserve"> </w:t>
       </w:r>
     </w:p>
     <w:p>
       <w:r>
-        <w:t xml:space="preserve">The email subsystem main functionality is set on the filter. As the users interacts with the filters by enabling checkboxes and selecting items in the lists, flags are enabled for each interaction. At the time of displaying the recipients list the setJudgeFilters() and setStudentFilters() functions build another function that is then passed to the store for judges and students respectively. This function will be using the flags previously enabled and state each record in the store to determine if that record has to be included in the filter. When the user deselects either student or judge from the list in the recipient lists step, the sent flag for that record is disabled. Finally on the send step the subsystem fetches the filtered data for students and judges and builds the email bodies by replacing the fields on the email template with the record values. Also any record with the sent flag disabled is ignored. A simple loop iterates over the built emails and calls the PHP API to send the email. </w:t>
+        <w:t xml:space="preserve">The email subsystem main functionality is set on the filter. As the users interacts with the filters by enabling checkboxes and selecting items in the lists, flags are enabled for each interaction. At the time of displaying the recipients list the </w:t>
+      </w:r>
+      <w:proofErr w:type="spellStart"/>
+      <w:proofErr w:type="gramStart"/>
+      <w:r>
+        <w:t>setJudgeFilters</w:t>
+      </w:r>
+      <w:proofErr w:type="spellEnd"/>
+      <w:r>
+        <w:t>(</w:t>
+      </w:r>
+      <w:proofErr w:type="gramEnd"/>
+      <w:r>
+        <w:t xml:space="preserve">) and </w:t>
+      </w:r>
+      <w:proofErr w:type="spellStart"/>
+      <w:r>
+        <w:t>setStudentFilters</w:t>
+      </w:r>
+      <w:proofErr w:type="spellEnd"/>
+      <w:r>
+        <w:t xml:space="preserve">() functions build another function that is then passed to the store for judges and students respectively. This function will be using the flags previously enabled and state each record in the store to determine if that record has to be included in the filter. When the user deselects either student or judge from the list in the recipient lists step, the sent flag for that record is disabled. Finally on the send step the subsystem fetches the filtered data for students and judges and builds the email bodies by replacing the fields on the email template with the record values. Also any record with the sent flag disabled is ignored. A simple loop iterates over the built emails and calls the PHP API to send the email. </w:t>
       </w:r>
     </w:p>
     <w:p>
       <w:r>
-        <w:t xml:space="preserve">The Live Stats subsystem makes extensive use of the Sencha Touch’s built in data binding features to populate the list, rendered graph, and apply the corresponding grouping. The popup that appear when a user selects an element in the list or graph call on the the itemtap() function. This function will map the element chosen with the corresponding record from the store and process the record for the adequate information to display in the popup. </w:t>
+        <w:t xml:space="preserve">The Live Stats subsystem makes extensive use of the </w:t>
+      </w:r>
+      <w:proofErr w:type="spellStart"/>
+      <w:r>
+        <w:t>Sencha</w:t>
+      </w:r>
+      <w:proofErr w:type="spellEnd"/>
+      <w:r>
+        <w:t xml:space="preserve"> Touch’s built in data binding features to populate the list, rendered graph, and apply the corresponding grouping. The popup that appear when a user selects an element in the list or graph call on the </w:t>
+      </w:r>
+      <w:proofErr w:type="spellStart"/>
+      <w:r>
+        <w:t>the</w:t>
+      </w:r>
+      <w:proofErr w:type="spellEnd"/>
+      <w:r>
+        <w:t xml:space="preserve"> </w:t>
+      </w:r>
+      <w:proofErr w:type="spellStart"/>
+      <w:proofErr w:type="gramStart"/>
+      <w:r>
+        <w:t>itemtap</w:t>
+      </w:r>
+      <w:proofErr w:type="spellEnd"/>
+      <w:r>
+        <w:t>(</w:t>
+      </w:r>
+      <w:proofErr w:type="gramEnd"/>
+      <w:r>
+        <w:t xml:space="preserve">) function. This function will map the element chosen with the corresponding record from the store and process the record for the adequate information to display in the popup. </w:t>
       </w:r>
       <w:r>
         <w:br w:type="column"/>
@@ -6414,7 +6677,7 @@
       <w:pPr>
         <w:pStyle w:val="Heading1"/>
       </w:pPr>
-      <w:bookmarkStart w:id="20" w:name="_Toc401928489"/>
+      <w:bookmarkStart w:id="21" w:name="_Toc401928489"/>
       <w:r>
         <w:lastRenderedPageBreak/>
         <w:t>4.</w:t>
@@ -6425,7 +6688,7 @@
         </w:rPr>
         <w:t xml:space="preserve"> Glossary</w:t>
       </w:r>
-      <w:bookmarkEnd w:id="20"/>
+      <w:bookmarkEnd w:id="21"/>
       <w:r>
         <w:t xml:space="preserve"> </w:t>
       </w:r>
@@ -6440,27 +6703,26 @@
       <w:pPr>
         <w:pStyle w:val="Heading1"/>
       </w:pPr>
-      <w:bookmarkStart w:id="21" w:name="_Toc401928490"/>
+      <w:bookmarkStart w:id="22" w:name="_Toc401928490"/>
       <w:r>
         <w:lastRenderedPageBreak/>
         <w:t>5. Appendix</w:t>
       </w:r>
-      <w:bookmarkEnd w:id="21"/>
+      <w:bookmarkEnd w:id="22"/>
     </w:p>
     <w:p>
       <w:pPr>
         <w:pStyle w:val="Heading2"/>
         <w:ind w:firstLine="720"/>
       </w:pPr>
-      <w:bookmarkStart w:id="22" w:name="_Toc401928491"/>
+      <w:bookmarkStart w:id="23" w:name="_Toc401928491"/>
       <w:r>
         <w:t>5.1 Appendix A</w:t>
       </w:r>
-      <w:bookmarkEnd w:id="22"/>
+      <w:bookmarkEnd w:id="23"/>
     </w:p>
     <w:p/>
     <w:p>
-      <w:bookmarkStart w:id="23" w:name="_GoBack"/>
       <w:r>
         <w:rPr>
           <w:noProof/>
@@ -6491,7 +6753,7 @@
                     </pic:cNvPicPr>
                   </pic:nvPicPr>
                   <pic:blipFill>
-                    <a:blip r:embed="rId34">
+                    <a:blip r:embed="rId35">
                       <a:extLst>
                         <a:ext uri="{28A0092B-C50C-407E-A947-70E740481C1C}">
                           <a14:useLocalDpi xmlns:a14="http://schemas.microsoft.com/office/drawing/2010/main" val="0"/>
@@ -6528,7 +6790,6 @@
           </wp:anchor>
         </w:drawing>
       </w:r>
-      <w:bookmarkEnd w:id="23"/>
     </w:p>
     <w:p>
       <w:pPr>
@@ -9470,8 +9731,13 @@
               <w:cnfStyle w:val="000000100000" w:firstRow="0" w:lastRow="0" w:firstColumn="0" w:lastColumn="0" w:oddVBand="0" w:evenVBand="0" w:oddHBand="1" w:evenHBand="0" w:firstRowFirstColumn="0" w:firstRowLastColumn="0" w:lastRowFirstColumn="0" w:lastRowLastColumn="0"/>
             </w:pPr>
             <w:r>
-              <w:t>Allows user to find the closest stop to their location in the Village of Pinecrest</w:t>
-            </w:r>
+              <w:t xml:space="preserve">Allows user to find the closest stop to their location in the Village of </w:t>
+            </w:r>
+            <w:proofErr w:type="spellStart"/>
+            <w:r>
+              <w:t>Pinecrest</w:t>
+            </w:r>
+            <w:proofErr w:type="spellEnd"/>
           </w:p>
         </w:tc>
       </w:tr>
@@ -9706,8 +9972,13 @@
               <w:cnfStyle w:val="000000000000" w:firstRow="0" w:lastRow="0" w:firstColumn="0" w:lastColumn="0" w:oddVBand="0" w:evenVBand="0" w:oddHBand="0" w:evenHBand="0" w:firstRowFirstColumn="0" w:firstRowLastColumn="0" w:lastRowFirstColumn="0" w:lastRowLastColumn="0"/>
             </w:pPr>
             <w:r>
-              <w:t>The user is now in the Village of Pinecrest</w:t>
-            </w:r>
+              <w:t xml:space="preserve">The user is now in the Village of </w:t>
+            </w:r>
+            <w:proofErr w:type="spellStart"/>
+            <w:r>
+              <w:t>Pinecrest</w:t>
+            </w:r>
+            <w:proofErr w:type="spellEnd"/>
           </w:p>
         </w:tc>
       </w:tr>
@@ -12055,8 +12326,13 @@
               <w:cnfStyle w:val="000000000000" w:firstRow="0" w:lastRow="0" w:firstColumn="0" w:lastColumn="0" w:oddVBand="0" w:evenVBand="0" w:oddHBand="0" w:evenHBand="0" w:firstRowFirstColumn="0" w:firstRowLastColumn="0" w:lastRowFirstColumn="0" w:lastRowLastColumn="0"/>
             </w:pPr>
             <w:r>
-              <w:t>Ricardo Martinez, Maurice Pruna</w:t>
-            </w:r>
+              <w:t xml:space="preserve">Ricardo Martinez, Maurice </w:t>
+            </w:r>
+            <w:proofErr w:type="spellStart"/>
+            <w:r>
+              <w:t>Pruna</w:t>
+            </w:r>
+            <w:proofErr w:type="spellEnd"/>
           </w:p>
         </w:tc>
       </w:tr>
@@ -12118,7 +12394,15 @@
               <w:cnfStyle w:val="000000000000" w:firstRow="0" w:lastRow="0" w:firstColumn="0" w:lastColumn="0" w:oddVBand="0" w:evenVBand="0" w:oddHBand="0" w:evenHBand="0" w:firstRowFirstColumn="0" w:firstRowLastColumn="0" w:lastRowFirstColumn="0" w:lastRowLastColumn="0"/>
             </w:pPr>
             <w:r>
-              <w:t>2. Discuss ideas and gather information of what may be needed for the project. (use Miami-dade transit website as reference)</w:t>
+              <w:t>2. Discuss ideas and gather information of what may be needed for the project. (use Miami-</w:t>
+            </w:r>
+            <w:proofErr w:type="spellStart"/>
+            <w:r>
+              <w:t>dade</w:t>
+            </w:r>
+            <w:proofErr w:type="spellEnd"/>
+            <w:r>
+              <w:t xml:space="preserve"> transit website as reference)</w:t>
             </w:r>
           </w:p>
         </w:tc>
@@ -12147,7 +12431,15 @@
               <w:cnfStyle w:val="000000100000" w:firstRow="0" w:lastRow="0" w:firstColumn="0" w:lastColumn="0" w:oddVBand="0" w:evenVBand="0" w:oddHBand="1" w:evenHBand="0" w:firstRowFirstColumn="0" w:firstRowLastColumn="0" w:lastRowFirstColumn="0" w:lastRowLastColumn="0"/>
             </w:pPr>
             <w:r>
-              <w:t xml:space="preserve">3. Go over information in regards to PineCrest Mover </w:t>
+              <w:t xml:space="preserve">3. Go over information in regards to </w:t>
+            </w:r>
+            <w:proofErr w:type="spellStart"/>
+            <w:r>
+              <w:t>PineCrest</w:t>
+            </w:r>
+            <w:proofErr w:type="spellEnd"/>
+            <w:r>
+              <w:t xml:space="preserve"> Mover </w:t>
             </w:r>
           </w:p>
         </w:tc>
@@ -12424,8 +12716,13 @@
               <w:cnfStyle w:val="000000000000" w:firstRow="0" w:lastRow="0" w:firstColumn="0" w:lastColumn="0" w:oddVBand="0" w:evenVBand="0" w:oddHBand="0" w:evenHBand="0" w:firstRowFirstColumn="0" w:firstRowLastColumn="0" w:lastRowFirstColumn="0" w:lastRowLastColumn="0"/>
             </w:pPr>
             <w:r>
-              <w:t>Ricardo Martinez, Maurice Pruna</w:t>
-            </w:r>
+              <w:t xml:space="preserve">Ricardo Martinez, Maurice </w:t>
+            </w:r>
+            <w:proofErr w:type="spellStart"/>
+            <w:r>
+              <w:t>Pruna</w:t>
+            </w:r>
+            <w:proofErr w:type="spellEnd"/>
           </w:p>
         </w:tc>
       </w:tr>
@@ -12810,8 +13107,13 @@
               <w:cnfStyle w:val="000000000000" w:firstRow="0" w:lastRow="0" w:firstColumn="0" w:lastColumn="0" w:oddVBand="0" w:evenVBand="0" w:oddHBand="0" w:evenHBand="0" w:firstRowFirstColumn="0" w:firstRowLastColumn="0" w:lastRowFirstColumn="0" w:lastRowLastColumn="0"/>
             </w:pPr>
             <w:r>
-              <w:t>Gabriela Wilson, Ricardo Martinez, Maurice Pruna</w:t>
-            </w:r>
+              <w:t xml:space="preserve">Gabriela Wilson, Ricardo Martinez, Maurice </w:t>
+            </w:r>
+            <w:proofErr w:type="spellStart"/>
+            <w:r>
+              <w:t>Pruna</w:t>
+            </w:r>
+            <w:proofErr w:type="spellEnd"/>
           </w:p>
         </w:tc>
       </w:tr>
@@ -13247,8 +13549,13 @@
               <w:cnfStyle w:val="000000000000" w:firstRow="0" w:lastRow="0" w:firstColumn="0" w:lastColumn="0" w:oddVBand="0" w:evenVBand="0" w:oddHBand="0" w:evenHBand="0" w:firstRowFirstColumn="0" w:firstRowLastColumn="0" w:lastRowFirstColumn="0" w:lastRowLastColumn="0"/>
             </w:pPr>
             <w:r>
-              <w:t>Ricardo Martinez, Maurice Pruna</w:t>
-            </w:r>
+              <w:t xml:space="preserve">Ricardo Martinez, Maurice </w:t>
+            </w:r>
+            <w:proofErr w:type="spellStart"/>
+            <w:r>
+              <w:t>Pruna</w:t>
+            </w:r>
+            <w:proofErr w:type="spellEnd"/>
           </w:p>
         </w:tc>
       </w:tr>
@@ -13592,8 +13899,13 @@
               <w:cnfStyle w:val="000000000000" w:firstRow="0" w:lastRow="0" w:firstColumn="0" w:lastColumn="0" w:oddVBand="0" w:evenVBand="0" w:oddHBand="0" w:evenHBand="0" w:firstRowFirstColumn="0" w:firstRowLastColumn="0" w:lastRowFirstColumn="0" w:lastRowLastColumn="0"/>
             </w:pPr>
             <w:r>
-              <w:t>Ricardo Martinez, Maurice Pruna</w:t>
-            </w:r>
+              <w:t xml:space="preserve">Ricardo Martinez, Maurice </w:t>
+            </w:r>
+            <w:proofErr w:type="spellStart"/>
+            <w:r>
+              <w:t>Pruna</w:t>
+            </w:r>
+            <w:proofErr w:type="spellEnd"/>
           </w:p>
         </w:tc>
       </w:tr>
@@ -13922,8 +14234,13 @@
               <w:cnfStyle w:val="000000000000" w:firstRow="0" w:lastRow="0" w:firstColumn="0" w:lastColumn="0" w:oddVBand="0" w:evenVBand="0" w:oddHBand="0" w:evenHBand="0" w:firstRowFirstColumn="0" w:firstRowLastColumn="0" w:lastRowFirstColumn="0" w:lastRowLastColumn="0"/>
             </w:pPr>
             <w:r>
-              <w:t>Ricardo Martinez, Maurice Pruna</w:t>
-            </w:r>
+              <w:t xml:space="preserve">Ricardo Martinez, Maurice </w:t>
+            </w:r>
+            <w:proofErr w:type="spellStart"/>
+            <w:r>
+              <w:t>Pruna</w:t>
+            </w:r>
+            <w:proofErr w:type="spellEnd"/>
           </w:p>
         </w:tc>
       </w:tr>
@@ -14240,7 +14557,15 @@
               <w:cnfStyle w:val="000000000000" w:firstRow="0" w:lastRow="0" w:firstColumn="0" w:lastColumn="0" w:oddVBand="0" w:evenVBand="0" w:oddHBand="0" w:evenHBand="0" w:firstRowFirstColumn="0" w:firstRowLastColumn="0" w:lastRowFirstColumn="0" w:lastRowLastColumn="0"/>
             </w:pPr>
             <w:r>
-              <w:t>Ricardo Martinez, Maurice Pruna, Gabriela Wilson</w:t>
+              <w:t xml:space="preserve">Ricardo Martinez, Maurice </w:t>
+            </w:r>
+            <w:proofErr w:type="spellStart"/>
+            <w:r>
+              <w:t>Pruna</w:t>
+            </w:r>
+            <w:proofErr w:type="spellEnd"/>
+            <w:r>
+              <w:t>, Gabriela Wilson</w:t>
             </w:r>
           </w:p>
         </w:tc>
@@ -14344,7 +14669,15 @@
               <w:cnfStyle w:val="000000000000" w:firstRow="0" w:lastRow="0" w:firstColumn="0" w:lastColumn="0" w:oddVBand="0" w:evenVBand="0" w:oddHBand="0" w:evenHBand="0" w:firstRowFirstColumn="0" w:firstRowLastColumn="0" w:lastRowFirstColumn="0" w:lastRowLastColumn="0"/>
             </w:pPr>
             <w:r>
-              <w:t>4. Status of the TSO api and GPS devices</w:t>
+              <w:t xml:space="preserve">4. Status of the TSO </w:t>
+            </w:r>
+            <w:proofErr w:type="spellStart"/>
+            <w:r>
+              <w:t>api</w:t>
+            </w:r>
+            <w:proofErr w:type="spellEnd"/>
+            <w:r>
+              <w:t xml:space="preserve"> and GPS devices</w:t>
             </w:r>
           </w:p>
         </w:tc>
@@ -14601,8 +14934,13 @@
               <w:cnfStyle w:val="000000000000" w:firstRow="0" w:lastRow="0" w:firstColumn="0" w:lastColumn="0" w:oddVBand="0" w:evenVBand="0" w:oddHBand="0" w:evenHBand="0" w:firstRowFirstColumn="0" w:firstRowLastColumn="0" w:lastRowFirstColumn="0" w:lastRowLastColumn="0"/>
             </w:pPr>
             <w:r>
-              <w:t>Ricardo Martinez, Maurice Pruna</w:t>
-            </w:r>
+              <w:t xml:space="preserve">Ricardo Martinez, Maurice </w:t>
+            </w:r>
+            <w:proofErr w:type="spellStart"/>
+            <w:r>
+              <w:t>Pruna</w:t>
+            </w:r>
+            <w:proofErr w:type="spellEnd"/>
           </w:p>
         </w:tc>
       </w:tr>
@@ -14630,7 +14968,15 @@
               <w:cnfStyle w:val="000000100000" w:firstRow="0" w:lastRow="0" w:firstColumn="0" w:lastColumn="0" w:oddVBand="0" w:evenVBand="0" w:oddHBand="1" w:evenHBand="0" w:firstRowFirstColumn="0" w:firstRowLastColumn="0" w:lastRowFirstColumn="0" w:lastRowLastColumn="0"/>
             </w:pPr>
             <w:r>
-              <w:t xml:space="preserve">1. Read documentation for Sencha </w:t>
+              <w:t xml:space="preserve">1. Read documentation for </w:t>
+            </w:r>
+            <w:proofErr w:type="spellStart"/>
+            <w:r>
+              <w:t>Sencha</w:t>
+            </w:r>
+            <w:proofErr w:type="spellEnd"/>
+            <w:r>
+              <w:t xml:space="preserve"> </w:t>
             </w:r>
           </w:p>
         </w:tc>
@@ -14761,7 +15107,15 @@
               <w:cnfStyle w:val="000000000000" w:firstRow="0" w:lastRow="0" w:firstColumn="0" w:lastColumn="0" w:oddVBand="0" w:evenVBand="0" w:oddHBand="0" w:evenHBand="0" w:firstRowFirstColumn="0" w:firstRowLastColumn="0" w:lastRowFirstColumn="0" w:lastRowLastColumn="0"/>
             </w:pPr>
             <w:r>
-              <w:t>2 hours (120 minu)</w:t>
+              <w:t xml:space="preserve">2 hours (120 </w:t>
+            </w:r>
+            <w:proofErr w:type="spellStart"/>
+            <w:r>
+              <w:t>minu</w:t>
+            </w:r>
+            <w:proofErr w:type="spellEnd"/>
+            <w:r>
+              <w:t>)</w:t>
             </w:r>
           </w:p>
         </w:tc>
@@ -14946,8 +15300,13 @@
               <w:cnfStyle w:val="000000000000" w:firstRow="0" w:lastRow="0" w:firstColumn="0" w:lastColumn="0" w:oddVBand="0" w:evenVBand="0" w:oddHBand="0" w:evenHBand="0" w:firstRowFirstColumn="0" w:firstRowLastColumn="0" w:lastRowFirstColumn="0" w:lastRowLastColumn="0"/>
             </w:pPr>
             <w:r>
-              <w:t>Ricardo Martinez, Maurice Pruna</w:t>
-            </w:r>
+              <w:t xml:space="preserve">Ricardo Martinez, Maurice </w:t>
+            </w:r>
+            <w:proofErr w:type="spellStart"/>
+            <w:r>
+              <w:t>Pruna</w:t>
+            </w:r>
+            <w:proofErr w:type="spellEnd"/>
           </w:p>
         </w:tc>
       </w:tr>
@@ -15291,7 +15650,15 @@
               <w:cnfStyle w:val="000000000000" w:firstRow="0" w:lastRow="0" w:firstColumn="0" w:lastColumn="0" w:oddVBand="0" w:evenVBand="0" w:oddHBand="0" w:evenHBand="0" w:firstRowFirstColumn="0" w:firstRowLastColumn="0" w:lastRowFirstColumn="0" w:lastRowLastColumn="0"/>
             </w:pPr>
             <w:r>
-              <w:t>Ricardo Martinez, Maurice Pruna, Gabriela Wilson, David Gonzalez (TSO)</w:t>
+              <w:t xml:space="preserve">Ricardo Martinez, Maurice </w:t>
+            </w:r>
+            <w:proofErr w:type="spellStart"/>
+            <w:r>
+              <w:t>Pruna</w:t>
+            </w:r>
+            <w:proofErr w:type="spellEnd"/>
+            <w:r>
+              <w:t>, Gabriela Wilson, David Gonzalez (TSO)</w:t>
             </w:r>
           </w:p>
         </w:tc>
@@ -15377,8 +15744,13 @@
               <w:cnfStyle w:val="000000100000" w:firstRow="0" w:lastRow="0" w:firstColumn="0" w:lastColumn="0" w:oddVBand="0" w:evenVBand="0" w:oddHBand="1" w:evenHBand="0" w:firstRowFirstColumn="0" w:firstRowLastColumn="0" w:lastRowFirstColumn="0" w:lastRowLastColumn="0"/>
             </w:pPr>
             <w:r>
-              <w:t>Look over API Documenation</w:t>
-            </w:r>
+              <w:t xml:space="preserve">Look over API </w:t>
+            </w:r>
+            <w:proofErr w:type="spellStart"/>
+            <w:r>
+              <w:t>Documenation</w:t>
+            </w:r>
+            <w:proofErr w:type="spellEnd"/>
           </w:p>
         </w:tc>
       </w:tr>
@@ -15639,8 +16011,13 @@
               <w:cnfStyle w:val="000000000000" w:firstRow="0" w:lastRow="0" w:firstColumn="0" w:lastColumn="0" w:oddVBand="0" w:evenVBand="0" w:oddHBand="0" w:evenHBand="0" w:firstRowFirstColumn="0" w:firstRowLastColumn="0" w:lastRowFirstColumn="0" w:lastRowLastColumn="0"/>
             </w:pPr>
             <w:r>
-              <w:t>Ricardo Martinez, Maurice Pruna</w:t>
-            </w:r>
+              <w:t xml:space="preserve">Ricardo Martinez, Maurice </w:t>
+            </w:r>
+            <w:proofErr w:type="spellStart"/>
+            <w:r>
+              <w:t>Pruna</w:t>
+            </w:r>
+            <w:proofErr w:type="spellEnd"/>
           </w:p>
         </w:tc>
       </w:tr>
@@ -15974,8 +16351,13 @@
               <w:cnfStyle w:val="000000000000" w:firstRow="0" w:lastRow="0" w:firstColumn="0" w:lastColumn="0" w:oddVBand="0" w:evenVBand="0" w:oddHBand="0" w:evenHBand="0" w:firstRowFirstColumn="0" w:firstRowLastColumn="0" w:lastRowFirstColumn="0" w:lastRowLastColumn="0"/>
             </w:pPr>
             <w:r>
-              <w:t>Ricardo Martinez, Maurice Pruna</w:t>
-            </w:r>
+              <w:t xml:space="preserve">Ricardo Martinez, Maurice </w:t>
+            </w:r>
+            <w:proofErr w:type="spellStart"/>
+            <w:r>
+              <w:t>Pruna</w:t>
+            </w:r>
+            <w:proofErr w:type="spellEnd"/>
           </w:p>
         </w:tc>
       </w:tr>
@@ -16313,8 +16695,13 @@
               <w:cnfStyle w:val="000000000000" w:firstRow="0" w:lastRow="0" w:firstColumn="0" w:lastColumn="0" w:oddVBand="0" w:evenVBand="0" w:oddHBand="0" w:evenHBand="0" w:firstRowFirstColumn="0" w:firstRowLastColumn="0" w:lastRowFirstColumn="0" w:lastRowLastColumn="0"/>
             </w:pPr>
             <w:r>
-              <w:t>Ricardo Martinez, Maurice Pruna</w:t>
-            </w:r>
+              <w:t xml:space="preserve">Ricardo Martinez, Maurice </w:t>
+            </w:r>
+            <w:proofErr w:type="spellStart"/>
+            <w:r>
+              <w:t>Pruna</w:t>
+            </w:r>
+            <w:proofErr w:type="spellEnd"/>
           </w:p>
         </w:tc>
       </w:tr>
@@ -16662,8 +17049,13 @@
               <w:cnfStyle w:val="000000000000" w:firstRow="0" w:lastRow="0" w:firstColumn="0" w:lastColumn="0" w:oddVBand="0" w:evenVBand="0" w:oddHBand="0" w:evenHBand="0" w:firstRowFirstColumn="0" w:firstRowLastColumn="0" w:lastRowFirstColumn="0" w:lastRowLastColumn="0"/>
             </w:pPr>
             <w:r>
-              <w:t>Ricardo Martinez, Maurice Pruna</w:t>
-            </w:r>
+              <w:t xml:space="preserve">Ricardo Martinez, Maurice </w:t>
+            </w:r>
+            <w:proofErr w:type="spellStart"/>
+            <w:r>
+              <w:t>Pruna</w:t>
+            </w:r>
+            <w:proofErr w:type="spellEnd"/>
           </w:p>
         </w:tc>
       </w:tr>
@@ -17029,8 +17421,13 @@
               <w:cnfStyle w:val="000000000000" w:firstRow="0" w:lastRow="0" w:firstColumn="0" w:lastColumn="0" w:oddVBand="0" w:evenVBand="0" w:oddHBand="0" w:evenHBand="0" w:firstRowFirstColumn="0" w:firstRowLastColumn="0" w:lastRowFirstColumn="0" w:lastRowLastColumn="0"/>
             </w:pPr>
             <w:r>
-              <w:t>Ricardo Martinez, Maurice Pruna</w:t>
-            </w:r>
+              <w:t xml:space="preserve">Ricardo Martinez, Maurice </w:t>
+            </w:r>
+            <w:proofErr w:type="spellStart"/>
+            <w:r>
+              <w:t>Pruna</w:t>
+            </w:r>
+            <w:proofErr w:type="spellEnd"/>
           </w:p>
         </w:tc>
       </w:tr>
@@ -17442,8 +17839,13 @@
               <w:cnfStyle w:val="000000000000" w:firstRow="0" w:lastRow="0" w:firstColumn="0" w:lastColumn="0" w:oddVBand="0" w:evenVBand="0" w:oddHBand="0" w:evenHBand="0" w:firstRowFirstColumn="0" w:firstRowLastColumn="0" w:lastRowFirstColumn="0" w:lastRowLastColumn="0"/>
             </w:pPr>
             <w:r>
-              <w:t>Ricardo Martinez, Maurice Pruna</w:t>
-            </w:r>
+              <w:t xml:space="preserve">Ricardo Martinez, Maurice </w:t>
+            </w:r>
+            <w:proofErr w:type="spellStart"/>
+            <w:r>
+              <w:t>Pruna</w:t>
+            </w:r>
+            <w:proofErr w:type="spellEnd"/>
           </w:p>
         </w:tc>
       </w:tr>
@@ -17854,7 +18256,15 @@
               <w:cnfStyle w:val="000000000000" w:firstRow="0" w:lastRow="0" w:firstColumn="0" w:lastColumn="0" w:oddVBand="0" w:evenVBand="0" w:oddHBand="0" w:evenHBand="0" w:firstRowFirstColumn="0" w:firstRowLastColumn="0" w:lastRowFirstColumn="0" w:lastRowLastColumn="0"/>
             </w:pPr>
             <w:r>
-              <w:t>Ricardo Martinez, Maurice Pruna, Gabriela Wilson, David (TSO developer)</w:t>
+              <w:t xml:space="preserve">Ricardo Martinez, Maurice </w:t>
+            </w:r>
+            <w:proofErr w:type="spellStart"/>
+            <w:r>
+              <w:t>Pruna</w:t>
+            </w:r>
+            <w:proofErr w:type="spellEnd"/>
+            <w:r>
+              <w:t>, Gabriela Wilson, David (TSO developer)</w:t>
             </w:r>
           </w:p>
         </w:tc>
@@ -18263,8 +18673,13 @@
               <w:cnfStyle w:val="000000000000" w:firstRow="0" w:lastRow="0" w:firstColumn="0" w:lastColumn="0" w:oddVBand="0" w:evenVBand="0" w:oddHBand="0" w:evenHBand="0" w:firstRowFirstColumn="0" w:firstRowLastColumn="0" w:lastRowFirstColumn="0" w:lastRowLastColumn="0"/>
             </w:pPr>
             <w:r>
-              <w:t>Ricardo Martinez, Maurice Pruna</w:t>
-            </w:r>
+              <w:t xml:space="preserve">Ricardo Martinez, Maurice </w:t>
+            </w:r>
+            <w:proofErr w:type="spellStart"/>
+            <w:r>
+              <w:t>Pruna</w:t>
+            </w:r>
+            <w:proofErr w:type="spellEnd"/>
           </w:p>
         </w:tc>
       </w:tr>
@@ -18370,7 +18785,15 @@
               <w:cnfStyle w:val="000000100000" w:firstRow="0" w:lastRow="0" w:firstColumn="0" w:lastColumn="0" w:oddVBand="0" w:evenVBand="0" w:oddHBand="1" w:evenHBand="0" w:firstRowFirstColumn="0" w:firstRowLastColumn="0" w:lastRowFirstColumn="0" w:lastRowLastColumn="0"/>
             </w:pPr>
             <w:r>
-              <w:t>Interact with Google Maps Api to draw an asynchrony marker</w:t>
+              <w:t xml:space="preserve">Interact with Google Maps </w:t>
+            </w:r>
+            <w:proofErr w:type="spellStart"/>
+            <w:r>
+              <w:t>Api</w:t>
+            </w:r>
+            <w:proofErr w:type="spellEnd"/>
+            <w:r>
+              <w:t xml:space="preserve"> to draw an asynchrony marker</w:t>
             </w:r>
           </w:p>
         </w:tc>
@@ -18686,8 +19109,13 @@
               <w:cnfStyle w:val="000000000000" w:firstRow="0" w:lastRow="0" w:firstColumn="0" w:lastColumn="0" w:oddVBand="0" w:evenVBand="0" w:oddHBand="0" w:evenHBand="0" w:firstRowFirstColumn="0" w:firstRowLastColumn="0" w:lastRowFirstColumn="0" w:lastRowLastColumn="0"/>
             </w:pPr>
             <w:r>
-              <w:t>Ricardo Martinez, Maurice Pruna</w:t>
-            </w:r>
+              <w:t xml:space="preserve">Ricardo Martinez, Maurice </w:t>
+            </w:r>
+            <w:proofErr w:type="spellStart"/>
+            <w:r>
+              <w:t>Pruna</w:t>
+            </w:r>
+            <w:proofErr w:type="spellEnd"/>
           </w:p>
         </w:tc>
       </w:tr>
@@ -18728,7 +19156,15 @@
               <w:cnfStyle w:val="000000100000" w:firstRow="0" w:lastRow="0" w:firstColumn="0" w:lastColumn="0" w:oddVBand="0" w:evenVBand="0" w:oddHBand="1" w:evenHBand="0" w:firstRowFirstColumn="0" w:firstRowLastColumn="0" w:lastRowFirstColumn="0" w:lastRowLastColumn="0"/>
             </w:pPr>
             <w:r>
-              <w:t>Work on the connection between Sencha and the PPM API</w:t>
+              <w:t xml:space="preserve">Work on the connection between </w:t>
+            </w:r>
+            <w:proofErr w:type="spellStart"/>
+            <w:r>
+              <w:t>Sencha</w:t>
+            </w:r>
+            <w:proofErr w:type="spellEnd"/>
+            <w:r>
+              <w:t xml:space="preserve"> and the PPM API</w:t>
             </w:r>
           </w:p>
         </w:tc>
@@ -19113,8 +19549,13 @@
               <w:cnfStyle w:val="000000000000" w:firstRow="0" w:lastRow="0" w:firstColumn="0" w:lastColumn="0" w:oddVBand="0" w:evenVBand="0" w:oddHBand="0" w:evenHBand="0" w:firstRowFirstColumn="0" w:firstRowLastColumn="0" w:lastRowFirstColumn="0" w:lastRowLastColumn="0"/>
             </w:pPr>
             <w:r>
-              <w:t>Ricardo Martinez, Maurice Pruna</w:t>
-            </w:r>
+              <w:t xml:space="preserve">Ricardo Martinez, Maurice </w:t>
+            </w:r>
+            <w:proofErr w:type="spellStart"/>
+            <w:r>
+              <w:t>Pruna</w:t>
+            </w:r>
+            <w:proofErr w:type="spellEnd"/>
           </w:p>
         </w:tc>
       </w:tr>
@@ -19179,8 +19620,13 @@
               <w:cnfStyle w:val="000000000000" w:firstRow="0" w:lastRow="0" w:firstColumn="0" w:lastColumn="0" w:oddVBand="0" w:evenVBand="0" w:oddHBand="0" w:evenHBand="0" w:firstRowFirstColumn="0" w:firstRowLastColumn="0" w:lastRowFirstColumn="0" w:lastRowLastColumn="0"/>
             </w:pPr>
             <w:r>
-              <w:t>Work on the synchronic calls to for the Trolley position within Sencha</w:t>
-            </w:r>
+              <w:t xml:space="preserve">Work on the synchronic calls to for the Trolley position within </w:t>
+            </w:r>
+            <w:proofErr w:type="spellStart"/>
+            <w:r>
+              <w:t>Sencha</w:t>
+            </w:r>
+            <w:proofErr w:type="spellEnd"/>
           </w:p>
         </w:tc>
       </w:tr>
@@ -19212,7 +19658,15 @@
               <w:cnfStyle w:val="000000100000" w:firstRow="0" w:lastRow="0" w:firstColumn="0" w:lastColumn="0" w:oddVBand="0" w:evenVBand="0" w:oddHBand="1" w:evenHBand="0" w:firstRowFirstColumn="0" w:firstRowLastColumn="0" w:lastRowFirstColumn="0" w:lastRowLastColumn="0"/>
             </w:pPr>
             <w:r>
-              <w:t>using Google Maps Api to draw an asynchrony marker</w:t>
+              <w:t xml:space="preserve">using Google Maps </w:t>
+            </w:r>
+            <w:proofErr w:type="spellStart"/>
+            <w:r>
+              <w:t>Api</w:t>
+            </w:r>
+            <w:proofErr w:type="spellEnd"/>
+            <w:r>
+              <w:t xml:space="preserve"> to draw an asynchrony marker</w:t>
             </w:r>
           </w:p>
         </w:tc>
@@ -19528,8 +19982,13 @@
               <w:cnfStyle w:val="000000000000" w:firstRow="0" w:lastRow="0" w:firstColumn="0" w:lastColumn="0" w:oddVBand="0" w:evenVBand="0" w:oddHBand="0" w:evenHBand="0" w:firstRowFirstColumn="0" w:firstRowLastColumn="0" w:lastRowFirstColumn="0" w:lastRowLastColumn="0"/>
             </w:pPr>
             <w:r>
-              <w:t>Ricardo Martinez, Maurice Pruna</w:t>
-            </w:r>
+              <w:t xml:space="preserve">Ricardo Martinez, Maurice </w:t>
+            </w:r>
+            <w:proofErr w:type="spellStart"/>
+            <w:r>
+              <w:t>Pruna</w:t>
+            </w:r>
+            <w:proofErr w:type="spellEnd"/>
           </w:p>
         </w:tc>
       </w:tr>
@@ -19562,8 +20021,13 @@
               <w:cnfStyle w:val="000000100000" w:firstRow="0" w:lastRow="0" w:firstColumn="0" w:lastColumn="0" w:oddVBand="0" w:evenVBand="0" w:oddHBand="1" w:evenHBand="0" w:firstRowFirstColumn="0" w:firstRowLastColumn="0" w:lastRowFirstColumn="0" w:lastRowLastColumn="0"/>
             </w:pPr>
             <w:r>
-              <w:t>Adjust classes on a MVC fashion on Sencha</w:t>
-            </w:r>
+              <w:t xml:space="preserve">Adjust classes on a MVC fashion on </w:t>
+            </w:r>
+            <w:proofErr w:type="spellStart"/>
+            <w:r>
+              <w:t>Sencha</w:t>
+            </w:r>
+            <w:proofErr w:type="spellEnd"/>
           </w:p>
         </w:tc>
       </w:tr>
@@ -19594,8 +20058,13 @@
               <w:cnfStyle w:val="000000000000" w:firstRow="0" w:lastRow="0" w:firstColumn="0" w:lastColumn="0" w:oddVBand="0" w:evenVBand="0" w:oddHBand="0" w:evenHBand="0" w:firstRowFirstColumn="0" w:firstRowLastColumn="0" w:lastRowFirstColumn="0" w:lastRowLastColumn="0"/>
             </w:pPr>
             <w:r>
-              <w:t>Adjust the synchronic calls to for the Trolley position within Sencha</w:t>
-            </w:r>
+              <w:t xml:space="preserve">Adjust the synchronic calls to for the Trolley position within </w:t>
+            </w:r>
+            <w:proofErr w:type="spellStart"/>
+            <w:r>
+              <w:t>Sencha</w:t>
+            </w:r>
+            <w:proofErr w:type="spellEnd"/>
           </w:p>
         </w:tc>
       </w:tr>
@@ -19845,6 +20314,7 @@
       </w:r>
     </w:p>
     <w:sectPr>
+      <w:headerReference w:type="default" r:id="rId36"/>
       <w:pgSz w:w="12240" w:h="15840"/>
       <w:pgMar w:top="1440" w:right="1440" w:bottom="1440" w:left="1440" w:header="720" w:footer="720" w:gutter="0"/>
       <w:pgNumType w:start="0"/>
@@ -19904,6 +20374,88 @@
     </w:p>
   </w:footnote>
 </w:footnotes>
+</file>
+
+<file path=word/header1.xml><?xml version="1.0" encoding="utf-8"?>
+<w:hdr xmlns:wpc="http://schemas.microsoft.com/office/word/2010/wordprocessingCanvas" xmlns:mc="http://schemas.openxmlformats.org/markup-compatibility/2006" xmlns:o="urn:schemas-microsoft-com:office:office" xmlns:r="http://schemas.openxmlformats.org/officeDocument/2006/relationships" xmlns:m="http://schemas.openxmlformats.org/officeDocument/2006/math" xmlns:v="urn:schemas-microsoft-com:vml" xmlns:wp14="http://schemas.microsoft.com/office/word/2010/wordprocessingDrawing" xmlns:wp="http://schemas.openxmlformats.org/drawingml/2006/wordprocessingDrawing" xmlns:w10="urn:schemas-microsoft-com:office:word" xmlns:w="http://schemas.openxmlformats.org/wordprocessingml/2006/main" xmlns:w14="http://schemas.microsoft.com/office/word/2010/wordml" xmlns:w15="http://schemas.microsoft.com/office/word/2012/wordml" xmlns:wpg="http://schemas.microsoft.com/office/word/2010/wordprocessingGroup" xmlns:wpi="http://schemas.microsoft.com/office/word/2010/wordprocessingInk" xmlns:wne="http://schemas.microsoft.com/office/word/2006/wordml" xmlns:wps="http://schemas.microsoft.com/office/word/2010/wordprocessingShape" mc:Ignorable="w14 w15 wp14">
+  <w:sdt>
+    <w:sdtPr>
+      <w:rPr>
+        <w:color w:val="7F7F7F" w:themeColor="background1" w:themeShade="7F"/>
+        <w:spacing w:val="60"/>
+      </w:rPr>
+      <w:id w:val="-357742109"/>
+      <w:docPartObj>
+        <w:docPartGallery w:val="Page Numbers (Top of Page)"/>
+        <w:docPartUnique/>
+      </w:docPartObj>
+    </w:sdtPr>
+    <w:sdtEndPr>
+      <w:rPr>
+        <w:b/>
+        <w:bCs/>
+        <w:noProof/>
+        <w:color w:val="auto"/>
+        <w:spacing w:val="0"/>
+      </w:rPr>
+    </w:sdtEndPr>
+    <w:sdtContent>
+      <w:p>
+        <w:pPr>
+          <w:pStyle w:val="Header"/>
+          <w:pBdr>
+            <w:bottom w:val="single" w:sz="4" w:space="1" w:color="D9D9D9" w:themeColor="background1" w:themeShade="D9"/>
+          </w:pBdr>
+          <w:jc w:val="right"/>
+          <w:rPr>
+            <w:b/>
+            <w:bCs/>
+          </w:rPr>
+        </w:pPr>
+        <w:r>
+          <w:rPr>
+            <w:color w:val="7F7F7F" w:themeColor="background1" w:themeShade="7F"/>
+            <w:spacing w:val="60"/>
+          </w:rPr>
+          <w:t>Page</w:t>
+        </w:r>
+        <w:r>
+          <w:t xml:space="preserve"> | </w:t>
+        </w:r>
+        <w:r>
+          <w:fldChar w:fldCharType="begin"/>
+        </w:r>
+        <w:r>
+          <w:instrText xml:space="preserve"> PAGE   \* MERGEFORMAT </w:instrText>
+        </w:r>
+        <w:r>
+          <w:fldChar w:fldCharType="separate"/>
+        </w:r>
+        <w:r>
+          <w:rPr>
+            <w:b/>
+            <w:bCs/>
+            <w:noProof/>
+          </w:rPr>
+          <w:t>20</w:t>
+        </w:r>
+        <w:r>
+          <w:rPr>
+            <w:b/>
+            <w:bCs/>
+            <w:noProof/>
+          </w:rPr>
+          <w:fldChar w:fldCharType="end"/>
+        </w:r>
+      </w:p>
+    </w:sdtContent>
+  </w:sdt>
+  <w:p>
+    <w:pPr>
+      <w:pStyle w:val="Header"/>
+    </w:pPr>
+  </w:p>
+</w:hdr>
 </file>
 
 <file path=word/numbering.xml><?xml version="1.0" encoding="utf-8"?>
@@ -25551,6 +26103,7 @@
       <w:spacing w:after="0" w:line="240" w:lineRule="auto"/>
     </w:pPr>
     <w:tblPr>
+      <w:tblInd w:w="0" w:type="dxa"/>
       <w:tblBorders>
         <w:top w:val="single" w:sz="4" w:space="0" w:color="auto"/>
         <w:left w:val="single" w:sz="4" w:space="0" w:color="auto"/>
@@ -25559,6 +26112,12 @@
         <w:insideH w:val="single" w:sz="4" w:space="0" w:color="auto"/>
         <w:insideV w:val="single" w:sz="4" w:space="0" w:color="auto"/>
       </w:tblBorders>
+      <w:tblCellMar>
+        <w:top w:w="0" w:type="dxa"/>
+        <w:left w:w="108" w:type="dxa"/>
+        <w:bottom w:w="0" w:type="dxa"/>
+        <w:right w:w="108" w:type="dxa"/>
+      </w:tblCellMar>
     </w:tblPr>
   </w:style>
   <w:style w:type="table" w:customStyle="1" w:styleId="PlainTable11">
@@ -25572,6 +26131,7 @@
     <w:tblPr>
       <w:tblStyleRowBandSize w:val="1"/>
       <w:tblStyleColBandSize w:val="1"/>
+      <w:tblInd w:w="0" w:type="dxa"/>
       <w:tblBorders>
         <w:top w:val="single" w:sz="4" w:space="0" w:color="BFBFBF" w:themeColor="background1" w:themeShade="BF"/>
         <w:left w:val="single" w:sz="4" w:space="0" w:color="BFBFBF" w:themeColor="background1" w:themeShade="BF"/>
@@ -25580,6 +26140,12 @@
         <w:insideH w:val="single" w:sz="4" w:space="0" w:color="BFBFBF" w:themeColor="background1" w:themeShade="BF"/>
         <w:insideV w:val="single" w:sz="4" w:space="0" w:color="BFBFBF" w:themeColor="background1" w:themeShade="BF"/>
       </w:tblBorders>
+      <w:tblCellMar>
+        <w:top w:w="0" w:type="dxa"/>
+        <w:left w:w="108" w:type="dxa"/>
+        <w:bottom w:w="0" w:type="dxa"/>
+        <w:right w:w="108" w:type="dxa"/>
+      </w:tblCellMar>
     </w:tblPr>
     <w:tblStylePr w:type="firstRow">
       <w:rPr>
@@ -25635,6 +26201,13 @@
     <w:tblPr>
       <w:tblStyleRowBandSize w:val="1"/>
       <w:tblStyleColBandSize w:val="1"/>
+      <w:tblInd w:w="0" w:type="dxa"/>
+      <w:tblCellMar>
+        <w:top w:w="0" w:type="dxa"/>
+        <w:left w:w="108" w:type="dxa"/>
+        <w:bottom w:w="0" w:type="dxa"/>
+        <w:right w:w="108" w:type="dxa"/>
+      </w:tblCellMar>
     </w:tblPr>
     <w:tblStylePr w:type="firstRow">
       <w:rPr>
@@ -25728,12 +26301,19 @@
     <w:tblPr>
       <w:tblStyleRowBandSize w:val="1"/>
       <w:tblStyleColBandSize w:val="1"/>
+      <w:tblInd w:w="0" w:type="dxa"/>
       <w:tblBorders>
         <w:top w:val="single" w:sz="2" w:space="0" w:color="93D07C" w:themeColor="accent1" w:themeTint="99"/>
         <w:bottom w:val="single" w:sz="2" w:space="0" w:color="93D07C" w:themeColor="accent1" w:themeTint="99"/>
         <w:insideH w:val="single" w:sz="2" w:space="0" w:color="93D07C" w:themeColor="accent1" w:themeTint="99"/>
         <w:insideV w:val="single" w:sz="2" w:space="0" w:color="93D07C" w:themeColor="accent1" w:themeTint="99"/>
       </w:tblBorders>
+      <w:tblCellMar>
+        <w:top w:w="0" w:type="dxa"/>
+        <w:left w:w="108" w:type="dxa"/>
+        <w:bottom w:w="0" w:type="dxa"/>
+        <w:right w:w="108" w:type="dxa"/>
+      </w:tblCellMar>
     </w:tblPr>
     <w:tblStylePr w:type="firstRow">
       <w:rPr>
@@ -25808,10 +26388,17 @@
     <w:tblPr>
       <w:tblStyleRowBandSize w:val="1"/>
       <w:tblStyleColBandSize w:val="1"/>
+      <w:tblInd w:w="0" w:type="dxa"/>
       <w:tblBorders>
         <w:top w:val="single" w:sz="18" w:space="0" w:color="auto"/>
         <w:bottom w:val="single" w:sz="18" w:space="0" w:color="auto"/>
       </w:tblBorders>
+      <w:tblCellMar>
+        <w:top w:w="0" w:type="dxa"/>
+        <w:left w:w="108" w:type="dxa"/>
+        <w:bottom w:w="0" w:type="dxa"/>
+        <w:right w:w="108" w:type="dxa"/>
+      </w:tblCellMar>
     </w:tblPr>
     <w:tblStylePr w:type="firstRow">
       <w:pPr>
@@ -25955,12 +26542,19 @@
     <w:tblPr>
       <w:tblStyleRowBandSize w:val="1"/>
       <w:tblStyleColBandSize w:val="1"/>
+      <w:tblInd w:w="0" w:type="dxa"/>
       <w:tblBorders>
         <w:top w:val="single" w:sz="8" w:space="0" w:color="549E39" w:themeColor="accent1"/>
         <w:left w:val="single" w:sz="8" w:space="0" w:color="549E39" w:themeColor="accent1"/>
         <w:bottom w:val="single" w:sz="8" w:space="0" w:color="549E39" w:themeColor="accent1"/>
         <w:right w:val="single" w:sz="8" w:space="0" w:color="549E39" w:themeColor="accent1"/>
       </w:tblBorders>
+      <w:tblCellMar>
+        <w:top w:w="0" w:type="dxa"/>
+        <w:left w:w="108" w:type="dxa"/>
+        <w:bottom w:w="0" w:type="dxa"/>
+        <w:right w:w="108" w:type="dxa"/>
+      </w:tblCellMar>
     </w:tblPr>
     <w:tblStylePr w:type="firstRow">
       <w:pPr>
@@ -26046,10 +26640,17 @@
     <w:tblPr>
       <w:tblStyleRowBandSize w:val="1"/>
       <w:tblStyleColBandSize w:val="1"/>
+      <w:tblInd w:w="0" w:type="dxa"/>
       <w:tblBorders>
         <w:top w:val="single" w:sz="8" w:space="0" w:color="549E39" w:themeColor="accent1"/>
         <w:bottom w:val="single" w:sz="8" w:space="0" w:color="549E39" w:themeColor="accent1"/>
       </w:tblBorders>
+      <w:tblCellMar>
+        <w:top w:w="0" w:type="dxa"/>
+        <w:left w:w="108" w:type="dxa"/>
+        <w:bottom w:w="0" w:type="dxa"/>
+        <w:right w:w="108" w:type="dxa"/>
+      </w:tblCellMar>
     </w:tblPr>
     <w:tblStylePr w:type="firstRow">
       <w:pPr>
@@ -26204,12 +26805,19 @@
     <w:tblPr>
       <w:tblStyleRowBandSize w:val="1"/>
       <w:tblStyleColBandSize w:val="1"/>
+      <w:tblInd w:w="0" w:type="dxa"/>
       <w:tblBorders>
         <w:top w:val="single" w:sz="8" w:space="0" w:color="000000" w:themeColor="text1"/>
         <w:left w:val="single" w:sz="8" w:space="0" w:color="000000" w:themeColor="text1"/>
         <w:bottom w:val="single" w:sz="8" w:space="0" w:color="000000" w:themeColor="text1"/>
         <w:right w:val="single" w:sz="8" w:space="0" w:color="000000" w:themeColor="text1"/>
       </w:tblBorders>
+      <w:tblCellMar>
+        <w:top w:w="0" w:type="dxa"/>
+        <w:left w:w="108" w:type="dxa"/>
+        <w:bottom w:w="0" w:type="dxa"/>
+        <w:right w:w="108" w:type="dxa"/>
+      </w:tblCellMar>
     </w:tblPr>
     <w:tblStylePr w:type="firstRow">
       <w:rPr>
@@ -26515,6 +27123,7 @@
     <w:tblPr>
       <w:tblStyleRowBandSize w:val="1"/>
       <w:tblStyleColBandSize w:val="1"/>
+      <w:tblInd w:w="0" w:type="dxa"/>
       <w:tblBorders>
         <w:top w:val="single" w:sz="4" w:space="0" w:color="FFFFFF" w:themeColor="background1"/>
         <w:left w:val="single" w:sz="4" w:space="0" w:color="FFFFFF" w:themeColor="background1"/>
@@ -26523,6 +27132,12 @@
         <w:insideH w:val="single" w:sz="4" w:space="0" w:color="FFFFFF" w:themeColor="background1"/>
         <w:insideV w:val="single" w:sz="4" w:space="0" w:color="FFFFFF" w:themeColor="background1"/>
       </w:tblBorders>
+      <w:tblCellMar>
+        <w:top w:w="0" w:type="dxa"/>
+        <w:left w:w="108" w:type="dxa"/>
+        <w:bottom w:w="0" w:type="dxa"/>
+        <w:right w:w="108" w:type="dxa"/>
+      </w:tblCellMar>
     </w:tblPr>
     <w:tcPr>
       <w:shd w:val="clear" w:color="auto" w:fill="C1EDFC" w:themeFill="accent6" w:themeFillTint="33"/>
@@ -26621,6 +27236,7 @@
     <w:tblPr>
       <w:tblStyleRowBandSize w:val="1"/>
       <w:tblStyleColBandSize w:val="1"/>
+      <w:tblInd w:w="0" w:type="dxa"/>
       <w:tblBorders>
         <w:top w:val="single" w:sz="4" w:space="0" w:color="FFFFFF" w:themeColor="background1"/>
         <w:left w:val="single" w:sz="4" w:space="0" w:color="FFFFFF" w:themeColor="background1"/>
@@ -26629,6 +27245,12 @@
         <w:insideH w:val="single" w:sz="4" w:space="0" w:color="FFFFFF" w:themeColor="background1"/>
         <w:insideV w:val="single" w:sz="4" w:space="0" w:color="FFFFFF" w:themeColor="background1"/>
       </w:tblBorders>
+      <w:tblCellMar>
+        <w:top w:w="0" w:type="dxa"/>
+        <w:left w:w="108" w:type="dxa"/>
+        <w:bottom w:w="0" w:type="dxa"/>
+        <w:right w:w="108" w:type="dxa"/>
+      </w:tblCellMar>
     </w:tblPr>
     <w:tcPr>
       <w:shd w:val="clear" w:color="auto" w:fill="DAEFD3" w:themeFill="accent1" w:themeFillTint="33"/>
@@ -26758,9 +27380,16 @@
     <w:tblPr>
       <w:tblStyleRowBandSize w:val="1"/>
       <w:tblStyleColBandSize w:val="1"/>
+      <w:tblInd w:w="0" w:type="dxa"/>
       <w:tblBorders>
         <w:insideH w:val="single" w:sz="4" w:space="0" w:color="FFFFFF" w:themeColor="background1"/>
       </w:tblBorders>
+      <w:tblCellMar>
+        <w:top w:w="0" w:type="dxa"/>
+        <w:left w:w="108" w:type="dxa"/>
+        <w:bottom w:w="0" w:type="dxa"/>
+        <w:right w:w="108" w:type="dxa"/>
+      </w:tblCellMar>
     </w:tblPr>
     <w:tcPr>
       <w:shd w:val="clear" w:color="auto" w:fill="C1EDFC" w:themeFill="accent6" w:themeFillTint="33"/>
@@ -27105,7 +27734,7 @@
 </file>
 
 <file path=customXml/itemProps1.xml><?xml version="1.0" encoding="utf-8"?>
-<ds:datastoreItem xmlns:ds="http://schemas.openxmlformats.org/officeDocument/2006/customXml" ds:itemID="{C4171580-FC0B-4187-8045-01C47E3EDD45}">
+<ds:datastoreItem xmlns:ds="http://schemas.openxmlformats.org/officeDocument/2006/customXml" ds:itemID="{33FEF49B-BC47-4820-8A0D-0BE63FA3CB65}">
   <ds:schemaRefs>
     <ds:schemaRef ds:uri="http://schemas.openxmlformats.org/officeDocument/2006/bibliography"/>
   </ds:schemaRefs>

</xml_diff>

<commit_message>
updated table of contents in all docs
</commit_message>
<xml_diff>
--- a/Documents/Design Document.docx
+++ b/Documents/Design Document.docx
@@ -343,44 +343,7 @@
                                     <w:sz w:val="28"/>
                                     <w:szCs w:val="28"/>
                                   </w:rPr>
-                                  <w:fldChar w:fldCharType="begin"/>
-                                </w:r>
-                                <w:r>
-                                  <w:rPr>
-                                    <w:rFonts w:eastAsiaTheme="minorEastAsia"/>
-                                    <w:color w:val="549E39" w:themeColor="accent1"/>
-                                    <w:sz w:val="28"/>
-                                    <w:szCs w:val="28"/>
-                                  </w:rPr>
-                                  <w:instrText xml:space="preserve"> CREATEDATE  \@ "MMMM d, yyyy"  \* MERGEFORMAT </w:instrText>
-                                </w:r>
-                                <w:r>
-                                  <w:rPr>
-                                    <w:rFonts w:eastAsiaTheme="minorEastAsia"/>
-                                    <w:color w:val="549E39" w:themeColor="accent1"/>
-                                    <w:sz w:val="28"/>
-                                    <w:szCs w:val="28"/>
-                                  </w:rPr>
-                                  <w:fldChar w:fldCharType="separate"/>
-                                </w:r>
-                                <w:r>
-                                  <w:rPr>
-                                    <w:rFonts w:eastAsiaTheme="minorEastAsia"/>
-                                    <w:noProof/>
-                                    <w:color w:val="549E39" w:themeColor="accent1"/>
-                                    <w:sz w:val="28"/>
-                                    <w:szCs w:val="28"/>
-                                  </w:rPr>
-                                  <w:t>October 10, 2014</w:t>
-                                </w:r>
-                                <w:r>
-                                  <w:rPr>
-                                    <w:rFonts w:eastAsiaTheme="minorEastAsia"/>
-                                    <w:color w:val="549E39" w:themeColor="accent1"/>
-                                    <w:sz w:val="28"/>
-                                    <w:szCs w:val="28"/>
-                                  </w:rPr>
-                                  <w:fldChar w:fldCharType="end"/>
+                                  <w:t>December 8, 2014</w:t>
                                 </w:r>
                               </w:p>
                               <w:p/>
@@ -673,44 +636,7 @@
                               <w:sz w:val="28"/>
                               <w:szCs w:val="28"/>
                             </w:rPr>
-                            <w:fldChar w:fldCharType="begin"/>
-                          </w:r>
-                          <w:r>
-                            <w:rPr>
-                              <w:rFonts w:eastAsiaTheme="minorEastAsia"/>
-                              <w:color w:val="549E39" w:themeColor="accent1"/>
-                              <w:sz w:val="28"/>
-                              <w:szCs w:val="28"/>
-                            </w:rPr>
-                            <w:instrText xml:space="preserve"> CREATEDATE  \@ "MMMM d, yyyy"  \* MERGEFORMAT </w:instrText>
-                          </w:r>
-                          <w:r>
-                            <w:rPr>
-                              <w:rFonts w:eastAsiaTheme="minorEastAsia"/>
-                              <w:color w:val="549E39" w:themeColor="accent1"/>
-                              <w:sz w:val="28"/>
-                              <w:szCs w:val="28"/>
-                            </w:rPr>
-                            <w:fldChar w:fldCharType="separate"/>
-                          </w:r>
-                          <w:r>
-                            <w:rPr>
-                              <w:rFonts w:eastAsiaTheme="minorEastAsia"/>
-                              <w:noProof/>
-                              <w:color w:val="549E39" w:themeColor="accent1"/>
-                              <w:sz w:val="28"/>
-                              <w:szCs w:val="28"/>
-                            </w:rPr>
-                            <w:t>October 10, 2014</w:t>
-                          </w:r>
-                          <w:r>
-                            <w:rPr>
-                              <w:rFonts w:eastAsiaTheme="minorEastAsia"/>
-                              <w:color w:val="549E39" w:themeColor="accent1"/>
-                              <w:sz w:val="28"/>
-                              <w:szCs w:val="28"/>
-                            </w:rPr>
-                            <w:fldChar w:fldCharType="end"/>
+                            <w:t>December 8, 2014</w:t>
                           </w:r>
                         </w:p>
                         <w:p/>
@@ -1237,7 +1163,7 @@
               </mc:Choice>
               <mc:Fallback>
                 <w:pict>
-                  <v:group w14:anchorId="7D7B4765" id="Group 2" o:spid="_x0000_s1026" style="position:absolute;margin-left:0;margin-top:0;width:432.65pt;height:448.55pt;z-index:-251659264;mso-width-percent:706;mso-height-percent:566;mso-left-percent:220;mso-top-percent:300;mso-position-horizontal-relative:page;mso-position-vertical-relative:page;mso-width-percent:706;mso-height-percent:566;mso-left-percent:220;mso-top-percent:300" coordsize="43291,44910" o:gfxdata="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">
+                  <v:group w14:anchorId="5F37EF74" id="Group 2" o:spid="_x0000_s1026" style="position:absolute;margin-left:0;margin-top:0;width:432.65pt;height:448.55pt;z-index:-251659264;mso-width-percent:706;mso-height-percent:566;mso-left-percent:220;mso-top-percent:300;mso-position-horizontal-relative:page;mso-position-vertical-relative:page;mso-width-percent:706;mso-height-percent:566;mso-left-percent:220;mso-top-percent:300" coordsize="43291,44910" o:gfxdata="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">
                     <o:lock v:ext="edit" aspectratio="t"/>
                     <v:shape id="Freeform 64" o:spid="_x0000_s1027" style="position:absolute;left:15017;width:28274;height:28352;visibility:visible;mso-wrap-style:square;v-text-anchor:top" coordsize="1781,1786" o:gfxdata="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" path="m4,1786l,1782,1776,r5,5l4,1786xe" fillcolor="white [3201]" strokecolor="#8ab833 [3205]" strokeweight="1pt">
                       <v:stroke joinstyle="miter"/>
@@ -1687,6 +1613,7 @@
         </w:rPr>
       </w:sdtEndPr>
       <w:sdtContent>
+        <w:bookmarkStart w:id="0" w:name="_GoBack" w:displacedByCustomXml="prev"/>
         <w:p>
           <w:pPr>
             <w:pStyle w:val="TOCHeading"/>
@@ -1928,8 +1855,6 @@
               </w:rPr>
               <w:t>1.3 Definitions, acronyms, and abbreviations.</w:t>
             </w:r>
-            <w:bookmarkStart w:id="0" w:name="_GoBack"/>
-            <w:bookmarkEnd w:id="0"/>
             <w:r>
               <w:rPr>
                 <w:noProof/>
@@ -3306,6 +3231,7 @@
             <w:fldChar w:fldCharType="end"/>
           </w:r>
         </w:p>
+        <w:bookmarkEnd w:id="0" w:displacedByCustomXml="next"/>
       </w:sdtContent>
     </w:sdt>
     <w:p/>
@@ -23233,7 +23159,7 @@
             <w:bCs/>
             <w:noProof/>
           </w:rPr>
-          <w:t>2</w:t>
+          <w:t>3</w:t>
         </w:r>
         <w:r>
           <w:rPr>
@@ -31214,7 +31140,7 @@
 </file>
 
 <file path=customXml/itemProps1.xml><?xml version="1.0" encoding="utf-8"?>
-<ds:datastoreItem xmlns:ds="http://schemas.openxmlformats.org/officeDocument/2006/customXml" ds:itemID="{427D8150-B29E-4C04-A950-E7EFF0F68F72}">
+<ds:datastoreItem xmlns:ds="http://schemas.openxmlformats.org/officeDocument/2006/customXml" ds:itemID="{E448BC20-DD12-4427-8F65-1846E882A761}">
   <ds:schemaRefs>
     <ds:schemaRef ds:uri="http://schemas.openxmlformats.org/officeDocument/2006/bibliography"/>
   </ds:schemaRefs>

</xml_diff>